<commit_message>
moved hyp table for IA-logodds logistic model to SI; included description
</commit_message>
<xml_diff>
--- a/output/papers/Cognition-Round2/2nd_letter_to_editors.docx
+++ b/output/papers/Cognition-Round2/2nd_letter_to_editors.docx
@@ -208,14 +208,7 @@
           <w:sz w:val="22"/>
           <w:szCs w:val="22"/>
         </w:rPr>
-        <w:t xml:space="preserve"> </w:t>
-      </w:r>
-      <w:r>
-        <w:rPr>
-          <w:sz w:val="22"/>
-          <w:szCs w:val="22"/>
-        </w:rPr>
-        <w:t>“Learning to understand an unfamiliar talker: Testing models of adaptive speech perception</w:t>
+        <w:t xml:space="preserve"> “Learning to understand an unfamiliar talker: Testing models of adaptive speech perception</w:t>
       </w:r>
       <w:r>
         <w:rPr>
@@ -517,21 +510,7 @@
           <w:sz w:val="22"/>
           <w:szCs w:val="22"/>
         </w:rPr>
-        <w:t xml:space="preserve"> which credits past research in adaptive speech perception but also points out the limitations and the need for rigorous and stronger tests of the predictions that follow from the hypothesis that adaptation is driven by distributional</w:t>
-      </w:r>
-      <w:r>
-        <w:rPr>
-          <w:sz w:val="22"/>
-          <w:szCs w:val="22"/>
-        </w:rPr>
-        <w:t xml:space="preserve"> </w:t>
-      </w:r>
-      <w:r>
-        <w:rPr>
-          <w:sz w:val="22"/>
-          <w:szCs w:val="22"/>
-        </w:rPr>
-        <w:t>learning. We feel that the added context and discussion</w:t>
+        <w:t xml:space="preserve"> which credits past research in adaptive speech perception but also points out the limitations and the need for rigorous and stronger tests of the predictions that follow from the hypothesis that adaptation is driven by distributional learning. We feel that the added context and discussion</w:t>
       </w:r>
       <w:r>
         <w:rPr>
@@ -545,14 +524,7 @@
           <w:sz w:val="22"/>
           <w:szCs w:val="22"/>
         </w:rPr>
-        <w:t xml:space="preserve"> better </w:t>
-      </w:r>
-      <w:r>
-        <w:rPr>
-          <w:sz w:val="22"/>
-          <w:szCs w:val="22"/>
-        </w:rPr>
-        <w:t>communicates the objectives of the present study and its unique contribution.</w:t>
+        <w:t xml:space="preserve"> better communicates the objectives of the present study and its unique contribution.</w:t>
       </w:r>
       <w:r>
         <w:rPr>
@@ -697,6 +669,55 @@
           <w:sz w:val="22"/>
           <w:szCs w:val="22"/>
         </w:rPr>
+        <w:t xml:space="preserve"> without explicit training</w:t>
+      </w:r>
+      <w:r>
+        <w:rPr>
+          <w:sz w:val="22"/>
+          <w:szCs w:val="22"/>
+        </w:rPr>
+        <w:t xml:space="preserve"> over minutes of </w:t>
+      </w:r>
+      <w:r>
+        <w:rPr>
+          <w:sz w:val="22"/>
+          <w:szCs w:val="22"/>
+        </w:rPr>
+        <w:t>exposure to speech of an</w:t>
+      </w:r>
+      <w:r>
+        <w:rPr>
+          <w:sz w:val="22"/>
+          <w:szCs w:val="22"/>
+        </w:rPr>
+        <w:t xml:space="preserve"> existing L1 category. </w:t>
+      </w:r>
+      <w:r>
+        <w:rPr>
+          <w:sz w:val="22"/>
+          <w:szCs w:val="22"/>
+        </w:rPr>
+        <w:t xml:space="preserve">Crucially, unlike most L2 studies, our paradigm emphasizes and links the phonetic properties of the stimuli at exposure and test. </w:t>
+      </w:r>
+      <w:r>
+        <w:rPr>
+          <w:sz w:val="22"/>
+          <w:szCs w:val="22"/>
+        </w:rPr>
+        <w:t>While these differences do not rule out the possibility that distributional learning underlies both types of learning, this assumption should not be taken for granted</w:t>
+      </w:r>
+      <w:r>
+        <w:rPr>
+          <w:sz w:val="22"/>
+          <w:szCs w:val="22"/>
+        </w:rPr>
+        <w:t>.</w:t>
+      </w:r>
+      <w:r>
+        <w:rPr>
+          <w:sz w:val="22"/>
+          <w:szCs w:val="22"/>
+        </w:rPr>
         <w:t xml:space="preserve"> </w:t>
       </w:r>
       <w:r>
@@ -704,62 +725,6 @@
           <w:sz w:val="22"/>
           <w:szCs w:val="22"/>
         </w:rPr>
-        <w:t>without explicit training</w:t>
-      </w:r>
-      <w:r>
-        <w:rPr>
-          <w:sz w:val="22"/>
-          <w:szCs w:val="22"/>
-        </w:rPr>
-        <w:t xml:space="preserve"> over minutes of </w:t>
-      </w:r>
-      <w:r>
-        <w:rPr>
-          <w:sz w:val="22"/>
-          <w:szCs w:val="22"/>
-        </w:rPr>
-        <w:t>exposure to speech of an</w:t>
-      </w:r>
-      <w:r>
-        <w:rPr>
-          <w:sz w:val="22"/>
-          <w:szCs w:val="22"/>
-        </w:rPr>
-        <w:t xml:space="preserve"> existing L1 category. </w:t>
-      </w:r>
-      <w:r>
-        <w:rPr>
-          <w:sz w:val="22"/>
-          <w:szCs w:val="22"/>
-        </w:rPr>
-        <w:t xml:space="preserve">Crucially, unlike most L2 studies, our paradigm emphasizes and links the phonetic properties of the stimuli at exposure and test. </w:t>
-      </w:r>
-      <w:r>
-        <w:rPr>
-          <w:sz w:val="22"/>
-          <w:szCs w:val="22"/>
-        </w:rPr>
-        <w:t>While these differences do not rule out the possibility that distributional learning underlies both types of learning, this assumption should not be taken for granted</w:t>
-      </w:r>
-      <w:r>
-        <w:rPr>
-          <w:sz w:val="22"/>
-          <w:szCs w:val="22"/>
-        </w:rPr>
-        <w:t>.</w:t>
-      </w:r>
-      <w:r>
-        <w:rPr>
-          <w:sz w:val="22"/>
-          <w:szCs w:val="22"/>
-        </w:rPr>
-        <w:t xml:space="preserve"> </w:t>
-      </w:r>
-      <w:r>
-        <w:rPr>
-          <w:sz w:val="22"/>
-          <w:szCs w:val="22"/>
-        </w:rPr>
         <w:t>Brain-imaging studies for instance, indicate that rapid adaptation</w:t>
       </w:r>
       <w:r>
@@ -869,7 +834,21 @@
           <w:sz w:val="22"/>
           <w:szCs w:val="22"/>
         </w:rPr>
-        <w:t xml:space="preserve">towards methodology that harness modeling tools to interpret results (e.g. Xie et al 2023; Coretta et al., 202X). </w:t>
+        <w:t>towards methodology that harness modeling tools to interpret results (e.g. Xie et al 2023; Coretta et al., 202</w:t>
+      </w:r>
+      <w:r>
+        <w:rPr>
+          <w:sz w:val="22"/>
+          <w:szCs w:val="22"/>
+        </w:rPr>
+        <w:t>3</w:t>
+      </w:r>
+      <w:r>
+        <w:rPr>
+          <w:sz w:val="22"/>
+          <w:szCs w:val="22"/>
+        </w:rPr>
+        <w:t xml:space="preserve">). </w:t>
       </w:r>
       <w:r>
         <w:rPr>
@@ -909,28 +888,7 @@
           <w:sz w:val="22"/>
           <w:szCs w:val="22"/>
         </w:rPr>
-        <w:t xml:space="preserve">for your consideration. </w:t>
-      </w:r>
-      <w:r>
-        <w:rPr>
-          <w:sz w:val="22"/>
-          <w:szCs w:val="22"/>
-        </w:rPr>
-        <w:t xml:space="preserve">We provide our point-by-point responses in the </w:t>
-      </w:r>
-      <w:r>
-        <w:rPr>
-          <w:sz w:val="22"/>
-          <w:szCs w:val="22"/>
-        </w:rPr>
-        <w:t>following pages attached</w:t>
-      </w:r>
-      <w:r>
-        <w:rPr>
-          <w:sz w:val="22"/>
-          <w:szCs w:val="22"/>
-        </w:rPr>
-        <w:t>.</w:t>
+        <w:t>for your consideration. We provide our point-by-point responses in the following pages attached.</w:t>
       </w:r>
     </w:p>
     <w:p>
@@ -985,15 +943,13 @@
           <w:rFonts w:ascii="Times New Roman" w:hAnsi="Times New Roman"/>
           <w:sz w:val="22"/>
           <w:szCs w:val="22"/>
-          <w:lang w:val="sv-SE"/>
-        </w:rPr>
-      </w:pPr>
-      <w:r>
-        <w:rPr>
-          <w:rFonts w:ascii="Times New Roman" w:hAnsi="Times New Roman"/>
-          <w:sz w:val="22"/>
-          <w:szCs w:val="22"/>
-          <w:lang w:val="sv-SE"/>
+        </w:rPr>
+      </w:pPr>
+      <w:r>
+        <w:rPr>
+          <w:rFonts w:ascii="Times New Roman" w:hAnsi="Times New Roman"/>
+          <w:sz w:val="22"/>
+          <w:szCs w:val="22"/>
         </w:rPr>
         <w:t>Maryann Tan</w:t>
       </w:r>
@@ -1002,7 +958,6 @@
           <w:rFonts w:ascii="Times New Roman" w:hAnsi="Times New Roman"/>
           <w:sz w:val="22"/>
           <w:szCs w:val="22"/>
-          <w:lang w:val="sv-SE"/>
         </w:rPr>
         <w:tab/>
       </w:r>
@@ -1011,7 +966,6 @@
           <w:rFonts w:ascii="Times New Roman" w:hAnsi="Times New Roman"/>
           <w:sz w:val="22"/>
           <w:szCs w:val="22"/>
-          <w:lang w:val="sv-SE"/>
         </w:rPr>
         <w:tab/>
       </w:r>
@@ -1020,7 +974,6 @@
           <w:rFonts w:ascii="Times New Roman" w:hAnsi="Times New Roman"/>
           <w:sz w:val="22"/>
           <w:szCs w:val="22"/>
-          <w:lang w:val="sv-SE"/>
         </w:rPr>
         <w:tab/>
       </w:r>
@@ -1029,7 +982,6 @@
           <w:rFonts w:ascii="Times New Roman" w:hAnsi="Times New Roman"/>
           <w:sz w:val="22"/>
           <w:szCs w:val="22"/>
-          <w:lang w:val="sv-SE"/>
         </w:rPr>
         <w:t>T. Florian Jaeger</w:t>
       </w:r>
@@ -1038,7 +990,6 @@
           <w:rFonts w:ascii="Times New Roman" w:hAnsi="Times New Roman"/>
           <w:sz w:val="22"/>
           <w:szCs w:val="22"/>
-          <w:lang w:val="sv-SE"/>
         </w:rPr>
         <w:tab/>
       </w:r>
@@ -1047,7 +998,6 @@
           <w:rFonts w:ascii="Times New Roman" w:hAnsi="Times New Roman"/>
           <w:sz w:val="22"/>
           <w:szCs w:val="22"/>
-          <w:lang w:val="sv-SE"/>
         </w:rPr>
         <w:t xml:space="preserve">       </w:t>
       </w:r>
@@ -1061,10 +1011,8 @@
           <w:bCs/>
           <w:sz w:val="22"/>
           <w:szCs w:val="22"/>
-          <w:lang w:val="sv-SE"/>
-        </w:rPr>
-      </w:pPr>
-      <w:proofErr w:type="spellStart"/>
+        </w:rPr>
+      </w:pPr>
       <w:r>
         <w:rPr>
           <w:rFonts w:ascii="Times New Roman" w:hAnsi="Times New Roman"/>
@@ -1072,55 +1020,17 @@
           <w:bCs/>
           <w:sz w:val="22"/>
           <w:szCs w:val="22"/>
-          <w:lang w:val="sv-SE"/>
         </w:rPr>
         <w:lastRenderedPageBreak/>
-        <w:t>Overview</w:t>
-      </w:r>
-      <w:proofErr w:type="spellEnd"/>
-      <w:r>
-        <w:rPr>
-          <w:rFonts w:ascii="Times New Roman" w:hAnsi="Times New Roman"/>
-          <w:b/>
-          <w:bCs/>
-          <w:sz w:val="22"/>
-          <w:szCs w:val="22"/>
-          <w:lang w:val="sv-SE"/>
-        </w:rPr>
-        <w:t xml:space="preserve"> </w:t>
-      </w:r>
-      <w:proofErr w:type="spellStart"/>
-      <w:r>
-        <w:rPr>
-          <w:rFonts w:ascii="Times New Roman" w:hAnsi="Times New Roman"/>
-          <w:b/>
-          <w:bCs/>
-          <w:sz w:val="22"/>
-          <w:szCs w:val="22"/>
-          <w:lang w:val="sv-SE"/>
-        </w:rPr>
-        <w:t>of</w:t>
-      </w:r>
-      <w:proofErr w:type="spellEnd"/>
-      <w:r>
-        <w:rPr>
-          <w:rFonts w:ascii="Times New Roman" w:hAnsi="Times New Roman"/>
-          <w:b/>
-          <w:bCs/>
-          <w:sz w:val="22"/>
-          <w:szCs w:val="22"/>
-          <w:lang w:val="sv-SE"/>
-        </w:rPr>
-        <w:t xml:space="preserve"> revisions</w:t>
-      </w:r>
-    </w:p>
-    <w:p>
-      <w:pPr>
-        <w:rPr>
-          <w:rFonts w:ascii="Times New Roman" w:hAnsi="Times New Roman"/>
-          <w:sz w:val="22"/>
-          <w:szCs w:val="22"/>
-          <w:lang w:val="sv-SE"/>
+        <w:t>Overview of revisions</w:t>
+      </w:r>
+    </w:p>
+    <w:p>
+      <w:pPr>
+        <w:rPr>
+          <w:rFonts w:ascii="Times New Roman" w:hAnsi="Times New Roman"/>
+          <w:sz w:val="22"/>
+          <w:szCs w:val="22"/>
         </w:rPr>
       </w:pPr>
     </w:p>
@@ -3491,7 +3401,25 @@
           <w:sz w:val="22"/>
           <w:szCs w:val="22"/>
         </w:rPr>
-        <w:t>We fixed all of these. Thank you so much for noticing these issues!</w:t>
+        <w:t xml:space="preserve">We fixed all of these. Thank you </w:t>
+      </w:r>
+      <w:r>
+        <w:rPr>
+          <w:rFonts w:ascii="Times New Roman" w:hAnsi="Times New Roman"/>
+          <w:color w:val="2F5496" w:themeColor="accent1" w:themeShade="BF"/>
+          <w:sz w:val="22"/>
+          <w:szCs w:val="22"/>
+        </w:rPr>
+        <w:t>for pointing them out</w:t>
+      </w:r>
+      <w:r>
+        <w:rPr>
+          <w:rFonts w:ascii="Times New Roman" w:hAnsi="Times New Roman"/>
+          <w:color w:val="2F5496" w:themeColor="accent1" w:themeShade="BF"/>
+          <w:sz w:val="22"/>
+          <w:szCs w:val="22"/>
+        </w:rPr>
+        <w:t>!</w:t>
       </w:r>
     </w:p>
     <w:p>
@@ -3580,7 +3508,25 @@
           <w:sz w:val="22"/>
           <w:szCs w:val="22"/>
         </w:rPr>
-        <w:t>However, there is a subtle, qualitative mismatch between the model’s predictions and listeners’ behavior: the model will always predict convergence with sufficient exposure (we confirmed this in separate simulations but it’s also follows mathematically from the way the model works), whereas listeners seem to plateau. Even great models can be partially wrong. This shows in Figure 8, as the model predicting less steep changes in the start of the experiment than observed, and predicting more steep changes at the end (it’s the best the model can do to fit listeners’ behavior). However, instead of appealing to the Figure, we now present additional Bayesian hypothesis tests that quantify this pattern. These tests support our point.</w:t>
+        <w:t>However, there is a subtle, qualitative mismatch between the model’s predictions and listeners’ behavior: the model will always predict convergence with sufficient exposure (we confirmed this in separate simulations but it also follows mathematically from the way the model works), whereas listeners seem to plateau. Even great models can be partially wrong. This shows in Figure 8, as the model predicting less steep changes in the start of the experiment than observed, and predicting more steep changes at the end (it’s the best the model can do to fit listeners’ behavior). However, instead of appealing to the Figure, we now present additional Bayesian hypothesis tests that quantify this pattern</w:t>
+      </w:r>
+      <w:r>
+        <w:rPr>
+          <w:rFonts w:ascii="Times New Roman" w:hAnsi="Times New Roman"/>
+          <w:color w:val="2F5496" w:themeColor="accent1" w:themeShade="BF"/>
+          <w:sz w:val="22"/>
+          <w:szCs w:val="22"/>
+        </w:rPr>
+        <w:t xml:space="preserve"> (see SI Table S18)</w:t>
+      </w:r>
+      <w:r>
+        <w:rPr>
+          <w:rFonts w:ascii="Times New Roman" w:hAnsi="Times New Roman"/>
+          <w:color w:val="2F5496" w:themeColor="accent1" w:themeShade="BF"/>
+          <w:sz w:val="22"/>
+          <w:szCs w:val="22"/>
+        </w:rPr>
+        <w:t>. These tests support our point.</w:t>
       </w:r>
     </w:p>
     <w:p>
@@ -4637,25 +4583,7 @@
           <w:sz w:val="22"/>
           <w:szCs w:val="22"/>
         </w:rPr>
-        <w:t>Thank you for pointing this out. The three conditions are meant to simulate three talkers with their different reali</w:t>
-      </w:r>
-      <w:r>
-        <w:rPr>
-          <w:rFonts w:ascii="Times New Roman" w:hAnsi="Times New Roman"/>
-          <w:color w:val="2F5496" w:themeColor="accent1" w:themeShade="BF"/>
-          <w:sz w:val="22"/>
-          <w:szCs w:val="22"/>
-        </w:rPr>
-        <w:t>z</w:t>
-      </w:r>
-      <w:r>
-        <w:rPr>
-          <w:rFonts w:ascii="Times New Roman" w:hAnsi="Times New Roman"/>
-          <w:color w:val="2F5496" w:themeColor="accent1" w:themeShade="BF"/>
-          <w:sz w:val="22"/>
-          <w:szCs w:val="22"/>
-        </w:rPr>
-        <w:t xml:space="preserve">ations of /d/ and /t/, determined by the placement of the phonetic distribution along the VOT continua. </w:t>
+        <w:t xml:space="preserve">Thank you for pointing this out. The three conditions are meant to simulate three talkers with their different realizations of /d/ and /t/, determined by the placement of the phonetic distribution along the VOT continua. </w:t>
       </w:r>
     </w:p>
     <w:p>
@@ -4937,16 +4865,7 @@
           <w:sz w:val="22"/>
           <w:szCs w:val="22"/>
         </w:rPr>
-        <w:t>The condition names now reflect the predicted PSE of each condition</w:t>
-      </w:r>
-      <w:r>
-        <w:rPr>
-          <w:rFonts w:ascii="Times New Roman" w:hAnsi="Times New Roman"/>
-          <w:color w:val="2F5496" w:themeColor="accent1" w:themeShade="BF"/>
-          <w:sz w:val="22"/>
-          <w:szCs w:val="22"/>
-        </w:rPr>
-        <w:t xml:space="preserve"> relative to the prior</w:t>
+        <w:t>The condition names now reflect the predicted PSE of each condition relative to the prior</w:t>
       </w:r>
     </w:p>
     <w:p>
@@ -5005,16 +4924,7 @@
           <w:sz w:val="22"/>
           <w:szCs w:val="22"/>
         </w:rPr>
-        <w:t>l.</w:t>
-      </w:r>
-      <w:r>
-        <w:rPr>
-          <w:rFonts w:ascii="Times New Roman" w:hAnsi="Times New Roman"/>
-          <w:color w:val="2F5496" w:themeColor="accent1" w:themeShade="BF"/>
-          <w:sz w:val="22"/>
-          <w:szCs w:val="22"/>
-        </w:rPr>
-        <w:t>XX</w:t>
+        <w:t>l.XX</w:t>
       </w:r>
       <w:proofErr w:type="spellEnd"/>
       <w:r>

</xml_diff>

<commit_message>
plot edits in section 2.5
references edit

minor code and text edits; letter edits
</commit_message>
<xml_diff>
--- a/output/papers/Cognition-Round2/2nd_letter_to_editors.docx
+++ b/output/papers/Cognition-Round2/2nd_letter_to_editors.docx
@@ -306,16 +306,606 @@
           <w:sz w:val="22"/>
           <w:szCs w:val="22"/>
         </w:rPr>
-        <w:t xml:space="preserve">. </w:t>
-      </w:r>
-      <w:r>
+        <w:t>.</w:t>
+      </w:r>
+    </w:p>
+    <w:p>
+      <w:pPr>
+        <w:pStyle w:val="NormalWeb"/>
+        <w:spacing w:after="60" w:afterAutospacing="0"/>
+        <w:ind w:firstLine="720"/>
+        <w:jc w:val="both"/>
         <w:rPr>
           <w:color w:val="000000" w:themeColor="text1"/>
           <w:sz w:val="22"/>
           <w:szCs w:val="22"/>
         </w:rPr>
-        <w:t>We reiterate that the work is original and not being considered elsewhere for publication.</w:t>
-      </w:r>
+      </w:pPr>
+      <w:r>
+        <w:rPr>
+          <w:color w:val="000000" w:themeColor="text1"/>
+          <w:sz w:val="22"/>
+          <w:szCs w:val="22"/>
+        </w:rPr>
+        <w:t xml:space="preserve">We attached an overview of the reviewer comments and our detailed responses in the following pages which remain separate from this cover note in order to maintain anonymity for the rest of the review process. </w:t>
+      </w:r>
+    </w:p>
+    <w:p>
+      <w:pPr>
+        <w:pStyle w:val="NormalWeb"/>
+        <w:spacing w:after="60" w:afterAutospacing="0"/>
+        <w:ind w:firstLine="720"/>
+        <w:jc w:val="both"/>
+        <w:rPr>
+          <w:color w:val="000000" w:themeColor="text1"/>
+          <w:sz w:val="22"/>
+          <w:szCs w:val="22"/>
+        </w:rPr>
+      </w:pPr>
+    </w:p>
+    <w:p>
+      <w:pPr>
+        <w:pStyle w:val="NormalWeb"/>
+        <w:spacing w:before="0" w:beforeAutospacing="0"/>
+        <w:ind w:firstLine="360"/>
+        <w:jc w:val="both"/>
+        <w:rPr>
+          <w:sz w:val="22"/>
+          <w:szCs w:val="22"/>
+        </w:rPr>
+      </w:pPr>
+      <w:r>
+        <w:rPr>
+          <w:sz w:val="22"/>
+          <w:szCs w:val="22"/>
+        </w:rPr>
+        <w:t xml:space="preserve">Thank you </w:t>
+      </w:r>
+      <w:r>
+        <w:rPr>
+          <w:sz w:val="22"/>
+          <w:szCs w:val="22"/>
+        </w:rPr>
+        <w:t xml:space="preserve">again </w:t>
+      </w:r>
+      <w:r>
+        <w:rPr>
+          <w:sz w:val="22"/>
+          <w:szCs w:val="22"/>
+        </w:rPr>
+        <w:t xml:space="preserve">for your consideration. </w:t>
+      </w:r>
+      <w:r>
+        <w:rPr>
+          <w:sz w:val="22"/>
+          <w:szCs w:val="22"/>
+        </w:rPr>
+        <w:t>We anticipate your next decision.</w:t>
+      </w:r>
+    </w:p>
+    <w:p>
+      <w:pPr>
+        <w:rPr>
+          <w:rFonts w:ascii="Times New Roman" w:hAnsi="Times New Roman"/>
+          <w:sz w:val="22"/>
+          <w:szCs w:val="22"/>
+        </w:rPr>
+      </w:pPr>
+      <w:r>
+        <w:rPr>
+          <w:rFonts w:ascii="Times New Roman" w:hAnsi="Times New Roman"/>
+          <w:sz w:val="22"/>
+          <w:szCs w:val="22"/>
+        </w:rPr>
+        <w:t>Sincerely,</w:t>
+      </w:r>
+    </w:p>
+    <w:p>
+      <w:pPr>
+        <w:ind w:firstLine="0"/>
+        <w:rPr>
+          <w:rFonts w:ascii="Times New Roman" w:hAnsi="Times New Roman"/>
+          <w:sz w:val="22"/>
+          <w:szCs w:val="22"/>
+        </w:rPr>
+      </w:pPr>
+    </w:p>
+    <w:p>
+      <w:pPr>
+        <w:ind w:left="360" w:firstLine="0"/>
+        <w:rPr>
+          <w:rFonts w:ascii="Times New Roman" w:hAnsi="Times New Roman"/>
+          <w:sz w:val="22"/>
+          <w:szCs w:val="22"/>
+        </w:rPr>
+      </w:pPr>
+    </w:p>
+    <w:p>
+      <w:pPr>
+        <w:rPr>
+          <w:rFonts w:ascii="Times New Roman" w:hAnsi="Times New Roman"/>
+          <w:sz w:val="22"/>
+          <w:szCs w:val="22"/>
+        </w:rPr>
+      </w:pPr>
+    </w:p>
+    <w:p>
+      <w:pPr>
+        <w:pStyle w:val="NormalWeb"/>
+        <w:spacing w:after="60" w:afterAutospacing="0"/>
+        <w:jc w:val="both"/>
+        <w:rPr>
+          <w:color w:val="000000" w:themeColor="text1"/>
+          <w:sz w:val="22"/>
+          <w:szCs w:val="22"/>
+        </w:rPr>
+      </w:pPr>
+      <w:r>
+        <w:rPr>
+          <w:sz w:val="22"/>
+          <w:szCs w:val="22"/>
+        </w:rPr>
+        <w:t>Maryann Tan</w:t>
+      </w:r>
+      <w:r>
+        <w:rPr>
+          <w:sz w:val="22"/>
+          <w:szCs w:val="22"/>
+        </w:rPr>
+        <w:tab/>
+      </w:r>
+      <w:r>
+        <w:rPr>
+          <w:sz w:val="22"/>
+          <w:szCs w:val="22"/>
+        </w:rPr>
+        <w:tab/>
+      </w:r>
+      <w:r>
+        <w:rPr>
+          <w:sz w:val="22"/>
+          <w:szCs w:val="22"/>
+        </w:rPr>
+        <w:tab/>
+        <w:t>T. Florian Jaeger</w:t>
+      </w:r>
+    </w:p>
+    <w:p>
+      <w:pPr>
+        <w:pStyle w:val="NormalWeb"/>
+        <w:spacing w:after="60" w:afterAutospacing="0"/>
+        <w:jc w:val="both"/>
+        <w:rPr>
+          <w:color w:val="000000" w:themeColor="text1"/>
+          <w:sz w:val="22"/>
+          <w:szCs w:val="22"/>
+        </w:rPr>
+      </w:pPr>
+    </w:p>
+    <w:p>
+      <w:pPr>
+        <w:pStyle w:val="NormalWeb"/>
+        <w:spacing w:after="60" w:afterAutospacing="0"/>
+        <w:jc w:val="both"/>
+        <w:rPr>
+          <w:color w:val="000000" w:themeColor="text1"/>
+          <w:sz w:val="22"/>
+          <w:szCs w:val="22"/>
+        </w:rPr>
+      </w:pPr>
+    </w:p>
+    <w:p>
+      <w:pPr>
+        <w:pStyle w:val="NormalWeb"/>
+        <w:spacing w:after="60" w:afterAutospacing="0"/>
+        <w:jc w:val="both"/>
+        <w:rPr>
+          <w:color w:val="000000" w:themeColor="text1"/>
+          <w:sz w:val="22"/>
+          <w:szCs w:val="22"/>
+        </w:rPr>
+      </w:pPr>
+    </w:p>
+    <w:p>
+      <w:pPr>
+        <w:pStyle w:val="NormalWeb"/>
+        <w:spacing w:after="60" w:afterAutospacing="0"/>
+        <w:jc w:val="both"/>
+        <w:rPr>
+          <w:color w:val="000000" w:themeColor="text1"/>
+          <w:sz w:val="22"/>
+          <w:szCs w:val="22"/>
+        </w:rPr>
+      </w:pPr>
+    </w:p>
+    <w:p>
+      <w:pPr>
+        <w:pStyle w:val="NormalWeb"/>
+        <w:spacing w:after="60" w:afterAutospacing="0"/>
+        <w:jc w:val="both"/>
+        <w:rPr>
+          <w:color w:val="000000" w:themeColor="text1"/>
+          <w:sz w:val="22"/>
+          <w:szCs w:val="22"/>
+        </w:rPr>
+      </w:pPr>
+    </w:p>
+    <w:p>
+      <w:pPr>
+        <w:pStyle w:val="NormalWeb"/>
+        <w:spacing w:after="60" w:afterAutospacing="0"/>
+        <w:jc w:val="both"/>
+        <w:rPr>
+          <w:color w:val="000000" w:themeColor="text1"/>
+          <w:sz w:val="22"/>
+          <w:szCs w:val="22"/>
+        </w:rPr>
+      </w:pPr>
+    </w:p>
+    <w:p>
+      <w:pPr>
+        <w:pStyle w:val="NormalWeb"/>
+        <w:spacing w:after="60" w:afterAutospacing="0"/>
+        <w:jc w:val="both"/>
+        <w:rPr>
+          <w:color w:val="000000" w:themeColor="text1"/>
+          <w:sz w:val="22"/>
+          <w:szCs w:val="22"/>
+        </w:rPr>
+      </w:pPr>
+    </w:p>
+    <w:p>
+      <w:pPr>
+        <w:pStyle w:val="NormalWeb"/>
+        <w:spacing w:after="60" w:afterAutospacing="0"/>
+        <w:jc w:val="both"/>
+        <w:rPr>
+          <w:color w:val="000000" w:themeColor="text1"/>
+          <w:sz w:val="22"/>
+          <w:szCs w:val="22"/>
+        </w:rPr>
+      </w:pPr>
+    </w:p>
+    <w:p>
+      <w:pPr>
+        <w:pStyle w:val="NormalWeb"/>
+        <w:spacing w:after="60" w:afterAutospacing="0"/>
+        <w:jc w:val="both"/>
+        <w:rPr>
+          <w:color w:val="000000" w:themeColor="text1"/>
+          <w:sz w:val="22"/>
+          <w:szCs w:val="22"/>
+        </w:rPr>
+      </w:pPr>
+    </w:p>
+    <w:p>
+      <w:pPr>
+        <w:pStyle w:val="NormalWeb"/>
+        <w:spacing w:after="60" w:afterAutospacing="0"/>
+        <w:jc w:val="both"/>
+        <w:rPr>
+          <w:color w:val="000000" w:themeColor="text1"/>
+          <w:sz w:val="22"/>
+          <w:szCs w:val="22"/>
+        </w:rPr>
+      </w:pPr>
+    </w:p>
+    <w:p>
+      <w:pPr>
+        <w:rPr>
+          <w:rFonts w:ascii="Times New Roman" w:hAnsi="Times New Roman"/>
+          <w:sz w:val="22"/>
+          <w:szCs w:val="22"/>
+        </w:rPr>
+      </w:pPr>
+      <w:r>
+        <w:rPr>
+          <w:rFonts w:ascii="Times New Roman" w:hAnsi="Times New Roman"/>
+          <w:sz w:val="22"/>
+          <w:szCs w:val="22"/>
+        </w:rPr>
+        <w:lastRenderedPageBreak/>
+        <w:tab/>
+      </w:r>
+      <w:r>
+        <w:rPr>
+          <w:rFonts w:ascii="Times New Roman" w:hAnsi="Times New Roman"/>
+          <w:sz w:val="22"/>
+          <w:szCs w:val="22"/>
+        </w:rPr>
+        <w:t xml:space="preserve">       </w:t>
+      </w:r>
+    </w:p>
+    <w:p>
+      <w:pPr>
+        <w:ind w:firstLine="0"/>
+        <w:rPr>
+          <w:rFonts w:ascii="Times New Roman" w:hAnsi="Times New Roman"/>
+          <w:b/>
+          <w:bCs/>
+          <w:sz w:val="22"/>
+          <w:szCs w:val="22"/>
+        </w:rPr>
+      </w:pPr>
+      <w:r>
+        <w:rPr>
+          <w:rFonts w:ascii="Times New Roman" w:hAnsi="Times New Roman"/>
+          <w:b/>
+          <w:bCs/>
+          <w:sz w:val="22"/>
+          <w:szCs w:val="22"/>
+        </w:rPr>
+        <w:t xml:space="preserve">Overview of </w:t>
+      </w:r>
+      <w:r>
+        <w:rPr>
+          <w:rFonts w:ascii="Times New Roman" w:hAnsi="Times New Roman"/>
+          <w:b/>
+          <w:bCs/>
+          <w:sz w:val="22"/>
+          <w:szCs w:val="22"/>
+        </w:rPr>
+        <w:t>reviewer comments</w:t>
+      </w:r>
+    </w:p>
+    <w:p>
+      <w:pPr>
+        <w:ind w:firstLine="0"/>
+        <w:rPr>
+          <w:rFonts w:ascii="Times New Roman" w:hAnsi="Times New Roman"/>
+          <w:b/>
+          <w:bCs/>
+          <w:sz w:val="22"/>
+          <w:szCs w:val="22"/>
+        </w:rPr>
+      </w:pPr>
+    </w:p>
+    <w:p>
+      <w:pPr>
+        <w:ind w:firstLine="720"/>
+        <w:rPr>
+          <w:sz w:val="22"/>
+          <w:szCs w:val="22"/>
+        </w:rPr>
+      </w:pPr>
+      <w:r>
+        <w:rPr>
+          <w:sz w:val="22"/>
+          <w:szCs w:val="22"/>
+        </w:rPr>
+        <w:t xml:space="preserve">We thank the reviewers for their constructive </w:t>
+      </w:r>
+      <w:r>
+        <w:rPr>
+          <w:sz w:val="22"/>
+          <w:szCs w:val="22"/>
+        </w:rPr>
+        <w:t xml:space="preserve">and helpful </w:t>
+      </w:r>
+      <w:r>
+        <w:rPr>
+          <w:sz w:val="22"/>
+          <w:szCs w:val="22"/>
+        </w:rPr>
+        <w:t>comments on the first draft</w:t>
+      </w:r>
+      <w:r>
+        <w:rPr>
+          <w:sz w:val="22"/>
+          <w:szCs w:val="22"/>
+        </w:rPr>
+        <w:t>. We begin with a summary of the feedback.</w:t>
+      </w:r>
+    </w:p>
+    <w:p>
+      <w:pPr>
+        <w:ind w:firstLine="720"/>
+        <w:rPr>
+          <w:sz w:val="22"/>
+          <w:szCs w:val="22"/>
+        </w:rPr>
+      </w:pPr>
+    </w:p>
+    <w:p>
+      <w:pPr>
+        <w:ind w:firstLine="720"/>
+        <w:rPr>
+          <w:rFonts w:ascii="Times New Roman" w:hAnsi="Times New Roman"/>
+          <w:b/>
+          <w:bCs/>
+          <w:sz w:val="22"/>
+          <w:szCs w:val="22"/>
+          <w:lang w:val="en-GB"/>
+        </w:rPr>
+      </w:pPr>
+      <w:r>
+        <w:rPr>
+          <w:sz w:val="22"/>
+          <w:szCs w:val="22"/>
+        </w:rPr>
+        <w:t xml:space="preserve">We were very encouraged </w:t>
+      </w:r>
+      <w:r>
+        <w:rPr>
+          <w:sz w:val="22"/>
+          <w:szCs w:val="22"/>
+        </w:rPr>
+        <w:t>that</w:t>
+      </w:r>
+      <w:r>
+        <w:rPr>
+          <w:sz w:val="22"/>
+          <w:szCs w:val="22"/>
+        </w:rPr>
+        <w:t xml:space="preserve"> </w:t>
+      </w:r>
+      <w:r>
+        <w:rPr>
+          <w:sz w:val="22"/>
+          <w:szCs w:val="22"/>
+        </w:rPr>
+        <w:t>all reviewers thought</w:t>
+      </w:r>
+      <w:r>
+        <w:rPr>
+          <w:sz w:val="22"/>
+          <w:szCs w:val="22"/>
+        </w:rPr>
+        <w:t xml:space="preserve"> the analyses and methodology employed were sophisticated, thorough, and comprehensive. In particular, R3 singled out the study’s innovative use of multiple testing points and psychometric analysis coupled with helpful ideal observer models.</w:t>
+      </w:r>
+    </w:p>
+    <w:p>
+      <w:pPr>
+        <w:ind w:firstLine="720"/>
+        <w:rPr>
+          <w:sz w:val="22"/>
+          <w:szCs w:val="22"/>
+        </w:rPr>
+      </w:pPr>
+      <w:r>
+        <w:rPr>
+          <w:sz w:val="22"/>
+          <w:szCs w:val="22"/>
+        </w:rPr>
+        <w:t xml:space="preserve"> </w:t>
+      </w:r>
+      <w:r>
+        <w:rPr>
+          <w:sz w:val="22"/>
+          <w:szCs w:val="22"/>
+        </w:rPr>
+        <w:t xml:space="preserve">R1 </w:t>
+      </w:r>
+      <w:r>
+        <w:rPr>
+          <w:sz w:val="22"/>
+          <w:szCs w:val="22"/>
+        </w:rPr>
+        <w:t>showed</w:t>
+      </w:r>
+      <w:r>
+        <w:rPr>
+          <w:sz w:val="22"/>
+          <w:szCs w:val="22"/>
+        </w:rPr>
+        <w:t xml:space="preserve"> </w:t>
+      </w:r>
+      <w:r>
+        <w:rPr>
+          <w:sz w:val="22"/>
+          <w:szCs w:val="22"/>
+        </w:rPr>
+        <w:t xml:space="preserve">great </w:t>
+      </w:r>
+      <w:r>
+        <w:rPr>
+          <w:sz w:val="22"/>
+          <w:szCs w:val="22"/>
+        </w:rPr>
+        <w:t>enthusias</w:t>
+      </w:r>
+      <w:r>
+        <w:rPr>
+          <w:sz w:val="22"/>
+          <w:szCs w:val="22"/>
+        </w:rPr>
+        <w:t>m with only minor concerns and pointed to</w:t>
+      </w:r>
+      <w:r>
+        <w:rPr>
+          <w:sz w:val="22"/>
+          <w:szCs w:val="22"/>
+        </w:rPr>
+        <w:t xml:space="preserve"> the study’s</w:t>
+      </w:r>
+      <w:r>
+        <w:rPr>
+          <w:sz w:val="22"/>
+          <w:szCs w:val="22"/>
+        </w:rPr>
+        <w:t xml:space="preserve"> contribution </w:t>
+      </w:r>
+      <w:r>
+        <w:rPr>
+          <w:sz w:val="22"/>
+          <w:szCs w:val="22"/>
+        </w:rPr>
+        <w:t>in addressing</w:t>
+      </w:r>
+      <w:r>
+        <w:rPr>
+          <w:sz w:val="22"/>
+          <w:szCs w:val="22"/>
+        </w:rPr>
+        <w:t xml:space="preserve"> hitherto  unanswered questions </w:t>
+      </w:r>
+      <w:r>
+        <w:rPr>
+          <w:sz w:val="22"/>
+          <w:szCs w:val="22"/>
+        </w:rPr>
+        <w:t>crucial for the</w:t>
+      </w:r>
+      <w:r>
+        <w:rPr>
+          <w:sz w:val="22"/>
+          <w:szCs w:val="22"/>
+        </w:rPr>
+        <w:t xml:space="preserve"> theoretical understanding of listener adaptation at a fine-grained level. </w:t>
+      </w:r>
+      <w:r>
+        <w:rPr>
+          <w:sz w:val="22"/>
+          <w:szCs w:val="22"/>
+        </w:rPr>
+        <w:t>R2 meanwhile described the paper as “thought-provoking” with valuable implications emerging amid</w:t>
+      </w:r>
+      <w:r>
+        <w:rPr>
+          <w:sz w:val="22"/>
+          <w:szCs w:val="22"/>
+        </w:rPr>
+        <w:t xml:space="preserve"> the complexity.</w:t>
+      </w:r>
+    </w:p>
+    <w:p>
+      <w:pPr>
+        <w:ind w:firstLine="720"/>
+        <w:rPr>
+          <w:sz w:val="22"/>
+          <w:szCs w:val="22"/>
+        </w:rPr>
+      </w:pPr>
+      <w:r>
+        <w:rPr>
+          <w:sz w:val="22"/>
+          <w:szCs w:val="22"/>
+        </w:rPr>
+        <w:t xml:space="preserve">Some concerns </w:t>
+      </w:r>
+      <w:r>
+        <w:rPr>
+          <w:sz w:val="22"/>
+          <w:szCs w:val="22"/>
+        </w:rPr>
+        <w:t xml:space="preserve">however, </w:t>
+      </w:r>
+      <w:r>
+        <w:rPr>
+          <w:sz w:val="22"/>
+          <w:szCs w:val="22"/>
+        </w:rPr>
+        <w:t>were raised alongside the praise which</w:t>
+      </w:r>
+    </w:p>
+    <w:p>
+      <w:pPr>
+        <w:ind w:firstLine="720"/>
+        <w:rPr>
+          <w:sz w:val="22"/>
+          <w:szCs w:val="22"/>
+        </w:rPr>
+      </w:pPr>
     </w:p>
     <w:p>
       <w:pPr>
@@ -333,112 +923,49 @@
           <w:sz w:val="22"/>
           <w:szCs w:val="22"/>
         </w:rPr>
-        <w:t xml:space="preserve">We </w:t>
-      </w:r>
-      <w:r>
-        <w:rPr>
-          <w:sz w:val="22"/>
-          <w:szCs w:val="22"/>
-        </w:rPr>
-        <w:t>thank the reviewers for</w:t>
-      </w:r>
-      <w:r>
-        <w:rPr>
-          <w:sz w:val="22"/>
-          <w:szCs w:val="22"/>
-        </w:rPr>
-        <w:t xml:space="preserve"> the</w:t>
-      </w:r>
-      <w:r>
-        <w:rPr>
-          <w:sz w:val="22"/>
-          <w:szCs w:val="22"/>
-        </w:rPr>
-        <w:t>ir</w:t>
-      </w:r>
-      <w:r>
-        <w:rPr>
-          <w:sz w:val="22"/>
-          <w:szCs w:val="22"/>
-        </w:rPr>
-        <w:t xml:space="preserve"> constructive comments on the first draft. </w:t>
-      </w:r>
-      <w:r>
-        <w:rPr>
-          <w:sz w:val="22"/>
-          <w:szCs w:val="22"/>
-        </w:rPr>
-        <w:t>A primary concern raised by all reviewers is the question of novelty</w:t>
-      </w:r>
-      <w:r>
-        <w:rPr>
-          <w:sz w:val="22"/>
-          <w:szCs w:val="22"/>
-        </w:rPr>
-        <w:t>. We reali</w:t>
-      </w:r>
-      <w:r>
-        <w:rPr>
-          <w:sz w:val="22"/>
-          <w:szCs w:val="22"/>
-        </w:rPr>
-        <w:t>z</w:t>
-      </w:r>
-      <w:r>
-        <w:rPr>
-          <w:sz w:val="22"/>
-          <w:szCs w:val="22"/>
-        </w:rPr>
-        <w:t xml:space="preserve">e that our earlier draft </w:t>
-      </w:r>
-      <w:r>
-        <w:rPr>
-          <w:sz w:val="22"/>
-          <w:szCs w:val="22"/>
-        </w:rPr>
-        <w:t>inadvertently suggested</w:t>
-      </w:r>
-      <w:r>
-        <w:rPr>
-          <w:sz w:val="22"/>
-          <w:szCs w:val="22"/>
-        </w:rPr>
-        <w:t xml:space="preserve"> that the paradigm</w:t>
-      </w:r>
-      <w:r>
-        <w:rPr>
-          <w:sz w:val="22"/>
-          <w:szCs w:val="22"/>
-        </w:rPr>
-        <w:t xml:space="preserve"> (experiment design)</w:t>
-      </w:r>
-      <w:r>
-        <w:rPr>
-          <w:sz w:val="22"/>
-          <w:szCs w:val="22"/>
-        </w:rPr>
-        <w:t xml:space="preserve"> we used in this </w:t>
-      </w:r>
-      <w:r>
-        <w:rPr>
-          <w:sz w:val="22"/>
-          <w:szCs w:val="22"/>
-        </w:rPr>
-        <w:t>study</w:t>
-      </w:r>
-      <w:r>
-        <w:rPr>
-          <w:sz w:val="22"/>
-          <w:szCs w:val="22"/>
-        </w:rPr>
-        <w:t xml:space="preserve"> was novel when what we</w:t>
-      </w:r>
-      <w:r>
-        <w:rPr>
-          <w:sz w:val="22"/>
-          <w:szCs w:val="22"/>
-        </w:rPr>
-        <w:t xml:space="preserve"> intended to express was that it is the </w:t>
+        <w:t xml:space="preserve">A primary concern </w:t>
+      </w:r>
+      <w:r>
+        <w:rPr>
+          <w:sz w:val="22"/>
+          <w:szCs w:val="22"/>
+        </w:rPr>
+        <w:t>shared by all</w:t>
+      </w:r>
+      <w:r>
+        <w:rPr>
+          <w:sz w:val="22"/>
+          <w:szCs w:val="22"/>
+        </w:rPr>
+        <w:t xml:space="preserve"> </w:t>
+      </w:r>
+      <w:r>
+        <w:rPr>
+          <w:sz w:val="22"/>
+          <w:szCs w:val="22"/>
+        </w:rPr>
+        <w:t>was</w:t>
+      </w:r>
+      <w:r>
+        <w:rPr>
+          <w:sz w:val="22"/>
+          <w:szCs w:val="22"/>
+        </w:rPr>
+        <w:t xml:space="preserve"> </w:t>
+      </w:r>
+      <w:r>
+        <w:rPr>
+          <w:sz w:val="22"/>
+          <w:szCs w:val="22"/>
+        </w:rPr>
+        <w:t>pertained to the study’s novelty</w:t>
+      </w:r>
+      <w:r>
+        <w:rPr>
+          <w:sz w:val="22"/>
+          <w:szCs w:val="22"/>
+        </w:rPr>
+        <w:t xml:space="preserve">. We realize that our earlier draft inadvertently suggested that the paradigm (experiment design) we used in this study was novel when what we intended to express was that it is the </w:t>
       </w:r>
       <w:r>
         <w:rPr>
@@ -454,84 +981,35 @@
           <w:sz w:val="22"/>
           <w:szCs w:val="22"/>
         </w:rPr>
-        <w:t xml:space="preserve"> of </w:t>
-      </w:r>
-      <w:r>
-        <w:rPr>
-          <w:sz w:val="22"/>
-          <w:szCs w:val="22"/>
-        </w:rPr>
-        <w:t>design</w:t>
-      </w:r>
-      <w:r>
-        <w:rPr>
-          <w:sz w:val="22"/>
-          <w:szCs w:val="22"/>
-        </w:rPr>
-        <w:t>, analys</w:t>
-      </w:r>
-      <w:r>
-        <w:rPr>
-          <w:sz w:val="22"/>
-          <w:szCs w:val="22"/>
-        </w:rPr>
-        <w:t>es</w:t>
-      </w:r>
-      <w:r>
-        <w:rPr>
-          <w:sz w:val="22"/>
-          <w:szCs w:val="22"/>
-        </w:rPr>
-        <w:t>,</w:t>
-      </w:r>
-      <w:r>
-        <w:rPr>
-          <w:sz w:val="22"/>
-          <w:szCs w:val="22"/>
-        </w:rPr>
-        <w:t xml:space="preserve"> and model-guided interpretation that is novel. This is now made clear </w:t>
-      </w:r>
-      <w:r>
-        <w:rPr>
-          <w:sz w:val="22"/>
-          <w:szCs w:val="22"/>
-        </w:rPr>
-        <w:t>with</w:t>
-      </w:r>
-      <w:r>
-        <w:rPr>
-          <w:sz w:val="22"/>
-          <w:szCs w:val="22"/>
-        </w:rPr>
-        <w:t xml:space="preserve"> the revised introduction</w:t>
-      </w:r>
-      <w:r>
-        <w:rPr>
-          <w:sz w:val="22"/>
-          <w:szCs w:val="22"/>
-        </w:rPr>
-        <w:t xml:space="preserve"> which credits past research in adaptive speech perception but also points out the limitations and the need for rigorous and stronger tests of the predictions that follow from the hypothesis that adaptation is driven by distributional learning. We feel that the added context and discussion</w:t>
-      </w:r>
-      <w:r>
-        <w:rPr>
-          <w:sz w:val="22"/>
-          <w:szCs w:val="22"/>
-        </w:rPr>
-        <w:t xml:space="preserve"> early in the manuscript</w:t>
-      </w:r>
-      <w:r>
-        <w:rPr>
-          <w:sz w:val="22"/>
-          <w:szCs w:val="22"/>
-        </w:rPr>
-        <w:t xml:space="preserve"> better communicates the objectives of the present study and its unique contribution.</w:t>
-      </w:r>
-      <w:r>
-        <w:rPr>
-          <w:sz w:val="22"/>
-          <w:szCs w:val="22"/>
-        </w:rPr>
-        <w:t xml:space="preserve"> </w:t>
+        <w:t xml:space="preserve"> of design, analyses, and model-guided interpretation that is novel. This is now made clear with the revised introduction which credits past research in adaptive speech perception but also points out the limitations and the need for rigorous and stronger tests of the predictions that follow from the hypothesis that adaptation is driven by distributional learning. We feel that the added context and discussion early in the manuscript better communicates the objectives of the present study and its unique contribution. </w:t>
+      </w:r>
+      <w:r>
+        <w:rPr>
+          <w:sz w:val="22"/>
+          <w:szCs w:val="22"/>
+        </w:rPr>
+        <w:t>In meeting this objective w</w:t>
+      </w:r>
+      <w:r>
+        <w:rPr>
+          <w:sz w:val="22"/>
+          <w:szCs w:val="22"/>
+        </w:rPr>
+        <w:t>e note that the</w:t>
+      </w:r>
+      <w:r>
+        <w:rPr>
+          <w:sz w:val="22"/>
+          <w:szCs w:val="22"/>
+        </w:rPr>
+        <w:t xml:space="preserve"> introduction </w:t>
+      </w:r>
+      <w:r>
+        <w:rPr>
+          <w:sz w:val="22"/>
+          <w:szCs w:val="22"/>
+        </w:rPr>
+        <w:t xml:space="preserve">is now considerably longer </w:t>
       </w:r>
     </w:p>
     <w:p>
@@ -545,6 +1023,18 @@
           <w:szCs w:val="22"/>
         </w:rPr>
       </w:pPr>
+    </w:p>
+    <w:p>
+      <w:pPr>
+        <w:pStyle w:val="NormalWeb"/>
+        <w:spacing w:before="0" w:beforeAutospacing="0" w:after="60" w:afterAutospacing="0"/>
+        <w:ind w:firstLine="357"/>
+        <w:jc w:val="both"/>
+        <w:rPr>
+          <w:sz w:val="22"/>
+          <w:szCs w:val="22"/>
+        </w:rPr>
+      </w:pPr>
       <w:r>
         <w:rPr>
           <w:sz w:val="22"/>
@@ -557,196 +1047,14 @@
           <w:sz w:val="22"/>
           <w:szCs w:val="22"/>
         </w:rPr>
-        <w:t>R</w:t>
-      </w:r>
-      <w:r>
-        <w:rPr>
-          <w:sz w:val="22"/>
-          <w:szCs w:val="22"/>
-        </w:rPr>
-        <w:t>eviewer 2 poi</w:t>
-      </w:r>
-      <w:r>
-        <w:rPr>
-          <w:sz w:val="22"/>
-          <w:szCs w:val="22"/>
-        </w:rPr>
-        <w:t>nted out that much work from the L</w:t>
-      </w:r>
-      <w:r>
-        <w:rPr>
-          <w:sz w:val="22"/>
-          <w:szCs w:val="22"/>
-        </w:rPr>
-        <w:t>2</w:t>
-      </w:r>
-      <w:r>
-        <w:rPr>
-          <w:sz w:val="22"/>
-          <w:szCs w:val="22"/>
-        </w:rPr>
-        <w:t xml:space="preserve"> learning </w:t>
-      </w:r>
-      <w:r>
-        <w:rPr>
-          <w:sz w:val="22"/>
-          <w:szCs w:val="22"/>
-        </w:rPr>
-        <w:t xml:space="preserve">sub-field </w:t>
-      </w:r>
-      <w:r>
-        <w:rPr>
-          <w:sz w:val="22"/>
-          <w:szCs w:val="22"/>
-        </w:rPr>
-        <w:t>has</w:t>
-      </w:r>
-      <w:r>
-        <w:rPr>
-          <w:sz w:val="22"/>
-          <w:szCs w:val="22"/>
-        </w:rPr>
-        <w:t xml:space="preserve"> employed paradigms that track the progress of learning</w:t>
-      </w:r>
-      <w:r>
-        <w:rPr>
-          <w:sz w:val="22"/>
-          <w:szCs w:val="22"/>
-        </w:rPr>
-        <w:t xml:space="preserve">, </w:t>
-      </w:r>
-      <w:r>
-        <w:rPr>
-          <w:sz w:val="22"/>
-          <w:szCs w:val="22"/>
-        </w:rPr>
-        <w:t>similar to our design that frequently tests listeners categorizations in between exposure</w:t>
-      </w:r>
-      <w:r>
-        <w:rPr>
-          <w:sz w:val="22"/>
-          <w:szCs w:val="22"/>
-        </w:rPr>
-        <w:t>.</w:t>
-      </w:r>
-      <w:r>
-        <w:rPr>
-          <w:sz w:val="22"/>
-          <w:szCs w:val="22"/>
-        </w:rPr>
-        <w:t xml:space="preserve"> </w:t>
-      </w:r>
-      <w:r>
-        <w:rPr>
-          <w:sz w:val="22"/>
-          <w:szCs w:val="22"/>
-        </w:rPr>
-        <w:t>While we recognize the parallels noted by Reviewer 2, we emphasize that the differences are substantial and crucial to our study's aims.</w:t>
-      </w:r>
-      <w:r>
-        <w:rPr>
-          <w:sz w:val="22"/>
-          <w:szCs w:val="22"/>
-        </w:rPr>
-        <w:t xml:space="preserve"> The L2 studies </w:t>
-      </w:r>
-      <w:r>
-        <w:rPr>
-          <w:sz w:val="22"/>
-          <w:szCs w:val="22"/>
-        </w:rPr>
-        <w:t xml:space="preserve">have a </w:t>
-      </w:r>
-      <w:r>
-        <w:rPr>
-          <w:sz w:val="22"/>
-          <w:szCs w:val="22"/>
-        </w:rPr>
-        <w:t>different focus, that is, the acquisition of L2 phonological categories which typically span weeks or months with explicit training. This is markedly different from our question of how rapid adaptation unfolds</w:t>
-      </w:r>
-      <w:r>
-        <w:rPr>
-          <w:sz w:val="22"/>
-          <w:szCs w:val="22"/>
-        </w:rPr>
-        <w:t xml:space="preserve"> without explicit training</w:t>
-      </w:r>
-      <w:r>
-        <w:rPr>
-          <w:sz w:val="22"/>
-          <w:szCs w:val="22"/>
-        </w:rPr>
-        <w:t xml:space="preserve"> over minutes of </w:t>
-      </w:r>
-      <w:r>
-        <w:rPr>
-          <w:sz w:val="22"/>
-          <w:szCs w:val="22"/>
-        </w:rPr>
-        <w:t>exposure to speech of an</w:t>
-      </w:r>
-      <w:r>
-        <w:rPr>
-          <w:sz w:val="22"/>
-          <w:szCs w:val="22"/>
-        </w:rPr>
-        <w:t xml:space="preserve"> existing L1 category. </w:t>
-      </w:r>
-      <w:r>
-        <w:rPr>
-          <w:sz w:val="22"/>
-          <w:szCs w:val="22"/>
-        </w:rPr>
-        <w:t xml:space="preserve">Crucially, unlike most L2 studies, our paradigm emphasizes and links the phonetic properties of the stimuli at exposure and test. </w:t>
-      </w:r>
-      <w:r>
-        <w:rPr>
-          <w:sz w:val="22"/>
-          <w:szCs w:val="22"/>
-        </w:rPr>
-        <w:t>While these differences do not rule out the possibility that distributional learning underlies both types of learning, this assumption should not be taken for granted</w:t>
-      </w:r>
-      <w:r>
-        <w:rPr>
-          <w:sz w:val="22"/>
-          <w:szCs w:val="22"/>
-        </w:rPr>
-        <w:t>.</w:t>
-      </w:r>
-      <w:r>
-        <w:rPr>
-          <w:sz w:val="22"/>
-          <w:szCs w:val="22"/>
-        </w:rPr>
-        <w:t xml:space="preserve"> </w:t>
-      </w:r>
-      <w:r>
-        <w:rPr>
-          <w:sz w:val="22"/>
-          <w:szCs w:val="22"/>
-        </w:rPr>
-        <w:t>Brain-imaging studies for instance, indicate that rapid adaptation</w:t>
-      </w:r>
-      <w:r>
-        <w:rPr>
-          <w:sz w:val="22"/>
-          <w:szCs w:val="22"/>
-        </w:rPr>
-        <w:t xml:space="preserve"> to challenging speech</w:t>
-      </w:r>
-      <w:r>
-        <w:rPr>
-          <w:sz w:val="22"/>
-          <w:szCs w:val="22"/>
-        </w:rPr>
-        <w:t xml:space="preserve"> may be achieved </w:t>
-      </w:r>
-      <w:r>
-        <w:rPr>
-          <w:sz w:val="22"/>
-          <w:szCs w:val="22"/>
-        </w:rPr>
-        <w:t xml:space="preserve">through greater utilization of regions related to executive function relative to the core speech comprehension network (Erb &amp; </w:t>
+        <w:t>R2</w:t>
+      </w:r>
+      <w:r>
+        <w:rPr>
+          <w:sz w:val="22"/>
+          <w:szCs w:val="22"/>
+        </w:rPr>
+        <w:t xml:space="preserve"> pointed out that much work from the L2 learning sub-field has employed paradigms that track the progress of learning, similar to our design that frequently tests listeners categorizations in between exposure. While we recognize the parallels noted by Reviewer 2, we emphasize that the differences are substantial and crucial to our study's aims. The L2 studies have a different focus, that is, the acquisition of L2 phonological categories which typically span weeks or months with explicit training. This is markedly different from our question of how rapid adaptation unfolds without explicit training over minutes of exposure to speech of an existing L1 category. Crucially, unlike most L2 studies, our paradigm emphasizes and links the phonetic properties of the stimuli at exposure and test. While these differences do not rule out the possibility that distributional learning underlies both types of learning, this assumption should not be taken for granted. Brain-imaging studies for instance, indicate that rapid adaptation to challenging speech may be achieved through greater utilization of regions related to executive function relative to the core speech comprehension network (Erb &amp; </w:t>
       </w:r>
       <w:proofErr w:type="spellStart"/>
       <w:r>
@@ -762,14 +1070,7 @@
           <w:sz w:val="22"/>
           <w:szCs w:val="22"/>
         </w:rPr>
-        <w:t xml:space="preserve">; </w:t>
-      </w:r>
-      <w:r>
-        <w:rPr>
-          <w:sz w:val="22"/>
-          <w:szCs w:val="22"/>
-        </w:rPr>
-        <w:t xml:space="preserve">Myers &amp; </w:t>
+        <w:t xml:space="preserve">; Myers &amp; </w:t>
       </w:r>
       <w:proofErr w:type="spellStart"/>
       <w:r>
@@ -785,56 +1086,7 @@
           <w:sz w:val="22"/>
           <w:szCs w:val="22"/>
         </w:rPr>
-        <w:t xml:space="preserve"> 2014</w:t>
-      </w:r>
-      <w:r>
-        <w:rPr>
-          <w:sz w:val="22"/>
-          <w:szCs w:val="22"/>
-        </w:rPr>
-        <w:t>)</w:t>
-      </w:r>
-      <w:r>
-        <w:rPr>
-          <w:sz w:val="22"/>
-          <w:szCs w:val="22"/>
-        </w:rPr>
-        <w:t xml:space="preserve">. </w:t>
-      </w:r>
-      <w:r>
-        <w:rPr>
-          <w:sz w:val="22"/>
-          <w:szCs w:val="22"/>
-        </w:rPr>
-        <w:t xml:space="preserve">Such </w:t>
-      </w:r>
-      <w:r>
-        <w:rPr>
-          <w:sz w:val="22"/>
-          <w:szCs w:val="22"/>
-        </w:rPr>
-        <w:t xml:space="preserve">examples </w:t>
-      </w:r>
-      <w:r>
-        <w:rPr>
-          <w:sz w:val="22"/>
-          <w:szCs w:val="22"/>
-        </w:rPr>
-        <w:t xml:space="preserve">have motivated calls for </w:t>
-      </w:r>
-      <w:r>
-        <w:rPr>
-          <w:sz w:val="22"/>
-          <w:szCs w:val="22"/>
-        </w:rPr>
-        <w:t xml:space="preserve">a shift </w:t>
-      </w:r>
-      <w:r>
-        <w:rPr>
-          <w:sz w:val="22"/>
-          <w:szCs w:val="22"/>
-        </w:rPr>
-        <w:t>towards methodology that harness modeling tools to interpret results (e.g. Xie et al 2023; Coretta et al., 202</w:t>
+        <w:t xml:space="preserve"> 2014). Such examples have motivated calls for a shift towards methodology that harness modeling tools to interpret results (e.g. Xie et al 2023; Coretta et al., 202</w:t>
       </w:r>
       <w:r>
         <w:rPr>
@@ -848,172 +1100,34 @@
           <w:sz w:val="22"/>
           <w:szCs w:val="22"/>
         </w:rPr>
-        <w:t xml:space="preserve">). </w:t>
-      </w:r>
-      <w:r>
-        <w:rPr>
-          <w:sz w:val="22"/>
-          <w:szCs w:val="22"/>
-        </w:rPr>
-        <w:t>By integrating experimental design, analyses, and model-guided interpretation, we aim to contribute a more comprehensive understanding of rapid speech adaptation.</w:t>
-      </w:r>
-    </w:p>
-    <w:p>
-      <w:pPr>
-        <w:pStyle w:val="NormalWeb"/>
-        <w:spacing w:before="0" w:beforeAutospacing="0"/>
-        <w:ind w:firstLine="360"/>
-        <w:jc w:val="both"/>
-        <w:rPr>
-          <w:sz w:val="22"/>
-          <w:szCs w:val="22"/>
-        </w:rPr>
-      </w:pPr>
-      <w:r>
-        <w:rPr>
-          <w:sz w:val="22"/>
-          <w:szCs w:val="22"/>
-        </w:rPr>
-        <w:t xml:space="preserve">Thank you </w:t>
-      </w:r>
-      <w:r>
-        <w:rPr>
-          <w:sz w:val="22"/>
-          <w:szCs w:val="22"/>
-        </w:rPr>
-        <w:t xml:space="preserve">again </w:t>
-      </w:r>
-      <w:r>
-        <w:rPr>
-          <w:sz w:val="22"/>
-          <w:szCs w:val="22"/>
-        </w:rPr>
-        <w:t>for your consideration. We provide our point-by-point responses in the following pages attached.</w:t>
-      </w:r>
-    </w:p>
-    <w:p>
-      <w:pPr>
-        <w:rPr>
-          <w:rFonts w:ascii="Times New Roman" w:hAnsi="Times New Roman"/>
-          <w:sz w:val="22"/>
-          <w:szCs w:val="22"/>
-        </w:rPr>
-      </w:pPr>
-      <w:r>
-        <w:rPr>
-          <w:rFonts w:ascii="Times New Roman" w:hAnsi="Times New Roman"/>
-          <w:sz w:val="22"/>
-          <w:szCs w:val="22"/>
-        </w:rPr>
-        <w:t>Sincerely,</w:t>
-      </w:r>
-    </w:p>
-    <w:p>
-      <w:pPr>
-        <w:ind w:firstLine="0"/>
-        <w:rPr>
-          <w:rFonts w:ascii="Times New Roman" w:hAnsi="Times New Roman"/>
-          <w:sz w:val="22"/>
-          <w:szCs w:val="22"/>
-        </w:rPr>
-      </w:pPr>
-    </w:p>
-    <w:p>
-      <w:pPr>
-        <w:ind w:left="360" w:firstLine="0"/>
-        <w:rPr>
-          <w:rFonts w:ascii="Times New Roman" w:hAnsi="Times New Roman"/>
-          <w:sz w:val="22"/>
-          <w:szCs w:val="22"/>
-        </w:rPr>
-      </w:pPr>
-    </w:p>
-    <w:p>
-      <w:pPr>
-        <w:rPr>
-          <w:rFonts w:ascii="Times New Roman" w:hAnsi="Times New Roman"/>
-          <w:sz w:val="22"/>
-          <w:szCs w:val="22"/>
-        </w:rPr>
-      </w:pPr>
-    </w:p>
-    <w:p>
-      <w:pPr>
-        <w:rPr>
-          <w:rFonts w:ascii="Times New Roman" w:hAnsi="Times New Roman"/>
-          <w:sz w:val="22"/>
-          <w:szCs w:val="22"/>
-        </w:rPr>
-      </w:pPr>
-      <w:r>
-        <w:rPr>
-          <w:rFonts w:ascii="Times New Roman" w:hAnsi="Times New Roman"/>
-          <w:sz w:val="22"/>
-          <w:szCs w:val="22"/>
-        </w:rPr>
-        <w:t>Maryann Tan</w:t>
-      </w:r>
-      <w:r>
-        <w:rPr>
-          <w:rFonts w:ascii="Times New Roman" w:hAnsi="Times New Roman"/>
-          <w:sz w:val="22"/>
-          <w:szCs w:val="22"/>
-        </w:rPr>
-        <w:tab/>
-      </w:r>
-      <w:r>
-        <w:rPr>
-          <w:rFonts w:ascii="Times New Roman" w:hAnsi="Times New Roman"/>
-          <w:sz w:val="22"/>
-          <w:szCs w:val="22"/>
-        </w:rPr>
-        <w:tab/>
-      </w:r>
-      <w:r>
-        <w:rPr>
-          <w:rFonts w:ascii="Times New Roman" w:hAnsi="Times New Roman"/>
-          <w:sz w:val="22"/>
-          <w:szCs w:val="22"/>
-        </w:rPr>
-        <w:tab/>
-      </w:r>
-      <w:r>
-        <w:rPr>
-          <w:rFonts w:ascii="Times New Roman" w:hAnsi="Times New Roman"/>
-          <w:sz w:val="22"/>
-          <w:szCs w:val="22"/>
-        </w:rPr>
-        <w:t>T. Florian Jaeger</w:t>
-      </w:r>
-      <w:r>
-        <w:rPr>
-          <w:rFonts w:ascii="Times New Roman" w:hAnsi="Times New Roman"/>
-          <w:sz w:val="22"/>
-          <w:szCs w:val="22"/>
-        </w:rPr>
-        <w:tab/>
-      </w:r>
-      <w:r>
-        <w:rPr>
-          <w:rFonts w:ascii="Times New Roman" w:hAnsi="Times New Roman"/>
-          <w:sz w:val="22"/>
-          <w:szCs w:val="22"/>
-        </w:rPr>
-        <w:t xml:space="preserve">       </w:t>
-      </w:r>
-    </w:p>
-    <w:p>
-      <w:pPr>
-        <w:ind w:firstLine="0"/>
+        <w:t>). By integrating experimental design, analyses, and model-guided interpretation, we aim to contribute a more comprehensive understanding of rapid speech adaptation.</w:t>
+      </w:r>
+    </w:p>
+    <w:p>
+      <w:pPr>
+        <w:ind w:firstLine="720"/>
+        <w:rPr>
+          <w:sz w:val="22"/>
+          <w:szCs w:val="22"/>
+        </w:rPr>
+      </w:pPr>
+    </w:p>
+    <w:p>
+      <w:pPr>
+        <w:ind w:firstLine="720"/>
         <w:rPr>
           <w:rFonts w:ascii="Times New Roman" w:hAnsi="Times New Roman"/>
           <w:b/>
           <w:bCs/>
           <w:sz w:val="22"/>
           <w:szCs w:val="22"/>
-        </w:rPr>
-      </w:pPr>
-      <w:r>
+          <w:lang w:val="en-GB"/>
+        </w:rPr>
+      </w:pPr>
+    </w:p>
+    <w:p>
+      <w:pPr>
+        <w:ind w:firstLine="0"/>
         <w:rPr>
           <w:rFonts w:ascii="Times New Roman" w:hAnsi="Times New Roman"/>
           <w:b/>
@@ -1021,9 +1135,53 @@
           <w:sz w:val="22"/>
           <w:szCs w:val="22"/>
         </w:rPr>
-        <w:lastRenderedPageBreak/>
-        <w:t>Overview of revisions</w:t>
-      </w:r>
+      </w:pPr>
+    </w:p>
+    <w:p>
+      <w:pPr>
+        <w:ind w:firstLine="0"/>
+        <w:rPr>
+          <w:rFonts w:ascii="Times New Roman" w:hAnsi="Times New Roman"/>
+          <w:sz w:val="22"/>
+          <w:szCs w:val="22"/>
+        </w:rPr>
+      </w:pPr>
+    </w:p>
+    <w:p>
+      <w:pPr>
+        <w:ind w:firstLine="0"/>
+        <w:rPr>
+          <w:rFonts w:ascii="Times New Roman" w:hAnsi="Times New Roman"/>
+          <w:b/>
+          <w:bCs/>
+          <w:sz w:val="22"/>
+          <w:szCs w:val="22"/>
+        </w:rPr>
+      </w:pPr>
+    </w:p>
+    <w:p>
+      <w:pPr>
+        <w:ind w:firstLine="0"/>
+        <w:rPr>
+          <w:rFonts w:ascii="Times New Roman" w:hAnsi="Times New Roman"/>
+          <w:b/>
+          <w:bCs/>
+          <w:sz w:val="22"/>
+          <w:szCs w:val="22"/>
+        </w:rPr>
+      </w:pPr>
+    </w:p>
+    <w:p>
+      <w:pPr>
+        <w:ind w:firstLine="0"/>
+        <w:rPr>
+          <w:rFonts w:ascii="Times New Roman" w:hAnsi="Times New Roman"/>
+          <w:b/>
+          <w:bCs/>
+          <w:sz w:val="22"/>
+          <w:szCs w:val="22"/>
+        </w:rPr>
+      </w:pPr>
     </w:p>
     <w:p>
       <w:pPr>
@@ -8283,6 +8441,118 @@
     </w:lvl>
   </w:abstractNum>
   <w:abstractNum w:abstractNumId="26" w15:restartNumberingAfterBreak="0">
+    <w:nsid w:val="53162A79"/>
+    <w:multiLevelType w:val="hybridMultilevel"/>
+    <w:tmpl w:val="6AD8511C"/>
+    <w:lvl w:ilvl="0" w:tplc="9E18ABAC">
+      <w:numFmt w:val="bullet"/>
+      <w:lvlText w:val=""/>
+      <w:lvlJc w:val="left"/>
+      <w:pPr>
+        <w:ind w:left="720" w:hanging="360"/>
+      </w:pPr>
+      <w:rPr>
+        <w:rFonts w:ascii="Wingdings" w:eastAsia="MS Mincho" w:hAnsi="Wingdings" w:cs="Times New Roman" w:hint="default"/>
+      </w:rPr>
+    </w:lvl>
+    <w:lvl w:ilvl="1" w:tplc="08090003" w:tentative="1">
+      <w:start w:val="1"/>
+      <w:numFmt w:val="bullet"/>
+      <w:lvlText w:val="o"/>
+      <w:lvlJc w:val="left"/>
+      <w:pPr>
+        <w:ind w:left="1440" w:hanging="360"/>
+      </w:pPr>
+      <w:rPr>
+        <w:rFonts w:ascii="Courier New" w:hAnsi="Courier New" w:cs="Courier New" w:hint="default"/>
+      </w:rPr>
+    </w:lvl>
+    <w:lvl w:ilvl="2" w:tplc="08090005" w:tentative="1">
+      <w:start w:val="1"/>
+      <w:numFmt w:val="bullet"/>
+      <w:lvlText w:val=""/>
+      <w:lvlJc w:val="left"/>
+      <w:pPr>
+        <w:ind w:left="2160" w:hanging="360"/>
+      </w:pPr>
+      <w:rPr>
+        <w:rFonts w:ascii="Wingdings" w:hAnsi="Wingdings" w:hint="default"/>
+      </w:rPr>
+    </w:lvl>
+    <w:lvl w:ilvl="3" w:tplc="08090001" w:tentative="1">
+      <w:start w:val="1"/>
+      <w:numFmt w:val="bullet"/>
+      <w:lvlText w:val=""/>
+      <w:lvlJc w:val="left"/>
+      <w:pPr>
+        <w:ind w:left="2880" w:hanging="360"/>
+      </w:pPr>
+      <w:rPr>
+        <w:rFonts w:ascii="Symbol" w:hAnsi="Symbol" w:hint="default"/>
+      </w:rPr>
+    </w:lvl>
+    <w:lvl w:ilvl="4" w:tplc="08090003" w:tentative="1">
+      <w:start w:val="1"/>
+      <w:numFmt w:val="bullet"/>
+      <w:lvlText w:val="o"/>
+      <w:lvlJc w:val="left"/>
+      <w:pPr>
+        <w:ind w:left="3600" w:hanging="360"/>
+      </w:pPr>
+      <w:rPr>
+        <w:rFonts w:ascii="Courier New" w:hAnsi="Courier New" w:cs="Courier New" w:hint="default"/>
+      </w:rPr>
+    </w:lvl>
+    <w:lvl w:ilvl="5" w:tplc="08090005" w:tentative="1">
+      <w:start w:val="1"/>
+      <w:numFmt w:val="bullet"/>
+      <w:lvlText w:val=""/>
+      <w:lvlJc w:val="left"/>
+      <w:pPr>
+        <w:ind w:left="4320" w:hanging="360"/>
+      </w:pPr>
+      <w:rPr>
+        <w:rFonts w:ascii="Wingdings" w:hAnsi="Wingdings" w:hint="default"/>
+      </w:rPr>
+    </w:lvl>
+    <w:lvl w:ilvl="6" w:tplc="08090001" w:tentative="1">
+      <w:start w:val="1"/>
+      <w:numFmt w:val="bullet"/>
+      <w:lvlText w:val=""/>
+      <w:lvlJc w:val="left"/>
+      <w:pPr>
+        <w:ind w:left="5040" w:hanging="360"/>
+      </w:pPr>
+      <w:rPr>
+        <w:rFonts w:ascii="Symbol" w:hAnsi="Symbol" w:hint="default"/>
+      </w:rPr>
+    </w:lvl>
+    <w:lvl w:ilvl="7" w:tplc="08090003" w:tentative="1">
+      <w:start w:val="1"/>
+      <w:numFmt w:val="bullet"/>
+      <w:lvlText w:val="o"/>
+      <w:lvlJc w:val="left"/>
+      <w:pPr>
+        <w:ind w:left="5760" w:hanging="360"/>
+      </w:pPr>
+      <w:rPr>
+        <w:rFonts w:ascii="Courier New" w:hAnsi="Courier New" w:cs="Courier New" w:hint="default"/>
+      </w:rPr>
+    </w:lvl>
+    <w:lvl w:ilvl="8" w:tplc="08090005" w:tentative="1">
+      <w:start w:val="1"/>
+      <w:numFmt w:val="bullet"/>
+      <w:lvlText w:val=""/>
+      <w:lvlJc w:val="left"/>
+      <w:pPr>
+        <w:ind w:left="6480" w:hanging="360"/>
+      </w:pPr>
+      <w:rPr>
+        <w:rFonts w:ascii="Wingdings" w:hAnsi="Wingdings" w:hint="default"/>
+      </w:rPr>
+    </w:lvl>
+  </w:abstractNum>
+  <w:abstractNum w:abstractNumId="27" w15:restartNumberingAfterBreak="0">
     <w:nsid w:val="540103D9"/>
     <w:multiLevelType w:val="multilevel"/>
     <w:tmpl w:val="0F2680A8"/>
@@ -8427,7 +8697,7 @@
       </w:rPr>
     </w:lvl>
   </w:abstractNum>
-  <w:abstractNum w:abstractNumId="27" w15:restartNumberingAfterBreak="0">
+  <w:abstractNum w:abstractNumId="28" w15:restartNumberingAfterBreak="0">
     <w:nsid w:val="5DE67CE2"/>
     <w:multiLevelType w:val="multilevel"/>
     <w:tmpl w:val="A42A4B42"/>
@@ -8578,7 +8848,7 @@
       </w:rPr>
     </w:lvl>
   </w:abstractNum>
-  <w:abstractNum w:abstractNumId="28" w15:restartNumberingAfterBreak="0">
+  <w:abstractNum w:abstractNumId="29" w15:restartNumberingAfterBreak="0">
     <w:nsid w:val="6D8C5229"/>
     <w:multiLevelType w:val="multilevel"/>
     <w:tmpl w:val="6E6A367C"/>
@@ -8722,7 +8992,7 @@
       </w:rPr>
     </w:lvl>
   </w:abstractNum>
-  <w:abstractNum w:abstractNumId="29" w15:restartNumberingAfterBreak="0">
+  <w:abstractNum w:abstractNumId="30" w15:restartNumberingAfterBreak="0">
     <w:nsid w:val="73BC44CB"/>
     <w:multiLevelType w:val="hybridMultilevel"/>
     <w:tmpl w:val="68BA0986"/>
@@ -8842,7 +9112,7 @@
     <w:abstractNumId w:val="21"/>
   </w:num>
   <w:num w:numId="11" w16cid:durableId="117381170">
-    <w:abstractNumId w:val="28"/>
+    <w:abstractNumId w:val="29"/>
   </w:num>
   <w:num w:numId="12" w16cid:durableId="1454247698">
     <w:abstractNumId w:val="16"/>
@@ -8857,7 +9127,7 @@
     <w:abstractNumId w:val="20"/>
   </w:num>
   <w:num w:numId="16" w16cid:durableId="1138187772">
-    <w:abstractNumId w:val="28"/>
+    <w:abstractNumId w:val="29"/>
   </w:num>
   <w:num w:numId="17" w16cid:durableId="1229076856">
     <w:abstractNumId w:val="11"/>
@@ -8869,7 +9139,7 @@
     <w:abstractNumId w:val="13"/>
   </w:num>
   <w:num w:numId="20" w16cid:durableId="2113697469">
-    <w:abstractNumId w:val="26"/>
+    <w:abstractNumId w:val="27"/>
   </w:num>
   <w:num w:numId="21" w16cid:durableId="1347975694">
     <w:abstractNumId w:val="15"/>
@@ -8884,7 +9154,7 @@
     <w:abstractNumId w:val="15"/>
   </w:num>
   <w:num w:numId="25" w16cid:durableId="227962953">
-    <w:abstractNumId w:val="28"/>
+    <w:abstractNumId w:val="29"/>
   </w:num>
   <w:num w:numId="26" w16cid:durableId="1452746577">
     <w:abstractNumId w:val="20"/>
@@ -8899,7 +9169,7 @@
     <w:abstractNumId w:val="21"/>
   </w:num>
   <w:num w:numId="30" w16cid:durableId="486165465">
-    <w:abstractNumId w:val="26"/>
+    <w:abstractNumId w:val="27"/>
   </w:num>
   <w:num w:numId="31" w16cid:durableId="628360907">
     <w:abstractNumId w:val="15"/>
@@ -8911,10 +9181,10 @@
     <w:abstractNumId w:val="12"/>
   </w:num>
   <w:num w:numId="34" w16cid:durableId="1985503457">
-    <w:abstractNumId w:val="27"/>
+    <w:abstractNumId w:val="28"/>
   </w:num>
   <w:num w:numId="35" w16cid:durableId="643436257">
-    <w:abstractNumId w:val="27"/>
+    <w:abstractNumId w:val="28"/>
   </w:num>
   <w:num w:numId="36" w16cid:durableId="1105807206">
     <w:abstractNumId w:val="0"/>
@@ -8956,7 +9226,7 @@
     <w:abstractNumId w:val="1"/>
   </w:num>
   <w:num w:numId="49" w16cid:durableId="1178497600">
-    <w:abstractNumId w:val="29"/>
+    <w:abstractNumId w:val="30"/>
   </w:num>
   <w:num w:numId="50" w16cid:durableId="274750238">
     <w:abstractNumId w:val="24"/>
@@ -8969,6 +9239,9 @@
   </w:num>
   <w:num w:numId="53" w16cid:durableId="326831600">
     <w:abstractNumId w:val="17"/>
+  </w:num>
+  <w:num w:numId="54" w16cid:durableId="1603029899">
+    <w:abstractNumId w:val="26"/>
   </w:num>
 </w:numbering>
 </file>

</xml_diff>

<commit_message>
edit to letter and response
</commit_message>
<xml_diff>
--- a/output/papers/Cognition-Round2/2nd_letter_to_editors.docx
+++ b/output/papers/Cognition-Round2/2nd_letter_to_editors.docx
@@ -146,13 +146,21 @@
       <w:pPr>
         <w:pStyle w:val="NormalWeb"/>
         <w:spacing w:after="60" w:afterAutospacing="0"/>
-        <w:ind w:firstLine="720"/>
+        <w:ind w:firstLine="360"/>
         <w:jc w:val="both"/>
         <w:rPr>
           <w:color w:val="000000" w:themeColor="text1"/>
           <w:sz w:val="22"/>
           <w:szCs w:val="22"/>
         </w:rPr>
+        <w:pPrChange w:id="0" w:author="Microsoft Office User" w:date="2025-02-14T14:19:00Z" w16du:dateUtc="2025-02-14T13:19:00Z">
+          <w:pPr>
+            <w:pStyle w:val="NormalWeb"/>
+            <w:spacing w:after="60" w:afterAutospacing="0"/>
+            <w:ind w:firstLine="720"/>
+            <w:jc w:val="both"/>
+          </w:pPr>
+        </w:pPrChange>
       </w:pPr>
       <w:r>
         <w:rPr>
@@ -312,14 +320,23 @@
     <w:p>
       <w:pPr>
         <w:pStyle w:val="NormalWeb"/>
-        <w:spacing w:after="60" w:afterAutospacing="0"/>
-        <w:ind w:firstLine="720"/>
+        <w:spacing w:after="120" w:afterAutospacing="0"/>
+        <w:ind w:firstLine="360"/>
         <w:jc w:val="both"/>
         <w:rPr>
+          <w:del w:id="1" w:author="Microsoft Office User" w:date="2025-02-14T14:18:00Z" w16du:dateUtc="2025-02-14T13:18:00Z"/>
           <w:color w:val="000000" w:themeColor="text1"/>
           <w:sz w:val="22"/>
           <w:szCs w:val="22"/>
         </w:rPr>
+        <w:pPrChange w:id="2" w:author="Microsoft Office User" w:date="2025-02-14T14:19:00Z" w16du:dateUtc="2025-02-14T13:19:00Z">
+          <w:pPr>
+            <w:pStyle w:val="NormalWeb"/>
+            <w:spacing w:after="60" w:afterAutospacing="0"/>
+            <w:ind w:firstLine="720"/>
+            <w:jc w:val="both"/>
+          </w:pPr>
+        </w:pPrChange>
       </w:pPr>
       <w:r>
         <w:rPr>
@@ -333,14 +350,22 @@
     <w:p>
       <w:pPr>
         <w:pStyle w:val="NormalWeb"/>
-        <w:spacing w:after="60" w:afterAutospacing="0"/>
-        <w:ind w:firstLine="720"/>
+        <w:spacing w:after="120" w:afterAutospacing="0"/>
+        <w:ind w:firstLine="360"/>
         <w:jc w:val="both"/>
         <w:rPr>
           <w:color w:val="000000" w:themeColor="text1"/>
           <w:sz w:val="22"/>
           <w:szCs w:val="22"/>
         </w:rPr>
+        <w:pPrChange w:id="3" w:author="Microsoft Office User" w:date="2025-02-14T14:19:00Z" w16du:dateUtc="2025-02-14T13:19:00Z">
+          <w:pPr>
+            <w:pStyle w:val="NormalWeb"/>
+            <w:spacing w:after="60" w:afterAutospacing="0"/>
+            <w:ind w:firstLine="720"/>
+            <w:jc w:val="both"/>
+          </w:pPr>
+        </w:pPrChange>
       </w:pPr>
     </w:p>
     <w:p>
@@ -385,11 +410,15 @@
     </w:p>
     <w:p>
       <w:pPr>
-        <w:rPr>
-          <w:rFonts w:ascii="Times New Roman" w:hAnsi="Times New Roman"/>
-          <w:sz w:val="22"/>
-          <w:szCs w:val="22"/>
-        </w:rPr>
+        <w:ind w:firstLine="0"/>
+        <w:rPr>
+          <w:rFonts w:ascii="Times New Roman" w:hAnsi="Times New Roman"/>
+          <w:sz w:val="22"/>
+          <w:szCs w:val="22"/>
+        </w:rPr>
+        <w:pPrChange w:id="4" w:author="Microsoft Office User" w:date="2025-02-14T14:19:00Z" w16du:dateUtc="2025-02-14T13:19:00Z">
+          <w:pPr/>
+        </w:pPrChange>
       </w:pPr>
       <w:r>
         <w:rPr>
@@ -604,7 +633,6 @@
           <w:sz w:val="22"/>
           <w:szCs w:val="22"/>
         </w:rPr>
-        <w:lastRenderedPageBreak/>
         <w:tab/>
       </w:r>
       <w:r>
@@ -635,6 +663,7 @@
           <w:sz w:val="22"/>
           <w:szCs w:val="22"/>
         </w:rPr>
+        <w:lastRenderedPageBreak/>
         <w:t xml:space="preserve">Overview of </w:t>
       </w:r>
       <w:r>
@@ -673,28 +702,14 @@
           <w:sz w:val="22"/>
           <w:szCs w:val="22"/>
         </w:rPr>
-        <w:t xml:space="preserve">We thank the reviewers for their constructive </w:t>
-      </w:r>
-      <w:r>
-        <w:rPr>
-          <w:sz w:val="22"/>
-          <w:szCs w:val="22"/>
-        </w:rPr>
-        <w:t xml:space="preserve">and helpful </w:t>
-      </w:r>
-      <w:r>
-        <w:rPr>
-          <w:sz w:val="22"/>
-          <w:szCs w:val="22"/>
-        </w:rPr>
-        <w:t>comments on the first draft</w:t>
-      </w:r>
-      <w:r>
-        <w:rPr>
-          <w:sz w:val="22"/>
-          <w:szCs w:val="22"/>
-        </w:rPr>
-        <w:t>. We begin with a summary of the feedback.</w:t>
+        <w:t xml:space="preserve">We thank the reviewers for their constructive and helpful comments on the first draft. </w:t>
+      </w:r>
+      <w:r>
+        <w:rPr>
+          <w:sz w:val="22"/>
+          <w:szCs w:val="22"/>
+        </w:rPr>
+        <w:t>We were very encouraged that all reviewers thought the analyses and methodology employed were sophisticated, thorough, and comprehensive. In particular, R3 singled out the study’s innovative use of multiple testing points and psychometric analysis coupled with helpful ideal observer models.</w:t>
       </w:r>
     </w:p>
     <w:p>
@@ -705,207 +720,180 @@
           <w:szCs w:val="22"/>
         </w:rPr>
       </w:pPr>
+      <w:r>
+        <w:rPr>
+          <w:sz w:val="22"/>
+          <w:szCs w:val="22"/>
+        </w:rPr>
+        <w:t xml:space="preserve"> </w:t>
+      </w:r>
+      <w:r>
+        <w:rPr>
+          <w:sz w:val="22"/>
+          <w:szCs w:val="22"/>
+        </w:rPr>
+        <w:t xml:space="preserve">R1 </w:t>
+      </w:r>
+      <w:r>
+        <w:rPr>
+          <w:sz w:val="22"/>
+          <w:szCs w:val="22"/>
+        </w:rPr>
+        <w:t>showed</w:t>
+      </w:r>
+      <w:r>
+        <w:rPr>
+          <w:sz w:val="22"/>
+          <w:szCs w:val="22"/>
+        </w:rPr>
+        <w:t xml:space="preserve"> </w:t>
+      </w:r>
+      <w:r>
+        <w:rPr>
+          <w:sz w:val="22"/>
+          <w:szCs w:val="22"/>
+        </w:rPr>
+        <w:t xml:space="preserve">great </w:t>
+      </w:r>
+      <w:r>
+        <w:rPr>
+          <w:sz w:val="22"/>
+          <w:szCs w:val="22"/>
+        </w:rPr>
+        <w:t>enthusias</w:t>
+      </w:r>
+      <w:r>
+        <w:rPr>
+          <w:sz w:val="22"/>
+          <w:szCs w:val="22"/>
+        </w:rPr>
+        <w:t>m with only minor concerns and pointed to</w:t>
+      </w:r>
+      <w:r>
+        <w:rPr>
+          <w:sz w:val="22"/>
+          <w:szCs w:val="22"/>
+        </w:rPr>
+        <w:t xml:space="preserve"> the study’s</w:t>
+      </w:r>
+      <w:r>
+        <w:rPr>
+          <w:sz w:val="22"/>
+          <w:szCs w:val="22"/>
+        </w:rPr>
+        <w:t xml:space="preserve"> contribution </w:t>
+      </w:r>
+      <w:r>
+        <w:rPr>
+          <w:sz w:val="22"/>
+          <w:szCs w:val="22"/>
+        </w:rPr>
+        <w:t>in addressing</w:t>
+      </w:r>
+      <w:r>
+        <w:rPr>
+          <w:sz w:val="22"/>
+          <w:szCs w:val="22"/>
+        </w:rPr>
+        <w:t xml:space="preserve"> hitherto  unanswered questions </w:t>
+      </w:r>
+      <w:r>
+        <w:rPr>
+          <w:sz w:val="22"/>
+          <w:szCs w:val="22"/>
+        </w:rPr>
+        <w:t>crucial for the</w:t>
+      </w:r>
+      <w:r>
+        <w:rPr>
+          <w:sz w:val="22"/>
+          <w:szCs w:val="22"/>
+        </w:rPr>
+        <w:t xml:space="preserve"> theoretical understanding of listener adaptation at a fine-grained level. </w:t>
+      </w:r>
+      <w:r>
+        <w:rPr>
+          <w:sz w:val="22"/>
+          <w:szCs w:val="22"/>
+        </w:rPr>
+        <w:t>R2 meanwhile described the paper as “thought-provoking” with valuable implications emerging amid</w:t>
+      </w:r>
+      <w:r>
+        <w:rPr>
+          <w:sz w:val="22"/>
+          <w:szCs w:val="22"/>
+        </w:rPr>
+        <w:t xml:space="preserve"> the complexity.</w:t>
+      </w:r>
     </w:p>
     <w:p>
       <w:pPr>
         <w:ind w:firstLine="720"/>
         <w:rPr>
-          <w:rFonts w:ascii="Times New Roman" w:hAnsi="Times New Roman"/>
+          <w:sz w:val="22"/>
+          <w:szCs w:val="22"/>
+        </w:rPr>
+      </w:pPr>
+      <w:r>
+        <w:rPr>
+          <w:sz w:val="22"/>
+          <w:szCs w:val="22"/>
+        </w:rPr>
+        <w:t xml:space="preserve">Some concerns </w:t>
+      </w:r>
+      <w:r>
+        <w:rPr>
+          <w:sz w:val="22"/>
+          <w:szCs w:val="22"/>
+        </w:rPr>
+        <w:t xml:space="preserve">however, </w:t>
+      </w:r>
+      <w:r>
+        <w:rPr>
+          <w:sz w:val="22"/>
+          <w:szCs w:val="22"/>
+        </w:rPr>
+        <w:t>were raised alongside the praise</w:t>
+      </w:r>
+      <w:r>
+        <w:rPr>
+          <w:sz w:val="22"/>
+          <w:szCs w:val="22"/>
+        </w:rPr>
+        <w:t xml:space="preserve">. We provide our general response in this overview before addressing the specific points raised by each individual reviewer. </w:t>
+      </w:r>
+    </w:p>
+    <w:p>
+      <w:pPr>
+        <w:ind w:firstLine="720"/>
+        <w:rPr>
+          <w:sz w:val="22"/>
+          <w:szCs w:val="22"/>
+        </w:rPr>
+      </w:pPr>
+    </w:p>
+    <w:p>
+      <w:pPr>
+        <w:ind w:firstLine="720"/>
+        <w:rPr>
+          <w:del w:id="5" w:author="Microsoft Office User" w:date="2025-02-14T14:11:00Z" w16du:dateUtc="2025-02-14T13:11:00Z"/>
           <w:b/>
           <w:bCs/>
           <w:sz w:val="22"/>
           <w:szCs w:val="22"/>
-          <w:lang w:val="en-GB"/>
-        </w:rPr>
-      </w:pPr>
-      <w:r>
-        <w:rPr>
-          <w:sz w:val="22"/>
-          <w:szCs w:val="22"/>
-        </w:rPr>
-        <w:t xml:space="preserve">We were very encouraged </w:t>
-      </w:r>
-      <w:r>
-        <w:rPr>
-          <w:sz w:val="22"/>
-          <w:szCs w:val="22"/>
-        </w:rPr>
-        <w:t>that</w:t>
-      </w:r>
-      <w:r>
-        <w:rPr>
-          <w:sz w:val="22"/>
-          <w:szCs w:val="22"/>
-        </w:rPr>
-        <w:t xml:space="preserve"> </w:t>
-      </w:r>
-      <w:r>
-        <w:rPr>
-          <w:sz w:val="22"/>
-          <w:szCs w:val="22"/>
-        </w:rPr>
-        <w:t>all reviewers thought</w:t>
-      </w:r>
-      <w:r>
-        <w:rPr>
-          <w:sz w:val="22"/>
-          <w:szCs w:val="22"/>
-        </w:rPr>
-        <w:t xml:space="preserve"> the analyses and methodology employed were sophisticated, thorough, and comprehensive. In particular, R3 singled out the study’s innovative use of multiple testing points and psychometric analysis coupled with helpful ideal observer models.</w:t>
-      </w:r>
-    </w:p>
-    <w:p>
-      <w:pPr>
-        <w:ind w:firstLine="720"/>
-        <w:rPr>
-          <w:sz w:val="22"/>
-          <w:szCs w:val="22"/>
-        </w:rPr>
-      </w:pPr>
-      <w:r>
-        <w:rPr>
-          <w:sz w:val="22"/>
-          <w:szCs w:val="22"/>
-        </w:rPr>
-        <w:t xml:space="preserve"> </w:t>
-      </w:r>
-      <w:r>
-        <w:rPr>
-          <w:sz w:val="22"/>
-          <w:szCs w:val="22"/>
-        </w:rPr>
-        <w:t xml:space="preserve">R1 </w:t>
-      </w:r>
-      <w:r>
-        <w:rPr>
-          <w:sz w:val="22"/>
-          <w:szCs w:val="22"/>
-        </w:rPr>
-        <w:t>showed</w:t>
-      </w:r>
-      <w:r>
-        <w:rPr>
-          <w:sz w:val="22"/>
-          <w:szCs w:val="22"/>
-        </w:rPr>
-        <w:t xml:space="preserve"> </w:t>
-      </w:r>
-      <w:r>
-        <w:rPr>
-          <w:sz w:val="22"/>
-          <w:szCs w:val="22"/>
-        </w:rPr>
-        <w:t xml:space="preserve">great </w:t>
-      </w:r>
-      <w:r>
-        <w:rPr>
-          <w:sz w:val="22"/>
-          <w:szCs w:val="22"/>
-        </w:rPr>
-        <w:t>enthusias</w:t>
-      </w:r>
-      <w:r>
-        <w:rPr>
-          <w:sz w:val="22"/>
-          <w:szCs w:val="22"/>
-        </w:rPr>
-        <w:t>m with only minor concerns and pointed to</w:t>
-      </w:r>
-      <w:r>
-        <w:rPr>
-          <w:sz w:val="22"/>
-          <w:szCs w:val="22"/>
-        </w:rPr>
-        <w:t xml:space="preserve"> the study’s</w:t>
-      </w:r>
-      <w:r>
-        <w:rPr>
-          <w:sz w:val="22"/>
-          <w:szCs w:val="22"/>
-        </w:rPr>
-        <w:t xml:space="preserve"> contribution </w:t>
-      </w:r>
-      <w:r>
-        <w:rPr>
-          <w:sz w:val="22"/>
-          <w:szCs w:val="22"/>
-        </w:rPr>
-        <w:t>in addressing</w:t>
-      </w:r>
-      <w:r>
-        <w:rPr>
-          <w:sz w:val="22"/>
-          <w:szCs w:val="22"/>
-        </w:rPr>
-        <w:t xml:space="preserve"> hitherto  unanswered questions </w:t>
-      </w:r>
-      <w:r>
-        <w:rPr>
-          <w:sz w:val="22"/>
-          <w:szCs w:val="22"/>
-        </w:rPr>
-        <w:t>crucial for the</w:t>
-      </w:r>
-      <w:r>
-        <w:rPr>
-          <w:sz w:val="22"/>
-          <w:szCs w:val="22"/>
-        </w:rPr>
-        <w:t xml:space="preserve"> theoretical understanding of listener adaptation at a fine-grained level. </w:t>
-      </w:r>
-      <w:r>
-        <w:rPr>
-          <w:sz w:val="22"/>
-          <w:szCs w:val="22"/>
-        </w:rPr>
-        <w:t>R2 meanwhile described the paper as “thought-provoking” with valuable implications emerging amid</w:t>
-      </w:r>
-      <w:r>
-        <w:rPr>
-          <w:sz w:val="22"/>
-          <w:szCs w:val="22"/>
-        </w:rPr>
-        <w:t xml:space="preserve"> the complexity.</w:t>
-      </w:r>
-    </w:p>
-    <w:p>
-      <w:pPr>
-        <w:ind w:firstLine="720"/>
-        <w:rPr>
-          <w:sz w:val="22"/>
-          <w:szCs w:val="22"/>
-        </w:rPr>
-      </w:pPr>
-      <w:r>
-        <w:rPr>
-          <w:sz w:val="22"/>
-          <w:szCs w:val="22"/>
-        </w:rPr>
-        <w:t xml:space="preserve">Some concerns </w:t>
-      </w:r>
-      <w:r>
-        <w:rPr>
-          <w:sz w:val="22"/>
-          <w:szCs w:val="22"/>
-        </w:rPr>
-        <w:t xml:space="preserve">however, </w:t>
-      </w:r>
-      <w:r>
-        <w:rPr>
-          <w:sz w:val="22"/>
-          <w:szCs w:val="22"/>
-        </w:rPr>
-        <w:t>were raised alongside the praise which</w:t>
-      </w:r>
-    </w:p>
-    <w:p>
-      <w:pPr>
-        <w:ind w:firstLine="720"/>
-        <w:rPr>
-          <w:sz w:val="22"/>
-          <w:szCs w:val="22"/>
-        </w:rPr>
-      </w:pPr>
+        </w:rPr>
+      </w:pPr>
+      <w:del w:id="6" w:author="Microsoft Office User" w:date="2025-02-14T14:11:00Z" w16du:dateUtc="2025-02-14T13:11:00Z">
+        <w:r>
+          <w:rPr>
+            <w:b/>
+            <w:bCs/>
+            <w:sz w:val="22"/>
+            <w:szCs w:val="22"/>
+          </w:rPr>
+          <w:delText>Revisions to the introduction</w:delText>
+        </w:r>
+      </w:del>
     </w:p>
     <w:p>
       <w:pPr>
@@ -914,6 +902,7 @@
         <w:ind w:firstLine="357"/>
         <w:jc w:val="both"/>
         <w:rPr>
+          <w:del w:id="7" w:author="Microsoft Office User" w:date="2025-02-14T13:56:00Z" w16du:dateUtc="2025-02-14T12:56:00Z"/>
           <w:sz w:val="22"/>
           <w:szCs w:val="22"/>
         </w:rPr>
@@ -944,28 +933,7 @@
           <w:sz w:val="22"/>
           <w:szCs w:val="22"/>
         </w:rPr>
-        <w:t>was</w:t>
-      </w:r>
-      <w:r>
-        <w:rPr>
-          <w:sz w:val="22"/>
-          <w:szCs w:val="22"/>
-        </w:rPr>
-        <w:t xml:space="preserve"> </w:t>
-      </w:r>
-      <w:r>
-        <w:rPr>
-          <w:sz w:val="22"/>
-          <w:szCs w:val="22"/>
-        </w:rPr>
-        <w:t>pertained to the study’s novelty</w:t>
-      </w:r>
-      <w:r>
-        <w:rPr>
-          <w:sz w:val="22"/>
-          <w:szCs w:val="22"/>
-        </w:rPr>
-        <w:t xml:space="preserve">. We realize that our earlier draft inadvertently suggested that the paradigm (experiment design) we used in this study was novel when what we intended to express was that it is the </w:t>
+        <w:t xml:space="preserve">pertained to the study’s novelty. We realize that our earlier draft inadvertently suggested that the paradigm (experiment design) we used in this study was novel when what we intended to express was that it is the </w:t>
       </w:r>
       <w:r>
         <w:rPr>
@@ -981,35 +949,7 @@
           <w:sz w:val="22"/>
           <w:szCs w:val="22"/>
         </w:rPr>
-        <w:t xml:space="preserve"> of design, analyses, and model-guided interpretation that is novel. This is now made clear with the revised introduction which credits past research in adaptive speech perception but also points out the limitations and the need for rigorous and stronger tests of the predictions that follow from the hypothesis that adaptation is driven by distributional learning. We feel that the added context and discussion early in the manuscript better communicates the objectives of the present study and its unique contribution. </w:t>
-      </w:r>
-      <w:r>
-        <w:rPr>
-          <w:sz w:val="22"/>
-          <w:szCs w:val="22"/>
-        </w:rPr>
-        <w:t>In meeting this objective w</w:t>
-      </w:r>
-      <w:r>
-        <w:rPr>
-          <w:sz w:val="22"/>
-          <w:szCs w:val="22"/>
-        </w:rPr>
-        <w:t>e note that the</w:t>
-      </w:r>
-      <w:r>
-        <w:rPr>
-          <w:sz w:val="22"/>
-          <w:szCs w:val="22"/>
-        </w:rPr>
-        <w:t xml:space="preserve"> introduction </w:t>
-      </w:r>
-      <w:r>
-        <w:rPr>
-          <w:sz w:val="22"/>
-          <w:szCs w:val="22"/>
-        </w:rPr>
-        <w:t xml:space="preserve">is now considerably longer </w:t>
+        <w:t xml:space="preserve"> of design, analyses, and model-guided interpretation that is novel. </w:t>
       </w:r>
     </w:p>
     <w:p>
@@ -1026,167 +966,151 @@
     </w:p>
     <w:p>
       <w:pPr>
+        <w:spacing w:after="60"/>
+        <w:ind w:firstLine="357"/>
+        <w:rPr>
+          <w:del w:id="8" w:author="Microsoft Office User" w:date="2025-02-14T13:55:00Z" w16du:dateUtc="2025-02-14T12:55:00Z"/>
+          <w:sz w:val="22"/>
+          <w:szCs w:val="22"/>
+        </w:rPr>
+      </w:pPr>
+      <w:r>
+        <w:rPr>
+          <w:sz w:val="22"/>
+          <w:szCs w:val="22"/>
+        </w:rPr>
+        <w:t>This is now made clear with the revised introduction which credits past research in adaptive speech perception but also points out the limitations and the need for rigorous and stronger tests of the predictions that follow from the hypothesis that adaptation is driven by distributional learning.</w:t>
+      </w:r>
+      <w:ins w:id="9" w:author="Microsoft Office User" w:date="2025-02-14T14:20:00Z" w16du:dateUtc="2025-02-14T13:20:00Z">
+        <w:r>
+          <w:rPr>
+            <w:sz w:val="22"/>
+            <w:szCs w:val="22"/>
+          </w:rPr>
+          <w:t xml:space="preserve"> </w:t>
+        </w:r>
+      </w:ins>
+      <w:r>
+        <w:rPr>
+          <w:sz w:val="22"/>
+          <w:szCs w:val="22"/>
+        </w:rPr>
+        <w:t xml:space="preserve"> We feel that the added context and discussion early in the manuscript better communicates the objectives of the present study and its unique contribution. </w:t>
+      </w:r>
+      <w:r>
+        <w:rPr>
+          <w:sz w:val="22"/>
+          <w:szCs w:val="22"/>
+        </w:rPr>
+        <w:t>In doing so</w:t>
+      </w:r>
+      <w:r>
+        <w:rPr>
+          <w:sz w:val="22"/>
+          <w:szCs w:val="22"/>
+        </w:rPr>
+        <w:t xml:space="preserve"> </w:t>
+      </w:r>
+      <w:r>
+        <w:rPr>
+          <w:sz w:val="22"/>
+          <w:szCs w:val="22"/>
+        </w:rPr>
+        <w:t xml:space="preserve">we </w:t>
+      </w:r>
+      <w:r>
+        <w:rPr>
+          <w:sz w:val="22"/>
+          <w:szCs w:val="22"/>
+        </w:rPr>
+        <w:t>note that the</w:t>
+      </w:r>
+      <w:r>
+        <w:rPr>
+          <w:sz w:val="22"/>
+          <w:szCs w:val="22"/>
+        </w:rPr>
+        <w:t xml:space="preserve"> introduction </w:t>
+      </w:r>
+      <w:r>
+        <w:rPr>
+          <w:sz w:val="22"/>
+          <w:szCs w:val="22"/>
+        </w:rPr>
+        <w:t>is now considerably longer</w:t>
+      </w:r>
+      <w:r>
+        <w:rPr>
+          <w:sz w:val="22"/>
+          <w:szCs w:val="22"/>
+        </w:rPr>
+        <w:t>.</w:t>
+      </w:r>
+      <w:r>
+        <w:rPr>
+          <w:sz w:val="22"/>
+          <w:szCs w:val="22"/>
+        </w:rPr>
+        <w:t xml:space="preserve"> For a paper that covers this much ground in order to deliver a complex argument</w:t>
+      </w:r>
+      <w:r>
+        <w:rPr>
+          <w:sz w:val="22"/>
+          <w:szCs w:val="22"/>
+        </w:rPr>
+        <w:t>—</w:t>
+      </w:r>
+      <w:r>
+        <w:rPr>
+          <w:sz w:val="22"/>
+          <w:szCs w:val="22"/>
+        </w:rPr>
+        <w:t>as even R2 acknowledge</w:t>
+      </w:r>
+      <w:r>
+        <w:rPr>
+          <w:sz w:val="22"/>
+          <w:szCs w:val="22"/>
+        </w:rPr>
+        <w:t xml:space="preserve">d—we had to make tough </w:t>
+      </w:r>
+      <w:r>
+        <w:rPr>
+          <w:sz w:val="22"/>
+          <w:szCs w:val="22"/>
+        </w:rPr>
+        <w:t xml:space="preserve">decisions </w:t>
+      </w:r>
+      <w:r>
+        <w:rPr>
+          <w:sz w:val="22"/>
+          <w:szCs w:val="22"/>
+        </w:rPr>
+        <w:t>about how much detail to include and where. W</w:t>
+      </w:r>
+      <w:r>
+        <w:rPr>
+          <w:sz w:val="22"/>
+          <w:szCs w:val="22"/>
+        </w:rPr>
+        <w:t xml:space="preserve">e made good effort to be succinct </w:t>
+      </w:r>
+      <w:r>
+        <w:rPr>
+          <w:sz w:val="22"/>
+          <w:szCs w:val="22"/>
+        </w:rPr>
+        <w:t>but we of course welcome feedback.</w:t>
+      </w:r>
+    </w:p>
+    <w:p>
+      <w:pPr>
         <w:pStyle w:val="NormalWeb"/>
         <w:spacing w:before="0" w:beforeAutospacing="0" w:after="60" w:afterAutospacing="0"/>
         <w:ind w:firstLine="357"/>
         <w:jc w:val="both"/>
         <w:rPr>
-          <w:sz w:val="22"/>
-          <w:szCs w:val="22"/>
-        </w:rPr>
-      </w:pPr>
-      <w:r>
-        <w:rPr>
-          <w:sz w:val="22"/>
-          <w:szCs w:val="22"/>
-        </w:rPr>
-        <w:t xml:space="preserve">In relation to that criticism, </w:t>
-      </w:r>
-      <w:r>
-        <w:rPr>
-          <w:sz w:val="22"/>
-          <w:szCs w:val="22"/>
-        </w:rPr>
-        <w:t>R2</w:t>
-      </w:r>
-      <w:r>
-        <w:rPr>
-          <w:sz w:val="22"/>
-          <w:szCs w:val="22"/>
-        </w:rPr>
-        <w:t xml:space="preserve"> pointed out that much work from the L2 learning sub-field has employed paradigms that track the progress of learning, similar to our design that frequently tests listeners categorizations in between exposure. While we recognize the parallels noted by Reviewer 2, we emphasize that the differences are substantial and crucial to our study's aims. The L2 studies have a different focus, that is, the acquisition of L2 phonological categories which typically span weeks or months with explicit training. This is markedly different from our question of how rapid adaptation unfolds without explicit training over minutes of exposure to speech of an existing L1 category. Crucially, unlike most L2 studies, our paradigm emphasizes and links the phonetic properties of the stimuli at exposure and test. While these differences do not rule out the possibility that distributional learning underlies both types of learning, this assumption should not be taken for granted. Brain-imaging studies for instance, indicate that rapid adaptation to challenging speech may be achieved through greater utilization of regions related to executive function relative to the core speech comprehension network (Erb &amp; </w:t>
-      </w:r>
-      <w:proofErr w:type="spellStart"/>
-      <w:r>
-        <w:rPr>
-          <w:sz w:val="22"/>
-          <w:szCs w:val="22"/>
-        </w:rPr>
-        <w:t>Obleser</w:t>
-      </w:r>
-      <w:proofErr w:type="spellEnd"/>
-      <w:r>
-        <w:rPr>
-          <w:sz w:val="22"/>
-          <w:szCs w:val="22"/>
-        </w:rPr>
-        <w:t xml:space="preserve">; Myers &amp; </w:t>
-      </w:r>
-      <w:proofErr w:type="spellStart"/>
-      <w:r>
-        <w:rPr>
-          <w:sz w:val="22"/>
-          <w:szCs w:val="22"/>
-        </w:rPr>
-        <w:t>Mesite</w:t>
-      </w:r>
-      <w:proofErr w:type="spellEnd"/>
-      <w:r>
-        <w:rPr>
-          <w:sz w:val="22"/>
-          <w:szCs w:val="22"/>
-        </w:rPr>
-        <w:t xml:space="preserve"> 2014). Such examples have motivated calls for a shift towards methodology that harness modeling tools to interpret results (e.g. Xie et al 2023; Coretta et al., 202</w:t>
-      </w:r>
-      <w:r>
-        <w:rPr>
-          <w:sz w:val="22"/>
-          <w:szCs w:val="22"/>
-        </w:rPr>
-        <w:t>3</w:t>
-      </w:r>
-      <w:r>
-        <w:rPr>
-          <w:sz w:val="22"/>
-          <w:szCs w:val="22"/>
-        </w:rPr>
-        <w:t>). By integrating experimental design, analyses, and model-guided interpretation, we aim to contribute a more comprehensive understanding of rapid speech adaptation.</w:t>
-      </w:r>
-    </w:p>
-    <w:p>
-      <w:pPr>
-        <w:ind w:firstLine="720"/>
-        <w:rPr>
-          <w:sz w:val="22"/>
-          <w:szCs w:val="22"/>
-        </w:rPr>
-      </w:pPr>
-    </w:p>
-    <w:p>
-      <w:pPr>
-        <w:ind w:firstLine="720"/>
-        <w:rPr>
-          <w:rFonts w:ascii="Times New Roman" w:hAnsi="Times New Roman"/>
-          <w:b/>
-          <w:bCs/>
-          <w:sz w:val="22"/>
-          <w:szCs w:val="22"/>
-          <w:lang w:val="en-GB"/>
-        </w:rPr>
-      </w:pPr>
-    </w:p>
-    <w:p>
-      <w:pPr>
-        <w:ind w:firstLine="0"/>
-        <w:rPr>
-          <w:rFonts w:ascii="Times New Roman" w:hAnsi="Times New Roman"/>
-          <w:b/>
-          <w:bCs/>
-          <w:sz w:val="22"/>
-          <w:szCs w:val="22"/>
-        </w:rPr>
-      </w:pPr>
-    </w:p>
-    <w:p>
-      <w:pPr>
-        <w:ind w:firstLine="0"/>
-        <w:rPr>
-          <w:rFonts w:ascii="Times New Roman" w:hAnsi="Times New Roman"/>
-          <w:sz w:val="22"/>
-          <w:szCs w:val="22"/>
-        </w:rPr>
-      </w:pPr>
-    </w:p>
-    <w:p>
-      <w:pPr>
-        <w:ind w:firstLine="0"/>
-        <w:rPr>
-          <w:rFonts w:ascii="Times New Roman" w:hAnsi="Times New Roman"/>
-          <w:b/>
-          <w:bCs/>
-          <w:sz w:val="22"/>
-          <w:szCs w:val="22"/>
-        </w:rPr>
-      </w:pPr>
-    </w:p>
-    <w:p>
-      <w:pPr>
-        <w:ind w:firstLine="0"/>
-        <w:rPr>
-          <w:rFonts w:ascii="Times New Roman" w:hAnsi="Times New Roman"/>
-          <w:b/>
-          <w:bCs/>
-          <w:sz w:val="22"/>
-          <w:szCs w:val="22"/>
-        </w:rPr>
-      </w:pPr>
-    </w:p>
-    <w:p>
-      <w:pPr>
-        <w:ind w:firstLine="0"/>
-        <w:rPr>
-          <w:rFonts w:ascii="Times New Roman" w:hAnsi="Times New Roman"/>
-          <w:b/>
-          <w:bCs/>
-          <w:sz w:val="22"/>
-          <w:szCs w:val="22"/>
-        </w:rPr>
-      </w:pPr>
-    </w:p>
-    <w:p>
-      <w:pPr>
-        <w:rPr>
-          <w:rFonts w:ascii="Times New Roman" w:hAnsi="Times New Roman"/>
+          <w:ins w:id="10" w:author="Microsoft Office User" w:date="2025-02-14T14:10:00Z" w16du:dateUtc="2025-02-14T13:10:00Z"/>
           <w:sz w:val="22"/>
           <w:szCs w:val="22"/>
         </w:rPr>
@@ -1197,101 +1121,554 @@
         <w:spacing w:after="60"/>
         <w:ind w:firstLine="357"/>
         <w:rPr>
-          <w:rFonts w:ascii="Times New Roman" w:hAnsi="Times New Roman"/>
-          <w:sz w:val="22"/>
-          <w:szCs w:val="22"/>
-        </w:rPr>
-      </w:pPr>
-      <w:r>
-        <w:rPr>
-          <w:rFonts w:ascii="Times New Roman" w:hAnsi="Times New Roman"/>
-          <w:sz w:val="22"/>
-          <w:szCs w:val="22"/>
-        </w:rPr>
-        <w:t xml:space="preserve">As the revised manuscript clarifies there are many findings that are compatible with the hypothesis that distributional learning explains the observed effects. However, as has been worked out in detail in recent reviews of the field, there is a considerable difference between such qualitative compatibilities, on the one hand, and paradigms that lend themselves to the quantitative evaluation of distributional learning hypotheses (see Xie et al., 2023; also Guest &amp; Martin, XXXX; </w:t>
-      </w:r>
-      <w:proofErr w:type="spellStart"/>
-      <w:r>
-        <w:rPr>
-          <w:rFonts w:ascii="Times New Roman" w:hAnsi="Times New Roman"/>
-          <w:sz w:val="22"/>
-          <w:szCs w:val="22"/>
-        </w:rPr>
-        <w:t>Yarkoni</w:t>
-      </w:r>
-      <w:proofErr w:type="spellEnd"/>
-      <w:r>
-        <w:rPr>
-          <w:rFonts w:ascii="Times New Roman" w:hAnsi="Times New Roman"/>
-          <w:sz w:val="22"/>
-          <w:szCs w:val="22"/>
-        </w:rPr>
-        <w:t xml:space="preserve"> &amp; Westfall, 2017). </w:t>
-      </w:r>
-    </w:p>
-    <w:p>
-      <w:pPr>
-        <w:rPr>
-          <w:rFonts w:ascii="Times New Roman" w:hAnsi="Times New Roman"/>
-          <w:sz w:val="22"/>
-          <w:szCs w:val="22"/>
-        </w:rPr>
-      </w:pPr>
+          <w:ins w:id="11" w:author="Microsoft Office User" w:date="2025-02-14T14:10:00Z" w16du:dateUtc="2025-02-14T13:10:00Z"/>
+          <w:rFonts w:ascii="Times New Roman" w:hAnsi="Times New Roman"/>
+          <w:sz w:val="22"/>
+          <w:szCs w:val="22"/>
+        </w:rPr>
+      </w:pPr>
+      <w:ins w:id="12" w:author="Microsoft Office User" w:date="2025-02-14T14:10:00Z" w16du:dateUtc="2025-02-14T13:10:00Z">
+        <w:r>
+          <w:rPr>
+            <w:rFonts w:ascii="Times New Roman" w:hAnsi="Times New Roman"/>
+            <w:sz w:val="22"/>
+            <w:szCs w:val="22"/>
+          </w:rPr>
+          <w:t xml:space="preserve">The revised </w:t>
+        </w:r>
+        <w:r>
+          <w:rPr>
+            <w:rFonts w:ascii="Times New Roman" w:hAnsi="Times New Roman"/>
+            <w:sz w:val="22"/>
+            <w:szCs w:val="22"/>
+          </w:rPr>
+          <w:t xml:space="preserve">manuscript clarifies there are many findings that are compatible with the hypothesis that distributional learning explains the observed effects. However, as has been worked out in detail in recent reviews of the field, there is a considerable difference between such qualitative compatibilities, on the one hand, and paradigms that lend themselves to the quantitative evaluation of distributional learning hypotheses (see Xie et al., 2023; also Guest &amp; Martin, </w:t>
+        </w:r>
+        <w:r>
+          <w:rPr>
+            <w:rFonts w:ascii="Times New Roman" w:hAnsi="Times New Roman"/>
+            <w:sz w:val="22"/>
+            <w:szCs w:val="22"/>
+          </w:rPr>
+          <w:t>2020</w:t>
+        </w:r>
+        <w:r>
+          <w:rPr>
+            <w:rFonts w:ascii="Times New Roman" w:hAnsi="Times New Roman"/>
+            <w:sz w:val="22"/>
+            <w:szCs w:val="22"/>
+          </w:rPr>
+          <w:t xml:space="preserve">; </w:t>
+        </w:r>
+        <w:proofErr w:type="spellStart"/>
+        <w:r>
+          <w:rPr>
+            <w:rFonts w:ascii="Times New Roman" w:hAnsi="Times New Roman"/>
+            <w:sz w:val="22"/>
+            <w:szCs w:val="22"/>
+          </w:rPr>
+          <w:t>Yarkoni</w:t>
+        </w:r>
+        <w:proofErr w:type="spellEnd"/>
+        <w:r>
+          <w:rPr>
+            <w:rFonts w:ascii="Times New Roman" w:hAnsi="Times New Roman"/>
+            <w:sz w:val="22"/>
+            <w:szCs w:val="22"/>
+          </w:rPr>
+          <w:t xml:space="preserve"> &amp; Westfall, 2017). </w:t>
+        </w:r>
+      </w:ins>
     </w:p>
     <w:p>
       <w:pPr>
         <w:spacing w:after="60"/>
         <w:ind w:firstLine="357"/>
         <w:rPr>
-          <w:rFonts w:ascii="Times New Roman" w:hAnsi="Times New Roman"/>
-          <w:sz w:val="22"/>
-          <w:szCs w:val="22"/>
-        </w:rPr>
-      </w:pPr>
-      <w:r>
-        <w:rPr>
-          <w:rFonts w:ascii="Times New Roman" w:hAnsi="Times New Roman"/>
-          <w:sz w:val="22"/>
-          <w:szCs w:val="22"/>
-        </w:rPr>
-        <w:t xml:space="preserve">To just name one example, Xie et al (2023) show that qualitatively completely different theories can account for several of the signature results sometimes associated with distributional learning. A key goal for the present work was thus to move towards a paradigm that lends itself better to careful quantitative evaluation of distributional learning theories by manipulating—under detailed control of the experimenter—both the amount and type of exposure. This is precisely what recent reviews asked for, and we show how this type of paradigm allows us to evaluate models of learning at a level that they have not previously been evaluated (see the ideal adaptor model in the general discussion). </w:t>
-      </w:r>
-    </w:p>
-    <w:p>
-      <w:pPr>
-        <w:rPr>
-          <w:rFonts w:ascii="Times New Roman" w:hAnsi="Times New Roman"/>
-          <w:sz w:val="22"/>
-          <w:szCs w:val="22"/>
-        </w:rPr>
-      </w:pPr>
-    </w:p>
-    <w:p>
-      <w:pPr>
-        <w:spacing w:after="60"/>
+          <w:ins w:id="13" w:author="Microsoft Office User" w:date="2025-02-14T14:10:00Z" w16du:dateUtc="2025-02-14T13:10:00Z"/>
+          <w:rFonts w:ascii="Times New Roman" w:hAnsi="Times New Roman"/>
+          <w:sz w:val="22"/>
+          <w:szCs w:val="22"/>
+        </w:rPr>
+      </w:pPr>
+      <w:ins w:id="14" w:author="Microsoft Office User" w:date="2025-02-14T14:10:00Z" w16du:dateUtc="2025-02-14T13:10:00Z">
+        <w:r>
+          <w:rPr>
+            <w:rFonts w:ascii="Times New Roman" w:hAnsi="Times New Roman"/>
+            <w:sz w:val="22"/>
+            <w:szCs w:val="22"/>
+          </w:rPr>
+          <w:t xml:space="preserve">To just name one example, Xie et al (2023) show that qualitatively completely different theories can account for several of the signature results sometimes associated with distributional learning. A key goal for the present work was thus to move towards a paradigm that lends itself better to careful quantitative evaluation of distributional learning theories by manipulating—under detailed control of the experimenter—both the amount and type of exposure. This is precisely what recent reviews asked for, and we show how this type of paradigm allows us to evaluate models of learning at a level that they have not previously been evaluated (see the ideal adaptor model in the general discussion). </w:t>
+        </w:r>
+      </w:ins>
+    </w:p>
+    <w:p>
+      <w:pPr>
+        <w:pStyle w:val="NormalWeb"/>
+        <w:spacing w:before="0" w:beforeAutospacing="0" w:after="60" w:afterAutospacing="0"/>
         <w:ind w:firstLine="357"/>
-        <w:rPr>
-          <w:rFonts w:ascii="Times New Roman" w:hAnsi="Times New Roman"/>
-          <w:sz w:val="22"/>
-          <w:szCs w:val="22"/>
-        </w:rPr>
-      </w:pPr>
-      <w:r>
-        <w:rPr>
-          <w:rFonts w:ascii="Times New Roman" w:hAnsi="Times New Roman"/>
-          <w:sz w:val="22"/>
-          <w:szCs w:val="22"/>
-        </w:rPr>
-        <w:t>For instance, under a standard way of analyzing our data (incrementally or not), all of our results would have appeared to follow the predictions of distributional learning theories. It is only because of the combination of a) experimental control over the incrementally presented distributional exposure and b) the use of computational analyses (ideal observers and adaptors) that we were able to identify that the results do not, in fact, follow the type of distributional learning theories that have previously been implemented.</w:t>
-      </w:r>
-    </w:p>
-    <w:p>
-      <w:pPr>
-        <w:rPr>
-          <w:rFonts w:ascii="Times New Roman" w:hAnsi="Times New Roman"/>
-          <w:sz w:val="22"/>
-          <w:szCs w:val="22"/>
-        </w:rPr>
+        <w:jc w:val="both"/>
+        <w:rPr>
+          <w:ins w:id="15" w:author="Microsoft Office User" w:date="2025-02-14T14:12:00Z" w16du:dateUtc="2025-02-14T13:12:00Z"/>
+          <w:sz w:val="22"/>
+          <w:szCs w:val="22"/>
+        </w:rPr>
+      </w:pPr>
+      <w:ins w:id="16" w:author="Microsoft Office User" w:date="2025-02-14T14:10:00Z" w16du:dateUtc="2025-02-14T13:10:00Z">
+        <w:r>
+          <w:rPr>
+            <w:sz w:val="22"/>
+            <w:szCs w:val="22"/>
+          </w:rPr>
+          <w:t>For instance, under a standard way of analyzing our data (incrementally or not), all of our results would have appeared to follow the predictions of distributional learning theories. It is only because of the combination of a) experimental control over the incrementally presented distributional exposure and b) the use of computational analyses (ideal observers and adaptors) that we were able to identify that the results do not, in fact, follow the type of distributional learning theories that have previously been implemented.</w:t>
+        </w:r>
+      </w:ins>
+    </w:p>
+    <w:p>
+      <w:pPr>
+        <w:pStyle w:val="NormalWeb"/>
+        <w:spacing w:before="0" w:beforeAutospacing="0" w:after="60" w:afterAutospacing="0"/>
+        <w:ind w:firstLine="357"/>
+        <w:jc w:val="both"/>
+        <w:rPr>
+          <w:ins w:id="17" w:author="Microsoft Office User" w:date="2025-02-14T14:28:00Z" w16du:dateUtc="2025-02-14T13:28:00Z"/>
+          <w:sz w:val="22"/>
+          <w:szCs w:val="22"/>
+        </w:rPr>
+      </w:pPr>
+      <w:ins w:id="18" w:author="Microsoft Office User" w:date="2025-02-14T14:17:00Z" w16du:dateUtc="2025-02-14T13:17:00Z">
+        <w:r>
+          <w:rPr>
+            <w:sz w:val="22"/>
+            <w:szCs w:val="22"/>
+          </w:rPr>
+          <w:t xml:space="preserve">Following reviewer </w:t>
+        </w:r>
+        <w:proofErr w:type="spellStart"/>
+        <w:r>
+          <w:rPr>
+            <w:sz w:val="22"/>
+            <w:szCs w:val="22"/>
+          </w:rPr>
+          <w:t>recommnedations</w:t>
+        </w:r>
+        <w:proofErr w:type="spellEnd"/>
+        <w:r>
+          <w:rPr>
+            <w:sz w:val="22"/>
+            <w:szCs w:val="22"/>
+          </w:rPr>
+          <w:t xml:space="preserve"> we have foregrounded</w:t>
+        </w:r>
+      </w:ins>
+      <w:ins w:id="19" w:author="Microsoft Office User" w:date="2025-02-14T14:12:00Z" w16du:dateUtc="2025-02-14T13:12:00Z">
+        <w:r>
+          <w:rPr>
+            <w:sz w:val="22"/>
+            <w:szCs w:val="22"/>
+          </w:rPr>
+          <w:t xml:space="preserve"> our model-guided approach in the revised manuscript </w:t>
+        </w:r>
+      </w:ins>
+      <w:ins w:id="20" w:author="Microsoft Office User" w:date="2025-02-14T14:27:00Z" w16du:dateUtc="2025-02-14T13:27:00Z">
+        <w:r>
+          <w:rPr>
+            <w:sz w:val="22"/>
+            <w:szCs w:val="22"/>
+          </w:rPr>
+          <w:t xml:space="preserve">to appear in the methods section and before the results </w:t>
+        </w:r>
+      </w:ins>
+      <w:ins w:id="21" w:author="Microsoft Office User" w:date="2025-02-14T14:16:00Z" w16du:dateUtc="2025-02-14T13:16:00Z">
+        <w:r>
+          <w:rPr>
+            <w:sz w:val="22"/>
+            <w:szCs w:val="22"/>
+          </w:rPr>
+          <w:t>(section 2.5)</w:t>
+        </w:r>
+      </w:ins>
+      <w:ins w:id="22" w:author="Microsoft Office User" w:date="2025-02-14T14:17:00Z" w16du:dateUtc="2025-02-14T13:17:00Z">
+        <w:r>
+          <w:rPr>
+            <w:sz w:val="22"/>
+            <w:szCs w:val="22"/>
+          </w:rPr>
+          <w:t xml:space="preserve">. As  a consequence </w:t>
+        </w:r>
+      </w:ins>
+      <w:ins w:id="23" w:author="Microsoft Office User" w:date="2025-02-14T14:13:00Z" w16du:dateUtc="2025-02-14T13:13:00Z">
+        <w:r>
+          <w:rPr>
+            <w:sz w:val="22"/>
+            <w:szCs w:val="22"/>
+          </w:rPr>
+          <w:t xml:space="preserve">we have </w:t>
+        </w:r>
+      </w:ins>
+      <w:ins w:id="24" w:author="Microsoft Office User" w:date="2025-02-14T14:14:00Z" w16du:dateUtc="2025-02-14T13:14:00Z">
+        <w:r>
+          <w:rPr>
+            <w:sz w:val="22"/>
+            <w:szCs w:val="22"/>
+          </w:rPr>
+          <w:t>also moved the analys</w:t>
+        </w:r>
+      </w:ins>
+      <w:ins w:id="25" w:author="Microsoft Office User" w:date="2025-02-14T14:15:00Z" w16du:dateUtc="2025-02-14T13:15:00Z">
+        <w:r>
+          <w:rPr>
+            <w:sz w:val="22"/>
+            <w:szCs w:val="22"/>
+          </w:rPr>
+          <w:t>i</w:t>
+        </w:r>
+      </w:ins>
+      <w:ins w:id="26" w:author="Microsoft Office User" w:date="2025-02-14T14:14:00Z" w16du:dateUtc="2025-02-14T13:14:00Z">
+        <w:r>
+          <w:rPr>
+            <w:sz w:val="22"/>
+            <w:szCs w:val="22"/>
+          </w:rPr>
+          <w:t xml:space="preserve">s </w:t>
+        </w:r>
+      </w:ins>
+      <w:ins w:id="27" w:author="Microsoft Office User" w:date="2025-02-14T14:15:00Z" w16du:dateUtc="2025-02-14T13:15:00Z">
+        <w:r>
+          <w:rPr>
+            <w:sz w:val="22"/>
+            <w:szCs w:val="22"/>
+          </w:rPr>
+          <w:t>and discussions about</w:t>
+        </w:r>
+      </w:ins>
+      <w:ins w:id="28" w:author="Microsoft Office User" w:date="2025-02-14T14:14:00Z" w16du:dateUtc="2025-02-14T13:14:00Z">
+        <w:r>
+          <w:rPr>
+            <w:sz w:val="22"/>
+            <w:szCs w:val="22"/>
+          </w:rPr>
+          <w:t xml:space="preserve"> the </w:t>
+        </w:r>
+      </w:ins>
+      <w:ins w:id="29" w:author="Microsoft Office User" w:date="2025-02-14T14:15:00Z" w16du:dateUtc="2025-02-14T13:15:00Z">
+        <w:r>
+          <w:rPr>
+            <w:sz w:val="22"/>
+            <w:szCs w:val="22"/>
+          </w:rPr>
+          <w:t xml:space="preserve">predictions of the </w:t>
+        </w:r>
+      </w:ins>
+      <w:ins w:id="30" w:author="Microsoft Office User" w:date="2025-02-14T14:14:00Z" w16du:dateUtc="2025-02-14T13:14:00Z">
+        <w:r>
+          <w:rPr>
+            <w:i/>
+            <w:iCs/>
+            <w:sz w:val="22"/>
+            <w:szCs w:val="22"/>
+          </w:rPr>
+          <w:t xml:space="preserve">ideal </w:t>
+        </w:r>
+      </w:ins>
+      <w:ins w:id="31" w:author="Microsoft Office User" w:date="2025-02-14T14:15:00Z" w16du:dateUtc="2025-02-14T13:15:00Z">
+        <w:r>
+          <w:rPr>
+            <w:i/>
+            <w:iCs/>
+            <w:sz w:val="22"/>
+            <w:szCs w:val="22"/>
+          </w:rPr>
+          <w:t>adaptor</w:t>
+        </w:r>
+        <w:r>
+          <w:rPr>
+            <w:sz w:val="22"/>
+            <w:szCs w:val="22"/>
+          </w:rPr>
+          <w:t xml:space="preserve"> out of the general discussion and placed it in</w:t>
+        </w:r>
+      </w:ins>
+      <w:ins w:id="32" w:author="Microsoft Office User" w:date="2025-02-14T14:16:00Z" w16du:dateUtc="2025-02-14T13:16:00Z">
+        <w:r>
+          <w:rPr>
+            <w:sz w:val="22"/>
+            <w:szCs w:val="22"/>
+          </w:rPr>
+          <w:t xml:space="preserve">to a separate section. </w:t>
+        </w:r>
+      </w:ins>
+    </w:p>
+    <w:p>
+      <w:pPr>
+        <w:pStyle w:val="NormalWeb"/>
+        <w:spacing w:before="0" w:beforeAutospacing="0" w:after="60" w:afterAutospacing="0"/>
+        <w:ind w:firstLine="357"/>
+        <w:jc w:val="both"/>
+        <w:rPr>
+          <w:sz w:val="22"/>
+          <w:szCs w:val="22"/>
+        </w:rPr>
+      </w:pPr>
+      <w:ins w:id="33" w:author="Microsoft Office User" w:date="2025-02-14T14:28:00Z" w16du:dateUtc="2025-02-14T13:28:00Z">
+        <w:r>
+          <w:rPr>
+            <w:sz w:val="22"/>
+            <w:szCs w:val="22"/>
+          </w:rPr>
+          <w:lastRenderedPageBreak/>
+          <w:t xml:space="preserve">Where applicable we have edited the </w:t>
+        </w:r>
+      </w:ins>
+      <w:ins w:id="34" w:author="Microsoft Office User" w:date="2025-02-14T14:32:00Z" w16du:dateUtc="2025-02-14T13:32:00Z">
+        <w:r>
+          <w:rPr>
+            <w:sz w:val="22"/>
+            <w:szCs w:val="22"/>
+          </w:rPr>
+          <w:t>language</w:t>
+        </w:r>
+      </w:ins>
+      <w:ins w:id="35" w:author="Microsoft Office User" w:date="2025-02-14T14:28:00Z" w16du:dateUtc="2025-02-14T13:28:00Z">
+        <w:r>
+          <w:rPr>
+            <w:sz w:val="22"/>
+            <w:szCs w:val="22"/>
+          </w:rPr>
+          <w:t xml:space="preserve"> in </w:t>
+        </w:r>
+      </w:ins>
+      <w:ins w:id="36" w:author="Microsoft Office User" w:date="2025-02-14T14:29:00Z" w16du:dateUtc="2025-02-14T13:29:00Z">
+        <w:r>
+          <w:rPr>
+            <w:sz w:val="22"/>
+            <w:szCs w:val="22"/>
+          </w:rPr>
+          <w:t xml:space="preserve">the methods section to </w:t>
+        </w:r>
+      </w:ins>
+      <w:ins w:id="37" w:author="Microsoft Office User" w:date="2025-02-14T14:31:00Z" w16du:dateUtc="2025-02-14T13:31:00Z">
+        <w:r>
+          <w:rPr>
+            <w:sz w:val="22"/>
+            <w:szCs w:val="22"/>
+          </w:rPr>
+          <w:t xml:space="preserve">more clearly </w:t>
+        </w:r>
+      </w:ins>
+      <w:ins w:id="38" w:author="Microsoft Office User" w:date="2025-02-14T14:29:00Z" w16du:dateUtc="2025-02-14T13:29:00Z">
+        <w:r>
+          <w:rPr>
+            <w:sz w:val="22"/>
+            <w:szCs w:val="22"/>
+          </w:rPr>
+          <w:t xml:space="preserve">motivate our choices </w:t>
+        </w:r>
+      </w:ins>
+      <w:ins w:id="39" w:author="Microsoft Office User" w:date="2025-02-14T14:31:00Z" w16du:dateUtc="2025-02-14T13:31:00Z">
+        <w:r>
+          <w:rPr>
+            <w:sz w:val="22"/>
+            <w:szCs w:val="22"/>
+          </w:rPr>
+          <w:t>in</w:t>
+        </w:r>
+      </w:ins>
+      <w:ins w:id="40" w:author="Microsoft Office User" w:date="2025-02-14T14:30:00Z" w16du:dateUtc="2025-02-14T13:30:00Z">
+        <w:r>
+          <w:rPr>
+            <w:sz w:val="22"/>
+            <w:szCs w:val="22"/>
+          </w:rPr>
+          <w:t xml:space="preserve"> </w:t>
+        </w:r>
+      </w:ins>
+      <w:ins w:id="41" w:author="Microsoft Office User" w:date="2025-02-14T14:29:00Z" w16du:dateUtc="2025-02-14T13:29:00Z">
+        <w:r>
+          <w:rPr>
+            <w:sz w:val="22"/>
+            <w:szCs w:val="22"/>
+          </w:rPr>
+          <w:t xml:space="preserve">procedure and </w:t>
+        </w:r>
+      </w:ins>
+      <w:ins w:id="42" w:author="Microsoft Office User" w:date="2025-02-14T14:30:00Z" w16du:dateUtc="2025-02-14T13:30:00Z">
+        <w:r>
+          <w:rPr>
+            <w:sz w:val="22"/>
+            <w:szCs w:val="22"/>
+          </w:rPr>
+          <w:t xml:space="preserve">to </w:t>
+        </w:r>
+      </w:ins>
+      <w:ins w:id="43" w:author="Microsoft Office User" w:date="2025-02-14T14:32:00Z" w16du:dateUtc="2025-02-14T13:32:00Z">
+        <w:r>
+          <w:rPr>
+            <w:sz w:val="22"/>
+            <w:szCs w:val="22"/>
+          </w:rPr>
+          <w:t>explain how they achieve our goals</w:t>
+        </w:r>
+      </w:ins>
+      <w:ins w:id="44" w:author="Microsoft Office User" w:date="2025-02-14T14:30:00Z" w16du:dateUtc="2025-02-14T13:30:00Z">
+        <w:r>
+          <w:rPr>
+            <w:sz w:val="22"/>
+            <w:szCs w:val="22"/>
+          </w:rPr>
+          <w:t xml:space="preserve"> to test predictions 1 – 4.</w:t>
+        </w:r>
+      </w:ins>
+    </w:p>
+    <w:p>
+      <w:pPr>
+        <w:pStyle w:val="NormalWeb"/>
+        <w:ind w:firstLine="357"/>
+        <w:rPr>
+          <w:del w:id="45" w:author="Microsoft Office User" w:date="2025-02-14T14:11:00Z" w16du:dateUtc="2025-02-14T13:11:00Z"/>
+          <w:sz w:val="22"/>
+          <w:szCs w:val="22"/>
+        </w:rPr>
+        <w:pPrChange w:id="46" w:author="Microsoft Office User" w:date="2025-02-14T14:16:00Z" w16du:dateUtc="2025-02-14T13:16:00Z">
+          <w:pPr>
+            <w:pStyle w:val="NormalWeb"/>
+          </w:pPr>
+        </w:pPrChange>
+      </w:pPr>
+      <w:r>
+        <w:rPr>
+          <w:sz w:val="22"/>
+          <w:szCs w:val="22"/>
+        </w:rPr>
+        <w:t>In questioning the novelty of the study</w:t>
+      </w:r>
+      <w:r>
+        <w:rPr>
+          <w:sz w:val="22"/>
+          <w:szCs w:val="22"/>
+        </w:rPr>
+        <w:t>,</w:t>
+      </w:r>
+      <w:r>
+        <w:rPr>
+          <w:sz w:val="22"/>
+          <w:szCs w:val="22"/>
+        </w:rPr>
+        <w:t xml:space="preserve"> </w:t>
+      </w:r>
+      <w:r>
+        <w:rPr>
+          <w:sz w:val="22"/>
+          <w:szCs w:val="22"/>
+        </w:rPr>
+        <w:t>R2</w:t>
+      </w:r>
+      <w:r>
+        <w:rPr>
+          <w:sz w:val="22"/>
+          <w:szCs w:val="22"/>
+        </w:rPr>
+        <w:t xml:space="preserve"> pointed out that much work from the L2 learning sub-field has employed paradigms that track the progress of learning, similar to our design that frequently tests listeners categorizations in between exposure. While we recognize the parallels noted by R2, we emphasize that the differences are substantial and crucial to our study's aims. The L2 studies have a different focus, that is, the acquisition of L2 phonological categories which typically span weeks or months with explicit training. This is markedly different from our question of how rapid adaptation unfolds without explicit training over minutes of exposure to speech of an existing L1 category. </w:t>
+      </w:r>
+      <w:del w:id="47" w:author="Microsoft Office User" w:date="2025-02-14T14:08:00Z" w16du:dateUtc="2025-02-14T13:08:00Z">
+        <w:r>
+          <w:rPr>
+            <w:sz w:val="22"/>
+            <w:szCs w:val="22"/>
+          </w:rPr>
+          <w:delText>Crucially</w:delText>
+        </w:r>
+      </w:del>
+      <w:ins w:id="48" w:author="Microsoft Office User" w:date="2025-02-14T14:08:00Z" w16du:dateUtc="2025-02-14T13:08:00Z">
+        <w:r>
+          <w:rPr>
+            <w:sz w:val="22"/>
+            <w:szCs w:val="22"/>
+          </w:rPr>
+          <w:t>Additionally</w:t>
+        </w:r>
+      </w:ins>
+      <w:r>
+        <w:rPr>
+          <w:sz w:val="22"/>
+          <w:szCs w:val="22"/>
+        </w:rPr>
+        <w:t xml:space="preserve">, unlike most L2 studies, our </w:t>
+      </w:r>
+      <w:del w:id="49" w:author="Microsoft Office User" w:date="2025-02-14T14:08:00Z" w16du:dateUtc="2025-02-14T13:08:00Z">
+        <w:r>
+          <w:rPr>
+            <w:sz w:val="22"/>
+            <w:szCs w:val="22"/>
+          </w:rPr>
+          <w:delText xml:space="preserve">paradigm </w:delText>
+        </w:r>
+      </w:del>
+      <w:ins w:id="50" w:author="Microsoft Office User" w:date="2025-02-14T14:08:00Z" w16du:dateUtc="2025-02-14T13:08:00Z">
+        <w:r>
+          <w:rPr>
+            <w:sz w:val="22"/>
+            <w:szCs w:val="22"/>
+          </w:rPr>
+          <w:t>analyses</w:t>
+        </w:r>
+        <w:r>
+          <w:rPr>
+            <w:sz w:val="22"/>
+            <w:szCs w:val="22"/>
+          </w:rPr>
+          <w:t xml:space="preserve"> </w:t>
+        </w:r>
+      </w:ins>
+      <w:r>
+        <w:rPr>
+          <w:sz w:val="22"/>
+          <w:szCs w:val="22"/>
+        </w:rPr>
+        <w:t xml:space="preserve">emphasizes and links the phonetic properties of the stimuli at exposure and test. </w:t>
+      </w:r>
+      <w:del w:id="51" w:author="Microsoft Office User" w:date="2025-02-14T13:55:00Z" w16du:dateUtc="2025-02-14T12:55:00Z">
+        <w:r>
+          <w:rPr>
+            <w:sz w:val="22"/>
+            <w:szCs w:val="22"/>
+          </w:rPr>
+          <w:delText>While these differences do not rule out the possibility that distributional learning underlies both types of learning, this assumption should not be taken for granted. Brain-imaging studies for instance, indicate that rapid adaptation to challenging speech may be achieved through greater utilization of regions related to executive function relative to the core speech comprehension network (Erb &amp; Obleser; Myers &amp; Mesite 2014). Such examples have motivated calls for a shift towards methodology that harness modeling tools to interpret results (e.g. Xie et al 2023; Coretta et al., 202</w:delText>
+        </w:r>
+        <w:r>
+          <w:rPr>
+            <w:sz w:val="22"/>
+            <w:szCs w:val="22"/>
+          </w:rPr>
+          <w:delText>3</w:delText>
+        </w:r>
+        <w:r>
+          <w:rPr>
+            <w:sz w:val="22"/>
+            <w:szCs w:val="22"/>
+          </w:rPr>
+          <w:delText>). By integrating experimental design, analyses, and model-guided interpretation, we aim to contribute a more comprehensive understanding of rapid speech adaptation.</w:delText>
+        </w:r>
+        <w:r>
+          <w:rPr>
+            <w:sz w:val="22"/>
+            <w:szCs w:val="22"/>
+          </w:rPr>
+          <w:delText xml:space="preserve"> </w:delText>
+        </w:r>
+      </w:del>
+    </w:p>
+    <w:p>
+      <w:pPr>
+        <w:pStyle w:val="NormalWeb"/>
+        <w:ind w:firstLine="357"/>
+        <w:rPr>
+          <w:sz w:val="22"/>
+          <w:szCs w:val="22"/>
+        </w:rPr>
+        <w:pPrChange w:id="52" w:author="Microsoft Office User" w:date="2025-02-14T14:16:00Z" w16du:dateUtc="2025-02-14T13:16:00Z">
+          <w:pPr/>
+        </w:pPrChange>
       </w:pPr>
     </w:p>
     <w:p>
@@ -1382,13 +1759,33 @@
           <w:szCs w:val="22"/>
         </w:rPr>
       </w:pPr>
-      <w:r>
-        <w:rPr>
-          <w:rFonts w:ascii="Times New Roman" w:hAnsi="Times New Roman"/>
-          <w:sz w:val="22"/>
-          <w:szCs w:val="22"/>
-        </w:rPr>
-        <w:t>Point-by-point reply to reviewers’ feedback.</w:t>
+      <w:ins w:id="53" w:author="Microsoft Office User" w:date="2025-02-14T14:04:00Z" w16du:dateUtc="2025-02-14T13:04:00Z">
+        <w:r>
+          <w:rPr>
+            <w:rFonts w:ascii="Times New Roman" w:hAnsi="Times New Roman"/>
+            <w:sz w:val="22"/>
+            <w:szCs w:val="22"/>
+          </w:rPr>
+          <w:t>In the following sections you will find p</w:t>
+        </w:r>
+      </w:ins>
+      <w:del w:id="54" w:author="Microsoft Office User" w:date="2025-02-14T14:04:00Z" w16du:dateUtc="2025-02-14T13:04:00Z">
+        <w:r>
+          <w:rPr>
+            <w:rFonts w:ascii="Times New Roman" w:hAnsi="Times New Roman"/>
+            <w:sz w:val="22"/>
+            <w:szCs w:val="22"/>
+          </w:rPr>
+          <w:delText>P</w:delText>
+        </w:r>
+      </w:del>
+      <w:r>
+        <w:rPr>
+          <w:rFonts w:ascii="Times New Roman" w:hAnsi="Times New Roman"/>
+          <w:sz w:val="22"/>
+          <w:szCs w:val="22"/>
+        </w:rPr>
+        <w:t>oint-by-point reply to reviewers’ feedback.</w:t>
       </w:r>
       <w:r>
         <w:rPr>
@@ -1580,7 +1977,6 @@
           <w:sz w:val="22"/>
           <w:szCs w:val="22"/>
         </w:rPr>
-        <w:lastRenderedPageBreak/>
         <w:t>1.</w:t>
       </w:r>
       <w:r>
@@ -1636,7 +2032,17 @@
           <w:sz w:val="22"/>
           <w:szCs w:val="22"/>
         </w:rPr>
-        <w:t>This is a great point. We very much agree. We had mentioned this limitation in the Limitations sections. We now elaborate on this point---including the reviewer’s point about different phonetic features (no, we would not expect the same time course for different features, e.g., spectral vs. temporal features). We repeat this caveat in the conclusion section. Additionally, we have revised a few places in the result sections and in the general discussion to remind readers (and ourselves) that our findings are observed for a particular set of stimuli and a particular task.</w:t>
+        <w:t xml:space="preserve">This is a great point. We very much agree. We had mentioned this limitation in the Limitations sections. We now elaborate on this point---including the reviewer’s point about different phonetic features (no, we would not expect the same time course for different features, e.g., spectral vs. </w:t>
+      </w:r>
+      <w:r>
+        <w:rPr>
+          <w:rFonts w:ascii="Times New Roman" w:hAnsi="Times New Roman"/>
+          <w:color w:val="2F5496" w:themeColor="accent1" w:themeShade="BF"/>
+          <w:sz w:val="22"/>
+          <w:szCs w:val="22"/>
+        </w:rPr>
+        <w:lastRenderedPageBreak/>
+        <w:t>temporal features). We repeat this caveat in the conclusion section. Additionally, we have revised a few places in the result sections and in the general discussion to remind readers (and ourselves) that our findings are observed for a particular set of stimuli and a particular task.</w:t>
       </w:r>
     </w:p>
     <w:p>
@@ -1846,7 +2252,6 @@
           <w:sz w:val="22"/>
           <w:szCs w:val="22"/>
         </w:rPr>
-        <w:lastRenderedPageBreak/>
         <w:t>5.</w:t>
       </w:r>
       <w:r>
@@ -2024,6 +2429,7 @@
           <w:sz w:val="22"/>
           <w:szCs w:val="22"/>
         </w:rPr>
+        <w:lastRenderedPageBreak/>
         <w:t>There is a great deal of thought-provoking material in this paper. The argument is complex but ultimately some valuable implications emerge. The analysis uses an appropriate analysis method (Bayesian mixed-effects psychometric models) and does so very thoroughly. There are however weaknesses with respect to the stimuli, the placement of the work in prior literature, and the novelty of the paradigm.</w:t>
       </w:r>
     </w:p>
@@ -2240,45 +2646,37 @@
           <w:sz w:val="22"/>
           <w:szCs w:val="22"/>
         </w:rPr>
-        <w:t xml:space="preserve"> for </w:t>
-      </w:r>
-      <w:r>
-        <w:rPr>
-          <w:rFonts w:ascii="Times New Roman" w:hAnsi="Times New Roman"/>
+        <w:t xml:space="preserve"> for the other two conditions? I was also surprised to read the last sentence of section 2.3 ("We note that the naming of conditions (baseline, +10, +40) should be understood as relative to each other, rather than relative to listeners' prior experience"). I wanted to know how these distributions lined up relative to the participants' prior experience (especially given Prediction 1, as set up by the authors in the Introduction). I was eventually given answers to this last question in the middle of the Results section (Figure 6 and accompanying text). But there were still no direct answers to the first three questions. The indirect/implicit answers were that the baseline means were not selected in a way that justified them to be called a "baseline" and that the shifts of the means in the other two conditions were not motivated on the grounds of estimates of prior distributional knowledge.</w:t>
+      </w:r>
+    </w:p>
+    <w:p>
+      <w:pPr>
+        <w:ind w:firstLine="0"/>
+        <w:rPr>
+          <w:rFonts w:ascii="Times New Roman" w:hAnsi="Times New Roman"/>
+          <w:sz w:val="22"/>
+          <w:szCs w:val="22"/>
+        </w:rPr>
+      </w:pPr>
+    </w:p>
+    <w:p>
+      <w:pPr>
+        <w:ind w:firstLine="0"/>
+        <w:rPr>
+          <w:rFonts w:ascii="Times New Roman" w:hAnsi="Times New Roman"/>
+          <w:color w:val="2F5496" w:themeColor="accent1" w:themeShade="BF"/>
+          <w:sz w:val="22"/>
+          <w:szCs w:val="22"/>
+        </w:rPr>
+      </w:pPr>
+      <w:r>
+        <w:rPr>
+          <w:rFonts w:ascii="Times New Roman" w:hAnsi="Times New Roman"/>
+          <w:color w:val="2F5496" w:themeColor="accent1" w:themeShade="BF"/>
           <w:sz w:val="22"/>
           <w:szCs w:val="22"/>
         </w:rPr>
         <w:lastRenderedPageBreak/>
-        <w:t>the other two conditions? I was also surprised to read the last sentence of section 2.3 ("We note that the naming of conditions (baseline, +10, +40) should be understood as relative to each other, rather than relative to listeners' prior experience"). I wanted to know how these distributions lined up relative to the participants' prior experience (especially given Prediction 1, as set up by the authors in the Introduction). I was eventually given answers to this last question in the middle of the Results section (Figure 6 and accompanying text). But there were still no direct answers to the first three questions. The indirect/implicit answers were that the baseline means were not selected in a way that justified them to be called a "baseline" and that the shifts of the means in the other two conditions were not motivated on the grounds of estimates of prior distributional knowledge.</w:t>
-      </w:r>
-    </w:p>
-    <w:p>
-      <w:pPr>
-        <w:ind w:firstLine="0"/>
-        <w:rPr>
-          <w:rFonts w:ascii="Times New Roman" w:hAnsi="Times New Roman"/>
-          <w:sz w:val="22"/>
-          <w:szCs w:val="22"/>
-        </w:rPr>
-      </w:pPr>
-    </w:p>
-    <w:p>
-      <w:pPr>
-        <w:ind w:firstLine="0"/>
-        <w:rPr>
-          <w:rFonts w:ascii="Times New Roman" w:hAnsi="Times New Roman"/>
-          <w:color w:val="2F5496" w:themeColor="accent1" w:themeShade="BF"/>
-          <w:sz w:val="22"/>
-          <w:szCs w:val="22"/>
-        </w:rPr>
-      </w:pPr>
-      <w:r>
-        <w:rPr>
-          <w:rFonts w:ascii="Times New Roman" w:hAnsi="Times New Roman"/>
-          <w:color w:val="2F5496" w:themeColor="accent1" w:themeShade="BF"/>
-          <w:sz w:val="22"/>
-          <w:szCs w:val="22"/>
-        </w:rPr>
         <w:t>Correct. We apologize for the confusion our wording might have caused. As laid out in the letter to the editor, we have revised the paper to be clearer that the naming of the conditions is essentially arbitrary. We could have named the conditions A, B, &amp; C. What matters is that these conditions are shifted relative to each other, and relative to listeners’ prior expectations. Our intentions for naming the first condition “baseline”, along with the statement the reviewer quotes, was precisely to alert readers to this arbitrariness. We do now, however, follow the naming suggestion the reviewer provides below.</w:t>
       </w:r>
     </w:p>
@@ -2464,46 +2862,47 @@
           <w:sz w:val="22"/>
           <w:szCs w:val="22"/>
         </w:rPr>
-        <w:t xml:space="preserve"> and Wilson distributions, while the /d/-means for baseline and +40 are at the left and right tails, respectively, of the /d/ distribution. There is then at least the motivation, with respect to /d/, that the current "baseline" has an extremely low mean, and the current "+40" has an extremely high mean. This motivation doesn't work for /t/, but it might be enough to help clarify to the reader </w:t>
-      </w:r>
-      <w:r>
-        <w:rPr>
-          <w:rFonts w:ascii="Times New Roman" w:hAnsi="Times New Roman"/>
+        <w:t xml:space="preserve"> and Wilson distributions, while the /d/-means for baseline and +40 are at the left and right tails, respectively, of the /d/ distribution. There is then at least the motivation, with respect to /d/, that the current "baseline" has an extremely low mean, and the current "+40" has an extremely high mean. This motivation doesn't work for /t/, but it might be enough to help clarify to the reader (earlier than the results section) how the conditions relate to prior knowledge. Third, if these changes are made, the entire results section would need to be re-done, with new condition labels. While these changes may appear superficial (the results themselves won't change), I believe there would be substantial gains in clarification of what the results are and what they mean with better up-front motivation of the conditions relative to (the best estimate of) prior knowledge.</w:t>
+      </w:r>
+    </w:p>
+    <w:p>
+      <w:pPr>
+        <w:ind w:firstLine="0"/>
+        <w:rPr>
+          <w:rFonts w:ascii="Times New Roman" w:hAnsi="Times New Roman"/>
+          <w:sz w:val="22"/>
+          <w:szCs w:val="22"/>
+        </w:rPr>
+      </w:pPr>
+    </w:p>
+    <w:p>
+      <w:pPr>
+        <w:ind w:firstLine="0"/>
+        <w:rPr>
+          <w:rFonts w:ascii="Times New Roman" w:hAnsi="Times New Roman"/>
+          <w:color w:val="2F5496" w:themeColor="accent1" w:themeShade="BF"/>
+          <w:sz w:val="22"/>
+          <w:szCs w:val="22"/>
+        </w:rPr>
+      </w:pPr>
+      <w:r>
+        <w:rPr>
+          <w:rFonts w:ascii="Times New Roman" w:hAnsi="Times New Roman"/>
+          <w:color w:val="2F5496" w:themeColor="accent1" w:themeShade="BF"/>
+          <w:sz w:val="22"/>
+          <w:szCs w:val="22"/>
+        </w:rPr>
+        <w:t xml:space="preserve">We agree, and have more or less followed the condition naming suggestion of the reviewer, and hope that it will make the paper more accessible. Thank you! We note that the naming of conditions is based on the predicted PSE relative to prior experience (rather than the means of the /d/ and /t/ </w:t>
+      </w:r>
+      <w:r>
+        <w:rPr>
+          <w:rFonts w:ascii="Times New Roman" w:hAnsi="Times New Roman"/>
+          <w:color w:val="2F5496" w:themeColor="accent1" w:themeShade="BF"/>
           <w:sz w:val="22"/>
           <w:szCs w:val="22"/>
         </w:rPr>
         <w:lastRenderedPageBreak/>
-        <w:t>(earlier than the results section) how the conditions relate to prior knowledge. Third, if these changes are made, the entire results section would need to be re-done, with new condition labels. While these changes may appear superficial (the results themselves won't change), I believe there would be substantial gains in clarification of what the results are and what they mean with better up-front motivation of the conditions relative to (the best estimate of) prior knowledge.</w:t>
-      </w:r>
-    </w:p>
-    <w:p>
-      <w:pPr>
-        <w:ind w:firstLine="0"/>
-        <w:rPr>
-          <w:rFonts w:ascii="Times New Roman" w:hAnsi="Times New Roman"/>
-          <w:sz w:val="22"/>
-          <w:szCs w:val="22"/>
-        </w:rPr>
-      </w:pPr>
-    </w:p>
-    <w:p>
-      <w:pPr>
-        <w:ind w:firstLine="0"/>
-        <w:rPr>
-          <w:rFonts w:ascii="Times New Roman" w:hAnsi="Times New Roman"/>
-          <w:color w:val="2F5496" w:themeColor="accent1" w:themeShade="BF"/>
-          <w:sz w:val="22"/>
-          <w:szCs w:val="22"/>
-        </w:rPr>
-      </w:pPr>
-      <w:r>
-        <w:rPr>
-          <w:rFonts w:ascii="Times New Roman" w:hAnsi="Times New Roman"/>
-          <w:color w:val="2F5496" w:themeColor="accent1" w:themeShade="BF"/>
-          <w:sz w:val="22"/>
-          <w:szCs w:val="22"/>
-        </w:rPr>
-        <w:t>We agree, and have more or less followed the condition naming suggestion of the reviewer, and hope that it will make the paper more accessible. Thank you! We note that the naming of conditions is based on the predicted PSE relative to prior experience (rather than the means of the /d/ and /t/ category relative to prior experience), since this is the measure we use to compare human behavior against the predictions of distributional learning models.</w:t>
+        <w:t>category relative to prior experience), since this is the measure we use to compare human behavior against the predictions of distributional learning models.</w:t>
       </w:r>
     </w:p>
     <w:p>
@@ -2739,7 +3138,17 @@
           <w:sz w:val="22"/>
           <w:szCs w:val="22"/>
         </w:rPr>
-        <w:t xml:space="preserve">We hope the reviewer does not mind if we provide a bit more context here, as to what motivated our study. We are, of course, inspired by the seminal work by Logan et al. (as well as other early works from the McClelland lab) on distributional learning over speech inputs. But this and similar studies look at how adaptation unfolds over much longer periods of time (weeks!). This makes sense, of course, given that they focus on L2 acquisition. How the acquisition of L2 phonological categories unfolds over weeks of explicit training was—and is—a fascinating question. But it is a different question from how rapid adaptation over mere minutes of exposure affects L1 speech perception (and in the absence of any reference to “training”: unlike in L2 learning studies, our participants were not asked to learn a new language; they were simply listening to someone speaking in the listener’s L1). While it is quite possible that rapid changes in L1 perception originate in the same mechanisms as L2 acquisition, and that this includes distributional learning, that is by no means to be taken for granted (see also recent discussions in Zheng &amp; Samuels, 2020; </w:t>
+        <w:t xml:space="preserve">We hope the reviewer does not mind if we provide a bit more context here, as to what motivated our study. We are, of course, inspired by the seminal work by Logan et al. (as well as other early </w:t>
+      </w:r>
+      <w:r>
+        <w:rPr>
+          <w:rFonts w:ascii="Times New Roman" w:hAnsi="Times New Roman"/>
+          <w:color w:val="2F5496" w:themeColor="accent1" w:themeShade="BF"/>
+          <w:sz w:val="22"/>
+          <w:szCs w:val="22"/>
+        </w:rPr>
+        <w:lastRenderedPageBreak/>
+        <w:t xml:space="preserve">works from the McClelland lab) on distributional learning over speech inputs. But this and similar studies look at how adaptation unfolds over much longer periods of time (weeks!). This makes sense, of course, given that they focus on L2 acquisition. How the acquisition of L2 phonological categories unfolds over weeks of explicit training was—and is—a fascinating question. But it is a different question from how rapid adaptation over mere minutes of exposure affects L1 speech perception (and in the absence of any reference to “training”: unlike in L2 learning studies, our participants were not asked to learn a new language; they were simply listening to someone speaking in the listener’s L1). While it is quite possible that rapid changes in L1 perception originate in the same mechanisms as L2 acquisition, and that this includes distributional learning, that is by no means to be taken for granted (see also recent discussions in Zheng &amp; Samuels, 2020; </w:t>
       </w:r>
       <w:proofErr w:type="spellStart"/>
       <w:r>
@@ -3000,7 +3409,6 @@
           <w:sz w:val="22"/>
           <w:szCs w:val="22"/>
         </w:rPr>
-        <w:lastRenderedPageBreak/>
         <w:t xml:space="preserve">The importance to not taking for granted that different paradigms employ the same mechanisms is highlighted in several of the recent reviews we mentioned above (see also Cummings &amp; Theodore, 2023 on lexically-guided perceptual recalibration, or reviews by Samuel between 2010 and now, which repeatedly emphasize that point). </w:t>
       </w:r>
     </w:p>
@@ -3336,7 +3744,64 @@
           <w:sz w:val="22"/>
           <w:szCs w:val="22"/>
         </w:rPr>
-        <w:t xml:space="preserve">This passage refers to the availability of lexical labeling in “everyday speech perception”, i.e., outside of experiments. The paragraph is meant to motivate why we used a mixture of both labeled and unlabeled exposure (though other results from our lab strongly suggest that fully labeled or fully unlabeled exposure would not have qualitatively changed the results in this type of paradigm; </w:t>
+        <w:t>This passage refers to the availability of lexical labeling in “everyday speech perception”, i.e., outside of experiments. The paragraph is meant to motivate why we used a mixture of both labeled and unlabeled exposure (though other results from our lab strongly suggest that fully labeled or fully unlabeled exposure would not have qualitatively changed the results in this type of paradigm; see also Kleinschmidt, 2020). We have revised this paragraph somewhat to clarify this. If the reviewer has additional suggestion for rewording to make this clearer, we are happy to integrate them.</w:t>
+      </w:r>
+    </w:p>
+    <w:p>
+      <w:pPr>
+        <w:ind w:firstLine="0"/>
+        <w:rPr>
+          <w:rFonts w:ascii="Times New Roman" w:hAnsi="Times New Roman"/>
+          <w:sz w:val="22"/>
+          <w:szCs w:val="22"/>
+        </w:rPr>
+      </w:pPr>
+    </w:p>
+    <w:p>
+      <w:pPr>
+        <w:ind w:firstLine="0"/>
+        <w:rPr>
+          <w:rFonts w:ascii="Times New Roman" w:hAnsi="Times New Roman"/>
+          <w:sz w:val="22"/>
+          <w:szCs w:val="22"/>
+        </w:rPr>
+      </w:pPr>
+      <w:r>
+        <w:rPr>
+          <w:rFonts w:ascii="Times New Roman" w:hAnsi="Times New Roman"/>
+          <w:sz w:val="22"/>
+          <w:szCs w:val="22"/>
+        </w:rPr>
+        <w:t>p. 23, footnote 7: This is confusing. Why use a test and then say it isn't appropriate?</w:t>
+      </w:r>
+    </w:p>
+    <w:p>
+      <w:pPr>
+        <w:ind w:firstLine="0"/>
+        <w:rPr>
+          <w:rFonts w:ascii="Times New Roman" w:hAnsi="Times New Roman"/>
+          <w:sz w:val="22"/>
+          <w:szCs w:val="22"/>
+        </w:rPr>
+      </w:pPr>
+    </w:p>
+    <w:p>
+      <w:pPr>
+        <w:ind w:firstLine="0"/>
+        <w:rPr>
+          <w:rFonts w:ascii="Times New Roman" w:hAnsi="Times New Roman"/>
+          <w:sz w:val="22"/>
+          <w:szCs w:val="22"/>
+        </w:rPr>
+      </w:pPr>
+      <w:r>
+        <w:rPr>
+          <w:rFonts w:ascii="Times New Roman" w:hAnsi="Times New Roman"/>
+          <w:color w:val="2F5496" w:themeColor="accent1" w:themeShade="BF"/>
+          <w:sz w:val="22"/>
+          <w:szCs w:val="22"/>
+        </w:rPr>
+        <w:t xml:space="preserve">Thank you for noting how this may confuse readers. We have added further explanation within the caption that for null tests BFs of &gt; 1 indicate increased support for the null. We have also included the Probability of Direction (pd) as an additional index for assessing the evidence for an effect. The </w:t>
       </w:r>
       <w:r>
         <w:rPr>
@@ -3346,64 +3811,7 @@
           <w:szCs w:val="22"/>
         </w:rPr>
         <w:lastRenderedPageBreak/>
-        <w:t>see also Kleinschmidt, 2020). We have revised this paragraph somewhat to clarify this. If the reviewer has additional suggestion for rewording to make this clearer, we are happy to integrate them.</w:t>
-      </w:r>
-    </w:p>
-    <w:p>
-      <w:pPr>
-        <w:ind w:firstLine="0"/>
-        <w:rPr>
-          <w:rFonts w:ascii="Times New Roman" w:hAnsi="Times New Roman"/>
-          <w:sz w:val="22"/>
-          <w:szCs w:val="22"/>
-        </w:rPr>
-      </w:pPr>
-    </w:p>
-    <w:p>
-      <w:pPr>
-        <w:ind w:firstLine="0"/>
-        <w:rPr>
-          <w:rFonts w:ascii="Times New Roman" w:hAnsi="Times New Roman"/>
-          <w:sz w:val="22"/>
-          <w:szCs w:val="22"/>
-        </w:rPr>
-      </w:pPr>
-      <w:r>
-        <w:rPr>
-          <w:rFonts w:ascii="Times New Roman" w:hAnsi="Times New Roman"/>
-          <w:sz w:val="22"/>
-          <w:szCs w:val="22"/>
-        </w:rPr>
-        <w:t>p. 23, footnote 7: This is confusing. Why use a test and then say it isn't appropriate?</w:t>
-      </w:r>
-    </w:p>
-    <w:p>
-      <w:pPr>
-        <w:ind w:firstLine="0"/>
-        <w:rPr>
-          <w:rFonts w:ascii="Times New Roman" w:hAnsi="Times New Roman"/>
-          <w:sz w:val="22"/>
-          <w:szCs w:val="22"/>
-        </w:rPr>
-      </w:pPr>
-    </w:p>
-    <w:p>
-      <w:pPr>
-        <w:ind w:firstLine="0"/>
-        <w:rPr>
-          <w:rFonts w:ascii="Times New Roman" w:hAnsi="Times New Roman"/>
-          <w:sz w:val="22"/>
-          <w:szCs w:val="22"/>
-        </w:rPr>
-      </w:pPr>
-      <w:r>
-        <w:rPr>
-          <w:rFonts w:ascii="Times New Roman" w:hAnsi="Times New Roman"/>
-          <w:color w:val="2F5496" w:themeColor="accent1" w:themeShade="BF"/>
-          <w:sz w:val="22"/>
-          <w:szCs w:val="22"/>
-        </w:rPr>
-        <w:t>Thank you for noting how this may confuse readers. We have added further explanation within the caption that for null tests BFs of &gt; 1 indicate increased support for the null. We have also included the Probability of Direction (pd) as an additional index for assessing the evidence for an effect. The pd indicates the certainty of the estimated direction of an effect. The pd is calculated as the proportion of the posterior that falls within the sign of the measure of central tendency. In a null hypothesis test one would expect the pd to be roughly 50% -- half of the posterior falling within either side of 0, indicating support for the null.</w:t>
+        <w:t>pd indicates the certainty of the estimated direction of an effect. The pd is calculated as the proportion of the posterior that falls within the sign of the measure of central tendency. In a null hypothesis test one would expect the pd to be roughly 50% -- half of the posterior falling within either side of 0, indicating support for the null.</w:t>
       </w:r>
       <w:r>
         <w:rPr>
@@ -3635,7 +4043,27 @@
           <w:sz w:val="22"/>
           <w:szCs w:val="22"/>
         </w:rPr>
-        <w:t xml:space="preserve">Given the importance of this analysis, we have now describe it before the general discussion. We also elaborate on this figure. Yes, the CIs overlap with the model predictions (which is directly related to the fact that the ideal adaptor achieves such a high R2 of 96%). </w:t>
+        <w:t>Given the importance of this analysis, we have now describe</w:t>
+      </w:r>
+      <w:ins w:id="55" w:author="Microsoft Office User" w:date="2025-02-14T14:07:00Z" w16du:dateUtc="2025-02-14T13:07:00Z">
+        <w:r>
+          <w:rPr>
+            <w:rFonts w:ascii="Times New Roman" w:hAnsi="Times New Roman"/>
+            <w:color w:val="2F5496" w:themeColor="accent1" w:themeShade="BF"/>
+            <w:sz w:val="22"/>
+            <w:szCs w:val="22"/>
+          </w:rPr>
+          <w:t>d</w:t>
+        </w:r>
+      </w:ins>
+      <w:r>
+        <w:rPr>
+          <w:rFonts w:ascii="Times New Roman" w:hAnsi="Times New Roman"/>
+          <w:color w:val="2F5496" w:themeColor="accent1" w:themeShade="BF"/>
+          <w:sz w:val="22"/>
+          <w:szCs w:val="22"/>
+        </w:rPr>
+        <w:t xml:space="preserve"> it before the general discussion. We also elaborate on this figure. Yes, the CIs overlap with the model predictions (which is directly related to the fact that the ideal adaptor achieves such a high R2 of 96%). </w:t>
       </w:r>
     </w:p>
     <w:p>
@@ -3675,7 +4103,27 @@
           <w:sz w:val="22"/>
           <w:szCs w:val="22"/>
         </w:rPr>
-        <w:t xml:space="preserve"> (see SI Table S18)</w:t>
+        <w:t xml:space="preserve"> (see SI Table S18</w:t>
+      </w:r>
+      <w:ins w:id="56" w:author="Microsoft Office User" w:date="2025-02-14T14:07:00Z" w16du:dateUtc="2025-02-14T13:07:00Z">
+        <w:r>
+          <w:rPr>
+            <w:rFonts w:ascii="Times New Roman" w:hAnsi="Times New Roman"/>
+            <w:color w:val="2F5496" w:themeColor="accent1" w:themeShade="BF"/>
+            <w:sz w:val="22"/>
+            <w:szCs w:val="22"/>
+          </w:rPr>
+          <w:t>-S20</w:t>
+        </w:r>
+      </w:ins>
+      <w:r>
+        <w:rPr>
+          <w:rFonts w:ascii="Times New Roman" w:hAnsi="Times New Roman"/>
+          <w:color w:val="2F5496" w:themeColor="accent1" w:themeShade="BF"/>
+          <w:sz w:val="22"/>
+          <w:szCs w:val="22"/>
+        </w:rPr>
+        <w:t>)</w:t>
       </w:r>
       <w:r>
         <w:rPr>
@@ -3747,7 +4195,35 @@
           <w:sz w:val="22"/>
           <w:szCs w:val="22"/>
         </w:rPr>
-        <w:t xml:space="preserve">One of the hottest areas in speech perception of the last decade or two has been the astonishing plasticity of the system. There has been a very large number of demonstrations that adult perceivers are highly plastic and can rapidly retune their perceptual systems to cope with new contexts. The present study offers a very carefully done contribution to this literature. They took a comprehensive look at the whole process, starting from a pre-test of the initial category structure, and then several rounds of "training" followed by test to see how the learning unfolds over time. This was done in a distributional learning framework, which is importantly different (and potentially more general) than the lexically guided retuning paradigm which has dominated most recent work. It is analyzed </w:t>
+        <w:t>One of the hottest areas in speech perception of the last decade or two has been the astonishing plasticity of the system. There has been a very large number of demonstrations that adult perceivers are highly plastic and can rapidly retune their perceptual systems to cope with new contexts. The present study offers a very carefully done contribution to this literature. They took a comprehensive look at the whole process, starting from a pre-test of the initial category structure, and then several rounds of "training" followed by test to see how the learning unfolds over time. This was done in a distributional learning framework, which is importantly different (and potentially more general) than the lexically guided retuning paradigm which has dominated most recent work. It is analyzed with very nice psychometric approach and the analysis is strengthened by the inclusion of a variety of ideal observer type models that help establish what to expect with input</w:t>
+      </w:r>
+    </w:p>
+    <w:p>
+      <w:pPr>
+        <w:ind w:firstLine="0"/>
+        <w:rPr>
+          <w:rFonts w:ascii="Times New Roman" w:hAnsi="Times New Roman"/>
+          <w:sz w:val="22"/>
+          <w:szCs w:val="22"/>
+        </w:rPr>
+      </w:pPr>
+    </w:p>
+    <w:p>
+      <w:pPr>
+        <w:ind w:firstLine="0"/>
+        <w:rPr>
+          <w:rFonts w:ascii="Times New Roman" w:hAnsi="Times New Roman"/>
+          <w:sz w:val="22"/>
+          <w:szCs w:val="22"/>
+        </w:rPr>
+      </w:pPr>
+      <w:r>
+        <w:rPr>
+          <w:rFonts w:ascii="Times New Roman" w:hAnsi="Times New Roman"/>
+          <w:sz w:val="22"/>
+          <w:szCs w:val="22"/>
+        </w:rPr>
+        <w:t xml:space="preserve">The work is sophisticated and methodologically well done. There are several strong methodological innovations including the use of multiple testing points, the psychometric analysis is novel (and wholly appropriate) and the ideal observer models are very helpful. The basic learning paradigm - while borrowing heavily from others - is also interesting in its mix of unsupervised and softly-supervised trials. There's little to critique on methodological grounds. In some ways, this is the most comprehensive evaluation of a basic distributional learning paradigm that I have seen (I say </w:t>
       </w:r>
       <w:r>
         <w:rPr>
@@ -3756,35 +4232,7 @@
           <w:szCs w:val="22"/>
         </w:rPr>
         <w:lastRenderedPageBreak/>
-        <w:t>with very nice psychometric approach and the analysis is strengthened by the inclusion of a variety of ideal observer type models that help establish what to expect with input</w:t>
-      </w:r>
-    </w:p>
-    <w:p>
-      <w:pPr>
-        <w:ind w:firstLine="0"/>
-        <w:rPr>
-          <w:rFonts w:ascii="Times New Roman" w:hAnsi="Times New Roman"/>
-          <w:sz w:val="22"/>
-          <w:szCs w:val="22"/>
-        </w:rPr>
-      </w:pPr>
-    </w:p>
-    <w:p>
-      <w:pPr>
-        <w:ind w:firstLine="0"/>
-        <w:rPr>
-          <w:rFonts w:ascii="Times New Roman" w:hAnsi="Times New Roman"/>
-          <w:sz w:val="22"/>
-          <w:szCs w:val="22"/>
-        </w:rPr>
-      </w:pPr>
-      <w:r>
-        <w:rPr>
-          <w:rFonts w:ascii="Times New Roman" w:hAnsi="Times New Roman"/>
-          <w:sz w:val="22"/>
-          <w:szCs w:val="22"/>
-        </w:rPr>
-        <w:t xml:space="preserve">The work is sophisticated and methodologically well done. There are several strong methodological innovations including the use of multiple testing points, the psychometric analysis is novel (and wholly appropriate) and the ideal observer models are very helpful. The basic learning paradigm - while borrowing heavily from others - is also interesting in its mix of unsupervised and softly-supervised trials. There's little to critique on methodological grounds. In some ways, this is the most comprehensive evaluation of a basic distributional learning paradigm that I have seen (I say basic because it doesn't look at any of the more interesting recent variants such as learning multiple talkers, comparing supervised vs. unsupervised, </w:t>
+        <w:t xml:space="preserve">basic because it doesn't look at any of the more interesting recent variants such as learning multiple talkers, comparing supervised vs. unsupervised, </w:t>
       </w:r>
       <w:proofErr w:type="spellStart"/>
       <w:r>
@@ -4072,46 +4520,54 @@
           <w:sz w:val="22"/>
           <w:szCs w:val="22"/>
         </w:rPr>
+        <w:t xml:space="preserve">We agree. The revised introduction now clarifies that diminishing returns are predicted by many theories and have been found for many learning phenomena (citing many of the papers the reviewer kindly provided here and below). This does not, however, mean that we should take it for granted for rapid adaptation in speech perception. As we now clarify, one question about rapid adaptation is precisely whether it involves learning (as opposed to e.g., changes in decision-making). </w:t>
+      </w:r>
+    </w:p>
+    <w:p>
+      <w:pPr>
+        <w:ind w:firstLine="0"/>
+        <w:rPr>
+          <w:rFonts w:ascii="Times New Roman" w:hAnsi="Times New Roman"/>
+          <w:sz w:val="22"/>
+          <w:szCs w:val="22"/>
+        </w:rPr>
+      </w:pPr>
+    </w:p>
+    <w:p>
+      <w:pPr>
+        <w:ind w:firstLine="0"/>
+        <w:rPr>
+          <w:rFonts w:ascii="Times New Roman" w:hAnsi="Times New Roman"/>
+          <w:sz w:val="22"/>
+          <w:szCs w:val="22"/>
+        </w:rPr>
+      </w:pPr>
+    </w:p>
+    <w:p>
+      <w:pPr>
+        <w:ind w:firstLine="0"/>
+        <w:rPr>
+          <w:rFonts w:ascii="Times New Roman" w:hAnsi="Times New Roman"/>
+          <w:sz w:val="22"/>
+          <w:szCs w:val="22"/>
+        </w:rPr>
+      </w:pPr>
+      <w:r>
+        <w:rPr>
+          <w:rFonts w:ascii="Times New Roman" w:hAnsi="Times New Roman"/>
+          <w:sz w:val="22"/>
+          <w:szCs w:val="22"/>
+        </w:rPr>
+        <w:t xml:space="preserve">Now, the one place that is super novel and super interesting is the fact that the learners do not appear to fully learn the new shifted categories - they seem to stop before they get all the way there. </w:t>
+      </w:r>
+      <w:r>
+        <w:rPr>
+          <w:rFonts w:ascii="Times New Roman" w:hAnsi="Times New Roman"/>
+          <w:sz w:val="22"/>
+          <w:szCs w:val="22"/>
+        </w:rPr>
         <w:lastRenderedPageBreak/>
-        <w:t xml:space="preserve">We agree. The revised introduction now clarifies that diminishing returns are predicted by many theories and have been found for many learning phenomena (citing many of the papers the reviewer kindly provided here and below). This does not, however, mean that we should take it for granted for rapid adaptation in speech perception. As we now clarify, one question about rapid adaptation is precisely whether it involves learning (as opposed to e.g., changes in decision-making). </w:t>
-      </w:r>
-    </w:p>
-    <w:p>
-      <w:pPr>
-        <w:ind w:firstLine="0"/>
-        <w:rPr>
-          <w:rFonts w:ascii="Times New Roman" w:hAnsi="Times New Roman"/>
-          <w:sz w:val="22"/>
-          <w:szCs w:val="22"/>
-        </w:rPr>
-      </w:pPr>
-    </w:p>
-    <w:p>
-      <w:pPr>
-        <w:ind w:firstLine="0"/>
-        <w:rPr>
-          <w:rFonts w:ascii="Times New Roman" w:hAnsi="Times New Roman"/>
-          <w:sz w:val="22"/>
-          <w:szCs w:val="22"/>
-        </w:rPr>
-      </w:pPr>
-    </w:p>
-    <w:p>
-      <w:pPr>
-        <w:ind w:firstLine="0"/>
-        <w:rPr>
-          <w:rFonts w:ascii="Times New Roman" w:hAnsi="Times New Roman"/>
-          <w:sz w:val="22"/>
-          <w:szCs w:val="22"/>
-        </w:rPr>
-      </w:pPr>
-      <w:r>
-        <w:rPr>
-          <w:rFonts w:ascii="Times New Roman" w:hAnsi="Times New Roman"/>
-          <w:sz w:val="22"/>
-          <w:szCs w:val="22"/>
-        </w:rPr>
-        <w:t>Now, the one place that is super novel and super interesting is the fact that the learners do not appear to fully learn the new shifted categories - they seem to stop before they get all the way there. That's novel and hasn't really been shown. And frankly the sophistication of the ideal observer models trained on the same data as the subjects are makes it starkly clear that the subjects are doing this by providing a very clear view of what the subjects "should" be doing. That's probably the most compelling aspect of the paper. But to get there you have to wade through</w:t>
+        <w:t>That's novel and hasn't really been shown. And frankly the sophistication of the ideal observer models trained on the same data as the subjects are makes it starkly clear that the subjects are doing this by providing a very clear view of what the subjects "should" be doing. That's probably the most compelling aspect of the paper. But to get there you have to wade through</w:t>
       </w:r>
     </w:p>
     <w:p>
@@ -4333,8 +4789,64 @@
           <w:sz w:val="22"/>
           <w:szCs w:val="22"/>
         </w:rPr>
-        <w:t xml:space="preserve">* I never really understood how they are going to test the hypothesis that the prior state of the category system constrains or predicts subsequent adaptation. That seems to be one of their clear </w:t>
-      </w:r>
+        <w:t xml:space="preserve">* I never really understood how they are going to test the hypothesis that the prior state of the category system constrains or predicts subsequent adaptation. That seems to be one of their clear goals here. But they only kind of argue that because they had a pre-test they must be doing that . But the presumption seems to be here that everyone had the same prior state. And if everyone is the same to start, and everyone adapts the same, how does this test the hypothesis? To test this, it would seem like you'd need to manipulate the prior state and showed that this influenced the course of later learning? Maybe this could be done in an individual differences framework (e.g., compare the course of learning for people </w:t>
+      </w:r>
+      <w:proofErr w:type="spellStart"/>
+      <w:r>
+        <w:rPr>
+          <w:rFonts w:ascii="Times New Roman" w:hAnsi="Times New Roman"/>
+          <w:sz w:val="22"/>
+          <w:szCs w:val="22"/>
+        </w:rPr>
+        <w:t>who's</w:t>
+      </w:r>
+      <w:proofErr w:type="spellEnd"/>
+      <w:r>
+        <w:rPr>
+          <w:rFonts w:ascii="Times New Roman" w:hAnsi="Times New Roman"/>
+          <w:sz w:val="22"/>
+          <w:szCs w:val="22"/>
+        </w:rPr>
+        <w:t xml:space="preserve"> pretest boundary was a little lower to those with a slightly higher boundary).</w:t>
+      </w:r>
+    </w:p>
+    <w:p>
+      <w:pPr>
+        <w:ind w:firstLine="0"/>
+        <w:rPr>
+          <w:rFonts w:ascii="Times New Roman" w:hAnsi="Times New Roman"/>
+          <w:sz w:val="22"/>
+          <w:szCs w:val="22"/>
+        </w:rPr>
+      </w:pPr>
+    </w:p>
+    <w:p>
+      <w:pPr>
+        <w:ind w:firstLine="0"/>
+        <w:rPr>
+          <w:rFonts w:ascii="Times New Roman" w:hAnsi="Times New Roman"/>
+          <w:sz w:val="22"/>
+          <w:szCs w:val="22"/>
+        </w:rPr>
+      </w:pPr>
+      <w:r>
+        <w:rPr>
+          <w:rFonts w:ascii="Times New Roman" w:hAnsi="Times New Roman"/>
+          <w:sz w:val="22"/>
+          <w:szCs w:val="22"/>
+        </w:rPr>
+        <w:t>Minor Concerns</w:t>
+      </w:r>
+    </w:p>
+    <w:p>
+      <w:pPr>
+        <w:ind w:firstLine="0"/>
+        <w:rPr>
+          <w:rFonts w:ascii="Times New Roman" w:hAnsi="Times New Roman"/>
+          <w:sz w:val="22"/>
+          <w:szCs w:val="22"/>
+        </w:rPr>
+      </w:pPr>
       <w:r>
         <w:rPr>
           <w:rFonts w:ascii="Times New Roman" w:hAnsi="Times New Roman"/>
@@ -4342,7 +4854,35 @@
           <w:szCs w:val="22"/>
         </w:rPr>
         <w:lastRenderedPageBreak/>
-        <w:t xml:space="preserve">goals here. But they only kind of argue that because they had a pre-test they must be doing that . But the presumption seems to be here that everyone had the same prior state. And if everyone is the same to start, and everyone adapts the same, how does this test the hypothesis? To test this, it would seem like you'd need to manipulate the prior state and showed that this influenced the course of later learning? Maybe this could be done in an individual differences framework (e.g., compare the course of learning for people </w:t>
+        <w:t>(For the most part these are not issues that drove my overall evaluation of the paper, but I bring them up as helpful suggestions</w:t>
+      </w:r>
+    </w:p>
+    <w:p>
+      <w:pPr>
+        <w:ind w:firstLine="0"/>
+        <w:rPr>
+          <w:rFonts w:ascii="Times New Roman" w:hAnsi="Times New Roman"/>
+          <w:sz w:val="22"/>
+          <w:szCs w:val="22"/>
+        </w:rPr>
+      </w:pPr>
+    </w:p>
+    <w:p>
+      <w:pPr>
+        <w:ind w:firstLine="0"/>
+        <w:rPr>
+          <w:rFonts w:ascii="Times New Roman" w:hAnsi="Times New Roman"/>
+          <w:sz w:val="22"/>
+          <w:szCs w:val="22"/>
+        </w:rPr>
+      </w:pPr>
+      <w:r>
+        <w:rPr>
+          <w:rFonts w:ascii="Times New Roman" w:hAnsi="Times New Roman"/>
+          <w:sz w:val="22"/>
+          <w:szCs w:val="22"/>
+        </w:rPr>
+        <w:t xml:space="preserve">* Line 29-32: The intro starts talk about how challenging speech perception is, but then ends with "Yet, listeners typically recognize speech quickly and accurately across a wide range of talkers and acoustic conditions…". This is a fairly standard way to introduce a cognitive science paper: explain how hard the problem and then present the mystery of how most people solve it. I've used it myself maybe 20 times or more! But I don't really buy it anymore. Something like 10-20% of people have developmental language disorder or dyslexia (both of which impact hearing loss). Speech perception doesn't fully develop until you are 20 (so that rules out most kids), and it starts declining in your 60s maybe (ruling out many adults), and then there is hearing loss. And bilinguals? Bilinguals perceive and adapt to speech differently in both the L1 and the L2. That's like 60% of the population. I know this whole paragraph is a kind of throwaway line to pique the readers' interest, but the fact is, that many of not most people probably don't solve this problem effortlessly. </w:t>
       </w:r>
       <w:proofErr w:type="spellStart"/>
       <w:r>
@@ -4351,7 +4891,7 @@
           <w:sz w:val="22"/>
           <w:szCs w:val="22"/>
         </w:rPr>
-        <w:t>who's</w:t>
+        <w:t>Its</w:t>
       </w:r>
       <w:proofErr w:type="spellEnd"/>
       <w:r>
@@ -4360,263 +4900,189 @@
           <w:sz w:val="22"/>
           <w:szCs w:val="22"/>
         </w:rPr>
-        <w:t xml:space="preserve"> pretest boundary was a little lower to those with a slightly higher boundary).</w:t>
-      </w:r>
-    </w:p>
-    <w:p>
-      <w:pPr>
-        <w:ind w:firstLine="0"/>
-        <w:rPr>
-          <w:rFonts w:ascii="Times New Roman" w:hAnsi="Times New Roman"/>
-          <w:sz w:val="22"/>
-          <w:szCs w:val="22"/>
-        </w:rPr>
-      </w:pPr>
-    </w:p>
-    <w:p>
-      <w:pPr>
-        <w:ind w:firstLine="0"/>
-        <w:rPr>
-          <w:rFonts w:ascii="Times New Roman" w:hAnsi="Times New Roman"/>
-          <w:sz w:val="22"/>
-          <w:szCs w:val="22"/>
-        </w:rPr>
-      </w:pPr>
-      <w:r>
-        <w:rPr>
-          <w:rFonts w:ascii="Times New Roman" w:hAnsi="Times New Roman"/>
-          <w:sz w:val="22"/>
-          <w:szCs w:val="22"/>
-        </w:rPr>
-        <w:t>Minor Concerns</w:t>
-      </w:r>
-    </w:p>
-    <w:p>
-      <w:pPr>
-        <w:ind w:firstLine="0"/>
-        <w:rPr>
-          <w:rFonts w:ascii="Times New Roman" w:hAnsi="Times New Roman"/>
-          <w:sz w:val="22"/>
-          <w:szCs w:val="22"/>
-        </w:rPr>
-      </w:pPr>
-      <w:r>
-        <w:rPr>
-          <w:rFonts w:ascii="Times New Roman" w:hAnsi="Times New Roman"/>
-          <w:sz w:val="22"/>
-          <w:szCs w:val="22"/>
-        </w:rPr>
-        <w:t>(For the most part these are not issues that drove my overall evaluation of the paper, but I bring them up as helpful suggestions</w:t>
-      </w:r>
-    </w:p>
-    <w:p>
-      <w:pPr>
-        <w:ind w:firstLine="0"/>
-        <w:rPr>
-          <w:rFonts w:ascii="Times New Roman" w:hAnsi="Times New Roman"/>
-          <w:sz w:val="22"/>
-          <w:szCs w:val="22"/>
-        </w:rPr>
-      </w:pPr>
-    </w:p>
-    <w:p>
-      <w:pPr>
-        <w:ind w:firstLine="0"/>
-        <w:rPr>
-          <w:rFonts w:ascii="Times New Roman" w:hAnsi="Times New Roman"/>
-          <w:sz w:val="22"/>
-          <w:szCs w:val="22"/>
-        </w:rPr>
-      </w:pPr>
-      <w:r>
-        <w:rPr>
-          <w:rFonts w:ascii="Times New Roman" w:hAnsi="Times New Roman"/>
-          <w:sz w:val="22"/>
-          <w:szCs w:val="22"/>
-        </w:rPr>
-        <w:t xml:space="preserve">* Line 29-32: The intro starts talk about how challenging speech perception is, but then ends with "Yet, listeners typically recognize speech quickly and accurately across a wide range of talkers and acoustic conditions…". This is a fairly standard way to introduce a cognitive science paper: explain how hard the problem and then present the mystery of how most people solve it. I've used it myself maybe 20 times or more! But I don't really buy it anymore. Something like 10-20% of people have developmental language disorder or dyslexia (both of which impact hearing loss). Speech perception doesn't fully develop until you are 20 (so that rules out most kids), and it starts declining in your 60s maybe (ruling out many adults), and then there is hearing loss. And bilinguals? Bilinguals perceive and adapt to speech differently in both the L1 and the L2. That's like 60% of the population. I know this whole paragraph is a kind of throwaway line to pique the readers' interest, but the fact is, that many of not most people probably don't solve this problem effortlessly. </w:t>
+        <w:t xml:space="preserve"> true that a slice of people can, but by framing it this way, it seems to artificially restrict the domain of cognitive science to just these perfect highly literate monolingual young adults.</w:t>
+      </w:r>
+    </w:p>
+    <w:p>
+      <w:pPr>
+        <w:ind w:firstLine="0"/>
+        <w:rPr>
+          <w:rFonts w:ascii="Times New Roman" w:hAnsi="Times New Roman"/>
+          <w:sz w:val="22"/>
+          <w:szCs w:val="22"/>
+        </w:rPr>
+      </w:pPr>
+    </w:p>
+    <w:p>
+      <w:pPr>
+        <w:ind w:firstLine="0"/>
+        <w:rPr>
+          <w:rFonts w:ascii="Times New Roman" w:hAnsi="Times New Roman"/>
+          <w:sz w:val="22"/>
+          <w:szCs w:val="22"/>
+        </w:rPr>
+      </w:pPr>
+      <w:r>
+        <w:rPr>
+          <w:rFonts w:ascii="Times New Roman" w:hAnsi="Times New Roman"/>
+          <w:sz w:val="22"/>
+          <w:szCs w:val="22"/>
+        </w:rPr>
+        <w:t>* Figure 1A, B: the long dashes make it really hard to read the figures? Maybe dots? Or dash-dots?</w:t>
+      </w:r>
+    </w:p>
+    <w:p>
+      <w:pPr>
+        <w:ind w:firstLine="0"/>
+        <w:rPr>
+          <w:rFonts w:ascii="Times New Roman" w:hAnsi="Times New Roman"/>
+          <w:sz w:val="22"/>
+          <w:szCs w:val="22"/>
+        </w:rPr>
+      </w:pPr>
+    </w:p>
+    <w:p>
+      <w:pPr>
+        <w:ind w:firstLine="0"/>
+        <w:rPr>
+          <w:rFonts w:ascii="Times New Roman" w:hAnsi="Times New Roman"/>
+          <w:color w:val="2F5496" w:themeColor="accent1" w:themeShade="BF"/>
+          <w:sz w:val="22"/>
+          <w:szCs w:val="22"/>
+        </w:rPr>
+      </w:pPr>
+      <w:r>
+        <w:rPr>
+          <w:rFonts w:ascii="Times New Roman" w:hAnsi="Times New Roman"/>
+          <w:color w:val="2F5496" w:themeColor="accent1" w:themeShade="BF"/>
+          <w:sz w:val="22"/>
+          <w:szCs w:val="22"/>
+        </w:rPr>
+        <w:t>Thanks. We have followed the reviewer’s suggestion.</w:t>
+      </w:r>
+    </w:p>
+    <w:p>
+      <w:pPr>
+        <w:ind w:firstLine="0"/>
+        <w:rPr>
+          <w:rFonts w:ascii="Times New Roman" w:hAnsi="Times New Roman"/>
+          <w:sz w:val="22"/>
+          <w:szCs w:val="22"/>
+        </w:rPr>
+      </w:pPr>
+    </w:p>
+    <w:p>
+      <w:pPr>
+        <w:ind w:firstLine="0"/>
+        <w:rPr>
+          <w:rFonts w:ascii="Times New Roman" w:hAnsi="Times New Roman"/>
+          <w:sz w:val="22"/>
+          <w:szCs w:val="22"/>
+        </w:rPr>
+      </w:pPr>
+      <w:r>
+        <w:rPr>
+          <w:rFonts w:ascii="Times New Roman" w:hAnsi="Times New Roman"/>
+          <w:sz w:val="22"/>
+          <w:szCs w:val="22"/>
+        </w:rPr>
+        <w:t>* Figure 1D: Given that VOT is on the X axis of the top panels, would these work better transposed with VOT on the X axis? One less mental rotation for the reader.</w:t>
+      </w:r>
+    </w:p>
+    <w:p>
+      <w:pPr>
+        <w:ind w:firstLine="0"/>
+        <w:rPr>
+          <w:rFonts w:ascii="Times New Roman" w:hAnsi="Times New Roman"/>
+          <w:sz w:val="22"/>
+          <w:szCs w:val="22"/>
+        </w:rPr>
+      </w:pPr>
+    </w:p>
+    <w:p>
+      <w:pPr>
+        <w:ind w:firstLine="0"/>
+        <w:rPr>
+          <w:rFonts w:ascii="Times New Roman" w:hAnsi="Times New Roman"/>
+          <w:color w:val="2F5496" w:themeColor="accent1" w:themeShade="BF"/>
+          <w:sz w:val="22"/>
+          <w:szCs w:val="22"/>
+        </w:rPr>
+      </w:pPr>
+      <w:r>
+        <w:rPr>
+          <w:rFonts w:ascii="Times New Roman" w:hAnsi="Times New Roman"/>
+          <w:color w:val="2F5496" w:themeColor="accent1" w:themeShade="BF"/>
+          <w:sz w:val="22"/>
+          <w:szCs w:val="22"/>
+        </w:rPr>
+        <w:t xml:space="preserve">We appreciate the reviewer’s suggestion. However, the remainder of the paper plots PSEs on the y-axis (anything else would force us to plot blocks along the y-axis, which would feel even less intuitive). For what it is worth, this is also a common way of plotting data in other papers that have measured incremental changes in categorization (e.g., </w:t>
       </w:r>
       <w:proofErr w:type="spellStart"/>
       <w:r>
         <w:rPr>
           <w:rFonts w:ascii="Times New Roman" w:hAnsi="Times New Roman"/>
-          <w:sz w:val="22"/>
-          <w:szCs w:val="22"/>
-        </w:rPr>
-        <w:t>Its</w:t>
+          <w:color w:val="2F5496" w:themeColor="accent1" w:themeShade="BF"/>
+          <w:sz w:val="22"/>
+          <w:szCs w:val="22"/>
+        </w:rPr>
+        <w:t>Vroomen</w:t>
       </w:r>
       <w:proofErr w:type="spellEnd"/>
       <w:r>
         <w:rPr>
           <w:rFonts w:ascii="Times New Roman" w:hAnsi="Times New Roman"/>
-          <w:sz w:val="22"/>
-          <w:szCs w:val="22"/>
-        </w:rPr>
-        <w:t xml:space="preserve"> true that a slice of people can, but by framing it this way, it seems to artificially restrict the domain of cognitive science to just these perfect highly literate monolingual young adults.</w:t>
-      </w:r>
-    </w:p>
-    <w:p>
-      <w:pPr>
-        <w:ind w:firstLine="0"/>
-        <w:rPr>
-          <w:rFonts w:ascii="Times New Roman" w:hAnsi="Times New Roman"/>
-          <w:sz w:val="22"/>
-          <w:szCs w:val="22"/>
-        </w:rPr>
-      </w:pPr>
-    </w:p>
-    <w:p>
-      <w:pPr>
-        <w:ind w:firstLine="0"/>
-        <w:rPr>
-          <w:rFonts w:ascii="Times New Roman" w:hAnsi="Times New Roman"/>
-          <w:sz w:val="22"/>
-          <w:szCs w:val="22"/>
-        </w:rPr>
-      </w:pPr>
-      <w:r>
-        <w:rPr>
-          <w:rFonts w:ascii="Times New Roman" w:hAnsi="Times New Roman"/>
-          <w:sz w:val="22"/>
-          <w:szCs w:val="22"/>
-        </w:rPr>
-        <w:t>* Figure 1A, B: the long dashes make it really hard to read the figures? Maybe dots? Or dash-dots?</w:t>
-      </w:r>
-    </w:p>
-    <w:p>
-      <w:pPr>
-        <w:ind w:firstLine="0"/>
-        <w:rPr>
-          <w:rFonts w:ascii="Times New Roman" w:hAnsi="Times New Roman"/>
-          <w:sz w:val="22"/>
-          <w:szCs w:val="22"/>
-        </w:rPr>
-      </w:pPr>
-    </w:p>
-    <w:p>
-      <w:pPr>
-        <w:ind w:firstLine="0"/>
-        <w:rPr>
-          <w:rFonts w:ascii="Times New Roman" w:hAnsi="Times New Roman"/>
-          <w:color w:val="2F5496" w:themeColor="accent1" w:themeShade="BF"/>
-          <w:sz w:val="22"/>
-          <w:szCs w:val="22"/>
-        </w:rPr>
-      </w:pPr>
-      <w:r>
-        <w:rPr>
-          <w:rFonts w:ascii="Times New Roman" w:hAnsi="Times New Roman"/>
-          <w:color w:val="2F5496" w:themeColor="accent1" w:themeShade="BF"/>
-          <w:sz w:val="22"/>
-          <w:szCs w:val="22"/>
-        </w:rPr>
-        <w:t>Thanks. We have followed the reviewer’s suggestion.</w:t>
-      </w:r>
-    </w:p>
-    <w:p>
-      <w:pPr>
-        <w:ind w:firstLine="0"/>
-        <w:rPr>
-          <w:rFonts w:ascii="Times New Roman" w:hAnsi="Times New Roman"/>
-          <w:sz w:val="22"/>
-          <w:szCs w:val="22"/>
-        </w:rPr>
-      </w:pPr>
-    </w:p>
-    <w:p>
-      <w:pPr>
-        <w:ind w:firstLine="0"/>
-        <w:rPr>
-          <w:rFonts w:ascii="Times New Roman" w:hAnsi="Times New Roman"/>
-          <w:sz w:val="22"/>
-          <w:szCs w:val="22"/>
-        </w:rPr>
-      </w:pPr>
-      <w:r>
-        <w:rPr>
-          <w:rFonts w:ascii="Times New Roman" w:hAnsi="Times New Roman"/>
-          <w:sz w:val="22"/>
-          <w:szCs w:val="22"/>
-        </w:rPr>
-        <w:t>* Figure 1D: Given that VOT is on the X axis of the top panels, would these work better transposed with VOT on the X axis? One less mental rotation for the reader.</w:t>
-      </w:r>
-    </w:p>
-    <w:p>
-      <w:pPr>
-        <w:ind w:firstLine="0"/>
-        <w:rPr>
-          <w:rFonts w:ascii="Times New Roman" w:hAnsi="Times New Roman"/>
-          <w:sz w:val="22"/>
-          <w:szCs w:val="22"/>
-        </w:rPr>
-      </w:pPr>
-    </w:p>
-    <w:p>
-      <w:pPr>
-        <w:ind w:firstLine="0"/>
-        <w:rPr>
-          <w:rFonts w:ascii="Times New Roman" w:hAnsi="Times New Roman"/>
-          <w:color w:val="2F5496" w:themeColor="accent1" w:themeShade="BF"/>
-          <w:sz w:val="22"/>
-          <w:szCs w:val="22"/>
-        </w:rPr>
-      </w:pPr>
-      <w:r>
-        <w:rPr>
-          <w:rFonts w:ascii="Times New Roman" w:hAnsi="Times New Roman"/>
-          <w:color w:val="2F5496" w:themeColor="accent1" w:themeShade="BF"/>
-          <w:sz w:val="22"/>
-          <w:szCs w:val="22"/>
-        </w:rPr>
-        <w:t xml:space="preserve">We appreciate the reviewer’s suggestion. However, the remainder of the paper plots PSEs on the y-axis (anything else would force us to plot blocks along the y-axis, which would feel even less intuitive). For what it is worth, this is also a common way of plotting data in other papers that have measured incremental changes in categorization (e.g., </w:t>
+          <w:color w:val="2F5496" w:themeColor="accent1" w:themeShade="BF"/>
+          <w:sz w:val="22"/>
+          <w:szCs w:val="22"/>
+        </w:rPr>
+        <w:t xml:space="preserve"> et al., 2007; Kleinschmidt &amp; Jaeger, 2015; Kleinschmidt, 2020; Cummings &amp; Theodore, 2023).</w:t>
+      </w:r>
+    </w:p>
+    <w:p>
+      <w:pPr>
+        <w:ind w:firstLine="0"/>
+        <w:rPr>
+          <w:rFonts w:ascii="Times New Roman" w:hAnsi="Times New Roman"/>
+          <w:sz w:val="22"/>
+          <w:szCs w:val="22"/>
+        </w:rPr>
+      </w:pPr>
+    </w:p>
+    <w:p>
+      <w:pPr>
+        <w:ind w:firstLine="0"/>
+        <w:rPr>
+          <w:rFonts w:ascii="Times New Roman" w:hAnsi="Times New Roman"/>
+          <w:sz w:val="22"/>
+          <w:szCs w:val="22"/>
+        </w:rPr>
+      </w:pPr>
+      <w:r>
+        <w:rPr>
+          <w:rFonts w:ascii="Times New Roman" w:hAnsi="Times New Roman"/>
+          <w:sz w:val="22"/>
+          <w:szCs w:val="22"/>
+        </w:rPr>
+        <w:t xml:space="preserve">* Line 94: "both error-driven theories (Harmon et al., 2019; </w:t>
       </w:r>
       <w:proofErr w:type="spellStart"/>
       <w:r>
         <w:rPr>
           <w:rFonts w:ascii="Times New Roman" w:hAnsi="Times New Roman"/>
-          <w:color w:val="2F5496" w:themeColor="accent1" w:themeShade="BF"/>
-          <w:sz w:val="22"/>
-          <w:szCs w:val="22"/>
-        </w:rPr>
-        <w:t>Vroomen</w:t>
+          <w:sz w:val="22"/>
+          <w:szCs w:val="22"/>
+        </w:rPr>
+        <w:t>Olejarczuk</w:t>
       </w:r>
       <w:proofErr w:type="spellEnd"/>
       <w:r>
         <w:rPr>
           <w:rFonts w:ascii="Times New Roman" w:hAnsi="Times New Roman"/>
-          <w:color w:val="2F5496" w:themeColor="accent1" w:themeShade="BF"/>
-          <w:sz w:val="22"/>
-          <w:szCs w:val="22"/>
-        </w:rPr>
-        <w:t xml:space="preserve"> et al., 2007; Kleinschmidt &amp; Jaeger, 2015; Kleinschmidt, 2020; Cummings &amp; Theodore, 2023).</w:t>
-      </w:r>
-    </w:p>
-    <w:p>
-      <w:pPr>
-        <w:ind w:firstLine="0"/>
-        <w:rPr>
-          <w:rFonts w:ascii="Times New Roman" w:hAnsi="Times New Roman"/>
-          <w:sz w:val="22"/>
-          <w:szCs w:val="22"/>
-        </w:rPr>
-      </w:pPr>
-    </w:p>
-    <w:p>
-      <w:pPr>
-        <w:ind w:firstLine="0"/>
-        <w:rPr>
-          <w:rFonts w:ascii="Times New Roman" w:hAnsi="Times New Roman"/>
-          <w:sz w:val="22"/>
-          <w:szCs w:val="22"/>
-        </w:rPr>
-      </w:pPr>
-      <w:r>
-        <w:rPr>
-          <w:rFonts w:ascii="Times New Roman" w:hAnsi="Times New Roman"/>
-          <w:sz w:val="22"/>
-          <w:szCs w:val="22"/>
-        </w:rPr>
-        <w:t xml:space="preserve">* Line 94: "both error-driven theories (Harmon et al., 2019; </w:t>
+          <w:sz w:val="22"/>
+          <w:szCs w:val="22"/>
+        </w:rPr>
+        <w:t xml:space="preserve"> et al., 2018; </w:t>
       </w:r>
       <w:proofErr w:type="spellStart"/>
       <w:r>
@@ -4625,7 +5091,7 @@
           <w:sz w:val="22"/>
           <w:szCs w:val="22"/>
         </w:rPr>
-        <w:t>Olejarczuk</w:t>
+        <w:t>Sohoglu</w:t>
       </w:r>
       <w:proofErr w:type="spellEnd"/>
       <w:r>
@@ -4634,24 +5100,6 @@
           <w:sz w:val="22"/>
           <w:szCs w:val="22"/>
         </w:rPr>
-        <w:t xml:space="preserve"> et al., 2018; </w:t>
-      </w:r>
-      <w:proofErr w:type="spellStart"/>
-      <w:r>
-        <w:rPr>
-          <w:rFonts w:ascii="Times New Roman" w:hAnsi="Times New Roman"/>
-          <w:sz w:val="22"/>
-          <w:szCs w:val="22"/>
-        </w:rPr>
-        <w:t>Sohoglu</w:t>
-      </w:r>
-      <w:proofErr w:type="spellEnd"/>
-      <w:r>
-        <w:rPr>
-          <w:rFonts w:ascii="Times New Roman" w:hAnsi="Times New Roman"/>
-          <w:sz w:val="22"/>
-          <w:szCs w:val="22"/>
-        </w:rPr>
         <w:t xml:space="preserve"> &amp; Davis, 2016) and theories of ideal information integration (Kleinschmidt, 2020b; Kleinschmidt &amp; Jaeger, 2015) predict that adaptation initially proceeds quickly and then slows down as the listener approaches the correct mapping from the acoustic signal to phonetic categories (prediction 4 - diminishing returns)." This is not just a property of models of speech perception - "diminishing returns" is a central feature of the power law of learning (Anderson, 1982; Heathcote et al., 2000), and almost all associative theories of learning (e.g., from the animal learning literature) (Rescorla, 1988). This is not a huge problem, but given the ubiquity of diminishing returns in virtually all of learning, it begs the question as to whether this particular aspect of perceptual learning of speech really requires us to test it empirically, and if it needs an explanation,</w:t>
       </w:r>
     </w:p>
@@ -4682,65 +5130,65 @@
           <w:sz w:val="22"/>
           <w:szCs w:val="22"/>
         </w:rPr>
+        <w:t>Thank you for the reference. We have address this point above, and revised the introduction accordingly.</w:t>
+      </w:r>
+    </w:p>
+    <w:p>
+      <w:pPr>
+        <w:ind w:firstLine="0"/>
+        <w:rPr>
+          <w:rFonts w:ascii="Times New Roman" w:hAnsi="Times New Roman"/>
+          <w:sz w:val="22"/>
+          <w:szCs w:val="22"/>
+        </w:rPr>
+      </w:pPr>
+    </w:p>
+    <w:p>
+      <w:pPr>
+        <w:ind w:firstLine="0"/>
+        <w:rPr>
+          <w:rFonts w:ascii="Times New Roman" w:hAnsi="Times New Roman"/>
+          <w:sz w:val="22"/>
+          <w:szCs w:val="22"/>
+        </w:rPr>
+      </w:pPr>
+      <w:r>
+        <w:rPr>
+          <w:rFonts w:ascii="Times New Roman" w:hAnsi="Times New Roman"/>
+          <w:sz w:val="22"/>
+          <w:szCs w:val="22"/>
+        </w:rPr>
+        <w:t>* Line 314: "Each exposure block consisted of 24 /d/ and 24 /t/ trials,…" This didn't make sense to me at first - if it's a continua, how can you be sure what a /d/ or /t/ trial is. Later on it's clear to me that this is meant in a sort of mixture model way - first select which underlying phoneme it is, and then select (randomly) the observed VOT. But that's not clear yet. Might help to clarify that.</w:t>
+      </w:r>
+    </w:p>
+    <w:p>
+      <w:pPr>
+        <w:ind w:firstLine="0"/>
+        <w:rPr>
+          <w:rFonts w:ascii="Times New Roman" w:hAnsi="Times New Roman"/>
+          <w:sz w:val="22"/>
+          <w:szCs w:val="22"/>
+        </w:rPr>
+      </w:pPr>
+    </w:p>
+    <w:p>
+      <w:pPr>
+        <w:ind w:firstLine="0"/>
+        <w:rPr>
+          <w:rFonts w:ascii="Times New Roman" w:hAnsi="Times New Roman"/>
+          <w:color w:val="2F5496" w:themeColor="accent1" w:themeShade="BF"/>
+          <w:sz w:val="22"/>
+          <w:szCs w:val="22"/>
+        </w:rPr>
+      </w:pPr>
+      <w:r>
+        <w:rPr>
+          <w:rFonts w:ascii="Times New Roman" w:hAnsi="Times New Roman"/>
+          <w:color w:val="2F5496" w:themeColor="accent1" w:themeShade="BF"/>
+          <w:sz w:val="22"/>
+          <w:szCs w:val="22"/>
+        </w:rPr>
         <w:lastRenderedPageBreak/>
-        <w:t>Thank you for the reference. We have address this point above, and revised the introduction accordingly.</w:t>
-      </w:r>
-    </w:p>
-    <w:p>
-      <w:pPr>
-        <w:ind w:firstLine="0"/>
-        <w:rPr>
-          <w:rFonts w:ascii="Times New Roman" w:hAnsi="Times New Roman"/>
-          <w:sz w:val="22"/>
-          <w:szCs w:val="22"/>
-        </w:rPr>
-      </w:pPr>
-    </w:p>
-    <w:p>
-      <w:pPr>
-        <w:ind w:firstLine="0"/>
-        <w:rPr>
-          <w:rFonts w:ascii="Times New Roman" w:hAnsi="Times New Roman"/>
-          <w:sz w:val="22"/>
-          <w:szCs w:val="22"/>
-        </w:rPr>
-      </w:pPr>
-      <w:r>
-        <w:rPr>
-          <w:rFonts w:ascii="Times New Roman" w:hAnsi="Times New Roman"/>
-          <w:sz w:val="22"/>
-          <w:szCs w:val="22"/>
-        </w:rPr>
-        <w:t>* Line 314: "Each exposure block consisted of 24 /d/ and 24 /t/ trials,…" This didn't make sense to me at first - if it's a continua, how can you be sure what a /d/ or /t/ trial is. Later on it's clear to me that this is meant in a sort of mixture model way - first select which underlying phoneme it is, and then select (randomly) the observed VOT. But that's not clear yet. Might help to clarify that.</w:t>
-      </w:r>
-    </w:p>
-    <w:p>
-      <w:pPr>
-        <w:ind w:firstLine="0"/>
-        <w:rPr>
-          <w:rFonts w:ascii="Times New Roman" w:hAnsi="Times New Roman"/>
-          <w:sz w:val="22"/>
-          <w:szCs w:val="22"/>
-        </w:rPr>
-      </w:pPr>
-    </w:p>
-    <w:p>
-      <w:pPr>
-        <w:ind w:firstLine="0"/>
-        <w:rPr>
-          <w:rFonts w:ascii="Times New Roman" w:hAnsi="Times New Roman"/>
-          <w:color w:val="2F5496" w:themeColor="accent1" w:themeShade="BF"/>
-          <w:sz w:val="22"/>
-          <w:szCs w:val="22"/>
-        </w:rPr>
-      </w:pPr>
-      <w:r>
-        <w:rPr>
-          <w:rFonts w:ascii="Times New Roman" w:hAnsi="Times New Roman"/>
-          <w:color w:val="2F5496" w:themeColor="accent1" w:themeShade="BF"/>
-          <w:sz w:val="22"/>
-          <w:szCs w:val="22"/>
-        </w:rPr>
         <w:t xml:space="preserve">Thank you for pointing this out. The three conditions are meant to simulate three talkers with their different realizations of /d/ and /t/, determined by the placement of the phonetic distribution along the VOT continua. </w:t>
       </w:r>
     </w:p>
@@ -5047,7 +5495,6 @@
           <w:sz w:val="22"/>
           <w:szCs w:val="22"/>
         </w:rPr>
-        <w:lastRenderedPageBreak/>
         <w:t>The caption for Figure 2 now reads: “The three between-groups exposure conditions (rows) differed in … “</w:t>
       </w:r>
     </w:p>
@@ -5250,8 +5697,46 @@
           <w:sz w:val="22"/>
           <w:szCs w:val="22"/>
         </w:rPr>
-        <w:t xml:space="preserve"> really all that widespread. My recollection is that most of the lexically guided retuning work with fricatives, for example, uses natural recordings and techniques like sample averaging to create the stimuli which sound highly natural, and most of the more recent VOT studies do a type of cross-splicing </w:t>
-      </w:r>
+        <w:t xml:space="preserve"> really all that widespread. My recollection is that most of the lexically guided retuning work with fricatives, for example, uses natural recordings and techniques like sample averaging to create the stimuli which sound highly natural, and most of the more recent VOT studies do a type of cross-splicing similar to what is done here. In fact, I'm not even sure if any of the existing Klatt synthesizers even work in the latest versions of windows. One can critique all of these stimulus construction techniques on phonetic grounds (sample averaged, in particular, comes with serious issues for this purpose), but </w:t>
+      </w:r>
+      <w:proofErr w:type="spellStart"/>
+      <w:r>
+        <w:rPr>
+          <w:rFonts w:ascii="Times New Roman" w:hAnsi="Times New Roman"/>
+          <w:sz w:val="22"/>
+          <w:szCs w:val="22"/>
+        </w:rPr>
+        <w:t>I'n</w:t>
+      </w:r>
+      <w:proofErr w:type="spellEnd"/>
+      <w:r>
+        <w:rPr>
+          <w:rFonts w:ascii="Times New Roman" w:hAnsi="Times New Roman"/>
+          <w:sz w:val="22"/>
+          <w:szCs w:val="22"/>
+        </w:rPr>
+        <w:t xml:space="preserve"> not sure sounding robotic is one of them. I could be wrong - -I've read most of these papers, and didn't really keep a catalog of stimulus construction types - but I'd be careful with this assertion.</w:t>
+      </w:r>
+    </w:p>
+    <w:p>
+      <w:pPr>
+        <w:ind w:firstLine="0"/>
+        <w:rPr>
+          <w:rFonts w:ascii="Times New Roman" w:hAnsi="Times New Roman"/>
+          <w:sz w:val="22"/>
+          <w:szCs w:val="22"/>
+        </w:rPr>
+      </w:pPr>
+    </w:p>
+    <w:p>
+      <w:pPr>
+        <w:ind w:firstLine="0"/>
+        <w:rPr>
+          <w:rFonts w:ascii="Times New Roman" w:hAnsi="Times New Roman"/>
+          <w:sz w:val="22"/>
+          <w:szCs w:val="22"/>
+        </w:rPr>
+      </w:pPr>
       <w:r>
         <w:rPr>
           <w:rFonts w:ascii="Times New Roman" w:hAnsi="Times New Roman"/>
@@ -5259,7 +5744,119 @@
           <w:szCs w:val="22"/>
         </w:rPr>
         <w:lastRenderedPageBreak/>
-        <w:t xml:space="preserve">similar to what is done here. In fact, I'm not even sure if any of the existing Klatt synthesizers even work in the latest versions of windows. One can critique all of these stimulus construction techniques on phonetic grounds (sample averaged, in particular, comes with serious issues for this purpose), but </w:t>
+        <w:t>* The authors use the term PSE (point of subjective equality) as the key DV in a lot of analyses. That seems like the right one, but why use that term? It's a fine term, and it comes out of the psychometrics literature, but everyone in speech would call it the category boundary? Why make your audience learn a new term? I don't see the point and it's a bit off putting (or even haughty).</w:t>
+      </w:r>
+    </w:p>
+    <w:p>
+      <w:pPr>
+        <w:ind w:firstLine="0"/>
+        <w:rPr>
+          <w:rFonts w:ascii="Times New Roman" w:hAnsi="Times New Roman"/>
+          <w:sz w:val="22"/>
+          <w:szCs w:val="22"/>
+        </w:rPr>
+      </w:pPr>
+    </w:p>
+    <w:p>
+      <w:pPr>
+        <w:ind w:firstLine="0"/>
+        <w:rPr>
+          <w:rFonts w:ascii="Times New Roman" w:hAnsi="Times New Roman"/>
+          <w:sz w:val="22"/>
+          <w:szCs w:val="22"/>
+        </w:rPr>
+      </w:pPr>
+      <w:r>
+        <w:rPr>
+          <w:rFonts w:ascii="Times New Roman" w:hAnsi="Times New Roman"/>
+          <w:sz w:val="22"/>
+          <w:szCs w:val="22"/>
+        </w:rPr>
+        <w:t>* I really like the ideal adaptor models but I found it very hard to understand how it is different than the various other ideal Bayesian models that were presented earlier. It would help the reader to have a more explicit compare and contrast - maybe even a diagram.</w:t>
+      </w:r>
+    </w:p>
+    <w:p>
+      <w:pPr>
+        <w:ind w:firstLine="0"/>
+        <w:rPr>
+          <w:rFonts w:ascii="Times New Roman" w:hAnsi="Times New Roman"/>
+          <w:sz w:val="22"/>
+          <w:szCs w:val="22"/>
+        </w:rPr>
+      </w:pPr>
+    </w:p>
+    <w:p>
+      <w:pPr>
+        <w:ind w:firstLine="0"/>
+        <w:rPr>
+          <w:rFonts w:ascii="Times New Roman" w:hAnsi="Times New Roman"/>
+          <w:sz w:val="22"/>
+          <w:szCs w:val="22"/>
+        </w:rPr>
+      </w:pPr>
+      <w:r>
+        <w:rPr>
+          <w:rFonts w:ascii="Times New Roman" w:hAnsi="Times New Roman"/>
+          <w:sz w:val="22"/>
+          <w:szCs w:val="22"/>
+        </w:rPr>
+        <w:t>* Section 4.3.3 seems to come too late. It might be more effective to present that before the ideal adaptor model. That is, put the concerns with premature convergence to rest before you present an explanatory model.</w:t>
+      </w:r>
+    </w:p>
+    <w:p>
+      <w:pPr>
+        <w:ind w:firstLine="0"/>
+        <w:rPr>
+          <w:rFonts w:ascii="Times New Roman" w:hAnsi="Times New Roman"/>
+          <w:sz w:val="22"/>
+          <w:szCs w:val="22"/>
+        </w:rPr>
+      </w:pPr>
+    </w:p>
+    <w:p>
+      <w:pPr>
+        <w:ind w:firstLine="0"/>
+        <w:rPr>
+          <w:rFonts w:ascii="Times New Roman" w:hAnsi="Times New Roman"/>
+          <w:sz w:val="22"/>
+          <w:szCs w:val="22"/>
+        </w:rPr>
+      </w:pPr>
+      <w:r>
+        <w:rPr>
+          <w:rFonts w:ascii="Times New Roman" w:hAnsi="Times New Roman"/>
+          <w:sz w:val="22"/>
+          <w:szCs w:val="22"/>
+        </w:rPr>
+        <w:t>* Line 1065: "While it is difficult to evaluate this explanation without a specific model of how listener learn from unlabeled tokens, one consideration suggests that it is not sufficient to explain our data…." McMurray, Aslin, et al. (2009) have a mixture of Gaussian's model that does distributional learning from unlabeled exemplars…. That could be a promising avenue for future exploration.</w:t>
+      </w:r>
+    </w:p>
+    <w:p>
+      <w:pPr>
+        <w:ind w:firstLine="0"/>
+        <w:rPr>
+          <w:rFonts w:ascii="Times New Roman" w:hAnsi="Times New Roman"/>
+          <w:sz w:val="22"/>
+          <w:szCs w:val="22"/>
+        </w:rPr>
+      </w:pPr>
+    </w:p>
+    <w:p>
+      <w:pPr>
+        <w:ind w:firstLine="0"/>
+        <w:rPr>
+          <w:rFonts w:ascii="Times New Roman" w:hAnsi="Times New Roman"/>
+          <w:sz w:val="22"/>
+          <w:szCs w:val="22"/>
+        </w:rPr>
+      </w:pPr>
+      <w:r>
+        <w:rPr>
+          <w:rFonts w:ascii="Times New Roman" w:hAnsi="Times New Roman"/>
+          <w:sz w:val="22"/>
+          <w:szCs w:val="22"/>
+        </w:rPr>
+        <w:t xml:space="preserve">* Line 1065. The other thing that struck me about this statement though, is that the authors appear to be dramatically minimizing the role of unsupervised learning. That comes out now??? Distributional learning was originally posited by Jessica Maye to be an entirely unsupervised process that infants may use to acquire the early phoneme categories of their language (Maye &amp; Gerken, 2000; Maye et al., 2003). In the history of that approach to learning, the unsupervised nature is the core. There have been tons of computational models of this from connectionist (Gauthier et al., 2007; Guenther &amp; </w:t>
       </w:r>
       <w:proofErr w:type="spellStart"/>
       <w:r>
@@ -5268,7 +5865,7 @@
           <w:sz w:val="22"/>
           <w:szCs w:val="22"/>
         </w:rPr>
-        <w:t>I'n</w:t>
+        <w:t>Gjaja</w:t>
       </w:r>
       <w:proofErr w:type="spellEnd"/>
       <w:r>
@@ -5277,147 +5874,7 @@
           <w:sz w:val="22"/>
           <w:szCs w:val="22"/>
         </w:rPr>
-        <w:t xml:space="preserve"> not sure sounding robotic is one of them. I could be wrong - -I've read most of these papers, and didn't really keep a catalog of stimulus construction types - but I'd be careful with this assertion.</w:t>
-      </w:r>
-    </w:p>
-    <w:p>
-      <w:pPr>
-        <w:ind w:firstLine="0"/>
-        <w:rPr>
-          <w:rFonts w:ascii="Times New Roman" w:hAnsi="Times New Roman"/>
-          <w:sz w:val="22"/>
-          <w:szCs w:val="22"/>
-        </w:rPr>
-      </w:pPr>
-    </w:p>
-    <w:p>
-      <w:pPr>
-        <w:ind w:firstLine="0"/>
-        <w:rPr>
-          <w:rFonts w:ascii="Times New Roman" w:hAnsi="Times New Roman"/>
-          <w:sz w:val="22"/>
-          <w:szCs w:val="22"/>
-        </w:rPr>
-      </w:pPr>
-      <w:r>
-        <w:rPr>
-          <w:rFonts w:ascii="Times New Roman" w:hAnsi="Times New Roman"/>
-          <w:sz w:val="22"/>
-          <w:szCs w:val="22"/>
-        </w:rPr>
-        <w:t>* The authors use the term PSE (point of subjective equality) as the key DV in a lot of analyses. That seems like the right one, but why use that term? It's a fine term, and it comes out of the psychometrics literature, but everyone in speech would call it the category boundary? Why make your audience learn a new term? I don't see the point and it's a bit off putting (or even haughty).</w:t>
-      </w:r>
-    </w:p>
-    <w:p>
-      <w:pPr>
-        <w:ind w:firstLine="0"/>
-        <w:rPr>
-          <w:rFonts w:ascii="Times New Roman" w:hAnsi="Times New Roman"/>
-          <w:sz w:val="22"/>
-          <w:szCs w:val="22"/>
-        </w:rPr>
-      </w:pPr>
-    </w:p>
-    <w:p>
-      <w:pPr>
-        <w:ind w:firstLine="0"/>
-        <w:rPr>
-          <w:rFonts w:ascii="Times New Roman" w:hAnsi="Times New Roman"/>
-          <w:sz w:val="22"/>
-          <w:szCs w:val="22"/>
-        </w:rPr>
-      </w:pPr>
-      <w:r>
-        <w:rPr>
-          <w:rFonts w:ascii="Times New Roman" w:hAnsi="Times New Roman"/>
-          <w:sz w:val="22"/>
-          <w:szCs w:val="22"/>
-        </w:rPr>
-        <w:t>* I really like the ideal adaptor models but I found it very hard to understand how it is different than the various other ideal Bayesian models that were presented earlier. It would help the reader to have a more explicit compare and contrast - maybe even a diagram.</w:t>
-      </w:r>
-    </w:p>
-    <w:p>
-      <w:pPr>
-        <w:ind w:firstLine="0"/>
-        <w:rPr>
-          <w:rFonts w:ascii="Times New Roman" w:hAnsi="Times New Roman"/>
-          <w:sz w:val="22"/>
-          <w:szCs w:val="22"/>
-        </w:rPr>
-      </w:pPr>
-    </w:p>
-    <w:p>
-      <w:pPr>
-        <w:ind w:firstLine="0"/>
-        <w:rPr>
-          <w:rFonts w:ascii="Times New Roman" w:hAnsi="Times New Roman"/>
-          <w:sz w:val="22"/>
-          <w:szCs w:val="22"/>
-        </w:rPr>
-      </w:pPr>
-      <w:r>
-        <w:rPr>
-          <w:rFonts w:ascii="Times New Roman" w:hAnsi="Times New Roman"/>
-          <w:sz w:val="22"/>
-          <w:szCs w:val="22"/>
-        </w:rPr>
-        <w:t>* Section 4.3.3 seems to come too late. It might be more effective to present that before the ideal adaptor model. That is, put the concerns with premature convergence to rest before you present an explanatory model.</w:t>
-      </w:r>
-    </w:p>
-    <w:p>
-      <w:pPr>
-        <w:ind w:firstLine="0"/>
-        <w:rPr>
-          <w:rFonts w:ascii="Times New Roman" w:hAnsi="Times New Roman"/>
-          <w:sz w:val="22"/>
-          <w:szCs w:val="22"/>
-        </w:rPr>
-      </w:pPr>
-    </w:p>
-    <w:p>
-      <w:pPr>
-        <w:ind w:firstLine="0"/>
-        <w:rPr>
-          <w:rFonts w:ascii="Times New Roman" w:hAnsi="Times New Roman"/>
-          <w:sz w:val="22"/>
-          <w:szCs w:val="22"/>
-        </w:rPr>
-      </w:pPr>
-      <w:r>
-        <w:rPr>
-          <w:rFonts w:ascii="Times New Roman" w:hAnsi="Times New Roman"/>
-          <w:sz w:val="22"/>
-          <w:szCs w:val="22"/>
-        </w:rPr>
-        <w:t>* Line 1065: "While it is difficult to evaluate this explanation without a specific model of how listener learn from unlabeled tokens, one consideration suggests that it is not sufficient to explain our data…." McMurray, Aslin, et al. (2009) have a mixture of Gaussian's model that does distributional learning from unlabeled exemplars…. That could be a promising avenue for future exploration.</w:t>
-      </w:r>
-    </w:p>
-    <w:p>
-      <w:pPr>
-        <w:ind w:firstLine="0"/>
-        <w:rPr>
-          <w:rFonts w:ascii="Times New Roman" w:hAnsi="Times New Roman"/>
-          <w:sz w:val="22"/>
-          <w:szCs w:val="22"/>
-        </w:rPr>
-      </w:pPr>
-    </w:p>
-    <w:p>
-      <w:pPr>
-        <w:ind w:firstLine="0"/>
-        <w:rPr>
-          <w:rFonts w:ascii="Times New Roman" w:hAnsi="Times New Roman"/>
-          <w:sz w:val="22"/>
-          <w:szCs w:val="22"/>
-        </w:rPr>
-      </w:pPr>
-      <w:r>
-        <w:rPr>
-          <w:rFonts w:ascii="Times New Roman" w:hAnsi="Times New Roman"/>
-          <w:sz w:val="22"/>
-          <w:szCs w:val="22"/>
-        </w:rPr>
-        <w:t xml:space="preserve">* Line 1065. The other thing that struck me about this statement though, is that the authors appear to be dramatically minimizing the role of unsupervised learning. That comes out now??? Distributional learning was originally posited by Jessica Maye to be an entirely unsupervised process that infants may use to acquire the early phoneme categories of their language (Maye &amp; Gerken, 2000; Maye et al., 2003). In the history of that approach to learning, the unsupervised nature is the core. There have been tons of computational models of this from connectionist (Gauthier et al., 2007; Guenther &amp; </w:t>
+        <w:t>, 1996; McMurray, Horst, et al., 2009) and non-connectionist (McMurray, Aslin, et al., 2009; Toscano &amp; McMurray, 2010) approaches. And clear demonstrations that humans can do both phonetic category adaptation (</w:t>
       </w:r>
       <w:proofErr w:type="spellStart"/>
       <w:r>
@@ -5426,7 +5883,7 @@
           <w:sz w:val="22"/>
           <w:szCs w:val="22"/>
         </w:rPr>
-        <w:t>Gjaja</w:t>
+        <w:t>Clayards</w:t>
       </w:r>
       <w:proofErr w:type="spellEnd"/>
       <w:r>
@@ -5435,7 +5892,7 @@
           <w:sz w:val="22"/>
           <w:szCs w:val="22"/>
         </w:rPr>
-        <w:t>, 1996; McMurray, Horst, et al., 2009) and non-connectionist (McMurray, Aslin, et al., 2009; Toscano &amp; McMurray, 2010) approaches. And clear demonstrations that humans can do both phonetic category adaptation (</w:t>
+        <w:t xml:space="preserve"> et al., 2008) and learn new categories (Escudero et al., 2011; Escudero &amp; Williams, 2014; </w:t>
       </w:r>
       <w:proofErr w:type="spellStart"/>
       <w:r>
@@ -5444,7 +5901,7 @@
           <w:sz w:val="22"/>
           <w:szCs w:val="22"/>
         </w:rPr>
-        <w:t>Clayards</w:t>
+        <w:t>Goudbeek</w:t>
       </w:r>
       <w:proofErr w:type="spellEnd"/>
       <w:r>
@@ -5453,7 +5910,7 @@
           <w:sz w:val="22"/>
           <w:szCs w:val="22"/>
         </w:rPr>
-        <w:t xml:space="preserve"> et al., 2008) and learn new categories (Escudero et al., 2011; Escudero &amp; Williams, 2014; </w:t>
+        <w:t xml:space="preserve"> et al., 2008; </w:t>
       </w:r>
       <w:proofErr w:type="spellStart"/>
       <w:r>
@@ -5471,7 +5928,35 @@
           <w:sz w:val="22"/>
           <w:szCs w:val="22"/>
         </w:rPr>
-        <w:t xml:space="preserve"> et al., 2008; </w:t>
+        <w:t xml:space="preserve"> et al., 2009) without feedback. It feels oddly revisionist to claim here - particularly this late in the paper - -that the supervised portion is what's driving the show.</w:t>
+      </w:r>
+    </w:p>
+    <w:p>
+      <w:pPr>
+        <w:ind w:firstLine="0"/>
+        <w:rPr>
+          <w:rFonts w:ascii="Times New Roman" w:hAnsi="Times New Roman"/>
+          <w:sz w:val="22"/>
+          <w:szCs w:val="22"/>
+        </w:rPr>
+      </w:pPr>
+    </w:p>
+    <w:p>
+      <w:pPr>
+        <w:ind w:firstLine="0"/>
+        <w:rPr>
+          <w:rFonts w:ascii="Times New Roman" w:hAnsi="Times New Roman"/>
+          <w:sz w:val="22"/>
+          <w:szCs w:val="22"/>
+        </w:rPr>
+      </w:pPr>
+      <w:r>
+        <w:rPr>
+          <w:rFonts w:ascii="Times New Roman" w:hAnsi="Times New Roman"/>
+          <w:sz w:val="22"/>
+          <w:szCs w:val="22"/>
+        </w:rPr>
+        <w:t xml:space="preserve">* The authors do a very nice job of evaluating their own statistical models to ensure that the priors aren't creating an effect that isn't there (in particular the premature stopping). But given all this, I wonder if they should consider (as a secondary analysis) a non-Bayesian approach. It seems like that's a big part of the problem. But if they moved to a two parameter logistic (which they admit is probably fine, since the lapse rates were minimal) they could do it in a standard mixed model? Or maybe avoid mixed models all together (there aren't any random items here) and do some kind of </w:t>
       </w:r>
       <w:proofErr w:type="spellStart"/>
       <w:r>
@@ -5480,7 +5965,7 @@
           <w:sz w:val="22"/>
           <w:szCs w:val="22"/>
         </w:rPr>
-        <w:t>Goudbeek</w:t>
+        <w:t>curvefitting</w:t>
       </w:r>
       <w:proofErr w:type="spellEnd"/>
       <w:r>
@@ -5489,75 +5974,89 @@
           <w:sz w:val="22"/>
           <w:szCs w:val="22"/>
         </w:rPr>
-        <w:t xml:space="preserve"> et al., 2009) without feedback. It feels oddly revisionist to claim here - particularly this late in the paper - -that the supervised portion is what's driving the show.</w:t>
-      </w:r>
-    </w:p>
-    <w:p>
-      <w:pPr>
-        <w:ind w:firstLine="0"/>
-        <w:rPr>
-          <w:rFonts w:ascii="Times New Roman" w:hAnsi="Times New Roman"/>
-          <w:sz w:val="22"/>
-          <w:szCs w:val="22"/>
-        </w:rPr>
-      </w:pPr>
-    </w:p>
-    <w:p>
-      <w:pPr>
-        <w:ind w:firstLine="0"/>
-        <w:rPr>
-          <w:rFonts w:ascii="Times New Roman" w:hAnsi="Times New Roman"/>
-          <w:sz w:val="22"/>
-          <w:szCs w:val="22"/>
-        </w:rPr>
-      </w:pPr>
-      <w:r>
-        <w:rPr>
-          <w:rFonts w:ascii="Times New Roman" w:hAnsi="Times New Roman"/>
-          <w:sz w:val="22"/>
-          <w:szCs w:val="22"/>
-        </w:rPr>
-        <w:t xml:space="preserve">* The authors do a very nice job of evaluating their own statistical models to ensure that the priors aren't creating an effect that isn't there (in particular the premature stopping). But given all this, I wonder if they should consider (as a secondary analysis) a non-Bayesian approach. It seems like that's a big part of the problem. But if they moved to a two parameter logistic (which they admit is probably fine, since the lapse rates were minimal) they could do it in a standard mixed model? Or maybe avoid mixed models all together (there aren't any random items here) and do some kind of </w:t>
+        <w:t xml:space="preserve"> approach? I don't think either of these are superior to what they are currently doing, but it could offer reassurance that the priors in the current psychometric approach aren't driving the effect.</w:t>
+      </w:r>
+    </w:p>
+    <w:p>
+      <w:pPr>
+        <w:ind w:firstLine="0"/>
+        <w:rPr>
+          <w:rFonts w:ascii="Times New Roman" w:hAnsi="Times New Roman"/>
+          <w:sz w:val="22"/>
+          <w:szCs w:val="22"/>
+        </w:rPr>
+      </w:pPr>
+    </w:p>
+    <w:p>
+      <w:pPr>
+        <w:ind w:firstLine="0"/>
+        <w:rPr>
+          <w:rFonts w:ascii="Times New Roman" w:hAnsi="Times New Roman"/>
+          <w:color w:val="2F5496" w:themeColor="accent1" w:themeShade="BF"/>
+          <w:sz w:val="22"/>
+          <w:szCs w:val="22"/>
+        </w:rPr>
+      </w:pPr>
+      <w:r>
+        <w:rPr>
+          <w:rFonts w:ascii="Times New Roman" w:hAnsi="Times New Roman"/>
+          <w:color w:val="2F5496" w:themeColor="accent1" w:themeShade="BF"/>
+          <w:sz w:val="22"/>
+          <w:szCs w:val="22"/>
+        </w:rPr>
+        <w:t xml:space="preserve">One of the Bayesian auxiliary analyses we conduct employed a uniform prior, removing any bias from the estimation of parameters. That analysis replicated all findings we report (see SI XXX). In short, there is no problem here. We were just aiming to be very cautious. </w:t>
+      </w:r>
+    </w:p>
+    <w:p>
+      <w:pPr>
+        <w:ind w:firstLine="0"/>
+        <w:rPr>
+          <w:rFonts w:ascii="Times New Roman" w:hAnsi="Times New Roman"/>
+          <w:color w:val="2F5496" w:themeColor="accent1" w:themeShade="BF"/>
+          <w:sz w:val="22"/>
+          <w:szCs w:val="22"/>
+        </w:rPr>
+      </w:pPr>
+    </w:p>
+    <w:p>
+      <w:pPr>
+        <w:ind w:firstLine="0"/>
+        <w:rPr>
+          <w:rFonts w:ascii="Times New Roman" w:hAnsi="Times New Roman"/>
+          <w:color w:val="2F5496" w:themeColor="accent1" w:themeShade="BF"/>
+          <w:sz w:val="22"/>
+          <w:szCs w:val="22"/>
+        </w:rPr>
+      </w:pPr>
+      <w:r>
+        <w:rPr>
+          <w:rFonts w:ascii="Times New Roman" w:hAnsi="Times New Roman"/>
+          <w:color w:val="2F5496" w:themeColor="accent1" w:themeShade="BF"/>
+          <w:sz w:val="22"/>
+          <w:szCs w:val="22"/>
+        </w:rPr>
+        <w:t xml:space="preserve">Given this context, we hope it is ok to say that we see little value in adding frequentist analyses to the paper. First, frequentist models would likely not at all converge with the full random effect structure (the ‘dark secret’ of those models that has prompted dozens of highly cited papers in the psych sciences). Second, while there are some libraries for frequentist psychometric models, they all have limitations with regard to the designs they allow, whereas the </w:t>
       </w:r>
       <w:proofErr w:type="spellStart"/>
       <w:r>
         <w:rPr>
           <w:rFonts w:ascii="Times New Roman" w:hAnsi="Times New Roman"/>
-          <w:sz w:val="22"/>
-          <w:szCs w:val="22"/>
-        </w:rPr>
-        <w:t>curvefitting</w:t>
+          <w:color w:val="2F5496" w:themeColor="accent1" w:themeShade="BF"/>
+          <w:sz w:val="22"/>
+          <w:szCs w:val="22"/>
+        </w:rPr>
+        <w:t>bmrs</w:t>
       </w:r>
       <w:proofErr w:type="spellEnd"/>
       <w:r>
         <w:rPr>
           <w:rFonts w:ascii="Times New Roman" w:hAnsi="Times New Roman"/>
-          <w:sz w:val="22"/>
-          <w:szCs w:val="22"/>
-        </w:rPr>
-        <w:t xml:space="preserve"> approach? I don't think either of these are superior to what they are currently doing, but it could offer reassurance that the priors in the current psychometric approach aren't driving the effect.</w:t>
-      </w:r>
-    </w:p>
-    <w:p>
-      <w:pPr>
-        <w:ind w:firstLine="0"/>
-        <w:rPr>
-          <w:rFonts w:ascii="Times New Roman" w:hAnsi="Times New Roman"/>
-          <w:sz w:val="22"/>
-          <w:szCs w:val="22"/>
-        </w:rPr>
-      </w:pPr>
-    </w:p>
-    <w:p>
-      <w:pPr>
-        <w:ind w:firstLine="0"/>
-        <w:rPr>
-          <w:rFonts w:ascii="Times New Roman" w:hAnsi="Times New Roman"/>
-          <w:color w:val="2F5496" w:themeColor="accent1" w:themeShade="BF"/>
-          <w:sz w:val="22"/>
-          <w:szCs w:val="22"/>
-        </w:rPr>
-      </w:pPr>
+          <w:color w:val="2F5496" w:themeColor="accent1" w:themeShade="BF"/>
+          <w:sz w:val="22"/>
+          <w:szCs w:val="22"/>
+        </w:rPr>
+        <w:t xml:space="preserve"> library has no such </w:t>
+      </w:r>
       <w:r>
         <w:rPr>
           <w:rFonts w:ascii="Times New Roman" w:hAnsi="Times New Roman"/>
@@ -5566,58 +6065,7 @@
           <w:szCs w:val="22"/>
         </w:rPr>
         <w:lastRenderedPageBreak/>
-        <w:t xml:space="preserve">One of the Bayesian auxiliary analyses we conduct employed a uniform prior, removing any bias from the estimation of parameters. That analysis replicated all findings we report (see SI XXX). In short, there is no problem here. We were just aiming to be very cautious. </w:t>
-      </w:r>
-    </w:p>
-    <w:p>
-      <w:pPr>
-        <w:ind w:firstLine="0"/>
-        <w:rPr>
-          <w:rFonts w:ascii="Times New Roman" w:hAnsi="Times New Roman"/>
-          <w:color w:val="2F5496" w:themeColor="accent1" w:themeShade="BF"/>
-          <w:sz w:val="22"/>
-          <w:szCs w:val="22"/>
-        </w:rPr>
-      </w:pPr>
-    </w:p>
-    <w:p>
-      <w:pPr>
-        <w:ind w:firstLine="0"/>
-        <w:rPr>
-          <w:rFonts w:ascii="Times New Roman" w:hAnsi="Times New Roman"/>
-          <w:color w:val="2F5496" w:themeColor="accent1" w:themeShade="BF"/>
-          <w:sz w:val="22"/>
-          <w:szCs w:val="22"/>
-        </w:rPr>
-      </w:pPr>
-      <w:r>
-        <w:rPr>
-          <w:rFonts w:ascii="Times New Roman" w:hAnsi="Times New Roman"/>
-          <w:color w:val="2F5496" w:themeColor="accent1" w:themeShade="BF"/>
-          <w:sz w:val="22"/>
-          <w:szCs w:val="22"/>
-        </w:rPr>
-        <w:t xml:space="preserve">Given this context, we hope it is ok to say that we see little value in adding frequentist analyses to the paper. First, frequentist models would likely not at all converge with the full random effect structure (the ‘dark secret’ of those models that has prompted dozens of highly cited papers in the psych sciences). Second, while there are some libraries for frequentist psychometric models, they all have limitations with regard to the designs they allow, whereas the </w:t>
-      </w:r>
-      <w:proofErr w:type="spellStart"/>
-      <w:r>
-        <w:rPr>
-          <w:rFonts w:ascii="Times New Roman" w:hAnsi="Times New Roman"/>
-          <w:color w:val="2F5496" w:themeColor="accent1" w:themeShade="BF"/>
-          <w:sz w:val="22"/>
-          <w:szCs w:val="22"/>
-        </w:rPr>
-        <w:t>bmrs</w:t>
-      </w:r>
-      <w:proofErr w:type="spellEnd"/>
-      <w:r>
-        <w:rPr>
-          <w:rFonts w:ascii="Times New Roman" w:hAnsi="Times New Roman"/>
-          <w:color w:val="2F5496" w:themeColor="accent1" w:themeShade="BF"/>
-          <w:sz w:val="22"/>
-          <w:szCs w:val="22"/>
-        </w:rPr>
-        <w:t xml:space="preserve"> library has no such limitations (and switching to ordinary logistic regression seems like a step back, risking that readers will miss that this would just be ok because we found very low lapse rates). Third, we employ hypothesis tests that would be hard to transfer into a frequentist model without refitting the model in many different ways. Finally, we note that there are random effects, both for subject and for items. </w:t>
+        <w:t xml:space="preserve">limitations (and switching to ordinary logistic regression seems like a step back, risking that readers will miss that this would just be ok because we found very low lapse rates). Third, we employ hypothesis tests that would be hard to transfer into a frequentist model without refitting the model in many different ways. Finally, we note that there are random effects, both for subject and for items. </w:t>
       </w:r>
     </w:p>
     <w:p>
@@ -9244,6 +9692,14 @@
     <w:abstractNumId w:val="26"/>
   </w:num>
 </w:numbering>
+</file>
+
+<file path=word/people.xml><?xml version="1.0" encoding="utf-8"?>
+<w15:people xmlns:wpc="http://schemas.microsoft.com/office/word/2010/wordprocessingCanvas" xmlns:cx="http://schemas.microsoft.com/office/drawing/2014/chartex" xmlns:cx1="http://schemas.microsoft.com/office/drawing/2015/9/8/chartex" xmlns:cx2="http://schemas.microsoft.com/office/drawing/2015/10/21/chartex" xmlns:cx3="http://schemas.microsoft.com/office/drawing/2016/5/9/chartex" xmlns:cx4="http://schemas.microsoft.com/office/drawing/2016/5/10/chartex" xmlns:cx5="http://schemas.microsoft.com/office/drawing/2016/5/11/chartex" xmlns:cx6="http://schemas.microsoft.com/office/drawing/2016/5/12/chartex" xmlns:cx7="http://schemas.microsoft.com/office/drawing/2016/5/13/chartex" xmlns:cx8="http://schemas.microsoft.com/office/drawing/2016/5/14/chartex" xmlns:mc="http://schemas.openxmlformats.org/markup-compatibility/2006" xmlns:aink="http://schemas.microsoft.com/office/drawing/2016/ink" xmlns:am3d="http://schemas.microsoft.com/office/drawing/2017/model3d" xmlns:o="urn:schemas-microsoft-com:office:office" xmlns:oel="http://schemas.microsoft.com/office/2019/extlst" xmlns:r="http://schemas.openxmlformats.org/officeDocument/2006/relationships" xmlns:m="http://schemas.openxmlformats.org/officeDocument/2006/math" xmlns:v="urn:schemas-microsoft-com:vml" xmlns:wp14="http://schemas.microsoft.com/office/word/2010/wordprocessingDrawing" xmlns:wp="http://schemas.openxmlformats.org/drawingml/2006/wordprocessingDrawing" xmlns:w10="urn:schemas-microsoft-com:office:word" xmlns:w="http://schemas.openxmlformats.org/wordprocessingml/2006/main" xmlns:w14="http://schemas.microsoft.com/office/word/2010/wordml" xmlns:w15="http://schemas.microsoft.com/office/word/2012/wordml" xmlns:w16cex="http://schemas.microsoft.com/office/word/2018/wordml/cex" xmlns:w16cid="http://schemas.microsoft.com/office/word/2016/wordml/cid" xmlns:w16="http://schemas.microsoft.com/office/word/2018/wordml" xmlns:w16du="http://schemas.microsoft.com/office/word/2023/wordml/word16du" xmlns:w16sdtdh="http://schemas.microsoft.com/office/word/2020/wordml/sdtdatahash" xmlns:w16sdtfl="http://schemas.microsoft.com/office/word/2024/wordml/sdtformatlock" xmlns:w16se="http://schemas.microsoft.com/office/word/2015/wordml/symex" xmlns:wpg="http://schemas.microsoft.com/office/word/2010/wordprocessingGroup" xmlns:wpi="http://schemas.microsoft.com/office/word/2010/wordprocessingInk" xmlns:wne="http://schemas.microsoft.com/office/word/2006/wordml" xmlns:wps="http://schemas.microsoft.com/office/word/2010/wordprocessingShape" mc:Ignorable="w14 w15 w16se w16cid w16 w16cex w16sdtdh w16sdtfl w16du wp14">
+  <w15:person w15:author="Microsoft Office User">
+    <w15:presenceInfo w15:providerId="None" w15:userId="Microsoft Office User"/>
+  </w15:person>
+</w15:people>
 </file>
 
 <file path=word/styles.xml><?xml version="1.0" encoding="utf-8"?>

</xml_diff>

<commit_message>
plot and letter edits
</commit_message>
<xml_diff>
--- a/output/papers/Cognition-Round2/2nd_letter_to_editors.docx
+++ b/output/papers/Cognition-Round2/2nd_letter_to_editors.docx
@@ -693,6 +693,7 @@
       <w:pPr>
         <w:ind w:firstLine="720"/>
         <w:rPr>
+          <w:ins w:id="5" w:author="Microsoft Office User" w:date="2025-02-14T14:50:00Z" w16du:dateUtc="2025-02-14T13:50:00Z"/>
           <w:sz w:val="22"/>
           <w:szCs w:val="22"/>
         </w:rPr>
@@ -709,7 +710,7 @@
           <w:sz w:val="22"/>
           <w:szCs w:val="22"/>
         </w:rPr>
-        <w:t>We were very encouraged that all reviewers thought the analyses and methodology employed were sophisticated, thorough, and comprehensive. In particular, R3 singled out the study’s innovative use of multiple testing points and psychometric analysis coupled with helpful ideal observer models.</w:t>
+        <w:t xml:space="preserve">We were very encouraged that all reviewers thought the analyses and methodology employed were sophisticated, thorough, and comprehensive. </w:t>
       </w:r>
     </w:p>
     <w:p>
@@ -725,6 +726,23 @@
           <w:sz w:val="22"/>
           <w:szCs w:val="22"/>
         </w:rPr>
+        <w:t>In particular, R3 singled out the study’s innovative use of multiple testing points and psychometric analysis coupled with helpful ideal observer models.</w:t>
+      </w:r>
+    </w:p>
+    <w:p>
+      <w:pPr>
+        <w:ind w:firstLine="720"/>
+        <w:rPr>
+          <w:ins w:id="6" w:author="Microsoft Office User" w:date="2025-02-14T14:50:00Z" w16du:dateUtc="2025-02-14T13:50:00Z"/>
+          <w:sz w:val="22"/>
+          <w:szCs w:val="22"/>
+        </w:rPr>
+      </w:pPr>
+      <w:r>
+        <w:rPr>
+          <w:sz w:val="22"/>
+          <w:szCs w:val="22"/>
+        </w:rPr>
         <w:t xml:space="preserve"> </w:t>
       </w:r>
       <w:r>
@@ -811,6 +829,15 @@
         </w:rPr>
         <w:t xml:space="preserve"> theoretical understanding of listener adaptation at a fine-grained level. </w:t>
       </w:r>
+    </w:p>
+    <w:p>
+      <w:pPr>
+        <w:ind w:firstLine="720"/>
+        <w:rPr>
+          <w:sz w:val="22"/>
+          <w:szCs w:val="22"/>
+        </w:rPr>
+      </w:pPr>
       <w:r>
         <w:rPr>
           <w:sz w:val="22"/>
@@ -876,14 +903,14 @@
       <w:pPr>
         <w:ind w:firstLine="720"/>
         <w:rPr>
-          <w:del w:id="5" w:author="Microsoft Office User" w:date="2025-02-14T14:11:00Z" w16du:dateUtc="2025-02-14T13:11:00Z"/>
+          <w:del w:id="7" w:author="Microsoft Office User" w:date="2025-02-14T14:11:00Z" w16du:dateUtc="2025-02-14T13:11:00Z"/>
           <w:b/>
           <w:bCs/>
           <w:sz w:val="22"/>
           <w:szCs w:val="22"/>
         </w:rPr>
       </w:pPr>
-      <w:del w:id="6" w:author="Microsoft Office User" w:date="2025-02-14T14:11:00Z" w16du:dateUtc="2025-02-14T13:11:00Z">
+      <w:del w:id="8" w:author="Microsoft Office User" w:date="2025-02-14T14:11:00Z" w16du:dateUtc="2025-02-14T13:11:00Z">
         <w:r>
           <w:rPr>
             <w:b/>
@@ -902,7 +929,7 @@
         <w:ind w:firstLine="357"/>
         <w:jc w:val="both"/>
         <w:rPr>
-          <w:del w:id="7" w:author="Microsoft Office User" w:date="2025-02-14T13:56:00Z" w16du:dateUtc="2025-02-14T12:56:00Z"/>
+          <w:del w:id="9" w:author="Microsoft Office User" w:date="2025-02-14T13:56:00Z" w16du:dateUtc="2025-02-14T12:56:00Z"/>
           <w:sz w:val="22"/>
           <w:szCs w:val="22"/>
         </w:rPr>
@@ -969,7 +996,7 @@
         <w:spacing w:after="60"/>
         <w:ind w:firstLine="357"/>
         <w:rPr>
-          <w:del w:id="8" w:author="Microsoft Office User" w:date="2025-02-14T13:55:00Z" w16du:dateUtc="2025-02-14T12:55:00Z"/>
+          <w:del w:id="10" w:author="Microsoft Office User" w:date="2025-02-14T13:55:00Z" w16du:dateUtc="2025-02-14T12:55:00Z"/>
           <w:sz w:val="22"/>
           <w:szCs w:val="22"/>
         </w:rPr>
@@ -981,7 +1008,7 @@
         </w:rPr>
         <w:t>This is now made clear with the revised introduction which credits past research in adaptive speech perception but also points out the limitations and the need for rigorous and stronger tests of the predictions that follow from the hypothesis that adaptation is driven by distributional learning.</w:t>
       </w:r>
-      <w:ins w:id="9" w:author="Microsoft Office User" w:date="2025-02-14T14:20:00Z" w16du:dateUtc="2025-02-14T13:20:00Z">
+      <w:ins w:id="11" w:author="Microsoft Office User" w:date="2025-02-14T14:20:00Z" w16du:dateUtc="2025-02-14T13:20:00Z">
         <w:r>
           <w:rPr>
             <w:sz w:val="22"/>
@@ -1065,7 +1092,23 @@
           <w:sz w:val="22"/>
           <w:szCs w:val="22"/>
         </w:rPr>
-        <w:t>as even R2 acknowledge</w:t>
+        <w:t xml:space="preserve">as even R2 </w:t>
+      </w:r>
+      <w:ins w:id="12" w:author="Microsoft Office User" w:date="2025-02-14T14:51:00Z" w16du:dateUtc="2025-02-14T13:51:00Z">
+        <w:r>
+          <w:rPr>
+            <w:sz w:val="22"/>
+            <w:szCs w:val="22"/>
+          </w:rPr>
+          <w:t xml:space="preserve">has </w:t>
+        </w:r>
+      </w:ins>
+      <w:r>
+        <w:rPr>
+          <w:sz w:val="22"/>
+          <w:szCs w:val="22"/>
+        </w:rPr>
+        <w:t>acknowledge</w:t>
       </w:r>
       <w:r>
         <w:rPr>
@@ -1086,21 +1129,7 @@
           <w:sz w:val="22"/>
           <w:szCs w:val="22"/>
         </w:rPr>
-        <w:t>about how much detail to include and where. W</w:t>
-      </w:r>
-      <w:r>
-        <w:rPr>
-          <w:sz w:val="22"/>
-          <w:szCs w:val="22"/>
-        </w:rPr>
-        <w:t xml:space="preserve">e made good effort to be succinct </w:t>
-      </w:r>
-      <w:r>
-        <w:rPr>
-          <w:sz w:val="22"/>
-          <w:szCs w:val="22"/>
-        </w:rPr>
-        <w:t>but we of course welcome feedback.</w:t>
+        <w:t>about how much detail to include and where. We made good effort to be succinct but we of course welcome feedback.</w:t>
       </w:r>
     </w:p>
     <w:p>
@@ -1110,7 +1139,7 @@
         <w:ind w:firstLine="357"/>
         <w:jc w:val="both"/>
         <w:rPr>
-          <w:ins w:id="10" w:author="Microsoft Office User" w:date="2025-02-14T14:10:00Z" w16du:dateUtc="2025-02-14T13:10:00Z"/>
+          <w:ins w:id="13" w:author="Microsoft Office User" w:date="2025-02-14T14:10:00Z" w16du:dateUtc="2025-02-14T13:10:00Z"/>
           <w:sz w:val="22"/>
           <w:szCs w:val="22"/>
         </w:rPr>
@@ -1121,13 +1150,13 @@
         <w:spacing w:after="60"/>
         <w:ind w:firstLine="357"/>
         <w:rPr>
-          <w:ins w:id="11" w:author="Microsoft Office User" w:date="2025-02-14T14:10:00Z" w16du:dateUtc="2025-02-14T13:10:00Z"/>
-          <w:rFonts w:ascii="Times New Roman" w:hAnsi="Times New Roman"/>
-          <w:sz w:val="22"/>
-          <w:szCs w:val="22"/>
-        </w:rPr>
-      </w:pPr>
-      <w:ins w:id="12" w:author="Microsoft Office User" w:date="2025-02-14T14:10:00Z" w16du:dateUtc="2025-02-14T13:10:00Z">
+          <w:ins w:id="14" w:author="Microsoft Office User" w:date="2025-02-14T14:10:00Z" w16du:dateUtc="2025-02-14T13:10:00Z"/>
+          <w:rFonts w:ascii="Times New Roman" w:hAnsi="Times New Roman"/>
+          <w:sz w:val="22"/>
+          <w:szCs w:val="22"/>
+        </w:rPr>
+      </w:pPr>
+      <w:ins w:id="15" w:author="Microsoft Office User" w:date="2025-02-14T14:10:00Z" w16du:dateUtc="2025-02-14T13:10:00Z">
         <w:r>
           <w:rPr>
             <w:rFonts w:ascii="Times New Roman" w:hAnsi="Times New Roman"/>
@@ -1185,20 +1214,50 @@
         <w:spacing w:after="60"/>
         <w:ind w:firstLine="357"/>
         <w:rPr>
-          <w:ins w:id="13" w:author="Microsoft Office User" w:date="2025-02-14T14:10:00Z" w16du:dateUtc="2025-02-14T13:10:00Z"/>
-          <w:rFonts w:ascii="Times New Roman" w:hAnsi="Times New Roman"/>
-          <w:sz w:val="22"/>
-          <w:szCs w:val="22"/>
-        </w:rPr>
-      </w:pPr>
-      <w:ins w:id="14" w:author="Microsoft Office User" w:date="2025-02-14T14:10:00Z" w16du:dateUtc="2025-02-14T13:10:00Z">
+          <w:ins w:id="16" w:author="Microsoft Office User" w:date="2025-02-14T14:10:00Z" w16du:dateUtc="2025-02-14T13:10:00Z"/>
+          <w:rFonts w:ascii="Times New Roman" w:hAnsi="Times New Roman"/>
+          <w:sz w:val="22"/>
+          <w:szCs w:val="22"/>
+        </w:rPr>
+      </w:pPr>
+      <w:ins w:id="17" w:author="Microsoft Office User" w:date="2025-02-14T14:10:00Z" w16du:dateUtc="2025-02-14T13:10:00Z">
         <w:r>
           <w:rPr>
             <w:rFonts w:ascii="Times New Roman" w:hAnsi="Times New Roman"/>
             <w:sz w:val="22"/>
             <w:szCs w:val="22"/>
           </w:rPr>
-          <w:t xml:space="preserve">To just name one example, Xie et al (2023) show that qualitatively completely different theories can account for several of the signature results sometimes associated with distributional learning. A key goal for the present work was thus to move towards a paradigm that lends itself better to careful quantitative evaluation of distributional learning theories by manipulating—under detailed control of the experimenter—both the amount and type of exposure. This is precisely what recent reviews asked for, and we show how this type of paradigm allows us to evaluate models of learning at a level that they have not previously been evaluated (see the ideal adaptor model in the general discussion). </w:t>
+          <w:t xml:space="preserve">To just name one example, Xie et al (2023) show that qualitatively completely different theories can account for several of the signature results sometimes associated with distributional learning. A key goal for the present work was thus to move towards a paradigm that lends itself better to careful quantitative evaluation of distributional learning theories by manipulating—under detailed control of the experimenter—both the amount and type of exposure. This is precisely what recent reviews asked for, and we show how this type of paradigm allows us to evaluate models of learning at a level that they have not previously been evaluated (see the ideal adaptor model in </w:t>
+        </w:r>
+      </w:ins>
+      <w:ins w:id="18" w:author="Microsoft Office User" w:date="2025-02-14T14:53:00Z" w16du:dateUtc="2025-02-14T13:53:00Z">
+        <w:r>
+          <w:rPr>
+            <w:rFonts w:ascii="Times New Roman" w:hAnsi="Times New Roman"/>
+            <w:sz w:val="22"/>
+            <w:szCs w:val="22"/>
+          </w:rPr>
+          <w:t xml:space="preserve">section </w:t>
+        </w:r>
+      </w:ins>
+      <w:ins w:id="19" w:author="Microsoft Office User" w:date="2025-02-14T14:52:00Z" w16du:dateUtc="2025-02-14T13:52:00Z">
+        <w:r>
+          <w:rPr>
+            <w:rFonts w:ascii="Times New Roman" w:hAnsi="Times New Roman"/>
+            <w:sz w:val="22"/>
+            <w:szCs w:val="22"/>
+          </w:rPr>
+          <w:t>XXX</w:t>
+        </w:r>
+      </w:ins>
+      <w:ins w:id="20" w:author="Microsoft Office User" w:date="2025-02-14T14:10:00Z" w16du:dateUtc="2025-02-14T13:10:00Z">
+        <w:r>
+          <w:rPr>
+            <w:rFonts w:ascii="Times New Roman" w:hAnsi="Times New Roman"/>
+            <w:sz w:val="22"/>
+            <w:szCs w:val="22"/>
+          </w:rPr>
+          <w:t xml:space="preserve">). </w:t>
         </w:r>
       </w:ins>
     </w:p>
@@ -1209,12 +1268,12 @@
         <w:ind w:firstLine="357"/>
         <w:jc w:val="both"/>
         <w:rPr>
-          <w:ins w:id="15" w:author="Microsoft Office User" w:date="2025-02-14T14:12:00Z" w16du:dateUtc="2025-02-14T13:12:00Z"/>
-          <w:sz w:val="22"/>
-          <w:szCs w:val="22"/>
-        </w:rPr>
-      </w:pPr>
-      <w:ins w:id="16" w:author="Microsoft Office User" w:date="2025-02-14T14:10:00Z" w16du:dateUtc="2025-02-14T13:10:00Z">
+          <w:ins w:id="21" w:author="Microsoft Office User" w:date="2025-02-14T14:12:00Z" w16du:dateUtc="2025-02-14T13:12:00Z"/>
+          <w:sz w:val="22"/>
+          <w:szCs w:val="22"/>
+        </w:rPr>
+      </w:pPr>
+      <w:ins w:id="22" w:author="Microsoft Office User" w:date="2025-02-14T14:10:00Z" w16du:dateUtc="2025-02-14T13:10:00Z">
         <w:r>
           <w:rPr>
             <w:sz w:val="22"/>
@@ -1231,55 +1290,120 @@
         <w:ind w:firstLine="357"/>
         <w:jc w:val="both"/>
         <w:rPr>
-          <w:ins w:id="17" w:author="Microsoft Office User" w:date="2025-02-14T14:28:00Z" w16du:dateUtc="2025-02-14T13:28:00Z"/>
-          <w:sz w:val="22"/>
-          <w:szCs w:val="22"/>
-        </w:rPr>
-      </w:pPr>
-      <w:ins w:id="18" w:author="Microsoft Office User" w:date="2025-02-14T14:17:00Z" w16du:dateUtc="2025-02-14T13:17:00Z">
+          <w:ins w:id="23" w:author="Microsoft Office User" w:date="2025-02-14T14:28:00Z" w16du:dateUtc="2025-02-14T13:28:00Z"/>
+          <w:sz w:val="22"/>
+          <w:szCs w:val="22"/>
+        </w:rPr>
+      </w:pPr>
+      <w:ins w:id="24" w:author="Microsoft Office User" w:date="2025-02-14T14:54:00Z" w16du:dateUtc="2025-02-14T13:54:00Z">
         <w:r>
           <w:rPr>
             <w:sz w:val="22"/>
             <w:szCs w:val="22"/>
           </w:rPr>
-          <w:t xml:space="preserve">Following reviewer </w:t>
+          <w:t>Given the impor</w:t>
         </w:r>
-        <w:proofErr w:type="spellStart"/>
+      </w:ins>
+      <w:ins w:id="25" w:author="Microsoft Office User" w:date="2025-02-14T14:55:00Z" w16du:dateUtc="2025-02-14T13:55:00Z">
         <w:r>
           <w:rPr>
             <w:sz w:val="22"/>
             <w:szCs w:val="22"/>
           </w:rPr>
-          <w:t>recommnedations</w:t>
+          <w:t>tance</w:t>
         </w:r>
-        <w:proofErr w:type="spellEnd"/>
+      </w:ins>
+      <w:ins w:id="26" w:author="Microsoft Office User" w:date="2025-02-14T14:54:00Z" w16du:dateUtc="2025-02-14T13:54:00Z">
         <w:r>
           <w:rPr>
             <w:sz w:val="22"/>
             <w:szCs w:val="22"/>
           </w:rPr>
-          <w:t xml:space="preserve"> we have foregrounded</w:t>
+          <w:t xml:space="preserve"> of model-guided interpretation</w:t>
         </w:r>
       </w:ins>
-      <w:ins w:id="19" w:author="Microsoft Office User" w:date="2025-02-14T14:12:00Z" w16du:dateUtc="2025-02-14T13:12:00Z">
+      <w:ins w:id="27" w:author="Microsoft Office User" w:date="2025-02-14T14:55:00Z" w16du:dateUtc="2025-02-14T13:55:00Z">
         <w:r>
           <w:rPr>
             <w:sz w:val="22"/>
             <w:szCs w:val="22"/>
           </w:rPr>
-          <w:t xml:space="preserve"> our model-guided approach in the revised manuscript </w:t>
+          <w:t xml:space="preserve"> to our approach </w:t>
         </w:r>
       </w:ins>
-      <w:ins w:id="20" w:author="Microsoft Office User" w:date="2025-02-14T14:27:00Z" w16du:dateUtc="2025-02-14T13:27:00Z">
+      <w:ins w:id="28" w:author="Microsoft Office User" w:date="2025-02-14T14:54:00Z" w16du:dateUtc="2025-02-14T13:54:00Z">
         <w:r>
           <w:rPr>
             <w:sz w:val="22"/>
             <w:szCs w:val="22"/>
           </w:rPr>
-          <w:t xml:space="preserve">to appear in the methods section and before the results </w:t>
+          <w:t>we have followed reviewer</w:t>
         </w:r>
       </w:ins>
-      <w:ins w:id="21" w:author="Microsoft Office User" w:date="2025-02-14T14:16:00Z" w16du:dateUtc="2025-02-14T13:16:00Z">
+      <w:ins w:id="29" w:author="Microsoft Office User" w:date="2025-02-14T14:17:00Z" w16du:dateUtc="2025-02-14T13:17:00Z">
+        <w:r>
+          <w:rPr>
+            <w:sz w:val="22"/>
+            <w:szCs w:val="22"/>
+          </w:rPr>
+          <w:t xml:space="preserve"> recomme</w:t>
+        </w:r>
+      </w:ins>
+      <w:ins w:id="30" w:author="Microsoft Office User" w:date="2025-02-14T14:54:00Z" w16du:dateUtc="2025-02-14T13:54:00Z">
+        <w:r>
+          <w:rPr>
+            <w:sz w:val="22"/>
+            <w:szCs w:val="22"/>
+          </w:rPr>
+          <w:t>n</w:t>
+        </w:r>
+      </w:ins>
+      <w:ins w:id="31" w:author="Microsoft Office User" w:date="2025-02-14T14:17:00Z" w16du:dateUtc="2025-02-14T13:17:00Z">
+        <w:r>
+          <w:rPr>
+            <w:sz w:val="22"/>
+            <w:szCs w:val="22"/>
+          </w:rPr>
+          <w:t xml:space="preserve">dations </w:t>
+        </w:r>
+      </w:ins>
+      <w:ins w:id="32" w:author="Microsoft Office User" w:date="2025-02-14T14:54:00Z" w16du:dateUtc="2025-02-14T13:54:00Z">
+        <w:r>
+          <w:rPr>
+            <w:sz w:val="22"/>
+            <w:szCs w:val="22"/>
+          </w:rPr>
+          <w:t xml:space="preserve">to </w:t>
+        </w:r>
+      </w:ins>
+      <w:ins w:id="33" w:author="Microsoft Office User" w:date="2025-02-14T14:55:00Z" w16du:dateUtc="2025-02-14T13:55:00Z">
+        <w:r>
+          <w:rPr>
+            <w:sz w:val="22"/>
+            <w:szCs w:val="22"/>
+          </w:rPr>
+          <w:t>introduce the normative models</w:t>
+        </w:r>
+      </w:ins>
+      <w:ins w:id="34" w:author="Microsoft Office User" w:date="2025-02-14T14:12:00Z" w16du:dateUtc="2025-02-14T13:12:00Z">
+        <w:r>
+          <w:rPr>
+            <w:sz w:val="22"/>
+            <w:szCs w:val="22"/>
+          </w:rPr>
+          <w:t xml:space="preserve"> in the revised manuscript </w:t>
+        </w:r>
+      </w:ins>
+      <w:ins w:id="35" w:author="Microsoft Office User" w:date="2025-02-14T14:27:00Z" w16du:dateUtc="2025-02-14T13:27:00Z">
+        <w:r>
+          <w:rPr>
+            <w:sz w:val="22"/>
+            <w:szCs w:val="22"/>
+          </w:rPr>
+          <w:t xml:space="preserve">in the methods and before the results </w:t>
+        </w:r>
+      </w:ins>
+      <w:ins w:id="36" w:author="Microsoft Office User" w:date="2025-02-14T14:16:00Z" w16du:dateUtc="2025-02-14T13:16:00Z">
         <w:r>
           <w:rPr>
             <w:sz w:val="22"/>
@@ -1288,7 +1412,7 @@
           <w:t>(section 2.5)</w:t>
         </w:r>
       </w:ins>
-      <w:ins w:id="22" w:author="Microsoft Office User" w:date="2025-02-14T14:17:00Z" w16du:dateUtc="2025-02-14T13:17:00Z">
+      <w:ins w:id="37" w:author="Microsoft Office User" w:date="2025-02-14T14:17:00Z" w16du:dateUtc="2025-02-14T13:17:00Z">
         <w:r>
           <w:rPr>
             <w:sz w:val="22"/>
@@ -1297,7 +1421,7 @@
           <w:t xml:space="preserve">. As  a consequence </w:t>
         </w:r>
       </w:ins>
-      <w:ins w:id="23" w:author="Microsoft Office User" w:date="2025-02-14T14:13:00Z" w16du:dateUtc="2025-02-14T13:13:00Z">
+      <w:ins w:id="38" w:author="Microsoft Office User" w:date="2025-02-14T14:13:00Z" w16du:dateUtc="2025-02-14T13:13:00Z">
         <w:r>
           <w:rPr>
             <w:sz w:val="22"/>
@@ -1306,7 +1430,7 @@
           <w:t xml:space="preserve">we have </w:t>
         </w:r>
       </w:ins>
-      <w:ins w:id="24" w:author="Microsoft Office User" w:date="2025-02-14T14:14:00Z" w16du:dateUtc="2025-02-14T13:14:00Z">
+      <w:ins w:id="39" w:author="Microsoft Office User" w:date="2025-02-14T14:14:00Z" w16du:dateUtc="2025-02-14T13:14:00Z">
         <w:r>
           <w:rPr>
             <w:sz w:val="22"/>
@@ -1315,7 +1439,7 @@
           <w:t>also moved the analys</w:t>
         </w:r>
       </w:ins>
-      <w:ins w:id="25" w:author="Microsoft Office User" w:date="2025-02-14T14:15:00Z" w16du:dateUtc="2025-02-14T13:15:00Z">
+      <w:ins w:id="40" w:author="Microsoft Office User" w:date="2025-02-14T14:15:00Z" w16du:dateUtc="2025-02-14T13:15:00Z">
         <w:r>
           <w:rPr>
             <w:sz w:val="22"/>
@@ -1324,7 +1448,7 @@
           <w:t>i</w:t>
         </w:r>
       </w:ins>
-      <w:ins w:id="26" w:author="Microsoft Office User" w:date="2025-02-14T14:14:00Z" w16du:dateUtc="2025-02-14T13:14:00Z">
+      <w:ins w:id="41" w:author="Microsoft Office User" w:date="2025-02-14T14:14:00Z" w16du:dateUtc="2025-02-14T13:14:00Z">
         <w:r>
           <w:rPr>
             <w:sz w:val="22"/>
@@ -1333,16 +1457,17 @@
           <w:t xml:space="preserve">s </w:t>
         </w:r>
       </w:ins>
-      <w:ins w:id="27" w:author="Microsoft Office User" w:date="2025-02-14T14:15:00Z" w16du:dateUtc="2025-02-14T13:15:00Z">
+      <w:ins w:id="42" w:author="Microsoft Office User" w:date="2025-02-14T14:15:00Z" w16du:dateUtc="2025-02-14T13:15:00Z">
         <w:r>
           <w:rPr>
             <w:sz w:val="22"/>
             <w:szCs w:val="22"/>
           </w:rPr>
+          <w:lastRenderedPageBreak/>
           <w:t>and discussions about</w:t>
         </w:r>
       </w:ins>
-      <w:ins w:id="28" w:author="Microsoft Office User" w:date="2025-02-14T14:14:00Z" w16du:dateUtc="2025-02-14T13:14:00Z">
+      <w:ins w:id="43" w:author="Microsoft Office User" w:date="2025-02-14T14:14:00Z" w16du:dateUtc="2025-02-14T13:14:00Z">
         <w:r>
           <w:rPr>
             <w:sz w:val="22"/>
@@ -1351,7 +1476,7 @@
           <w:t xml:space="preserve"> the </w:t>
         </w:r>
       </w:ins>
-      <w:ins w:id="29" w:author="Microsoft Office User" w:date="2025-02-14T14:15:00Z" w16du:dateUtc="2025-02-14T13:15:00Z">
+      <w:ins w:id="44" w:author="Microsoft Office User" w:date="2025-02-14T14:15:00Z" w16du:dateUtc="2025-02-14T13:15:00Z">
         <w:r>
           <w:rPr>
             <w:sz w:val="22"/>
@@ -1360,7 +1485,7 @@
           <w:t xml:space="preserve">predictions of the </w:t>
         </w:r>
       </w:ins>
-      <w:ins w:id="30" w:author="Microsoft Office User" w:date="2025-02-14T14:14:00Z" w16du:dateUtc="2025-02-14T13:14:00Z">
+      <w:ins w:id="45" w:author="Microsoft Office User" w:date="2025-02-14T14:14:00Z" w16du:dateUtc="2025-02-14T13:14:00Z">
         <w:r>
           <w:rPr>
             <w:i/>
@@ -1371,7 +1496,7 @@
           <w:t xml:space="preserve">ideal </w:t>
         </w:r>
       </w:ins>
-      <w:ins w:id="31" w:author="Microsoft Office User" w:date="2025-02-14T14:15:00Z" w16du:dateUtc="2025-02-14T13:15:00Z">
+      <w:ins w:id="46" w:author="Microsoft Office User" w:date="2025-02-14T14:15:00Z" w16du:dateUtc="2025-02-14T13:15:00Z">
         <w:r>
           <w:rPr>
             <w:i/>
@@ -1389,7 +1514,7 @@
           <w:t xml:space="preserve"> out of the general discussion and placed it in</w:t>
         </w:r>
       </w:ins>
-      <w:ins w:id="32" w:author="Microsoft Office User" w:date="2025-02-14T14:16:00Z" w16du:dateUtc="2025-02-14T13:16:00Z">
+      <w:ins w:id="47" w:author="Microsoft Office User" w:date="2025-02-14T14:16:00Z" w16du:dateUtc="2025-02-14T13:16:00Z">
         <w:r>
           <w:rPr>
             <w:sz w:val="22"/>
@@ -1410,17 +1535,16 @@
           <w:szCs w:val="22"/>
         </w:rPr>
       </w:pPr>
-      <w:ins w:id="33" w:author="Microsoft Office User" w:date="2025-02-14T14:28:00Z" w16du:dateUtc="2025-02-14T13:28:00Z">
+      <w:ins w:id="48" w:author="Microsoft Office User" w:date="2025-02-14T14:28:00Z" w16du:dateUtc="2025-02-14T13:28:00Z">
         <w:r>
           <w:rPr>
             <w:sz w:val="22"/>
             <w:szCs w:val="22"/>
           </w:rPr>
-          <w:lastRenderedPageBreak/>
           <w:t xml:space="preserve">Where applicable we have edited the </w:t>
         </w:r>
       </w:ins>
-      <w:ins w:id="34" w:author="Microsoft Office User" w:date="2025-02-14T14:32:00Z" w16du:dateUtc="2025-02-14T13:32:00Z">
+      <w:ins w:id="49" w:author="Microsoft Office User" w:date="2025-02-14T14:32:00Z" w16du:dateUtc="2025-02-14T13:32:00Z">
         <w:r>
           <w:rPr>
             <w:sz w:val="22"/>
@@ -1429,7 +1553,7 @@
           <w:t>language</w:t>
         </w:r>
       </w:ins>
-      <w:ins w:id="35" w:author="Microsoft Office User" w:date="2025-02-14T14:28:00Z" w16du:dateUtc="2025-02-14T13:28:00Z">
+      <w:ins w:id="50" w:author="Microsoft Office User" w:date="2025-02-14T14:28:00Z" w16du:dateUtc="2025-02-14T13:28:00Z">
         <w:r>
           <w:rPr>
             <w:sz w:val="22"/>
@@ -1438,7 +1562,7 @@
           <w:t xml:space="preserve"> in </w:t>
         </w:r>
       </w:ins>
-      <w:ins w:id="36" w:author="Microsoft Office User" w:date="2025-02-14T14:29:00Z" w16du:dateUtc="2025-02-14T13:29:00Z">
+      <w:ins w:id="51" w:author="Microsoft Office User" w:date="2025-02-14T14:29:00Z" w16du:dateUtc="2025-02-14T13:29:00Z">
         <w:r>
           <w:rPr>
             <w:sz w:val="22"/>
@@ -1447,7 +1571,7 @@
           <w:t xml:space="preserve">the methods section to </w:t>
         </w:r>
       </w:ins>
-      <w:ins w:id="37" w:author="Microsoft Office User" w:date="2025-02-14T14:31:00Z" w16du:dateUtc="2025-02-14T13:31:00Z">
+      <w:ins w:id="52" w:author="Microsoft Office User" w:date="2025-02-14T14:31:00Z" w16du:dateUtc="2025-02-14T13:31:00Z">
         <w:r>
           <w:rPr>
             <w:sz w:val="22"/>
@@ -1456,7 +1580,7 @@
           <w:t xml:space="preserve">more clearly </w:t>
         </w:r>
       </w:ins>
-      <w:ins w:id="38" w:author="Microsoft Office User" w:date="2025-02-14T14:29:00Z" w16du:dateUtc="2025-02-14T13:29:00Z">
+      <w:ins w:id="53" w:author="Microsoft Office User" w:date="2025-02-14T14:29:00Z" w16du:dateUtc="2025-02-14T13:29:00Z">
         <w:r>
           <w:rPr>
             <w:sz w:val="22"/>
@@ -1465,7 +1589,7 @@
           <w:t xml:space="preserve">motivate our choices </w:t>
         </w:r>
       </w:ins>
-      <w:ins w:id="39" w:author="Microsoft Office User" w:date="2025-02-14T14:31:00Z" w16du:dateUtc="2025-02-14T13:31:00Z">
+      <w:ins w:id="54" w:author="Microsoft Office User" w:date="2025-02-14T14:31:00Z" w16du:dateUtc="2025-02-14T13:31:00Z">
         <w:r>
           <w:rPr>
             <w:sz w:val="22"/>
@@ -1474,7 +1598,7 @@
           <w:t>in</w:t>
         </w:r>
       </w:ins>
-      <w:ins w:id="40" w:author="Microsoft Office User" w:date="2025-02-14T14:30:00Z" w16du:dateUtc="2025-02-14T13:30:00Z">
+      <w:ins w:id="55" w:author="Microsoft Office User" w:date="2025-02-14T14:30:00Z" w16du:dateUtc="2025-02-14T13:30:00Z">
         <w:r>
           <w:rPr>
             <w:sz w:val="22"/>
@@ -1483,7 +1607,7 @@
           <w:t xml:space="preserve"> </w:t>
         </w:r>
       </w:ins>
-      <w:ins w:id="41" w:author="Microsoft Office User" w:date="2025-02-14T14:29:00Z" w16du:dateUtc="2025-02-14T13:29:00Z">
+      <w:ins w:id="56" w:author="Microsoft Office User" w:date="2025-02-14T14:29:00Z" w16du:dateUtc="2025-02-14T13:29:00Z">
         <w:r>
           <w:rPr>
             <w:sz w:val="22"/>
@@ -1492,7 +1616,7 @@
           <w:t xml:space="preserve">procedure and </w:t>
         </w:r>
       </w:ins>
-      <w:ins w:id="42" w:author="Microsoft Office User" w:date="2025-02-14T14:30:00Z" w16du:dateUtc="2025-02-14T13:30:00Z">
+      <w:ins w:id="57" w:author="Microsoft Office User" w:date="2025-02-14T14:30:00Z" w16du:dateUtc="2025-02-14T13:30:00Z">
         <w:r>
           <w:rPr>
             <w:sz w:val="22"/>
@@ -1501,7 +1625,7 @@
           <w:t xml:space="preserve">to </w:t>
         </w:r>
       </w:ins>
-      <w:ins w:id="43" w:author="Microsoft Office User" w:date="2025-02-14T14:32:00Z" w16du:dateUtc="2025-02-14T13:32:00Z">
+      <w:ins w:id="58" w:author="Microsoft Office User" w:date="2025-02-14T14:32:00Z" w16du:dateUtc="2025-02-14T13:32:00Z">
         <w:r>
           <w:rPr>
             <w:sz w:val="22"/>
@@ -1510,7 +1634,7 @@
           <w:t>explain how they achieve our goals</w:t>
         </w:r>
       </w:ins>
-      <w:ins w:id="44" w:author="Microsoft Office User" w:date="2025-02-14T14:30:00Z" w16du:dateUtc="2025-02-14T13:30:00Z">
+      <w:ins w:id="59" w:author="Microsoft Office User" w:date="2025-02-14T14:30:00Z" w16du:dateUtc="2025-02-14T13:30:00Z">
         <w:r>
           <w:rPr>
             <w:sz w:val="22"/>
@@ -1525,11 +1649,11 @@
         <w:pStyle w:val="NormalWeb"/>
         <w:ind w:firstLine="357"/>
         <w:rPr>
-          <w:del w:id="45" w:author="Microsoft Office User" w:date="2025-02-14T14:11:00Z" w16du:dateUtc="2025-02-14T13:11:00Z"/>
-          <w:sz w:val="22"/>
-          <w:szCs w:val="22"/>
-        </w:rPr>
-        <w:pPrChange w:id="46" w:author="Microsoft Office User" w:date="2025-02-14T14:16:00Z" w16du:dateUtc="2025-02-14T13:16:00Z">
+          <w:del w:id="60" w:author="Microsoft Office User" w:date="2025-02-14T14:11:00Z" w16du:dateUtc="2025-02-14T13:11:00Z"/>
+          <w:sz w:val="22"/>
+          <w:szCs w:val="22"/>
+        </w:rPr>
+        <w:pPrChange w:id="61" w:author="Microsoft Office User" w:date="2025-02-14T14:16:00Z" w16du:dateUtc="2025-02-14T13:16:00Z">
           <w:pPr>
             <w:pStyle w:val="NormalWeb"/>
           </w:pPr>
@@ -1570,7 +1694,7 @@
         </w:rPr>
         <w:t xml:space="preserve"> pointed out that much work from the L2 learning sub-field has employed paradigms that track the progress of learning, similar to our design that frequently tests listeners categorizations in between exposure. While we recognize the parallels noted by R2, we emphasize that the differences are substantial and crucial to our study's aims. The L2 studies have a different focus, that is, the acquisition of L2 phonological categories which typically span weeks or months with explicit training. This is markedly different from our question of how rapid adaptation unfolds without explicit training over minutes of exposure to speech of an existing L1 category. </w:t>
       </w:r>
-      <w:del w:id="47" w:author="Microsoft Office User" w:date="2025-02-14T14:08:00Z" w16du:dateUtc="2025-02-14T13:08:00Z">
+      <w:del w:id="62" w:author="Microsoft Office User" w:date="2025-02-14T14:08:00Z" w16du:dateUtc="2025-02-14T13:08:00Z">
         <w:r>
           <w:rPr>
             <w:sz w:val="22"/>
@@ -1579,7 +1703,7 @@
           <w:delText>Crucially</w:delText>
         </w:r>
       </w:del>
-      <w:ins w:id="48" w:author="Microsoft Office User" w:date="2025-02-14T14:08:00Z" w16du:dateUtc="2025-02-14T13:08:00Z">
+      <w:ins w:id="63" w:author="Microsoft Office User" w:date="2025-02-14T14:08:00Z" w16du:dateUtc="2025-02-14T13:08:00Z">
         <w:r>
           <w:rPr>
             <w:sz w:val="22"/>
@@ -1595,7 +1719,7 @@
         </w:rPr>
         <w:t xml:space="preserve">, unlike most L2 studies, our </w:t>
       </w:r>
-      <w:del w:id="49" w:author="Microsoft Office User" w:date="2025-02-14T14:08:00Z" w16du:dateUtc="2025-02-14T13:08:00Z">
+      <w:del w:id="64" w:author="Microsoft Office User" w:date="2025-02-14T14:08:00Z" w16du:dateUtc="2025-02-14T13:08:00Z">
         <w:r>
           <w:rPr>
             <w:sz w:val="22"/>
@@ -1604,7 +1728,7 @@
           <w:delText xml:space="preserve">paradigm </w:delText>
         </w:r>
       </w:del>
-      <w:ins w:id="50" w:author="Microsoft Office User" w:date="2025-02-14T14:08:00Z" w16du:dateUtc="2025-02-14T13:08:00Z">
+      <w:ins w:id="65" w:author="Microsoft Office User" w:date="2025-02-14T14:08:00Z" w16du:dateUtc="2025-02-14T13:08:00Z">
         <w:r>
           <w:rPr>
             <w:sz w:val="22"/>
@@ -1627,7 +1751,7 @@
         </w:rPr>
         <w:t xml:space="preserve">emphasizes and links the phonetic properties of the stimuli at exposure and test. </w:t>
       </w:r>
-      <w:del w:id="51" w:author="Microsoft Office User" w:date="2025-02-14T13:55:00Z" w16du:dateUtc="2025-02-14T12:55:00Z">
+      <w:del w:id="66" w:author="Microsoft Office User" w:date="2025-02-14T13:55:00Z" w16du:dateUtc="2025-02-14T12:55:00Z">
         <w:r>
           <w:rPr>
             <w:sz w:val="22"/>
@@ -1666,7 +1790,7 @@
           <w:sz w:val="22"/>
           <w:szCs w:val="22"/>
         </w:rPr>
-        <w:pPrChange w:id="52" w:author="Microsoft Office User" w:date="2025-02-14T14:16:00Z" w16du:dateUtc="2025-02-14T13:16:00Z">
+        <w:pPrChange w:id="67" w:author="Microsoft Office User" w:date="2025-02-14T14:16:00Z" w16du:dateUtc="2025-02-14T13:16:00Z">
           <w:pPr/>
         </w:pPrChange>
       </w:pPr>
@@ -1759,7 +1883,7 @@
           <w:szCs w:val="22"/>
         </w:rPr>
       </w:pPr>
-      <w:ins w:id="53" w:author="Microsoft Office User" w:date="2025-02-14T14:04:00Z" w16du:dateUtc="2025-02-14T13:04:00Z">
+      <w:ins w:id="68" w:author="Microsoft Office User" w:date="2025-02-14T14:04:00Z" w16du:dateUtc="2025-02-14T13:04:00Z">
         <w:r>
           <w:rPr>
             <w:rFonts w:ascii="Times New Roman" w:hAnsi="Times New Roman"/>
@@ -1769,7 +1893,7 @@
           <w:t>In the following sections you will find p</w:t>
         </w:r>
       </w:ins>
-      <w:del w:id="54" w:author="Microsoft Office User" w:date="2025-02-14T14:04:00Z" w16du:dateUtc="2025-02-14T13:04:00Z">
+      <w:del w:id="69" w:author="Microsoft Office User" w:date="2025-02-14T14:04:00Z" w16du:dateUtc="2025-02-14T13:04:00Z">
         <w:r>
           <w:rPr>
             <w:rFonts w:ascii="Times New Roman" w:hAnsi="Times New Roman"/>
@@ -2032,17 +2156,8 @@
           <w:sz w:val="22"/>
           <w:szCs w:val="22"/>
         </w:rPr>
-        <w:t xml:space="preserve">This is a great point. We very much agree. We had mentioned this limitation in the Limitations sections. We now elaborate on this point---including the reviewer’s point about different phonetic features (no, we would not expect the same time course for different features, e.g., spectral vs. </w:t>
-      </w:r>
-      <w:r>
-        <w:rPr>
-          <w:rFonts w:ascii="Times New Roman" w:hAnsi="Times New Roman"/>
-          <w:color w:val="2F5496" w:themeColor="accent1" w:themeShade="BF"/>
-          <w:sz w:val="22"/>
-          <w:szCs w:val="22"/>
-        </w:rPr>
         <w:lastRenderedPageBreak/>
-        <w:t>temporal features). We repeat this caveat in the conclusion section. Additionally, we have revised a few places in the result sections and in the general discussion to remind readers (and ourselves) that our findings are observed for a particular set of stimuli and a particular task.</w:t>
+        <w:t>This is a great point. We very much agree. We had mentioned this limitation in the Limitations sections. We now elaborate on this point---including the reviewer’s point about different phonetic features (no, we would not expect the same time course for different features, e.g., spectral vs. temporal features). We repeat this caveat in the conclusion section. Additionally, we have revised a few places in the result sections and in the general discussion to remind readers (and ourselves) that our findings are observed for a particular set of stimuli and a particular task.</w:t>
       </w:r>
     </w:p>
     <w:p>
@@ -2400,6 +2515,7 @@
           <w:sz w:val="22"/>
           <w:szCs w:val="22"/>
         </w:rPr>
+        <w:lastRenderedPageBreak/>
         <w:t>[summary omitted]</w:t>
       </w:r>
     </w:p>
@@ -2429,7 +2545,6 @@
           <w:sz w:val="22"/>
           <w:szCs w:val="22"/>
         </w:rPr>
-        <w:lastRenderedPageBreak/>
         <w:t>There is a great deal of thought-provoking material in this paper. The argument is complex but ultimately some valuable implications emerge. The analysis uses an appropriate analysis method (Bayesian mixed-effects psychometric models) and does so very thoroughly. There are however weaknesses with respect to the stimuli, the placement of the work in prior literature, and the novelty of the paradigm.</w:t>
       </w:r>
     </w:p>
@@ -2676,7 +2791,6 @@
           <w:sz w:val="22"/>
           <w:szCs w:val="22"/>
         </w:rPr>
-        <w:lastRenderedPageBreak/>
         <w:t>Correct. We apologize for the confusion our wording might have caused. As laid out in the letter to the editor, we have revised the paper to be clearer that the naming of the conditions is essentially arbitrary. We could have named the conditions A, B, &amp; C. What matters is that these conditions are shifted relative to each other, and relative to listeners’ prior expectations. Our intentions for naming the first condition “baseline”, along with the statement the reviewer quotes, was precisely to alert readers to this arbitrariness. We do now, however, follow the naming suggestion the reviewer provides below.</w:t>
       </w:r>
     </w:p>
@@ -4045,7 +4159,7 @@
         </w:rPr>
         <w:t>Given the importance of this analysis, we have now describe</w:t>
       </w:r>
-      <w:ins w:id="55" w:author="Microsoft Office User" w:date="2025-02-14T14:07:00Z" w16du:dateUtc="2025-02-14T13:07:00Z">
+      <w:ins w:id="70" w:author="Microsoft Office User" w:date="2025-02-14T14:07:00Z" w16du:dateUtc="2025-02-14T13:07:00Z">
         <w:r>
           <w:rPr>
             <w:rFonts w:ascii="Times New Roman" w:hAnsi="Times New Roman"/>
@@ -4105,7 +4219,7 @@
         </w:rPr>
         <w:t xml:space="preserve"> (see SI Table S18</w:t>
       </w:r>
-      <w:ins w:id="56" w:author="Microsoft Office User" w:date="2025-02-14T14:07:00Z" w16du:dateUtc="2025-02-14T13:07:00Z">
+      <w:ins w:id="71" w:author="Microsoft Office User" w:date="2025-02-14T14:07:00Z" w16du:dateUtc="2025-02-14T13:07:00Z">
         <w:r>
           <w:rPr>
             <w:rFonts w:ascii="Times New Roman" w:hAnsi="Times New Roman"/>

</xml_diff>

<commit_message>
another round of edits to intro to accommodate more reviewer comments
</commit_message>
<xml_diff>
--- a/output/papers/Cognition-Round2/2nd_letter_to_editors.docx
+++ b/output/papers/Cognition-Round2/2nd_letter_to_editors.docx
@@ -685,21 +685,7 @@
           <w:sz w:val="22"/>
           <w:szCs w:val="22"/>
         </w:rPr>
-        <w:t xml:space="preserve">We thank the reviewers for their </w:t>
-      </w:r>
-      <w:r>
-        <w:rPr>
-          <w:sz w:val="22"/>
-          <w:szCs w:val="22"/>
-        </w:rPr>
-        <w:t xml:space="preserve">highly </w:t>
-      </w:r>
-      <w:r>
-        <w:rPr>
-          <w:sz w:val="22"/>
-          <w:szCs w:val="22"/>
-        </w:rPr>
-        <w:t xml:space="preserve">constructive comments on </w:t>
+        <w:t xml:space="preserve">We thank the reviewers for their highly constructive comments on </w:t>
       </w:r>
       <w:r>
         <w:rPr>
@@ -2737,28 +2723,7 @@
           <w:sz w:val="22"/>
           <w:szCs w:val="22"/>
         </w:rPr>
-        <w:t>approach by long-standing criticisms of how research in the cognitive sciences tends to proceed through a “game of 20 questions” (Newell). This motivates our goal to take a more holistic approach, developing stronger, quantitative evaluation (Westfall &amp; Yarkoni) of how distributional learning as a theory of adaptive speech perception</w:t>
-      </w:r>
-      <w:r>
-        <w:rPr>
-          <w:sz w:val="22"/>
-          <w:szCs w:val="22"/>
-        </w:rPr>
-        <w:t>—a contribution we consider crucial</w:t>
-      </w:r>
-      <w:r>
-        <w:rPr>
-          <w:sz w:val="22"/>
-          <w:szCs w:val="22"/>
-        </w:rPr>
-        <w:t xml:space="preserve"> beyond just research on adaptive speech perception</w:t>
-      </w:r>
-      <w:r>
-        <w:rPr>
-          <w:sz w:val="22"/>
-          <w:szCs w:val="22"/>
-        </w:rPr>
-        <w:t xml:space="preserve">. </w:t>
+        <w:t xml:space="preserve">approach by long-standing criticisms of how research in the cognitive sciences tends to proceed through a “game of 20 questions” (Newell). This motivates our goal to take a more holistic approach, developing stronger, quantitative evaluation (Westfall &amp; Yarkoni) of how distributional learning as a theory of adaptive speech perception—a contribution we consider crucial beyond just research on adaptive speech perception. </w:t>
       </w:r>
     </w:p>
     <w:p>
@@ -2809,6 +2774,28 @@
         </w:rPr>
         <w:t xml:space="preserve">advice). </w:t>
       </w:r>
+      <w:r>
+        <w:rPr>
+          <w:sz w:val="22"/>
+          <w:szCs w:val="22"/>
+        </w:rPr>
+        <w:t xml:space="preserve">We also clarify early on that </w:t>
+      </w:r>
+      <w:r>
+        <w:rPr>
+          <w:sz w:val="22"/>
+          <w:szCs w:val="22"/>
+          <w:u w:val="single"/>
+        </w:rPr>
+        <w:t>prediction 3 is indeed the prediction we are most interested in</w:t>
+      </w:r>
+      <w:r>
+        <w:rPr>
+          <w:sz w:val="22"/>
+          <w:szCs w:val="22"/>
+        </w:rPr>
+        <w:t xml:space="preserve"> (as surmised by R3).</w:t>
+      </w:r>
     </w:p>
     <w:p>
       <w:pPr>
@@ -3424,7 +3411,7 @@
           <w:sz w:val="22"/>
           <w:szCs w:val="22"/>
         </w:rPr>
-        <w:t xml:space="preserve">Even the very few studies that have compared listeners’ behavior to quantitative models of distributional learning have been limited to qualitative comparisons of typically two exposure conditions after much longer exposure than in our experiment. We realize that the importance of quantitative tests remains under-appreciated in much of the field (in our experience, there is a </w:t>
+        <w:t xml:space="preserve">Even the very few studies that have compared listeners’ behavior to quantitative models of distributional learning have been limited to qualitative comparisons of typically two exposure conditions after much longer exposure than in our experiment. We realize that the importance of </w:t>
       </w:r>
       <w:r>
         <w:rPr>
@@ -3434,7 +3421,7 @@
           <w:szCs w:val="22"/>
         </w:rPr>
         <w:lastRenderedPageBreak/>
-        <w:t>tendency to dismiss them as ‘number crunching’). That is why we now clarify just how much stronger—more able to identify limitations of existing theories—these quantitative tests are compared to previous work. In our responses below, we clarify these points further.</w:t>
+        <w:t>quantitative tests remains under-appreciated in much of the field (in our experience, there is a tendency to dismiss them as ‘number crunching’). That is why we now clarify just how much stronger—more able to identify limitations of existing theories—these quantitative tests are compared to previous work. In our responses below, we clarify these points further.</w:t>
       </w:r>
     </w:p>
     <w:p>
@@ -3570,15 +3557,7 @@
           <w:sz w:val="22"/>
           <w:szCs w:val="22"/>
         </w:rPr>
-        <w:t xml:space="preserve">Next, we </w:t>
-      </w:r>
-      <w:r>
-        <w:rPr>
-          <w:rFonts w:ascii="Times New Roman" w:hAnsi="Times New Roman"/>
-          <w:sz w:val="22"/>
-          <w:szCs w:val="22"/>
-        </w:rPr>
-        <w:t>provide</w:t>
+        <w:t>Next, we provide</w:t>
       </w:r>
       <w:r>
         <w:rPr>
@@ -3594,15 +3573,7 @@
           <w:sz w:val="22"/>
           <w:szCs w:val="22"/>
         </w:rPr>
-        <w:t>oint-by-point reply to reviewers’ feed</w:t>
-      </w:r>
-      <w:r>
-        <w:rPr>
-          <w:rFonts w:ascii="Times New Roman" w:hAnsi="Times New Roman"/>
-          <w:sz w:val="22"/>
-          <w:szCs w:val="22"/>
-        </w:rPr>
-        <w:t>back.</w:t>
+        <w:t>oint-by-point reply to reviewers’ feedback.</w:t>
       </w:r>
       <w:r>
         <w:rPr>
@@ -4065,7 +4036,16 @@
           <w:sz w:val="22"/>
           <w:szCs w:val="22"/>
         </w:rPr>
-        <w:t>In the abstract, the experimental paradigm is described as completely novel. While it is true that the precise format of this study has not been performed previously, it is a bit of an overstatement to claim this is a completely novel experiment (aspects of the study are conducted across many different adaptation studies). The paper is very strong without this claim - I recommend not overstating the novelty of the experimental design.</w:t>
+        <w:t xml:space="preserve">In the abstract, the experimental paradigm is described as completely novel. While it is true that the precise format of this study has not been performed previously, it is a bit of an overstatement to claim this is a completely novel experiment (aspects of the study are conducted across many </w:t>
+      </w:r>
+      <w:r>
+        <w:rPr>
+          <w:rFonts w:ascii="Times New Roman" w:hAnsi="Times New Roman"/>
+          <w:sz w:val="22"/>
+          <w:szCs w:val="22"/>
+        </w:rPr>
+        <w:lastRenderedPageBreak/>
+        <w:t>different adaptation studies). The paper is very strong without this claim - I recommend not overstating the novelty of the experimental design.</w:t>
       </w:r>
     </w:p>
     <w:p>
@@ -4571,7 +4551,17 @@
           <w:sz w:val="22"/>
           <w:szCs w:val="22"/>
         </w:rPr>
-        <w:t xml:space="preserve"> we have completely revised the introduction to clarify the contributions of our paper, which—as the reviewer correctly points out below—do not lie in the novelty of the paradigm, but in the strength of the tests afforded by the novel combination of paradigm, analyses, and model-guided interpretation. </w:t>
+        <w:t xml:space="preserve"> we have completely revised the introduction to clarify the contributions of our paper, which—as the reviewer correctly points out below—do not lie in the novelty of the paradigm, but in the strength </w:t>
+      </w:r>
+      <w:r>
+        <w:rPr>
+          <w:rFonts w:ascii="Times New Roman" w:hAnsi="Times New Roman"/>
+          <w:color w:val="00B050"/>
+          <w:sz w:val="22"/>
+          <w:szCs w:val="22"/>
+        </w:rPr>
+        <w:lastRenderedPageBreak/>
+        <w:t xml:space="preserve">of the tests afforded by the novel combination of paradigm, analyses, and model-guided interpretation. </w:t>
       </w:r>
     </w:p>
     <w:p>
@@ -5044,7 +5034,7 @@
           <w:sz w:val="22"/>
           <w:szCs w:val="22"/>
         </w:rPr>
-        <w:t xml:space="preserve">While I think this new experiment would make for a better paper, I don't think the current experiment is unpublishable without it and so I will not insist that this new experiment be added. But I do think the current paper needs to be substantially revised, in three ways. First, I think the Chodroff and Wilson data should be presented much earlier, either in the Methods section or perhaps best in the Introduction. Second, stimulus selection needs to be motivated relative to these data. Maybe there is a motivation for why the current "baseline" condition deserves the special </w:t>
+        <w:t xml:space="preserve">While I think this new experiment would make for a better paper, I don't think the current experiment is unpublishable without it and so I will not insist that this new experiment be added. But I do think the current paper needs to be substantially revised, in three ways. First, I think the Chodroff and Wilson data should be presented much earlier, either in the Methods section or </w:t>
       </w:r>
       <w:r>
         <w:rPr>
@@ -5053,7 +5043,7 @@
           <w:szCs w:val="22"/>
         </w:rPr>
         <w:lastRenderedPageBreak/>
-        <w:t>status of "baseline" that I am missing, but if not (and especially if there is also no strong motivation for +10 and +40) I would suggest (in line with my suggested experiment above) that the current +10 condition be referred to as the "baseline" and the other two as -10 and +30. The reason for this is that, as shown in Figure 6, the means for the current +10 condition are both not at the tails of the Chodroff and Wilson distributions, while the /d/-means for baseline and +40 are at the left and right tails, respectively, of the /d/ distribution. There is then at least the motivation, with respect to /d/, that the current "baseline" has an extremely low mean, and the current "+40" has an extremely high mean. This motivation doesn't work for /t/, but it might be enough to help clarify to the reader (earlier than the results section) how the conditions relate to prior knowledge. Third, if these changes are made, the entire results section would need to be re-done, with new condition labels. While these changes may appear superficial (the results themselves won't change), I believe there would be substantial gains in clarification of what the results are and what they mean with better up-front motivation of the conditions relative to (the best estimate of) prior knowledge.</w:t>
+        <w:t>perhaps best in the Introduction. Second, stimulus selection needs to be motivated relative to these data. Maybe there is a motivation for why the current "baseline" condition deserves the special status of "baseline" that I am missing, but if not (and especially if there is also no strong motivation for +10 and +40) I would suggest (in line with my suggested experiment above) that the current +10 condition be referred to as the "baseline" and the other two as -10 and +30. The reason for this is that, as shown in Figure 6, the means for the current +10 condition are both not at the tails of the Chodroff and Wilson distributions, while the /d/-means for baseline and +40 are at the left and right tails, respectively, of the /d/ distribution. There is then at least the motivation, with respect to /d/, that the current "baseline" has an extremely low mean, and the current "+40" has an extremely high mean. This motivation doesn't work for /t/, but it might be enough to help clarify to the reader (earlier than the results section) how the conditions relate to prior knowledge. Third, if these changes are made, the entire results section would need to be re-done, with new condition labels. While these changes may appear superficial (the results themselves won't change), I believe there would be substantial gains in clarification of what the results are and what they mean with better up-front motivation of the conditions relative to (the best estimate of) prior knowledge.</w:t>
       </w:r>
     </w:p>
     <w:p>
@@ -5473,7 +5463,6 @@
           <w:sz w:val="22"/>
           <w:szCs w:val="22"/>
         </w:rPr>
-        <w:lastRenderedPageBreak/>
         <w:t>4.</w:t>
       </w:r>
       <w:r>
@@ -5629,16 +5618,7 @@
           <w:sz w:val="22"/>
           <w:szCs w:val="22"/>
         </w:rPr>
-        <w:t xml:space="preserve">, </w:t>
-      </w:r>
-      <w:r>
-        <w:rPr>
-          <w:rFonts w:ascii="Times New Roman" w:hAnsi="Times New Roman"/>
-          <w:color w:val="00B050"/>
-          <w:sz w:val="22"/>
-          <w:szCs w:val="22"/>
-        </w:rPr>
-        <w:t xml:space="preserve">our most important methodological innovation is the </w:t>
+        <w:t xml:space="preserve">, our most important methodological innovation is the </w:t>
       </w:r>
       <w:r>
         <w:rPr>
@@ -5658,34 +5638,7 @@
           <w:sz w:val="22"/>
           <w:szCs w:val="22"/>
         </w:rPr>
-        <w:t xml:space="preserve"> of </w:t>
-      </w:r>
-      <w:r>
-        <w:rPr>
-          <w:rFonts w:ascii="Times New Roman" w:hAnsi="Times New Roman"/>
-          <w:color w:val="00B050"/>
-          <w:sz w:val="22"/>
-          <w:szCs w:val="22"/>
-        </w:rPr>
-        <w:t>the incremental exposure-test</w:t>
-      </w:r>
-      <w:r>
-        <w:rPr>
-          <w:rFonts w:ascii="Times New Roman" w:hAnsi="Times New Roman"/>
-          <w:color w:val="00B050"/>
-          <w:sz w:val="22"/>
-          <w:szCs w:val="22"/>
-        </w:rPr>
-        <w:t xml:space="preserve"> paradigm</w:t>
-      </w:r>
-      <w:r>
-        <w:rPr>
-          <w:rFonts w:ascii="Times New Roman" w:hAnsi="Times New Roman"/>
-          <w:color w:val="00B050"/>
-          <w:sz w:val="22"/>
-          <w:szCs w:val="22"/>
-        </w:rPr>
-        <w:t xml:space="preserve"> with model-guided data analysis/interpretation</w:t>
+        <w:t xml:space="preserve"> of the incremental exposure-test paradigm with model-guided data analysis/interpretation</w:t>
       </w:r>
       <w:r>
         <w:rPr>
@@ -6255,7 +6208,7 @@
           <w:sz w:val="22"/>
           <w:szCs w:val="22"/>
         </w:rPr>
-        <w:t xml:space="preserve">. However, as also pointed out by R3, we cannot simply assume this to be the case. For instance, a common criticism of distributional learning theories is that they raise unaddressed </w:t>
+        <w:t xml:space="preserve">. However, as also pointed out by R3, we cannot simply assume this to be the case. </w:t>
       </w:r>
       <w:r>
         <w:rPr>
@@ -6265,7 +6218,7 @@
           <w:szCs w:val="22"/>
         </w:rPr>
         <w:lastRenderedPageBreak/>
-        <w:t xml:space="preserve">questions about the ability to maintain and integrate exposure information across time (an area where, e.g., exemplar theory and ideal adaptor theory differ in important ways). But these questions do not </w:t>
+        <w:t xml:space="preserve">For instance, a common criticism of distributional learning theories is that they raise unaddressed questions about the ability to maintain and integrate exposure information across time (an area where, e.g., exemplar theory and ideal adaptor theory differ in important ways). But these questions do not </w:t>
       </w:r>
       <w:r>
         <w:rPr>
@@ -6292,27 +6245,7 @@
           <w:sz w:val="22"/>
           <w:szCs w:val="22"/>
         </w:rPr>
-        <w:t xml:space="preserve">There are other important differences between these paradigms and ours that affect how likely participants’ </w:t>
-      </w:r>
-      <w:proofErr w:type="spellStart"/>
-      <w:r>
-        <w:rPr>
-          <w:rFonts w:ascii="Times New Roman" w:hAnsi="Times New Roman"/>
-          <w:color w:val="00B050"/>
-          <w:sz w:val="22"/>
-          <w:szCs w:val="22"/>
-        </w:rPr>
-        <w:t>behavior</w:t>
-      </w:r>
-      <w:proofErr w:type="spellEnd"/>
-      <w:r>
-        <w:rPr>
-          <w:rFonts w:ascii="Times New Roman" w:hAnsi="Times New Roman"/>
-          <w:color w:val="00B050"/>
-          <w:sz w:val="22"/>
-          <w:szCs w:val="22"/>
-        </w:rPr>
-        <w:t xml:space="preserve"> in the different paradigms is likely to generalize to everyday speech perception. We continue to discuss those differences in the general discussion.</w:t>
+        <w:t>There are other important differences between these paradigms and ours that affect how likely participants’ behavior in the different paradigms is likely to generalize to everyday speech perception. We continue to discuss those differences in the general discussion.</w:t>
       </w:r>
     </w:p>
     <w:p>
@@ -7192,25 +7125,7 @@
           <w:sz w:val="22"/>
           <w:szCs w:val="22"/>
         </w:rPr>
-        <w:t xml:space="preserve">in our result tables. The </w:t>
-      </w:r>
-      <w:r>
-        <w:rPr>
-          <w:rFonts w:ascii="Times New Roman" w:hAnsi="Times New Roman"/>
-          <w:color w:val="00B050"/>
-          <w:sz w:val="22"/>
-          <w:szCs w:val="22"/>
-        </w:rPr>
-        <w:t>probability of direction</w:t>
-      </w:r>
-      <w:r>
-        <w:rPr>
-          <w:rFonts w:ascii="Times New Roman" w:hAnsi="Times New Roman"/>
-          <w:color w:val="00B050"/>
-          <w:sz w:val="22"/>
-          <w:szCs w:val="22"/>
-        </w:rPr>
-        <w:t xml:space="preserve"> is an index of how much support there is for the presence of </w:t>
+        <w:t xml:space="preserve">in our result tables. The probability of direction is an index of how much support there is for the presence of </w:t>
       </w:r>
       <w:r>
         <w:rPr>
@@ -7302,25 +7217,7 @@
           <w:sz w:val="22"/>
           <w:szCs w:val="22"/>
         </w:rPr>
-        <w:t xml:space="preserve">If an effect is null, the </w:t>
-      </w:r>
-      <w:r>
-        <w:rPr>
-          <w:rFonts w:ascii="Times New Roman" w:hAnsi="Times New Roman"/>
-          <w:color w:val="00B050"/>
-          <w:sz w:val="22"/>
-          <w:szCs w:val="22"/>
-        </w:rPr>
-        <w:t>probability of direction</w:t>
-      </w:r>
-      <w:r>
-        <w:rPr>
-          <w:rFonts w:ascii="Times New Roman" w:hAnsi="Times New Roman"/>
-          <w:color w:val="00B050"/>
-          <w:sz w:val="22"/>
-          <w:szCs w:val="22"/>
-        </w:rPr>
-        <w:t xml:space="preserve"> should be close to</w:t>
+        <w:t>If an effect is null, the probability of direction should be close to</w:t>
       </w:r>
       <w:r>
         <w:rPr>
@@ -7758,34 +7655,7 @@
           <w:sz w:val="22"/>
           <w:szCs w:val="22"/>
         </w:rPr>
-        <w:t>e</w:t>
-      </w:r>
-      <w:r>
-        <w:rPr>
-          <w:rFonts w:ascii="Times New Roman" w:hAnsi="Times New Roman"/>
-          <w:color w:val="00B050"/>
-          <w:sz w:val="22"/>
-          <w:szCs w:val="22"/>
-        </w:rPr>
-        <w:t>ven great models can be partially wrong</w:t>
-      </w:r>
-      <w:r>
-        <w:rPr>
-          <w:rFonts w:ascii="Times New Roman" w:hAnsi="Times New Roman"/>
-          <w:color w:val="00B050"/>
-          <w:sz w:val="22"/>
-          <w:szCs w:val="22"/>
-        </w:rPr>
-        <w:t xml:space="preserve"> =)</w:t>
-      </w:r>
-      <w:r>
-        <w:rPr>
-          <w:rFonts w:ascii="Times New Roman" w:hAnsi="Times New Roman"/>
-          <w:color w:val="00B050"/>
-          <w:sz w:val="22"/>
-          <w:szCs w:val="22"/>
-        </w:rPr>
-        <w:t xml:space="preserve">. </w:t>
+        <w:t xml:space="preserve">even great models can be partially wrong =). </w:t>
       </w:r>
       <w:r>
         <w:rPr>
@@ -7795,37 +7665,7 @@
           <w:szCs w:val="22"/>
           <w:u w:val="single"/>
         </w:rPr>
-        <w:t>W</w:t>
-      </w:r>
-      <w:r>
-        <w:rPr>
-          <w:rFonts w:ascii="Times New Roman" w:hAnsi="Times New Roman"/>
-          <w:color w:val="00B050"/>
-          <w:sz w:val="22"/>
-          <w:szCs w:val="22"/>
-          <w:u w:val="single"/>
-        </w:rPr>
-        <w:t xml:space="preserve">e now present additional Bayesian hypothesis tests that </w:t>
-      </w:r>
-      <w:r>
-        <w:rPr>
-          <w:rFonts w:ascii="Times New Roman" w:hAnsi="Times New Roman"/>
-          <w:color w:val="00B050"/>
-          <w:sz w:val="22"/>
-          <w:szCs w:val="22"/>
-          <w:u w:val="single"/>
-        </w:rPr>
-        <w:t>assess the claim we made based on the figure. These</w:t>
-      </w:r>
-      <w:r>
-        <w:rPr>
-          <w:rFonts w:ascii="Times New Roman" w:hAnsi="Times New Roman"/>
-          <w:color w:val="00B050"/>
-          <w:sz w:val="22"/>
-          <w:szCs w:val="22"/>
-          <w:u w:val="single"/>
-        </w:rPr>
-        <w:t xml:space="preserve"> tests </w:t>
+        <w:t xml:space="preserve">We now present additional Bayesian hypothesis tests that assess the claim we made based on the figure. These tests </w:t>
       </w:r>
       <w:r>
         <w:rPr>
@@ -8278,16 +8118,36 @@
           <w:szCs w:val="22"/>
           <w:u w:val="single"/>
         </w:rPr>
-        <w:t>actually shown that rapid changes in speech perception are due to distributional learning</w:t>
-      </w:r>
-      <w:r>
-        <w:rPr>
-          <w:rFonts w:ascii="Times New Roman" w:hAnsi="Times New Roman"/>
-          <w:color w:val="00B050"/>
-          <w:sz w:val="22"/>
-          <w:szCs w:val="22"/>
-        </w:rPr>
-        <w:t xml:space="preserve">. We submit that there is an important difference between evidence that is qualitatively compatible with a theory (but also lots of other theories, such as changes in decision-making) and the type of in-depth evaluation we provide. </w:t>
+        <w:t xml:space="preserve">actually shown </w:t>
+      </w:r>
+      <w:r>
+        <w:rPr>
+          <w:rFonts w:ascii="Times New Roman" w:hAnsi="Times New Roman"/>
+          <w:color w:val="00B050"/>
+          <w:sz w:val="22"/>
+          <w:szCs w:val="22"/>
+          <w:u w:val="single"/>
+        </w:rPr>
+        <w:t>to what extent</w:t>
+      </w:r>
+      <w:r>
+        <w:rPr>
+          <w:rFonts w:ascii="Times New Roman" w:hAnsi="Times New Roman"/>
+          <w:color w:val="00B050"/>
+          <w:sz w:val="22"/>
+          <w:szCs w:val="22"/>
+          <w:u w:val="single"/>
+        </w:rPr>
+        <w:t xml:space="preserve"> rapid changes in speech perception are due to distributional learning</w:t>
+      </w:r>
+      <w:r>
+        <w:rPr>
+          <w:rFonts w:ascii="Times New Roman" w:hAnsi="Times New Roman"/>
+          <w:color w:val="00B050"/>
+          <w:sz w:val="22"/>
+          <w:szCs w:val="22"/>
+        </w:rPr>
+        <w:t xml:space="preserve">. </w:t>
       </w:r>
       <w:proofErr w:type="gramStart"/>
       <w:r>
@@ -8413,43 +8273,25 @@
           <w:sz w:val="22"/>
           <w:szCs w:val="22"/>
         </w:rPr>
-        <w:t xml:space="preserve"> we would have fully spelled out competitor models (e.g., a model for changes in decision-making) that could be directly fit to listeners’ behavior and contrasted against each other. Neither we, nor the rest of the field, is ‘there’ yet </w:t>
-      </w:r>
-      <w:r>
-        <w:rPr>
-          <w:rFonts w:ascii="Times New Roman" w:hAnsi="Times New Roman"/>
-          <w:color w:val="00B050"/>
-          <w:sz w:val="22"/>
-          <w:szCs w:val="22"/>
-        </w:rPr>
-        <w:t>(as it requires the alternative theories to be spelled out in more detail</w:t>
-      </w:r>
-      <w:r>
-        <w:rPr>
-          <w:rFonts w:ascii="Times New Roman" w:hAnsi="Times New Roman"/>
-          <w:color w:val="00B050"/>
-          <w:sz w:val="22"/>
-          <w:szCs w:val="22"/>
-        </w:rPr>
-        <w:t>, which we hope to do in future work</w:t>
-      </w:r>
-      <w:r>
-        <w:rPr>
-          <w:rFonts w:ascii="Times New Roman" w:hAnsi="Times New Roman"/>
-          <w:color w:val="00B050"/>
-          <w:sz w:val="22"/>
-          <w:szCs w:val="22"/>
-        </w:rPr>
-        <w:t>)</w:t>
-      </w:r>
-      <w:r>
-        <w:rPr>
-          <w:rFonts w:ascii="Times New Roman" w:hAnsi="Times New Roman"/>
-          <w:color w:val="00B050"/>
-          <w:sz w:val="22"/>
-          <w:szCs w:val="22"/>
-        </w:rPr>
-        <w:t xml:space="preserve">. Instead, we did the next best thing—still, we believe, a </w:t>
+        <w:t xml:space="preserve"> </w:t>
+      </w:r>
+      <w:r>
+        <w:rPr>
+          <w:rFonts w:ascii="Times New Roman" w:hAnsi="Times New Roman"/>
+          <w:color w:val="00B050"/>
+          <w:sz w:val="22"/>
+          <w:szCs w:val="22"/>
+        </w:rPr>
+        <w:t>we would have access to</w:t>
+      </w:r>
+      <w:r>
+        <w:rPr>
+          <w:rFonts w:ascii="Times New Roman" w:hAnsi="Times New Roman"/>
+          <w:color w:val="00B050"/>
+          <w:sz w:val="22"/>
+          <w:szCs w:val="22"/>
+        </w:rPr>
+        <w:t xml:space="preserve"> fully spelled out competitor models (e.g., a model for changes in decision-making) that could be directly fit to listeners’ behavior and contrasted against each other. Neither we, nor the rest of the field, is ‘there’ yet (as it requires the alternative theories to be spelled out in more detail, which we hope to do in future work). Instead, we did the next best thing—still, we believe, a </w:t>
       </w:r>
       <w:r>
         <w:rPr>
@@ -8509,9 +8351,91 @@
           <w:color w:val="00B050"/>
           <w:sz w:val="22"/>
           <w:szCs w:val="22"/>
-          <w:u w:val="single"/>
-        </w:rPr>
-      </w:pPr>
+        </w:rPr>
+      </w:pPr>
+    </w:p>
+    <w:p>
+      <w:pPr>
+        <w:ind w:firstLine="0"/>
+        <w:rPr>
+          <w:rFonts w:ascii="Times New Roman" w:hAnsi="Times New Roman"/>
+          <w:color w:val="00B050"/>
+          <w:sz w:val="22"/>
+          <w:szCs w:val="22"/>
+        </w:rPr>
+      </w:pPr>
+      <w:r>
+        <w:rPr>
+          <w:rFonts w:ascii="Times New Roman" w:hAnsi="Times New Roman"/>
+          <w:color w:val="00B050"/>
+          <w:sz w:val="22"/>
+          <w:szCs w:val="22"/>
+        </w:rPr>
+        <w:t>In our experience, it is</w:t>
+      </w:r>
+      <w:r>
+        <w:rPr>
+          <w:rFonts w:ascii="Times New Roman" w:hAnsi="Times New Roman"/>
+          <w:color w:val="00B050"/>
+          <w:sz w:val="22"/>
+          <w:szCs w:val="22"/>
+        </w:rPr>
+        <w:t xml:space="preserve"> a common fate for </w:t>
+      </w:r>
+      <w:r>
+        <w:rPr>
+          <w:rFonts w:ascii="Times New Roman" w:hAnsi="Times New Roman"/>
+          <w:color w:val="00B050"/>
+          <w:sz w:val="22"/>
+          <w:szCs w:val="22"/>
+        </w:rPr>
+        <w:t>more in-depth studies</w:t>
+      </w:r>
+      <w:r>
+        <w:rPr>
+          <w:rFonts w:ascii="Times New Roman" w:hAnsi="Times New Roman"/>
+          <w:color w:val="00B050"/>
+          <w:sz w:val="22"/>
+          <w:szCs w:val="22"/>
+        </w:rPr>
+        <w:t xml:space="preserve"> to </w:t>
+      </w:r>
+      <w:r>
+        <w:rPr>
+          <w:rFonts w:ascii="Times New Roman" w:hAnsi="Times New Roman"/>
+          <w:color w:val="00B050"/>
+          <w:sz w:val="22"/>
+          <w:szCs w:val="22"/>
+        </w:rPr>
+        <w:t xml:space="preserve">elicit a lot of interest and engagement from reviewers, but then </w:t>
+      </w:r>
+      <w:r>
+        <w:rPr>
+          <w:rFonts w:ascii="Times New Roman" w:hAnsi="Times New Roman"/>
+          <w:color w:val="00B050"/>
+          <w:sz w:val="22"/>
+          <w:szCs w:val="22"/>
+        </w:rPr>
+        <w:t>ultimately being delegated to ‘specialty journals’</w:t>
+      </w:r>
+      <w:r>
+        <w:rPr>
+          <w:rFonts w:ascii="Times New Roman" w:hAnsi="Times New Roman"/>
+          <w:color w:val="00B050"/>
+          <w:sz w:val="22"/>
+          <w:szCs w:val="22"/>
+        </w:rPr>
+        <w:t>. So,</w:t>
+      </w:r>
+      <w:r>
+        <w:rPr>
+          <w:rFonts w:ascii="Times New Roman" w:hAnsi="Times New Roman"/>
+          <w:color w:val="00B050"/>
+          <w:sz w:val="22"/>
+          <w:szCs w:val="22"/>
+        </w:rPr>
+        <w:t xml:space="preserve"> we </w:t>
+      </w:r>
       <w:r>
         <w:rPr>
           <w:rFonts w:ascii="Times New Roman" w:hAnsi="Times New Roman"/>
@@ -8520,7 +8444,7 @@
           <w:szCs w:val="22"/>
         </w:rPr>
         <w:lastRenderedPageBreak/>
-        <w:t xml:space="preserve">As it is a common fate for longer in-depth pieces to be caught in reviews, and then ultimately being delegated to ‘specialty journals’, we hope that the reviewer doesn’t mind us pointing to the following in evaluating our contribution: </w:t>
+        <w:t xml:space="preserve">hope that the reviewer doesn’t mind us pointing to the following in evaluating our contribution: </w:t>
       </w:r>
       <w:r>
         <w:rPr>
@@ -8558,7 +8482,25 @@
           <w:sz w:val="22"/>
           <w:szCs w:val="22"/>
         </w:rPr>
-        <w:t xml:space="preserve"> As we try to motivate more clearly in the revised manuscript, our goal is to show the field—including beyond speech perception—that there are important insights to be gained by carefully evaluating </w:t>
+        <w:t xml:space="preserve"> </w:t>
+      </w:r>
+      <w:r>
+        <w:rPr>
+          <w:rFonts w:ascii="Times New Roman" w:hAnsi="Times New Roman"/>
+          <w:color w:val="00B050"/>
+          <w:sz w:val="22"/>
+          <w:szCs w:val="22"/>
+        </w:rPr>
+        <w:t>We hope we are not alone in seeing value in the bigger picture framing we now provide in the introduction, guided by the feedback from reviewers. O</w:t>
+      </w:r>
+      <w:r>
+        <w:rPr>
+          <w:rFonts w:ascii="Times New Roman" w:hAnsi="Times New Roman"/>
+          <w:color w:val="00B050"/>
+          <w:sz w:val="22"/>
+          <w:szCs w:val="22"/>
+        </w:rPr>
+        <w:t xml:space="preserve">ur goal is to show the field—including beyond speech perception—that there are important insights to be gained by carefully evaluating </w:t>
       </w:r>
       <w:r>
         <w:rPr>
@@ -8920,6 +8862,7 @@
           <w:color w:val="00B050"/>
           <w:sz w:val="22"/>
           <w:szCs w:val="22"/>
+          <w:u w:val="single"/>
         </w:rPr>
       </w:pPr>
       <w:r>
@@ -8961,7 +8904,17 @@
           <w:szCs w:val="22"/>
           <w:u w:val="single"/>
         </w:rPr>
-        <w:t xml:space="preserve"> have done so (see main part of letter). It is still a long paper that makes </w:t>
+        <w:t xml:space="preserve"> have done so (see main part of letter).</w:t>
+      </w:r>
+      <w:r>
+        <w:rPr>
+          <w:rFonts w:ascii="Times New Roman" w:hAnsi="Times New Roman"/>
+          <w:color w:val="00B050"/>
+          <w:sz w:val="22"/>
+          <w:szCs w:val="22"/>
+          <w:u w:val="single"/>
+        </w:rPr>
+        <w:t xml:space="preserve"> </w:t>
       </w:r>
       <w:proofErr w:type="gramStart"/>
       <w:r>
@@ -8970,9 +8923,63 @@
           <w:color w:val="00B050"/>
           <w:sz w:val="22"/>
           <w:szCs w:val="22"/>
+        </w:rPr>
+        <w:t>In particular, we</w:t>
+      </w:r>
+      <w:proofErr w:type="gramEnd"/>
+      <w:r>
+        <w:rPr>
+          <w:rFonts w:ascii="Times New Roman" w:hAnsi="Times New Roman"/>
+          <w:color w:val="00B050"/>
+          <w:sz w:val="22"/>
+          <w:szCs w:val="22"/>
+        </w:rPr>
+        <w:t xml:space="preserve"> now state up front that prediction 3 about the convergence against the exposure statistics is the one of primary interest to us. But it’s basically impossible to test that prediction without also testing predictions 1 and 2a-b over an incremental paradigm (and that in turn means one gets a test of prediction 4 for ‘free’).</w:t>
+      </w:r>
+    </w:p>
+    <w:p>
+      <w:pPr>
+        <w:ind w:firstLine="0"/>
+        <w:rPr>
+          <w:rFonts w:ascii="Times New Roman" w:hAnsi="Times New Roman"/>
+          <w:color w:val="00B050"/>
+          <w:sz w:val="22"/>
+          <w:szCs w:val="22"/>
           <w:u w:val="single"/>
         </w:rPr>
-        <w:t>a number of</w:t>
+      </w:pPr>
+    </w:p>
+    <w:p>
+      <w:pPr>
+        <w:ind w:firstLine="0"/>
+        <w:rPr>
+          <w:rFonts w:ascii="Times New Roman" w:hAnsi="Times New Roman"/>
+          <w:color w:val="00B050"/>
+          <w:sz w:val="22"/>
+          <w:szCs w:val="22"/>
+        </w:rPr>
+      </w:pPr>
+      <w:r>
+        <w:rPr>
+          <w:rFonts w:ascii="Times New Roman" w:hAnsi="Times New Roman"/>
+          <w:color w:val="00B050"/>
+          <w:sz w:val="22"/>
+          <w:szCs w:val="22"/>
+          <w:u w:val="single"/>
+        </w:rPr>
+        <w:lastRenderedPageBreak/>
+        <w:t xml:space="preserve">Even with the many </w:t>
+      </w:r>
+      <w:proofErr w:type="gramStart"/>
+      <w:r>
+        <w:rPr>
+          <w:rFonts w:ascii="Times New Roman" w:hAnsi="Times New Roman"/>
+          <w:color w:val="00B050"/>
+          <w:sz w:val="22"/>
+          <w:szCs w:val="22"/>
+          <w:u w:val="single"/>
+        </w:rPr>
+        <w:t>presentation</w:t>
       </w:r>
       <w:proofErr w:type="gramEnd"/>
       <w:r>
@@ -8983,7 +8990,37 @@
           <w:szCs w:val="22"/>
           <w:u w:val="single"/>
         </w:rPr>
-        <w:t xml:space="preserve"> novel points, including methodologically, empirically, and theoretically.</w:t>
+        <w:t xml:space="preserve"> changes we implemented, the paper</w:t>
+      </w:r>
+      <w:r>
+        <w:rPr>
+          <w:rFonts w:ascii="Times New Roman" w:hAnsi="Times New Roman"/>
+          <w:color w:val="00B050"/>
+          <w:sz w:val="22"/>
+          <w:szCs w:val="22"/>
+          <w:u w:val="single"/>
+        </w:rPr>
+        <w:t xml:space="preserve"> </w:t>
+      </w:r>
+      <w:r>
+        <w:rPr>
+          <w:rFonts w:ascii="Times New Roman" w:hAnsi="Times New Roman"/>
+          <w:color w:val="00B050"/>
+          <w:sz w:val="22"/>
+          <w:szCs w:val="22"/>
+          <w:u w:val="single"/>
+        </w:rPr>
+        <w:t>still presents a complex argument, and</w:t>
+      </w:r>
+      <w:r>
+        <w:rPr>
+          <w:rFonts w:ascii="Times New Roman" w:hAnsi="Times New Roman"/>
+          <w:color w:val="00B050"/>
+          <w:sz w:val="22"/>
+          <w:szCs w:val="22"/>
+          <w:u w:val="single"/>
+        </w:rPr>
+        <w:t xml:space="preserve"> makes a number of novel points, including methodologically, empirically, and theoretically.</w:t>
       </w:r>
       <w:r>
         <w:rPr>
@@ -9010,7 +9047,34 @@
           <w:sz w:val="22"/>
           <w:szCs w:val="22"/>
         </w:rPr>
-        <w:t xml:space="preserve"> revisions help clarify why it’s worth the read.</w:t>
+        <w:t xml:space="preserve"> revisions help clarify why</w:t>
+      </w:r>
+      <w:r>
+        <w:rPr>
+          <w:rFonts w:ascii="Times New Roman" w:hAnsi="Times New Roman"/>
+          <w:color w:val="00B050"/>
+          <w:sz w:val="22"/>
+          <w:szCs w:val="22"/>
+        </w:rPr>
+        <w:t xml:space="preserve"> we believe</w:t>
+      </w:r>
+      <w:r>
+        <w:rPr>
+          <w:rFonts w:ascii="Times New Roman" w:hAnsi="Times New Roman"/>
+          <w:color w:val="00B050"/>
+          <w:sz w:val="22"/>
+          <w:szCs w:val="22"/>
+        </w:rPr>
+        <w:t xml:space="preserve"> it’s worth the read</w:t>
+      </w:r>
+      <w:r>
+        <w:rPr>
+          <w:rFonts w:ascii="Times New Roman" w:hAnsi="Times New Roman"/>
+          <w:color w:val="00B050"/>
+          <w:sz w:val="22"/>
+          <w:szCs w:val="22"/>
+        </w:rPr>
+        <w:t>?</w:t>
       </w:r>
     </w:p>
     <w:p>
@@ -9066,7 +9130,6 @@
           <w:sz w:val="22"/>
           <w:szCs w:val="22"/>
         </w:rPr>
-        <w:lastRenderedPageBreak/>
         <w:t xml:space="preserve">* To some extent it feels like the authors are sort of setting up the easy predictions to test. They do a nice job of laying out relevant principles like the effect of exposure amount, the role of prior expectations and so forth. But in exploring the permutations of these things they come to some </w:t>
       </w:r>
       <w:proofErr w:type="gramStart"/>
@@ -9180,16 +9243,44 @@
           <w:color w:val="00B050"/>
           <w:sz w:val="22"/>
           <w:szCs w:val="22"/>
-        </w:rPr>
-      </w:pPr>
-      <w:r>
-        <w:rPr>
-          <w:rFonts w:ascii="Times New Roman" w:hAnsi="Times New Roman"/>
-          <w:color w:val="00B050"/>
-          <w:sz w:val="22"/>
-          <w:szCs w:val="22"/>
-        </w:rPr>
-        <w:t>We seem have similar theoretical biases</w:t>
+          <w:u w:val="single"/>
+        </w:rPr>
+      </w:pPr>
+      <w:r>
+        <w:rPr>
+          <w:rFonts w:ascii="Times New Roman" w:hAnsi="Times New Roman"/>
+          <w:color w:val="00B050"/>
+          <w:sz w:val="22"/>
+          <w:szCs w:val="22"/>
+        </w:rPr>
+        <w:t xml:space="preserve">We seem </w:t>
+      </w:r>
+      <w:r>
+        <w:rPr>
+          <w:rFonts w:ascii="Times New Roman" w:hAnsi="Times New Roman"/>
+          <w:color w:val="00B050"/>
+          <w:sz w:val="22"/>
+          <w:szCs w:val="22"/>
+        </w:rPr>
+        <w:t xml:space="preserve">to </w:t>
+      </w:r>
+      <w:r>
+        <w:rPr>
+          <w:rFonts w:ascii="Times New Roman" w:hAnsi="Times New Roman"/>
+          <w:color w:val="00B050"/>
+          <w:sz w:val="22"/>
+          <w:szCs w:val="22"/>
+        </w:rPr>
+        <w:t>share</w:t>
+      </w:r>
+      <w:r>
+        <w:rPr>
+          <w:rFonts w:ascii="Times New Roman" w:hAnsi="Times New Roman"/>
+          <w:color w:val="00B050"/>
+          <w:sz w:val="22"/>
+          <w:szCs w:val="22"/>
+        </w:rPr>
+        <w:t xml:space="preserve"> similar theoretical biases</w:t>
       </w:r>
       <w:r>
         <w:rPr>
@@ -9207,7 +9298,25 @@
           <w:sz w:val="22"/>
           <w:szCs w:val="22"/>
         </w:rPr>
-        <w:t xml:space="preserve"> as the reviewer. However, the fact is that not everyone takes for granted that rapid changes in speech perception involve </w:t>
+        <w:t xml:space="preserve"> </w:t>
+      </w:r>
+      <w:r>
+        <w:rPr>
+          <w:rFonts w:ascii="Times New Roman" w:hAnsi="Times New Roman"/>
+          <w:color w:val="00B050"/>
+          <w:sz w:val="22"/>
+          <w:szCs w:val="22"/>
+        </w:rPr>
+        <w:t>with</w:t>
+      </w:r>
+      <w:r>
+        <w:rPr>
+          <w:rFonts w:ascii="Times New Roman" w:hAnsi="Times New Roman"/>
+          <w:color w:val="00B050"/>
+          <w:sz w:val="22"/>
+          <w:szCs w:val="22"/>
+        </w:rPr>
+        <w:t xml:space="preserve"> the reviewer. However, the fact is that not everyone takes for granted that rapid changes in speech perception involve </w:t>
       </w:r>
       <w:r>
         <w:rPr>
@@ -9236,7 +9345,75 @@
           <w:sz w:val="22"/>
           <w:szCs w:val="22"/>
         </w:rPr>
-        <w:t xml:space="preserve">Figure 1 is meant to illustrate these logical possibilities. Critically, we find it highly unlikely that a reader would read our </w:t>
+        <w:t>Figure 1 is meant to illustrate these logical possibilities.</w:t>
+      </w:r>
+      <w:r>
+        <w:rPr>
+          <w:rFonts w:ascii="Times New Roman" w:hAnsi="Times New Roman"/>
+          <w:color w:val="00B050"/>
+          <w:sz w:val="22"/>
+          <w:szCs w:val="22"/>
+        </w:rPr>
+        <w:t xml:space="preserve"> </w:t>
+      </w:r>
+      <w:r>
+        <w:rPr>
+          <w:rFonts w:ascii="Times New Roman" w:hAnsi="Times New Roman"/>
+          <w:color w:val="00B050"/>
+          <w:sz w:val="22"/>
+          <w:szCs w:val="22"/>
+        </w:rPr>
+        <w:t>Additionally, Figure 1 serves to onboard non-experts.</w:t>
+      </w:r>
+      <w:r>
+        <w:rPr>
+          <w:rFonts w:ascii="Times New Roman" w:hAnsi="Times New Roman"/>
+          <w:color w:val="00B050"/>
+          <w:sz w:val="22"/>
+          <w:szCs w:val="22"/>
+        </w:rPr>
+        <w:t xml:space="preserve"> </w:t>
+      </w:r>
+      <w:r>
+        <w:rPr>
+          <w:rFonts w:ascii="Times New Roman" w:hAnsi="Times New Roman"/>
+          <w:color w:val="00B050"/>
+          <w:sz w:val="22"/>
+          <w:szCs w:val="22"/>
+          <w:u w:val="single"/>
+        </w:rPr>
+        <w:t>We now clearly state that some of the predictions are more plausible than others.</w:t>
+      </w:r>
+    </w:p>
+    <w:p>
+      <w:pPr>
+        <w:ind w:firstLine="0"/>
+        <w:rPr>
+          <w:rFonts w:ascii="Times New Roman" w:hAnsi="Times New Roman"/>
+          <w:color w:val="00B050"/>
+          <w:sz w:val="22"/>
+          <w:szCs w:val="22"/>
+        </w:rPr>
+      </w:pPr>
+    </w:p>
+    <w:p>
+      <w:pPr>
+        <w:ind w:firstLine="0"/>
+        <w:rPr>
+          <w:rFonts w:ascii="Times New Roman" w:hAnsi="Times New Roman"/>
+          <w:color w:val="00B050"/>
+          <w:sz w:val="22"/>
+          <w:szCs w:val="22"/>
+        </w:rPr>
+      </w:pPr>
+      <w:r>
+        <w:rPr>
+          <w:rFonts w:ascii="Times New Roman" w:hAnsi="Times New Roman"/>
+          <w:color w:val="00B050"/>
+          <w:sz w:val="22"/>
+          <w:szCs w:val="22"/>
+        </w:rPr>
+        <w:t xml:space="preserve">As for the reviewer’s point about the ground-truth, it is unclear to us how “a ground truth in the world” is different from a ground truth “only known by the talker”. In both cases, learners need to draw inferences. One might argue—and perhaps that’s what the reviewer has in mind—that listeners might have more uncertainty than word learners given the high degree of cross-talker variability. But this misses that listeners already have experienced many different </w:t>
       </w:r>
       <w:proofErr w:type="gramStart"/>
       <w:r>
@@ -9246,7 +9423,16 @@
           <w:sz w:val="22"/>
           <w:szCs w:val="22"/>
         </w:rPr>
-        <w:t>paper, and</w:t>
+        <w:t>talkers</w:t>
+      </w:r>
+      <w:r>
+        <w:rPr>
+          <w:rFonts w:ascii="Times New Roman" w:hAnsi="Times New Roman"/>
+          <w:color w:val="00B050"/>
+          <w:sz w:val="22"/>
+          <w:szCs w:val="22"/>
+        </w:rPr>
+        <w:t>, and</w:t>
       </w:r>
       <w:proofErr w:type="gramEnd"/>
       <w:r>
@@ -9256,918 +9442,7 @@
           <w:sz w:val="22"/>
           <w:szCs w:val="22"/>
         </w:rPr>
-        <w:t xml:space="preserve"> think that our main contribution is to have rejected one-shot learning or linear changes. </w:t>
-      </w:r>
-      <w:r>
-        <w:rPr>
-          <w:rFonts w:ascii="Times New Roman" w:hAnsi="Times New Roman"/>
-          <w:color w:val="00B050"/>
-          <w:sz w:val="22"/>
-          <w:szCs w:val="22"/>
-        </w:rPr>
-        <w:t>Additionally, Figure 1 serves to onboard non-experts.</w:t>
-      </w:r>
-    </w:p>
-    <w:p>
-      <w:pPr>
-        <w:ind w:firstLine="0"/>
-        <w:rPr>
-          <w:rFonts w:ascii="Times New Roman" w:hAnsi="Times New Roman"/>
-          <w:color w:val="00B050"/>
-          <w:sz w:val="22"/>
-          <w:szCs w:val="22"/>
-        </w:rPr>
-      </w:pPr>
-    </w:p>
-    <w:p>
-      <w:pPr>
-        <w:ind w:firstLine="0"/>
-        <w:rPr>
-          <w:rFonts w:ascii="Times New Roman" w:hAnsi="Times New Roman"/>
-          <w:color w:val="00B050"/>
-          <w:sz w:val="22"/>
-          <w:szCs w:val="22"/>
-        </w:rPr>
-      </w:pPr>
-      <w:r>
-        <w:rPr>
-          <w:rFonts w:ascii="Times New Roman" w:hAnsi="Times New Roman"/>
-          <w:color w:val="00B050"/>
-          <w:sz w:val="22"/>
-          <w:szCs w:val="22"/>
-        </w:rPr>
-        <w:t>As for the reviewer’s point about the ground-truth, it is unclear to us how “a ground truth in the world” is different from a ground truth “only known by the talker”. In both cases, learners need to draw inferences. One might argue—and perhaps that’s what the reviewer has in mind—that listeners might have more uncertainty than word learners given the high degree of cross-talker variability. But this misses that listeners already have experienced many different talkers before (and thus have quite a bit more information than an infant learning new words). In short, we don’t think the situation is as black and white as the reviewer seems to believe.</w:t>
-      </w:r>
-    </w:p>
-    <w:p>
-      <w:pPr>
-        <w:ind w:firstLine="0"/>
-        <w:rPr>
-          <w:rFonts w:ascii="Times New Roman" w:hAnsi="Times New Roman"/>
-          <w:sz w:val="22"/>
-          <w:szCs w:val="22"/>
-        </w:rPr>
-      </w:pPr>
-    </w:p>
-    <w:p>
-      <w:pPr>
-        <w:ind w:firstLine="0"/>
-        <w:rPr>
-          <w:rFonts w:ascii="Times New Roman" w:hAnsi="Times New Roman"/>
-          <w:sz w:val="22"/>
-          <w:szCs w:val="22"/>
-        </w:rPr>
-      </w:pPr>
-      <w:proofErr w:type="spellStart"/>
-      <w:r>
-        <w:rPr>
-          <w:rFonts w:ascii="Times New Roman" w:hAnsi="Times New Roman"/>
-          <w:sz w:val="22"/>
-          <w:szCs w:val="22"/>
-        </w:rPr>
-        <w:t>*</w:t>
-      </w:r>
-      <w:proofErr w:type="spellEnd"/>
-      <w:r>
-        <w:rPr>
-          <w:rFonts w:ascii="Times New Roman" w:hAnsi="Times New Roman"/>
-          <w:sz w:val="22"/>
-          <w:szCs w:val="22"/>
-        </w:rPr>
-        <w:t xml:space="preserve"> I was surprised that no power analysis or justification was given - particularly given that part of the study was preregistered. I don't think every sample size needs to be justified by a priori power - particularly the first study in a new paradigm where effect sizes can't be known. I'm fine if the argument is just "we ran a lot because we didn't know what to expect". But even </w:t>
-      </w:r>
-      <w:proofErr w:type="gramStart"/>
-      <w:r>
-        <w:rPr>
-          <w:rFonts w:ascii="Times New Roman" w:hAnsi="Times New Roman"/>
-          <w:sz w:val="22"/>
-          <w:szCs w:val="22"/>
-        </w:rPr>
-        <w:t>then</w:t>
-      </w:r>
-      <w:proofErr w:type="gramEnd"/>
-      <w:r>
-        <w:rPr>
-          <w:rFonts w:ascii="Times New Roman" w:hAnsi="Times New Roman"/>
-          <w:sz w:val="22"/>
-          <w:szCs w:val="22"/>
-        </w:rPr>
-        <w:t xml:space="preserve"> it would be very useful to include a sensitivity/minimum detectable effect analysis to help the reader understand what kind of effects could be detected.</w:t>
-      </w:r>
-    </w:p>
-    <w:p>
-      <w:pPr>
-        <w:ind w:firstLine="0"/>
-        <w:rPr>
-          <w:rFonts w:ascii="Times New Roman" w:hAnsi="Times New Roman"/>
-          <w:sz w:val="22"/>
-          <w:szCs w:val="22"/>
-        </w:rPr>
-      </w:pPr>
-    </w:p>
-    <w:p>
-      <w:pPr>
-        <w:ind w:firstLine="0"/>
-        <w:rPr>
-          <w:rFonts w:ascii="Times New Roman" w:hAnsi="Times New Roman"/>
-          <w:color w:val="00B050"/>
-          <w:sz w:val="22"/>
-          <w:szCs w:val="22"/>
-        </w:rPr>
-      </w:pPr>
-      <w:r>
-        <w:rPr>
-          <w:rFonts w:ascii="Times New Roman" w:hAnsi="Times New Roman"/>
-          <w:color w:val="00B050"/>
-          <w:sz w:val="22"/>
-          <w:szCs w:val="22"/>
-        </w:rPr>
-        <w:t xml:space="preserve">We </w:t>
-      </w:r>
-      <w:r>
-        <w:rPr>
-          <w:rFonts w:ascii="Times New Roman" w:hAnsi="Times New Roman"/>
-          <w:color w:val="00B050"/>
-          <w:sz w:val="22"/>
-          <w:szCs w:val="22"/>
-        </w:rPr>
-        <w:t xml:space="preserve">appreciate this call out. We have not (yet) added a sensitivity analysis. But would be happy to do so if the reviewer believes this is critical. </w:t>
-      </w:r>
-    </w:p>
-    <w:p>
-      <w:pPr>
-        <w:ind w:firstLine="0"/>
-        <w:rPr>
-          <w:rFonts w:ascii="Times New Roman" w:hAnsi="Times New Roman"/>
-          <w:color w:val="00B050"/>
-          <w:sz w:val="22"/>
-          <w:szCs w:val="22"/>
-        </w:rPr>
-      </w:pPr>
-    </w:p>
-    <w:p>
-      <w:pPr>
-        <w:ind w:firstLine="0"/>
-        <w:rPr>
-          <w:rFonts w:ascii="Times New Roman" w:hAnsi="Times New Roman"/>
-          <w:color w:val="00B050"/>
-          <w:sz w:val="22"/>
-          <w:szCs w:val="22"/>
-        </w:rPr>
-      </w:pPr>
-      <w:r>
-        <w:rPr>
-          <w:rFonts w:ascii="Times New Roman" w:hAnsi="Times New Roman"/>
-          <w:color w:val="00B050"/>
-          <w:sz w:val="22"/>
-          <w:szCs w:val="22"/>
-        </w:rPr>
-        <w:t>For context: s</w:t>
-      </w:r>
-      <w:r>
-        <w:rPr>
-          <w:rFonts w:ascii="Times New Roman" w:hAnsi="Times New Roman"/>
-          <w:color w:val="00B050"/>
-          <w:sz w:val="22"/>
-          <w:szCs w:val="22"/>
-        </w:rPr>
-        <w:t xml:space="preserve">tandard power analyses would have been uninformative given that this is the first study of this type (for issues with the common practice of conducting power analyses over assumed effect sizes, such as the power to detect a “moderate” effect, see Xie et al., 2023). Instead, </w:t>
-      </w:r>
-      <w:r>
-        <w:rPr>
-          <w:rFonts w:ascii="Times New Roman" w:hAnsi="Times New Roman"/>
-          <w:color w:val="00B050"/>
-          <w:sz w:val="22"/>
-          <w:szCs w:val="22"/>
-        </w:rPr>
-        <w:t xml:space="preserve">we had the benefit of model-guided predictions—we knew exactly how far listeners’ categorization functions should shift if they fully converged against the input (which they did not). And we had previously run many </w:t>
-      </w:r>
-      <w:r>
-        <w:rPr>
-          <w:rFonts w:ascii="Times New Roman" w:hAnsi="Times New Roman"/>
-          <w:color w:val="00B050"/>
-          <w:sz w:val="22"/>
-          <w:szCs w:val="22"/>
-        </w:rPr>
-        <w:t>(non-incremental) distributional learning studies in our lab</w:t>
-      </w:r>
-      <w:r>
-        <w:rPr>
-          <w:rFonts w:ascii="Times New Roman" w:hAnsi="Times New Roman"/>
-          <w:color w:val="00B050"/>
-          <w:sz w:val="22"/>
-          <w:szCs w:val="22"/>
-        </w:rPr>
-        <w:t xml:space="preserve"> (with power analyses) and thus knew how many participants would give us reasonable power to detect even half of the shifts expected for an idealized learner. </w:t>
-      </w:r>
-      <w:r>
-        <w:rPr>
-          <w:rFonts w:ascii="Times New Roman" w:hAnsi="Times New Roman"/>
-          <w:color w:val="00B050"/>
-          <w:sz w:val="22"/>
-          <w:szCs w:val="22"/>
-        </w:rPr>
-        <w:t xml:space="preserve"> (citations omitted for the sake of anonymity).</w:t>
-      </w:r>
-      <w:r>
-        <w:rPr>
-          <w:rFonts w:ascii="Times New Roman" w:hAnsi="Times New Roman"/>
-          <w:color w:val="00B050"/>
-          <w:sz w:val="22"/>
-          <w:szCs w:val="22"/>
-        </w:rPr>
-        <w:t xml:space="preserve"> </w:t>
-      </w:r>
-    </w:p>
-    <w:p>
-      <w:pPr>
-        <w:ind w:firstLine="0"/>
-        <w:rPr>
-          <w:rFonts w:ascii="Times New Roman" w:hAnsi="Times New Roman"/>
-          <w:color w:val="00B050"/>
-          <w:sz w:val="22"/>
-          <w:szCs w:val="22"/>
-        </w:rPr>
-      </w:pPr>
-    </w:p>
-    <w:p>
-      <w:pPr>
-        <w:ind w:firstLine="0"/>
-        <w:rPr>
-          <w:rFonts w:ascii="Times New Roman" w:hAnsi="Times New Roman"/>
-          <w:color w:val="00B050"/>
-          <w:sz w:val="22"/>
-          <w:szCs w:val="22"/>
-        </w:rPr>
-      </w:pPr>
-      <w:r>
-        <w:rPr>
-          <w:rFonts w:ascii="Times New Roman" w:hAnsi="Times New Roman"/>
-          <w:color w:val="00B050"/>
-          <w:sz w:val="22"/>
-          <w:szCs w:val="22"/>
-        </w:rPr>
-        <w:t xml:space="preserve">We </w:t>
-      </w:r>
-      <w:r>
-        <w:rPr>
-          <w:rFonts w:ascii="Times New Roman" w:hAnsi="Times New Roman"/>
-          <w:color w:val="00B050"/>
-          <w:sz w:val="22"/>
-          <w:szCs w:val="22"/>
-        </w:rPr>
-        <w:t xml:space="preserve">also </w:t>
-      </w:r>
-      <w:r>
-        <w:rPr>
-          <w:rFonts w:ascii="Times New Roman" w:hAnsi="Times New Roman"/>
-          <w:color w:val="00B050"/>
-          <w:sz w:val="22"/>
-          <w:szCs w:val="22"/>
-        </w:rPr>
-        <w:t>note that we find all tested hypotheses—all of them dictated by distributional learning models—confirmed (except for the prediction that learning should continue until convergence against the exposure statistics, for which we find decisive, strong rejection of the hypothesis). In short, our data is strikingly unambiguous despite the many (planned) questions we ask. This is not the type of patterning one would expect from an unpowered study.</w:t>
-      </w:r>
-    </w:p>
-    <w:p>
-      <w:pPr>
-        <w:ind w:firstLine="0"/>
-        <w:rPr>
-          <w:rFonts w:ascii="Times New Roman" w:hAnsi="Times New Roman"/>
-          <w:color w:val="00B050"/>
-          <w:sz w:val="22"/>
-          <w:szCs w:val="22"/>
-        </w:rPr>
-      </w:pPr>
-    </w:p>
-    <w:p>
-      <w:pPr>
-        <w:ind w:firstLine="0"/>
-        <w:rPr>
-          <w:rFonts w:ascii="Times New Roman" w:hAnsi="Times New Roman"/>
-          <w:color w:val="00B050"/>
-          <w:sz w:val="22"/>
-          <w:szCs w:val="22"/>
-        </w:rPr>
-      </w:pPr>
-      <w:r>
-        <w:rPr>
-          <w:rFonts w:ascii="Times New Roman" w:hAnsi="Times New Roman"/>
-          <w:color w:val="00B050"/>
-          <w:sz w:val="22"/>
-          <w:szCs w:val="22"/>
-        </w:rPr>
-        <w:t xml:space="preserve">What </w:t>
-      </w:r>
-      <w:r>
-        <w:rPr>
-          <w:rFonts w:ascii="Times New Roman" w:hAnsi="Times New Roman"/>
-          <w:color w:val="00B050"/>
-          <w:sz w:val="22"/>
-          <w:szCs w:val="22"/>
-        </w:rPr>
-        <w:t>do</w:t>
-      </w:r>
-      <w:r>
-        <w:rPr>
-          <w:rFonts w:ascii="Times New Roman" w:hAnsi="Times New Roman"/>
-          <w:color w:val="00B050"/>
-          <w:sz w:val="22"/>
-          <w:szCs w:val="22"/>
-        </w:rPr>
-        <w:t xml:space="preserve"> power analyses add at this point? An informative analysis would require simulations over a wide range of effect sizes, and it would tell us that there are some effects that are small enough to give us little power in this paradigm. But what will other researchers make out of this? </w:t>
-      </w:r>
-      <w:r>
-        <w:rPr>
-          <w:rFonts w:ascii="Times New Roman" w:hAnsi="Times New Roman"/>
-          <w:color w:val="00B050"/>
-          <w:sz w:val="22"/>
-          <w:szCs w:val="22"/>
-          <w:u w:val="single"/>
-        </w:rPr>
-        <w:t>The minimally detectable effect size (e.g., the minimal change in the PSE for which we would have 95% ‘power’) is not meaningful to a researcher who does not also know what shift to expect</w:t>
-      </w:r>
-      <w:r>
-        <w:rPr>
-          <w:rFonts w:ascii="Times New Roman" w:hAnsi="Times New Roman"/>
-          <w:color w:val="00B050"/>
-          <w:sz w:val="22"/>
-          <w:szCs w:val="22"/>
-        </w:rPr>
-        <w:t xml:space="preserve"> given a) the phonetic distributions in listeners’ prior experience, b) the phonetic distributions in the exposure input, c) the amount of exposure, d) the position of the test stimuli, and e) participants’ rate of attentional lapses (which presumably depends on the stimuli, task, and instructions the researcher will employ, etc.). </w:t>
-      </w:r>
-    </w:p>
-    <w:p>
-      <w:pPr>
-        <w:ind w:firstLine="0"/>
-        <w:rPr>
-          <w:rFonts w:ascii="Times New Roman" w:hAnsi="Times New Roman"/>
-          <w:color w:val="00B050"/>
-          <w:sz w:val="22"/>
-          <w:szCs w:val="22"/>
-        </w:rPr>
-      </w:pPr>
-    </w:p>
-    <w:p>
-      <w:pPr>
-        <w:ind w:firstLine="0"/>
-        <w:rPr>
-          <w:rFonts w:ascii="Times New Roman" w:hAnsi="Times New Roman"/>
-          <w:color w:val="00B050"/>
-          <w:sz w:val="22"/>
-          <w:szCs w:val="22"/>
-        </w:rPr>
-      </w:pPr>
-      <w:r>
-        <w:rPr>
-          <w:rFonts w:ascii="Times New Roman" w:hAnsi="Times New Roman"/>
-          <w:color w:val="00B050"/>
-          <w:sz w:val="22"/>
-          <w:szCs w:val="22"/>
-        </w:rPr>
-        <w:t>In short, we sympathize with the call for clear power estimate</w:t>
-      </w:r>
-      <w:r>
-        <w:rPr>
-          <w:rFonts w:ascii="Times New Roman" w:hAnsi="Times New Roman"/>
-          <w:color w:val="00B050"/>
-          <w:sz w:val="22"/>
-          <w:szCs w:val="22"/>
-        </w:rPr>
-        <w:t>s</w:t>
-      </w:r>
-      <w:r>
-        <w:rPr>
-          <w:rFonts w:ascii="Times New Roman" w:hAnsi="Times New Roman"/>
-          <w:color w:val="00B050"/>
-          <w:sz w:val="22"/>
-          <w:szCs w:val="22"/>
-        </w:rPr>
-        <w:t xml:space="preserve"> (and provide them in most of our work). However, </w:t>
-      </w:r>
-      <w:r>
-        <w:rPr>
-          <w:rFonts w:ascii="Times New Roman" w:hAnsi="Times New Roman"/>
-          <w:color w:val="00B050"/>
-          <w:sz w:val="22"/>
-          <w:szCs w:val="22"/>
-        </w:rPr>
-        <w:t>such estimates carry little information—or even risk being misleading—in a field for which researchers have no good basis to calculate expected effect sizes! Indeed, it is our perception that the literature on adaptive speech perception has a fair share of null results that are justified using the logic that a “moderate effect” would have been detected with high power. But there is little information in such statements if the effect predicted by, e.g., a distributional learning model is smaller than “moderate” for the experiment in question (not because distributional learning does not matter but because of the phonetic distributions employed in the experiment). This is one of the many reasons why our revised introduction aims to emphasize the importance of quantitative models.</w:t>
-      </w:r>
-    </w:p>
-    <w:p>
-      <w:pPr>
-        <w:ind w:firstLine="0"/>
-        <w:rPr>
-          <w:rFonts w:ascii="Times New Roman" w:hAnsi="Times New Roman"/>
-          <w:sz w:val="22"/>
-          <w:szCs w:val="22"/>
-        </w:rPr>
-      </w:pPr>
-    </w:p>
-    <w:p>
-      <w:pPr>
-        <w:ind w:firstLine="0"/>
-        <w:rPr>
-          <w:rFonts w:ascii="Times New Roman" w:hAnsi="Times New Roman"/>
-          <w:sz w:val="22"/>
-          <w:szCs w:val="22"/>
-        </w:rPr>
-      </w:pPr>
-      <w:r>
-        <w:rPr>
-          <w:rFonts w:ascii="Times New Roman" w:hAnsi="Times New Roman"/>
-          <w:sz w:val="22"/>
-          <w:szCs w:val="22"/>
-        </w:rPr>
-        <w:t xml:space="preserve">* The other surprising omission. While there is a </w:t>
-      </w:r>
-      <w:proofErr w:type="gramStart"/>
-      <w:r>
-        <w:rPr>
-          <w:rFonts w:ascii="Times New Roman" w:hAnsi="Times New Roman"/>
-          <w:sz w:val="22"/>
-          <w:szCs w:val="22"/>
-        </w:rPr>
-        <w:t>fairly strong</w:t>
-      </w:r>
-      <w:proofErr w:type="gramEnd"/>
-      <w:r>
-        <w:rPr>
-          <w:rFonts w:ascii="Times New Roman" w:hAnsi="Times New Roman"/>
-          <w:sz w:val="22"/>
-          <w:szCs w:val="22"/>
-        </w:rPr>
-        <w:t xml:space="preserve"> theoretical motivation (despite my first concern), by the time I got to the methods, I really didn't know how the hypotheses mapped on to the experimental contrasts and/or conditions? </w:t>
-      </w:r>
-      <w:proofErr w:type="gramStart"/>
-      <w:r>
-        <w:rPr>
-          <w:rFonts w:ascii="Times New Roman" w:hAnsi="Times New Roman"/>
-          <w:sz w:val="22"/>
-          <w:szCs w:val="22"/>
-        </w:rPr>
-        <w:t>Actually, in</w:t>
-      </w:r>
-      <w:proofErr w:type="gramEnd"/>
-      <w:r>
-        <w:rPr>
-          <w:rFonts w:ascii="Times New Roman" w:hAnsi="Times New Roman"/>
-          <w:sz w:val="22"/>
-          <w:szCs w:val="22"/>
-        </w:rPr>
-        <w:t xml:space="preserve"> retrospect, I'm not entirely sure what the hypothesis were?! (which is odd considering how theoretical the intro was). It would help to have some clear statements of the form: "if perception works this way, then we should see a difference in [something] between [some two conditions]". By the time I got to the results, I just kind of had a vision of a general purpose, </w:t>
-      </w:r>
-      <w:proofErr w:type="spellStart"/>
-      <w:r>
-        <w:rPr>
-          <w:rFonts w:ascii="Times New Roman" w:hAnsi="Times New Roman"/>
-          <w:sz w:val="22"/>
-          <w:szCs w:val="22"/>
-        </w:rPr>
-        <w:t>well constructed</w:t>
-      </w:r>
-      <w:proofErr w:type="spellEnd"/>
-      <w:r>
-        <w:rPr>
-          <w:rFonts w:ascii="Times New Roman" w:hAnsi="Times New Roman"/>
-          <w:sz w:val="22"/>
-          <w:szCs w:val="22"/>
-        </w:rPr>
-        <w:t xml:space="preserve"> distributional learning task, and the authors were </w:t>
-      </w:r>
-      <w:proofErr w:type="spellStart"/>
-      <w:r>
-        <w:rPr>
-          <w:rFonts w:ascii="Times New Roman" w:hAnsi="Times New Roman"/>
-          <w:sz w:val="22"/>
-          <w:szCs w:val="22"/>
-        </w:rPr>
-        <w:t>gonna</w:t>
-      </w:r>
-      <w:proofErr w:type="spellEnd"/>
-      <w:r>
-        <w:rPr>
-          <w:rFonts w:ascii="Times New Roman" w:hAnsi="Times New Roman"/>
-          <w:sz w:val="22"/>
-          <w:szCs w:val="22"/>
-        </w:rPr>
-        <w:t xml:space="preserve"> just kind of see what it showed. But I don't think that's what they're up to here.</w:t>
-      </w:r>
-    </w:p>
-    <w:p>
-      <w:pPr>
-        <w:ind w:firstLine="0"/>
-        <w:rPr>
-          <w:rFonts w:ascii="Times New Roman" w:hAnsi="Times New Roman"/>
-          <w:sz w:val="22"/>
-          <w:szCs w:val="22"/>
-        </w:rPr>
-      </w:pPr>
-    </w:p>
-    <w:p>
-      <w:pPr>
-        <w:ind w:firstLine="0"/>
-        <w:rPr>
-          <w:rFonts w:ascii="Times New Roman" w:hAnsi="Times New Roman"/>
-          <w:color w:val="00B050"/>
-          <w:sz w:val="22"/>
-          <w:szCs w:val="22"/>
-          <w:u w:val="single"/>
-        </w:rPr>
-      </w:pPr>
-      <w:r>
-        <w:rPr>
-          <w:rFonts w:ascii="Times New Roman" w:hAnsi="Times New Roman"/>
-          <w:color w:val="00B050"/>
-          <w:sz w:val="22"/>
-          <w:szCs w:val="22"/>
-        </w:rPr>
-        <w:t xml:space="preserve">That is correct. </w:t>
-      </w:r>
-      <w:r>
-        <w:rPr>
-          <w:rFonts w:ascii="Times New Roman" w:hAnsi="Times New Roman"/>
-          <w:color w:val="00B050"/>
-          <w:sz w:val="22"/>
-          <w:szCs w:val="22"/>
-          <w:u w:val="single"/>
-        </w:rPr>
-        <w:t>As outlined in the main part of this letter, o</w:t>
-      </w:r>
-      <w:r>
-        <w:rPr>
-          <w:rFonts w:ascii="Times New Roman" w:hAnsi="Times New Roman"/>
-          <w:color w:val="00B050"/>
-          <w:sz w:val="22"/>
-          <w:szCs w:val="22"/>
-          <w:u w:val="single"/>
-        </w:rPr>
-        <w:t xml:space="preserve">ur </w:t>
-      </w:r>
-      <w:proofErr w:type="gramStart"/>
-      <w:r>
-        <w:rPr>
-          <w:rFonts w:ascii="Times New Roman" w:hAnsi="Times New Roman"/>
-          <w:color w:val="00B050"/>
-          <w:sz w:val="22"/>
-          <w:szCs w:val="22"/>
-          <w:u w:val="single"/>
-        </w:rPr>
-        <w:t>ultimate goal</w:t>
-      </w:r>
-      <w:proofErr w:type="gramEnd"/>
-      <w:r>
-        <w:rPr>
-          <w:rFonts w:ascii="Times New Roman" w:hAnsi="Times New Roman"/>
-          <w:color w:val="00B050"/>
-          <w:sz w:val="22"/>
-          <w:szCs w:val="22"/>
-          <w:u w:val="single"/>
-        </w:rPr>
-        <w:t xml:space="preserve"> </w:t>
-      </w:r>
-      <w:r>
-        <w:rPr>
-          <w:rFonts w:ascii="Times New Roman" w:hAnsi="Times New Roman"/>
-          <w:color w:val="00B050"/>
-          <w:sz w:val="22"/>
-          <w:szCs w:val="22"/>
-          <w:u w:val="single"/>
-        </w:rPr>
-        <w:t>is</w:t>
-      </w:r>
-      <w:r>
-        <w:rPr>
-          <w:rFonts w:ascii="Times New Roman" w:hAnsi="Times New Roman"/>
-          <w:color w:val="00B050"/>
-          <w:sz w:val="22"/>
-          <w:szCs w:val="22"/>
-          <w:u w:val="single"/>
-        </w:rPr>
-        <w:t xml:space="preserve"> to evaluate the extent to which distributional learning can quantitatively account for changes in listeners’ perception.</w:t>
-      </w:r>
-      <w:r>
-        <w:rPr>
-          <w:rFonts w:ascii="Times New Roman" w:hAnsi="Times New Roman"/>
-          <w:color w:val="00B050"/>
-          <w:sz w:val="22"/>
-          <w:szCs w:val="22"/>
-        </w:rPr>
-        <w:t xml:space="preserve"> </w:t>
-      </w:r>
-      <w:r>
-        <w:rPr>
-          <w:rFonts w:ascii="Times New Roman" w:hAnsi="Times New Roman"/>
-          <w:color w:val="00B050"/>
-          <w:sz w:val="22"/>
-          <w:szCs w:val="22"/>
-          <w:u w:val="single"/>
-        </w:rPr>
-        <w:t>This is now anticipated in the introduction.</w:t>
-      </w:r>
-      <w:r>
-        <w:rPr>
-          <w:rFonts w:ascii="Times New Roman" w:hAnsi="Times New Roman"/>
-          <w:color w:val="00B050"/>
-          <w:sz w:val="22"/>
-          <w:szCs w:val="22"/>
-        </w:rPr>
-        <w:t xml:space="preserve"> O</w:t>
-      </w:r>
-      <w:r>
-        <w:rPr>
-          <w:rFonts w:ascii="Times New Roman" w:hAnsi="Times New Roman"/>
-          <w:color w:val="00B050"/>
-          <w:sz w:val="22"/>
-          <w:szCs w:val="22"/>
-        </w:rPr>
-        <w:t xml:space="preserve">ur introduction </w:t>
-      </w:r>
-      <w:r>
-        <w:rPr>
-          <w:rFonts w:ascii="Times New Roman" w:hAnsi="Times New Roman"/>
-          <w:color w:val="00B050"/>
-          <w:sz w:val="22"/>
-          <w:szCs w:val="22"/>
-        </w:rPr>
-        <w:t xml:space="preserve">also </w:t>
-      </w:r>
-      <w:r>
-        <w:rPr>
-          <w:rFonts w:ascii="Times New Roman" w:hAnsi="Times New Roman"/>
-          <w:color w:val="00B050"/>
-          <w:sz w:val="22"/>
-          <w:szCs w:val="22"/>
-        </w:rPr>
-        <w:t xml:space="preserve">is intended to </w:t>
-      </w:r>
-      <w:r>
-        <w:rPr>
-          <w:rFonts w:ascii="Times New Roman" w:hAnsi="Times New Roman"/>
-          <w:color w:val="00B050"/>
-          <w:sz w:val="22"/>
-          <w:szCs w:val="22"/>
-        </w:rPr>
-        <w:t xml:space="preserve">orient readers who are less familiar with this type of reasoning than the reviewer. That is why we initially </w:t>
-      </w:r>
-      <w:r>
-        <w:rPr>
-          <w:rFonts w:ascii="Times New Roman" w:hAnsi="Times New Roman"/>
-          <w:color w:val="00B050"/>
-          <w:sz w:val="22"/>
-          <w:szCs w:val="22"/>
-        </w:rPr>
-        <w:t xml:space="preserve">provide readers with qualitative predictions </w:t>
-      </w:r>
-      <w:r>
-        <w:rPr>
-          <w:rFonts w:ascii="Times New Roman" w:hAnsi="Times New Roman"/>
-          <w:color w:val="00B050"/>
-          <w:sz w:val="22"/>
-          <w:szCs w:val="22"/>
-        </w:rPr>
-        <w:t>of the type that they might be more familiar with from previous work (Predictions 1-4)</w:t>
-      </w:r>
-      <w:r>
-        <w:rPr>
-          <w:rFonts w:ascii="Times New Roman" w:hAnsi="Times New Roman"/>
-          <w:color w:val="00B050"/>
-          <w:sz w:val="22"/>
-          <w:szCs w:val="22"/>
-        </w:rPr>
-        <w:t xml:space="preserve">. </w:t>
-      </w:r>
-      <w:r>
-        <w:rPr>
-          <w:rFonts w:ascii="Times New Roman" w:hAnsi="Times New Roman"/>
-          <w:color w:val="00B050"/>
-          <w:sz w:val="22"/>
-          <w:szCs w:val="22"/>
-          <w:u w:val="single"/>
-        </w:rPr>
-        <w:t xml:space="preserve">We </w:t>
-      </w:r>
-      <w:r>
-        <w:rPr>
-          <w:rFonts w:ascii="Times New Roman" w:hAnsi="Times New Roman"/>
-          <w:color w:val="00B050"/>
-          <w:sz w:val="22"/>
-          <w:szCs w:val="22"/>
-          <w:u w:val="single"/>
-        </w:rPr>
-        <w:t xml:space="preserve">also </w:t>
-      </w:r>
-      <w:r>
-        <w:rPr>
-          <w:rFonts w:ascii="Times New Roman" w:hAnsi="Times New Roman"/>
-          <w:color w:val="00B050"/>
-          <w:sz w:val="22"/>
-          <w:szCs w:val="22"/>
-          <w:u w:val="single"/>
-        </w:rPr>
-        <w:t>have revised the Methods section to more clearly motivate our design decisions.</w:t>
-      </w:r>
-      <w:r>
-        <w:rPr>
-          <w:rFonts w:ascii="Times New Roman" w:hAnsi="Times New Roman"/>
-          <w:color w:val="00B050"/>
-          <w:sz w:val="22"/>
-          <w:szCs w:val="22"/>
-          <w:u w:val="single"/>
-        </w:rPr>
-        <w:t xml:space="preserve"> </w:t>
-      </w:r>
-    </w:p>
-    <w:p>
-      <w:pPr>
-        <w:ind w:firstLine="0"/>
-        <w:rPr>
-          <w:rFonts w:ascii="Times New Roman" w:hAnsi="Times New Roman"/>
-          <w:sz w:val="22"/>
-          <w:szCs w:val="22"/>
-        </w:rPr>
-      </w:pPr>
-    </w:p>
-    <w:p>
-      <w:pPr>
-        <w:ind w:firstLine="0"/>
-        <w:rPr>
-          <w:rFonts w:ascii="Times New Roman" w:hAnsi="Times New Roman"/>
-          <w:sz w:val="22"/>
-          <w:szCs w:val="22"/>
-        </w:rPr>
-      </w:pPr>
-      <w:r>
-        <w:rPr>
-          <w:rFonts w:ascii="Times New Roman" w:hAnsi="Times New Roman"/>
-          <w:sz w:val="22"/>
-          <w:szCs w:val="22"/>
-        </w:rPr>
-        <w:t xml:space="preserve">* I never really understood how they are going to test the hypothesis that the prior state of the category system constrains or predicts subsequent adaptation. That seems to be one of their clear goals here. But they only kind of argue that because they had a pre-test they must be doing </w:t>
-      </w:r>
-      <w:proofErr w:type="gramStart"/>
-      <w:r>
-        <w:rPr>
-          <w:rFonts w:ascii="Times New Roman" w:hAnsi="Times New Roman"/>
-          <w:sz w:val="22"/>
-          <w:szCs w:val="22"/>
-        </w:rPr>
-        <w:t>that .</w:t>
-      </w:r>
-      <w:proofErr w:type="gramEnd"/>
-      <w:r>
-        <w:rPr>
-          <w:rFonts w:ascii="Times New Roman" w:hAnsi="Times New Roman"/>
-          <w:sz w:val="22"/>
-          <w:szCs w:val="22"/>
-        </w:rPr>
-        <w:t xml:space="preserve"> But the presumption seems to be here that everyone had the same prior state. And if everyone is the same to start, and everyone adapts the same, how does this test the hypothesis? To test this, it would seem like you'd need to manipulate the prior state and showed that this influenced the course </w:t>
-      </w:r>
-      <w:r>
-        <w:rPr>
-          <w:rFonts w:ascii="Times New Roman" w:hAnsi="Times New Roman"/>
-          <w:sz w:val="22"/>
-          <w:szCs w:val="22"/>
-        </w:rPr>
-        <w:lastRenderedPageBreak/>
-        <w:t xml:space="preserve">of later learning? Maybe this could be done in an individual </w:t>
-      </w:r>
-      <w:proofErr w:type="gramStart"/>
-      <w:r>
-        <w:rPr>
-          <w:rFonts w:ascii="Times New Roman" w:hAnsi="Times New Roman"/>
-          <w:sz w:val="22"/>
-          <w:szCs w:val="22"/>
-        </w:rPr>
-        <w:t>differences</w:t>
-      </w:r>
-      <w:proofErr w:type="gramEnd"/>
-      <w:r>
-        <w:rPr>
-          <w:rFonts w:ascii="Times New Roman" w:hAnsi="Times New Roman"/>
-          <w:sz w:val="22"/>
-          <w:szCs w:val="22"/>
-        </w:rPr>
-        <w:t xml:space="preserve"> framework (e.g., compare the course of learning for people </w:t>
-      </w:r>
-      <w:proofErr w:type="spellStart"/>
-      <w:r>
-        <w:rPr>
-          <w:rFonts w:ascii="Times New Roman" w:hAnsi="Times New Roman"/>
-          <w:sz w:val="22"/>
-          <w:szCs w:val="22"/>
-        </w:rPr>
-        <w:t>who's</w:t>
-      </w:r>
-      <w:proofErr w:type="spellEnd"/>
-      <w:r>
-        <w:rPr>
-          <w:rFonts w:ascii="Times New Roman" w:hAnsi="Times New Roman"/>
-          <w:sz w:val="22"/>
-          <w:szCs w:val="22"/>
-        </w:rPr>
-        <w:t xml:space="preserve"> pretest boundary was a little lower to those with a slightly higher boundary).</w:t>
-      </w:r>
-    </w:p>
-    <w:p>
-      <w:pPr>
-        <w:ind w:firstLine="0"/>
-        <w:rPr>
-          <w:rFonts w:ascii="Times New Roman" w:hAnsi="Times New Roman"/>
-          <w:sz w:val="22"/>
-          <w:szCs w:val="22"/>
-        </w:rPr>
-      </w:pPr>
-    </w:p>
-    <w:p>
-      <w:pPr>
-        <w:ind w:firstLine="0"/>
-        <w:rPr>
-          <w:rFonts w:ascii="Times New Roman" w:hAnsi="Times New Roman"/>
-          <w:color w:val="00B050"/>
-          <w:sz w:val="22"/>
-          <w:szCs w:val="22"/>
-        </w:rPr>
-      </w:pPr>
-      <w:r>
-        <w:rPr>
-          <w:rFonts w:ascii="Times New Roman" w:hAnsi="Times New Roman"/>
-          <w:color w:val="00B050"/>
-          <w:sz w:val="22"/>
-          <w:szCs w:val="22"/>
-        </w:rPr>
-        <w:t xml:space="preserve">We apologize that this was clear. The revised introduction now points out explicitly that—unlike previous work—we test whether the phonetic distributions a ‘typical’ listener of US English would experience can predict listeners’ pre-test behavior. So, the reviewer is correct: it’s not the pre-test itself that is the innovation; rather, it is the use of the ideal observer and adaptor models that capture listeners’ prior expectations that is novel. The pre-test is a prerequisite </w:t>
-      </w:r>
-      <w:proofErr w:type="gramStart"/>
-      <w:r>
-        <w:rPr>
-          <w:rFonts w:ascii="Times New Roman" w:hAnsi="Times New Roman"/>
-          <w:color w:val="00B050"/>
-          <w:sz w:val="22"/>
-          <w:szCs w:val="22"/>
-        </w:rPr>
-        <w:t>in order to</w:t>
-      </w:r>
-      <w:proofErr w:type="gramEnd"/>
-      <w:r>
-        <w:rPr>
-          <w:rFonts w:ascii="Times New Roman" w:hAnsi="Times New Roman"/>
-          <w:color w:val="00B050"/>
-          <w:sz w:val="22"/>
-          <w:szCs w:val="22"/>
-        </w:rPr>
-        <w:t xml:space="preserve"> be able to test those predictions. This is now stated clearly in the Methods section.</w:t>
-      </w:r>
-    </w:p>
-    <w:p>
-      <w:pPr>
-        <w:ind w:firstLine="0"/>
-        <w:rPr>
-          <w:rFonts w:ascii="Times New Roman" w:hAnsi="Times New Roman"/>
-          <w:color w:val="00B050"/>
-          <w:sz w:val="22"/>
-          <w:szCs w:val="22"/>
-        </w:rPr>
-      </w:pPr>
-    </w:p>
-    <w:p>
-      <w:pPr>
-        <w:ind w:firstLine="0"/>
-        <w:rPr>
-          <w:rFonts w:ascii="Times New Roman" w:hAnsi="Times New Roman"/>
-          <w:color w:val="00B050"/>
-          <w:sz w:val="22"/>
-          <w:szCs w:val="22"/>
-        </w:rPr>
-      </w:pPr>
-      <w:r>
-        <w:rPr>
-          <w:rFonts w:ascii="Times New Roman" w:hAnsi="Times New Roman"/>
-          <w:color w:val="00B050"/>
-          <w:sz w:val="22"/>
-          <w:szCs w:val="22"/>
-        </w:rPr>
-        <w:t xml:space="preserve">(So, no, we are not yet modeling individual differences in experience; rather, we are adding a long overdue simple test as to whether distributional learning theories </w:t>
-      </w:r>
-      <w:proofErr w:type="gramStart"/>
-      <w:r>
-        <w:rPr>
-          <w:rFonts w:ascii="Times New Roman" w:hAnsi="Times New Roman"/>
-          <w:color w:val="00B050"/>
-          <w:sz w:val="22"/>
-          <w:szCs w:val="22"/>
-        </w:rPr>
-        <w:t>actually correctly</w:t>
-      </w:r>
-      <w:proofErr w:type="gramEnd"/>
-      <w:r>
-        <w:rPr>
-          <w:rFonts w:ascii="Times New Roman" w:hAnsi="Times New Roman"/>
-          <w:color w:val="00B050"/>
-          <w:sz w:val="22"/>
-          <w:szCs w:val="22"/>
-        </w:rPr>
-        <w:t xml:space="preserve"> capture listeners’ behavior at the start of the experiment </w:t>
+        <w:t xml:space="preserve"> might be able to infer (rather than learn, in the more narrow sense of the word) which mixture of those previously learned talkers provides a good model for the current input. This is, of course, the very analysis we propose in the general discussion as </w:t>
       </w:r>
       <w:r>
         <w:rPr>
@@ -10178,16 +9453,179 @@
           <w:sz w:val="22"/>
           <w:szCs w:val="22"/>
         </w:rPr>
-        <w:t>and</w:t>
-      </w:r>
-      <w:r>
-        <w:rPr>
-          <w:rFonts w:ascii="Times New Roman" w:hAnsi="Times New Roman"/>
-          <w:color w:val="00B050"/>
-          <w:sz w:val="22"/>
-          <w:szCs w:val="22"/>
-        </w:rPr>
-        <w:t xml:space="preserve"> the way in which these expectations change with exposure. To anticipate a concern the reviewer might have: yes, if one—unlike recent reviews of the field—takes it for granted that distributional learning must underlie rapid changes in speech perception, this is not surprising. One might also argue that other work has found that at least the VOT distributions of US English qualitatively predict listeners’ behavior in non-adaptive perception experiments, e.g.  Kronrod et al., 2016. We agree. We test whether those same prior expectations are compatible with the adaptive behavior listeners’ exhibit across blocks, once prior information is integrated with information from exposure. We find that simple distributional learning models that integrate prior and exposure information incrementally without additional constraints do </w:t>
+        <w:t xml:space="preserve">one </w:t>
+      </w:r>
+      <w:r>
+        <w:rPr>
+          <w:rFonts w:ascii="Times New Roman" w:hAnsi="Times New Roman"/>
+          <w:color w:val="00B050"/>
+          <w:sz w:val="22"/>
+          <w:szCs w:val="22"/>
+        </w:rPr>
+        <w:t xml:space="preserve">plausible theory for the findings we obtain. Critically, </w:t>
+      </w:r>
+      <w:proofErr w:type="gramStart"/>
+      <w:r>
+        <w:rPr>
+          <w:rFonts w:ascii="Times New Roman" w:hAnsi="Times New Roman"/>
+          <w:color w:val="00B050"/>
+          <w:sz w:val="22"/>
+          <w:szCs w:val="22"/>
+        </w:rPr>
+        <w:t>with regard to</w:t>
+      </w:r>
+      <w:proofErr w:type="gramEnd"/>
+      <w:r>
+        <w:rPr>
+          <w:rFonts w:ascii="Times New Roman" w:hAnsi="Times New Roman"/>
+          <w:color w:val="00B050"/>
+          <w:sz w:val="22"/>
+          <w:szCs w:val="22"/>
+        </w:rPr>
+        <w:t xml:space="preserve"> the reviewer’s point, this means that listeners might already </w:t>
+      </w:r>
+      <w:r>
+        <w:rPr>
+          <w:rFonts w:ascii="Times New Roman" w:hAnsi="Times New Roman"/>
+          <w:color w:val="00B050"/>
+          <w:sz w:val="22"/>
+          <w:szCs w:val="22"/>
+        </w:rPr>
+        <w:t>have quite a bit more information than an infant learning new words</w:t>
+      </w:r>
+      <w:r>
+        <w:rPr>
+          <w:rFonts w:ascii="Times New Roman" w:hAnsi="Times New Roman"/>
+          <w:color w:val="00B050"/>
+          <w:sz w:val="22"/>
+          <w:szCs w:val="22"/>
+        </w:rPr>
+        <w:t>, making ‘one-shot’ learning/inferences a more plausible candidate than it might at first blush appear to be to some readers</w:t>
+      </w:r>
+      <w:r>
+        <w:rPr>
+          <w:rFonts w:ascii="Times New Roman" w:hAnsi="Times New Roman"/>
+          <w:color w:val="00B050"/>
+          <w:sz w:val="22"/>
+          <w:szCs w:val="22"/>
+        </w:rPr>
+        <w:t xml:space="preserve">. </w:t>
+      </w:r>
+    </w:p>
+    <w:p>
+      <w:pPr>
+        <w:ind w:firstLine="0"/>
+        <w:rPr>
+          <w:rFonts w:ascii="Times New Roman" w:hAnsi="Times New Roman"/>
+          <w:sz w:val="22"/>
+          <w:szCs w:val="22"/>
+        </w:rPr>
+      </w:pPr>
+    </w:p>
+    <w:p>
+      <w:pPr>
+        <w:ind w:firstLine="0"/>
+        <w:rPr>
+          <w:rFonts w:ascii="Times New Roman" w:hAnsi="Times New Roman"/>
+          <w:sz w:val="22"/>
+          <w:szCs w:val="22"/>
+        </w:rPr>
+      </w:pPr>
+      <w:r>
+        <w:rPr>
+          <w:rFonts w:ascii="Times New Roman" w:hAnsi="Times New Roman"/>
+          <w:sz w:val="22"/>
+          <w:szCs w:val="22"/>
+        </w:rPr>
+        <w:t xml:space="preserve">* I was surprised that no power analysis or justification was given - particularly given that part of the study was preregistered. I don't think every sample size needs to be justified by a priori power - particularly the first study in a new paradigm where effect sizes can't be known. I'm fine if the argument is just "we ran a lot because we didn't know what to expect". But even </w:t>
+      </w:r>
+      <w:proofErr w:type="gramStart"/>
+      <w:r>
+        <w:rPr>
+          <w:rFonts w:ascii="Times New Roman" w:hAnsi="Times New Roman"/>
+          <w:sz w:val="22"/>
+          <w:szCs w:val="22"/>
+        </w:rPr>
+        <w:t>then</w:t>
+      </w:r>
+      <w:proofErr w:type="gramEnd"/>
+      <w:r>
+        <w:rPr>
+          <w:rFonts w:ascii="Times New Roman" w:hAnsi="Times New Roman"/>
+          <w:sz w:val="22"/>
+          <w:szCs w:val="22"/>
+        </w:rPr>
+        <w:t xml:space="preserve"> it would be very useful to include a sensitivity/minimum detectable effect analysis to help the reader understand what kind of effects could be detected.</w:t>
+      </w:r>
+    </w:p>
+    <w:p>
+      <w:pPr>
+        <w:ind w:firstLine="0"/>
+        <w:rPr>
+          <w:rFonts w:ascii="Times New Roman" w:hAnsi="Times New Roman"/>
+          <w:sz w:val="22"/>
+          <w:szCs w:val="22"/>
+        </w:rPr>
+      </w:pPr>
+    </w:p>
+    <w:p>
+      <w:pPr>
+        <w:ind w:firstLine="0"/>
+        <w:rPr>
+          <w:rFonts w:ascii="Times New Roman" w:hAnsi="Times New Roman"/>
+          <w:color w:val="00B050"/>
+          <w:sz w:val="22"/>
+          <w:szCs w:val="22"/>
+        </w:rPr>
+      </w:pPr>
+      <w:r>
+        <w:rPr>
+          <w:rFonts w:ascii="Times New Roman" w:hAnsi="Times New Roman"/>
+          <w:color w:val="00B050"/>
+          <w:sz w:val="22"/>
+          <w:szCs w:val="22"/>
+        </w:rPr>
+        <w:t xml:space="preserve">We </w:t>
+      </w:r>
+      <w:r>
+        <w:rPr>
+          <w:rFonts w:ascii="Times New Roman" w:hAnsi="Times New Roman"/>
+          <w:color w:val="00B050"/>
+          <w:sz w:val="22"/>
+          <w:szCs w:val="22"/>
+        </w:rPr>
+        <w:t xml:space="preserve">appreciate this call out. We have not (yet) added a sensitivity analysis. But would be happy to do so if the reviewer believes this is critical. </w:t>
+      </w:r>
+    </w:p>
+    <w:p>
+      <w:pPr>
+        <w:ind w:firstLine="0"/>
+        <w:rPr>
+          <w:rFonts w:ascii="Times New Roman" w:hAnsi="Times New Roman"/>
+          <w:color w:val="00B050"/>
+          <w:sz w:val="22"/>
+          <w:szCs w:val="22"/>
+        </w:rPr>
+      </w:pPr>
+    </w:p>
+    <w:p>
+      <w:pPr>
+        <w:ind w:firstLine="0"/>
+        <w:rPr>
+          <w:rFonts w:ascii="Times New Roman" w:hAnsi="Times New Roman"/>
+          <w:color w:val="00B050"/>
+          <w:sz w:val="22"/>
+          <w:szCs w:val="22"/>
+        </w:rPr>
+      </w:pPr>
+      <w:r>
+        <w:rPr>
+          <w:rFonts w:ascii="Times New Roman" w:hAnsi="Times New Roman"/>
+          <w:color w:val="00B050"/>
+          <w:sz w:val="22"/>
+          <w:szCs w:val="22"/>
+        </w:rPr>
+        <w:t xml:space="preserve">To clarify our perspective on the value of power analyses for </w:t>
       </w:r>
       <w:r>
         <w:rPr>
@@ -10198,6 +9636,801 @@
           <w:sz w:val="22"/>
           <w:szCs w:val="22"/>
         </w:rPr>
+        <w:t xml:space="preserve">this </w:t>
+      </w:r>
+      <w:r>
+        <w:rPr>
+          <w:rFonts w:ascii="Times New Roman" w:hAnsi="Times New Roman"/>
+          <w:color w:val="00B050"/>
+          <w:sz w:val="22"/>
+          <w:szCs w:val="22"/>
+        </w:rPr>
+        <w:t>study</w:t>
+      </w:r>
+      <w:r>
+        <w:rPr>
+          <w:rFonts w:ascii="Times New Roman" w:hAnsi="Times New Roman"/>
+          <w:color w:val="00B050"/>
+          <w:sz w:val="22"/>
+          <w:szCs w:val="22"/>
+        </w:rPr>
+        <w:t>: s</w:t>
+      </w:r>
+      <w:r>
+        <w:rPr>
+          <w:rFonts w:ascii="Times New Roman" w:hAnsi="Times New Roman"/>
+          <w:color w:val="00B050"/>
+          <w:sz w:val="22"/>
+          <w:szCs w:val="22"/>
+        </w:rPr>
+        <w:t xml:space="preserve">tandard power analyses would have been uninformative given that this is the first study of this type (for issues with the common practice of conducting power analyses over assumed effect sizes, such as the power to detect a “moderate” effect, see Xie et al., 2023). Instead, </w:t>
+      </w:r>
+      <w:r>
+        <w:rPr>
+          <w:rFonts w:ascii="Times New Roman" w:hAnsi="Times New Roman"/>
+          <w:color w:val="00B050"/>
+          <w:sz w:val="22"/>
+          <w:szCs w:val="22"/>
+        </w:rPr>
+        <w:t xml:space="preserve">we had the benefit of model-guided predictions—we knew exactly how far listeners’ categorization functions should shift if they fully converged against the input (which they did not). And we had previously run many </w:t>
+      </w:r>
+      <w:r>
+        <w:rPr>
+          <w:rFonts w:ascii="Times New Roman" w:hAnsi="Times New Roman"/>
+          <w:color w:val="00B050"/>
+          <w:sz w:val="22"/>
+          <w:szCs w:val="22"/>
+        </w:rPr>
+        <w:t>(non-incremental) distributional learning studies in our lab</w:t>
+      </w:r>
+      <w:r>
+        <w:rPr>
+          <w:rFonts w:ascii="Times New Roman" w:hAnsi="Times New Roman"/>
+          <w:color w:val="00B050"/>
+          <w:sz w:val="22"/>
+          <w:szCs w:val="22"/>
+        </w:rPr>
+        <w:t xml:space="preserve"> (with power analyses) and thus knew how many participants would give us reasonable power to detect even half of the shifts expected for an idealized learner. </w:t>
+      </w:r>
+      <w:r>
+        <w:rPr>
+          <w:rFonts w:ascii="Times New Roman" w:hAnsi="Times New Roman"/>
+          <w:color w:val="00B050"/>
+          <w:sz w:val="22"/>
+          <w:szCs w:val="22"/>
+        </w:rPr>
+        <w:t xml:space="preserve"> (citations omitted for the sake of anonymity).</w:t>
+      </w:r>
+      <w:r>
+        <w:rPr>
+          <w:rFonts w:ascii="Times New Roman" w:hAnsi="Times New Roman"/>
+          <w:color w:val="00B050"/>
+          <w:sz w:val="22"/>
+          <w:szCs w:val="22"/>
+        </w:rPr>
+        <w:t xml:space="preserve"> </w:t>
+      </w:r>
+    </w:p>
+    <w:p>
+      <w:pPr>
+        <w:ind w:firstLine="0"/>
+        <w:rPr>
+          <w:rFonts w:ascii="Times New Roman" w:hAnsi="Times New Roman"/>
+          <w:color w:val="00B050"/>
+          <w:sz w:val="22"/>
+          <w:szCs w:val="22"/>
+        </w:rPr>
+      </w:pPr>
+    </w:p>
+    <w:p>
+      <w:pPr>
+        <w:ind w:firstLine="0"/>
+        <w:rPr>
+          <w:rFonts w:ascii="Times New Roman" w:hAnsi="Times New Roman"/>
+          <w:color w:val="00B050"/>
+          <w:sz w:val="22"/>
+          <w:szCs w:val="22"/>
+        </w:rPr>
+      </w:pPr>
+      <w:r>
+        <w:rPr>
+          <w:rFonts w:ascii="Times New Roman" w:hAnsi="Times New Roman"/>
+          <w:color w:val="00B050"/>
+          <w:sz w:val="22"/>
+          <w:szCs w:val="22"/>
+        </w:rPr>
+        <w:t xml:space="preserve">We </w:t>
+      </w:r>
+      <w:r>
+        <w:rPr>
+          <w:rFonts w:ascii="Times New Roman" w:hAnsi="Times New Roman"/>
+          <w:color w:val="00B050"/>
+          <w:sz w:val="22"/>
+          <w:szCs w:val="22"/>
+        </w:rPr>
+        <w:t xml:space="preserve">also </w:t>
+      </w:r>
+      <w:r>
+        <w:rPr>
+          <w:rFonts w:ascii="Times New Roman" w:hAnsi="Times New Roman"/>
+          <w:color w:val="00B050"/>
+          <w:sz w:val="22"/>
+          <w:szCs w:val="22"/>
+        </w:rPr>
+        <w:t>note that we find all tested hypotheses—all of them dictated by distributional learning models—confirmed (except for the prediction that learning should continue until convergence against the exposure statistics, for which we find decisive, strong rejection of the hypothesis). In short, our data is strikingly unambiguous despite the many (planned) questions we ask. This is not the type of patterning one would expect from an unpowered study.</w:t>
+      </w:r>
+    </w:p>
+    <w:p>
+      <w:pPr>
+        <w:ind w:firstLine="0"/>
+        <w:rPr>
+          <w:rFonts w:ascii="Times New Roman" w:hAnsi="Times New Roman"/>
+          <w:color w:val="00B050"/>
+          <w:sz w:val="22"/>
+          <w:szCs w:val="22"/>
+        </w:rPr>
+      </w:pPr>
+    </w:p>
+    <w:p>
+      <w:pPr>
+        <w:ind w:firstLine="0"/>
+        <w:rPr>
+          <w:rFonts w:ascii="Times New Roman" w:hAnsi="Times New Roman"/>
+          <w:color w:val="00B050"/>
+          <w:sz w:val="22"/>
+          <w:szCs w:val="22"/>
+        </w:rPr>
+      </w:pPr>
+      <w:r>
+        <w:rPr>
+          <w:rFonts w:ascii="Times New Roman" w:hAnsi="Times New Roman"/>
+          <w:color w:val="00B050"/>
+          <w:sz w:val="22"/>
+          <w:szCs w:val="22"/>
+        </w:rPr>
+        <w:t xml:space="preserve">What </w:t>
+      </w:r>
+      <w:r>
+        <w:rPr>
+          <w:rFonts w:ascii="Times New Roman" w:hAnsi="Times New Roman"/>
+          <w:color w:val="00B050"/>
+          <w:sz w:val="22"/>
+          <w:szCs w:val="22"/>
+        </w:rPr>
+        <w:t>do</w:t>
+      </w:r>
+      <w:r>
+        <w:rPr>
+          <w:rFonts w:ascii="Times New Roman" w:hAnsi="Times New Roman"/>
+          <w:color w:val="00B050"/>
+          <w:sz w:val="22"/>
+          <w:szCs w:val="22"/>
+        </w:rPr>
+        <w:t xml:space="preserve"> power analyses add at this point? An informative analysis would require simulations over a wide range of effect sizes, and it would tell us that there are some effects that are small enough to give us little power in this paradigm. But what will other researchers make out of this? </w:t>
+      </w:r>
+      <w:r>
+        <w:rPr>
+          <w:rFonts w:ascii="Times New Roman" w:hAnsi="Times New Roman"/>
+          <w:color w:val="00B050"/>
+          <w:sz w:val="22"/>
+          <w:szCs w:val="22"/>
+          <w:u w:val="single"/>
+        </w:rPr>
+        <w:t>The minimally detectable effect size (e.g., the minimal change in the PSE for which we would have 95% ‘power’) is not meaningful to a researcher who does not also know what shift to expect</w:t>
+      </w:r>
+      <w:r>
+        <w:rPr>
+          <w:rFonts w:ascii="Times New Roman" w:hAnsi="Times New Roman"/>
+          <w:color w:val="00B050"/>
+          <w:sz w:val="22"/>
+          <w:szCs w:val="22"/>
+        </w:rPr>
+        <w:t xml:space="preserve"> given a) the phonetic distributions in listeners’ prior experience, b) the phonetic distributions in the exposure input, c) the amount of exposure, d) the position of the test stimuli, and e) participants’ rate of attentional lapses (which presumably depends on the stimuli, task, and instructions the researcher will employ, etc.). </w:t>
+      </w:r>
+    </w:p>
+    <w:p>
+      <w:pPr>
+        <w:ind w:firstLine="0"/>
+        <w:rPr>
+          <w:rFonts w:ascii="Times New Roman" w:hAnsi="Times New Roman"/>
+          <w:color w:val="00B050"/>
+          <w:sz w:val="22"/>
+          <w:szCs w:val="22"/>
+        </w:rPr>
+      </w:pPr>
+    </w:p>
+    <w:p>
+      <w:pPr>
+        <w:ind w:firstLine="0"/>
+        <w:rPr>
+          <w:rFonts w:ascii="Times New Roman" w:hAnsi="Times New Roman"/>
+          <w:color w:val="00B050"/>
+          <w:sz w:val="22"/>
+          <w:szCs w:val="22"/>
+        </w:rPr>
+      </w:pPr>
+      <w:r>
+        <w:rPr>
+          <w:rFonts w:ascii="Times New Roman" w:hAnsi="Times New Roman"/>
+          <w:color w:val="00B050"/>
+          <w:sz w:val="22"/>
+          <w:szCs w:val="22"/>
+        </w:rPr>
+        <w:t>In short, we sympathize with the call for clear power estimate</w:t>
+      </w:r>
+      <w:r>
+        <w:rPr>
+          <w:rFonts w:ascii="Times New Roman" w:hAnsi="Times New Roman"/>
+          <w:color w:val="00B050"/>
+          <w:sz w:val="22"/>
+          <w:szCs w:val="22"/>
+        </w:rPr>
+        <w:t>s</w:t>
+      </w:r>
+      <w:r>
+        <w:rPr>
+          <w:rFonts w:ascii="Times New Roman" w:hAnsi="Times New Roman"/>
+          <w:color w:val="00B050"/>
+          <w:sz w:val="22"/>
+          <w:szCs w:val="22"/>
+        </w:rPr>
+        <w:t xml:space="preserve"> (and provide them in most of our work). However, </w:t>
+      </w:r>
+      <w:r>
+        <w:rPr>
+          <w:rFonts w:ascii="Times New Roman" w:hAnsi="Times New Roman"/>
+          <w:color w:val="00B050"/>
+          <w:sz w:val="22"/>
+          <w:szCs w:val="22"/>
+        </w:rPr>
+        <w:t>such estimates carry little information—or even risk being misleading—in a field for which researchers have no good basis to calculate expected effect sizes! Indeed, it is our perception that the literature on adaptive speech perception has a fair share of null results that are justified using the logic that a “moderate effect” would have been detected with high power. But there is little information in such statements if the effect predicted by, e.g., a distributional learning model is smaller than “moderate” for the experiment in question (not because distributional learning does not matter but because of the phonetic distributions employed in the experiment). This is one of the many reasons why our revised introduction aims to emphasize the importance of quantitative models.</w:t>
+      </w:r>
+    </w:p>
+    <w:p>
+      <w:pPr>
+        <w:ind w:firstLine="0"/>
+        <w:rPr>
+          <w:rFonts w:ascii="Times New Roman" w:hAnsi="Times New Roman"/>
+          <w:sz w:val="22"/>
+          <w:szCs w:val="22"/>
+        </w:rPr>
+      </w:pPr>
+    </w:p>
+    <w:p>
+      <w:pPr>
+        <w:ind w:firstLine="0"/>
+        <w:rPr>
+          <w:rFonts w:ascii="Times New Roman" w:hAnsi="Times New Roman"/>
+          <w:sz w:val="22"/>
+          <w:szCs w:val="22"/>
+        </w:rPr>
+      </w:pPr>
+      <w:r>
+        <w:rPr>
+          <w:rFonts w:ascii="Times New Roman" w:hAnsi="Times New Roman"/>
+          <w:sz w:val="22"/>
+          <w:szCs w:val="22"/>
+        </w:rPr>
+        <w:t xml:space="preserve">* The other surprising omission. While there is a </w:t>
+      </w:r>
+      <w:proofErr w:type="gramStart"/>
+      <w:r>
+        <w:rPr>
+          <w:rFonts w:ascii="Times New Roman" w:hAnsi="Times New Roman"/>
+          <w:sz w:val="22"/>
+          <w:szCs w:val="22"/>
+        </w:rPr>
+        <w:t>fairly strong</w:t>
+      </w:r>
+      <w:proofErr w:type="gramEnd"/>
+      <w:r>
+        <w:rPr>
+          <w:rFonts w:ascii="Times New Roman" w:hAnsi="Times New Roman"/>
+          <w:sz w:val="22"/>
+          <w:szCs w:val="22"/>
+        </w:rPr>
+        <w:t xml:space="preserve"> theoretical motivation (despite my first concern), by the time I got to the methods, I really didn't know how the hypotheses mapped on to the experimental contrasts and/or conditions? </w:t>
+      </w:r>
+      <w:proofErr w:type="gramStart"/>
+      <w:r>
+        <w:rPr>
+          <w:rFonts w:ascii="Times New Roman" w:hAnsi="Times New Roman"/>
+          <w:sz w:val="22"/>
+          <w:szCs w:val="22"/>
+        </w:rPr>
+        <w:t>Actually, in</w:t>
+      </w:r>
+      <w:proofErr w:type="gramEnd"/>
+      <w:r>
+        <w:rPr>
+          <w:rFonts w:ascii="Times New Roman" w:hAnsi="Times New Roman"/>
+          <w:sz w:val="22"/>
+          <w:szCs w:val="22"/>
+        </w:rPr>
+        <w:t xml:space="preserve"> retrospect, I'm not entirely sure what the hypothesis were?! (which is odd considering how theoretical the intro was). It would help to have some clear statements of the form: "if perception works this way, then we should see a difference in [something] between [some two conditions]". By the time I got to the results, I just kind of had a vision of a general purpose, </w:t>
+      </w:r>
+      <w:proofErr w:type="spellStart"/>
+      <w:r>
+        <w:rPr>
+          <w:rFonts w:ascii="Times New Roman" w:hAnsi="Times New Roman"/>
+          <w:sz w:val="22"/>
+          <w:szCs w:val="22"/>
+        </w:rPr>
+        <w:t>well constructed</w:t>
+      </w:r>
+      <w:proofErr w:type="spellEnd"/>
+      <w:r>
+        <w:rPr>
+          <w:rFonts w:ascii="Times New Roman" w:hAnsi="Times New Roman"/>
+          <w:sz w:val="22"/>
+          <w:szCs w:val="22"/>
+        </w:rPr>
+        <w:t xml:space="preserve"> distributional learning task, and the authors were </w:t>
+      </w:r>
+      <w:proofErr w:type="spellStart"/>
+      <w:r>
+        <w:rPr>
+          <w:rFonts w:ascii="Times New Roman" w:hAnsi="Times New Roman"/>
+          <w:sz w:val="22"/>
+          <w:szCs w:val="22"/>
+        </w:rPr>
+        <w:t>gonna</w:t>
+      </w:r>
+      <w:proofErr w:type="spellEnd"/>
+      <w:r>
+        <w:rPr>
+          <w:rFonts w:ascii="Times New Roman" w:hAnsi="Times New Roman"/>
+          <w:sz w:val="22"/>
+          <w:szCs w:val="22"/>
+        </w:rPr>
+        <w:t xml:space="preserve"> just kind of see what it showed. But I don't think that's what they're up to here.</w:t>
+      </w:r>
+    </w:p>
+    <w:p>
+      <w:pPr>
+        <w:ind w:firstLine="0"/>
+        <w:rPr>
+          <w:rFonts w:ascii="Times New Roman" w:hAnsi="Times New Roman"/>
+          <w:sz w:val="22"/>
+          <w:szCs w:val="22"/>
+        </w:rPr>
+      </w:pPr>
+    </w:p>
+    <w:p>
+      <w:pPr>
+        <w:ind w:firstLine="0"/>
+        <w:rPr>
+          <w:rFonts w:ascii="Times New Roman" w:hAnsi="Times New Roman"/>
+          <w:color w:val="00B050"/>
+          <w:sz w:val="22"/>
+          <w:szCs w:val="22"/>
+          <w:u w:val="single"/>
+        </w:rPr>
+      </w:pPr>
+      <w:r>
+        <w:rPr>
+          <w:rFonts w:ascii="Times New Roman" w:hAnsi="Times New Roman"/>
+          <w:color w:val="00B050"/>
+          <w:sz w:val="22"/>
+          <w:szCs w:val="22"/>
+        </w:rPr>
+        <w:t xml:space="preserve">That is correct. </w:t>
+      </w:r>
+      <w:r>
+        <w:rPr>
+          <w:rFonts w:ascii="Times New Roman" w:hAnsi="Times New Roman"/>
+          <w:color w:val="00B050"/>
+          <w:sz w:val="22"/>
+          <w:szCs w:val="22"/>
+          <w:u w:val="single"/>
+        </w:rPr>
+        <w:t>As outlined in the main part of this letter, o</w:t>
+      </w:r>
+      <w:r>
+        <w:rPr>
+          <w:rFonts w:ascii="Times New Roman" w:hAnsi="Times New Roman"/>
+          <w:color w:val="00B050"/>
+          <w:sz w:val="22"/>
+          <w:szCs w:val="22"/>
+          <w:u w:val="single"/>
+        </w:rPr>
+        <w:t xml:space="preserve">ur </w:t>
+      </w:r>
+      <w:proofErr w:type="gramStart"/>
+      <w:r>
+        <w:rPr>
+          <w:rFonts w:ascii="Times New Roman" w:hAnsi="Times New Roman"/>
+          <w:color w:val="00B050"/>
+          <w:sz w:val="22"/>
+          <w:szCs w:val="22"/>
+          <w:u w:val="single"/>
+        </w:rPr>
+        <w:t>ultimate goal</w:t>
+      </w:r>
+      <w:proofErr w:type="gramEnd"/>
+      <w:r>
+        <w:rPr>
+          <w:rFonts w:ascii="Times New Roman" w:hAnsi="Times New Roman"/>
+          <w:color w:val="00B050"/>
+          <w:sz w:val="22"/>
+          <w:szCs w:val="22"/>
+          <w:u w:val="single"/>
+        </w:rPr>
+        <w:t xml:space="preserve"> </w:t>
+      </w:r>
+      <w:r>
+        <w:rPr>
+          <w:rFonts w:ascii="Times New Roman" w:hAnsi="Times New Roman"/>
+          <w:color w:val="00B050"/>
+          <w:sz w:val="22"/>
+          <w:szCs w:val="22"/>
+          <w:u w:val="single"/>
+        </w:rPr>
+        <w:t>is</w:t>
+      </w:r>
+      <w:r>
+        <w:rPr>
+          <w:rFonts w:ascii="Times New Roman" w:hAnsi="Times New Roman"/>
+          <w:color w:val="00B050"/>
+          <w:sz w:val="22"/>
+          <w:szCs w:val="22"/>
+          <w:u w:val="single"/>
+        </w:rPr>
+        <w:t xml:space="preserve"> to evaluate the extent to which distributional learning can quantitatively account for changes in listeners’ perception.</w:t>
+      </w:r>
+      <w:r>
+        <w:rPr>
+          <w:rFonts w:ascii="Times New Roman" w:hAnsi="Times New Roman"/>
+          <w:color w:val="00B050"/>
+          <w:sz w:val="22"/>
+          <w:szCs w:val="22"/>
+        </w:rPr>
+        <w:t xml:space="preserve"> </w:t>
+      </w:r>
+      <w:r>
+        <w:rPr>
+          <w:rFonts w:ascii="Times New Roman" w:hAnsi="Times New Roman"/>
+          <w:color w:val="00B050"/>
+          <w:sz w:val="22"/>
+          <w:szCs w:val="22"/>
+          <w:u w:val="single"/>
+        </w:rPr>
+        <w:t>This is now anticipated in the introduction.</w:t>
+      </w:r>
+      <w:r>
+        <w:rPr>
+          <w:rFonts w:ascii="Times New Roman" w:hAnsi="Times New Roman"/>
+          <w:color w:val="00B050"/>
+          <w:sz w:val="22"/>
+          <w:szCs w:val="22"/>
+        </w:rPr>
+        <w:t xml:space="preserve"> O</w:t>
+      </w:r>
+      <w:r>
+        <w:rPr>
+          <w:rFonts w:ascii="Times New Roman" w:hAnsi="Times New Roman"/>
+          <w:color w:val="00B050"/>
+          <w:sz w:val="22"/>
+          <w:szCs w:val="22"/>
+        </w:rPr>
+        <w:t xml:space="preserve">ur introduction </w:t>
+      </w:r>
+      <w:r>
+        <w:rPr>
+          <w:rFonts w:ascii="Times New Roman" w:hAnsi="Times New Roman"/>
+          <w:color w:val="00B050"/>
+          <w:sz w:val="22"/>
+          <w:szCs w:val="22"/>
+        </w:rPr>
+        <w:t xml:space="preserve">also </w:t>
+      </w:r>
+      <w:r>
+        <w:rPr>
+          <w:rFonts w:ascii="Times New Roman" w:hAnsi="Times New Roman"/>
+          <w:color w:val="00B050"/>
+          <w:sz w:val="22"/>
+          <w:szCs w:val="22"/>
+        </w:rPr>
+        <w:t xml:space="preserve">is intended to </w:t>
+      </w:r>
+      <w:r>
+        <w:rPr>
+          <w:rFonts w:ascii="Times New Roman" w:hAnsi="Times New Roman"/>
+          <w:color w:val="00B050"/>
+          <w:sz w:val="22"/>
+          <w:szCs w:val="22"/>
+        </w:rPr>
+        <w:t xml:space="preserve">orient readers who are less familiar with this type of reasoning than the reviewer. That is why we initially </w:t>
+      </w:r>
+      <w:r>
+        <w:rPr>
+          <w:rFonts w:ascii="Times New Roman" w:hAnsi="Times New Roman"/>
+          <w:color w:val="00B050"/>
+          <w:sz w:val="22"/>
+          <w:szCs w:val="22"/>
+        </w:rPr>
+        <w:t xml:space="preserve">provide readers </w:t>
+      </w:r>
+      <w:r>
+        <w:rPr>
+          <w:rFonts w:ascii="Times New Roman" w:hAnsi="Times New Roman"/>
+          <w:color w:val="00B050"/>
+          <w:sz w:val="22"/>
+          <w:szCs w:val="22"/>
+        </w:rPr>
+        <w:lastRenderedPageBreak/>
+        <w:t xml:space="preserve">with qualitative predictions </w:t>
+      </w:r>
+      <w:r>
+        <w:rPr>
+          <w:rFonts w:ascii="Times New Roman" w:hAnsi="Times New Roman"/>
+          <w:color w:val="00B050"/>
+          <w:sz w:val="22"/>
+          <w:szCs w:val="22"/>
+        </w:rPr>
+        <w:t>of the type that they might be more familiar with from previous work (Predictions 1-4)</w:t>
+      </w:r>
+      <w:r>
+        <w:rPr>
+          <w:rFonts w:ascii="Times New Roman" w:hAnsi="Times New Roman"/>
+          <w:color w:val="00B050"/>
+          <w:sz w:val="22"/>
+          <w:szCs w:val="22"/>
+        </w:rPr>
+        <w:t xml:space="preserve">. </w:t>
+      </w:r>
+      <w:r>
+        <w:rPr>
+          <w:rFonts w:ascii="Times New Roman" w:hAnsi="Times New Roman"/>
+          <w:color w:val="00B050"/>
+          <w:sz w:val="22"/>
+          <w:szCs w:val="22"/>
+          <w:u w:val="single"/>
+        </w:rPr>
+        <w:t xml:space="preserve">We </w:t>
+      </w:r>
+      <w:r>
+        <w:rPr>
+          <w:rFonts w:ascii="Times New Roman" w:hAnsi="Times New Roman"/>
+          <w:color w:val="00B050"/>
+          <w:sz w:val="22"/>
+          <w:szCs w:val="22"/>
+          <w:u w:val="single"/>
+        </w:rPr>
+        <w:t xml:space="preserve">also </w:t>
+      </w:r>
+      <w:r>
+        <w:rPr>
+          <w:rFonts w:ascii="Times New Roman" w:hAnsi="Times New Roman"/>
+          <w:color w:val="00B050"/>
+          <w:sz w:val="22"/>
+          <w:szCs w:val="22"/>
+          <w:u w:val="single"/>
+        </w:rPr>
+        <w:t>have revised the Methods section to more clearly motivate our design decisions.</w:t>
+      </w:r>
+      <w:r>
+        <w:rPr>
+          <w:rFonts w:ascii="Times New Roman" w:hAnsi="Times New Roman"/>
+          <w:color w:val="00B050"/>
+          <w:sz w:val="22"/>
+          <w:szCs w:val="22"/>
+          <w:u w:val="single"/>
+        </w:rPr>
+        <w:t xml:space="preserve"> </w:t>
+      </w:r>
+    </w:p>
+    <w:p>
+      <w:pPr>
+        <w:ind w:firstLine="0"/>
+        <w:rPr>
+          <w:rFonts w:ascii="Times New Roman" w:hAnsi="Times New Roman"/>
+          <w:sz w:val="22"/>
+          <w:szCs w:val="22"/>
+        </w:rPr>
+      </w:pPr>
+    </w:p>
+    <w:p>
+      <w:pPr>
+        <w:ind w:firstLine="0"/>
+        <w:rPr>
+          <w:rFonts w:ascii="Times New Roman" w:hAnsi="Times New Roman"/>
+          <w:sz w:val="22"/>
+          <w:szCs w:val="22"/>
+        </w:rPr>
+      </w:pPr>
+      <w:r>
+        <w:rPr>
+          <w:rFonts w:ascii="Times New Roman" w:hAnsi="Times New Roman"/>
+          <w:sz w:val="22"/>
+          <w:szCs w:val="22"/>
+        </w:rPr>
+        <w:t xml:space="preserve">* I never really understood how they are going to test the hypothesis that the prior state of the category system constrains or predicts subsequent adaptation. That seems to be one of their clear goals here. But they only kind of argue that because they had a pre-test they must be doing </w:t>
+      </w:r>
+      <w:proofErr w:type="gramStart"/>
+      <w:r>
+        <w:rPr>
+          <w:rFonts w:ascii="Times New Roman" w:hAnsi="Times New Roman"/>
+          <w:sz w:val="22"/>
+          <w:szCs w:val="22"/>
+        </w:rPr>
+        <w:t>that .</w:t>
+      </w:r>
+      <w:proofErr w:type="gramEnd"/>
+      <w:r>
+        <w:rPr>
+          <w:rFonts w:ascii="Times New Roman" w:hAnsi="Times New Roman"/>
+          <w:sz w:val="22"/>
+          <w:szCs w:val="22"/>
+        </w:rPr>
+        <w:t xml:space="preserve"> But the presumption seems to be here that everyone had the same prior state. And if everyone is the same to start, and everyone adapts the same, how does this test the hypothesis? To test this, it would seem like you'd need to manipulate the prior state and showed that this influenced the course of later learning? Maybe this could be done in an individual </w:t>
+      </w:r>
+      <w:proofErr w:type="gramStart"/>
+      <w:r>
+        <w:rPr>
+          <w:rFonts w:ascii="Times New Roman" w:hAnsi="Times New Roman"/>
+          <w:sz w:val="22"/>
+          <w:szCs w:val="22"/>
+        </w:rPr>
+        <w:t>differences</w:t>
+      </w:r>
+      <w:proofErr w:type="gramEnd"/>
+      <w:r>
+        <w:rPr>
+          <w:rFonts w:ascii="Times New Roman" w:hAnsi="Times New Roman"/>
+          <w:sz w:val="22"/>
+          <w:szCs w:val="22"/>
+        </w:rPr>
+        <w:t xml:space="preserve"> framework (e.g., compare the course of learning for people </w:t>
+      </w:r>
+      <w:proofErr w:type="spellStart"/>
+      <w:r>
+        <w:rPr>
+          <w:rFonts w:ascii="Times New Roman" w:hAnsi="Times New Roman"/>
+          <w:sz w:val="22"/>
+          <w:szCs w:val="22"/>
+        </w:rPr>
+        <w:t>who's</w:t>
+      </w:r>
+      <w:proofErr w:type="spellEnd"/>
+      <w:r>
+        <w:rPr>
+          <w:rFonts w:ascii="Times New Roman" w:hAnsi="Times New Roman"/>
+          <w:sz w:val="22"/>
+          <w:szCs w:val="22"/>
+        </w:rPr>
+        <w:t xml:space="preserve"> pretest boundary was a little lower to those with a slightly higher boundary).</w:t>
+      </w:r>
+    </w:p>
+    <w:p>
+      <w:pPr>
+        <w:ind w:firstLine="0"/>
+        <w:rPr>
+          <w:rFonts w:ascii="Times New Roman" w:hAnsi="Times New Roman"/>
+          <w:sz w:val="22"/>
+          <w:szCs w:val="22"/>
+        </w:rPr>
+      </w:pPr>
+    </w:p>
+    <w:p>
+      <w:pPr>
+        <w:ind w:firstLine="0"/>
+        <w:rPr>
+          <w:rFonts w:ascii="Times New Roman" w:hAnsi="Times New Roman"/>
+          <w:color w:val="00B050"/>
+          <w:sz w:val="22"/>
+          <w:szCs w:val="22"/>
+        </w:rPr>
+      </w:pPr>
+      <w:r>
+        <w:rPr>
+          <w:rFonts w:ascii="Times New Roman" w:hAnsi="Times New Roman"/>
+          <w:color w:val="00B050"/>
+          <w:sz w:val="22"/>
+          <w:szCs w:val="22"/>
+        </w:rPr>
+        <w:t xml:space="preserve">We apologize that this was clear. The revised introduction now points out explicitly that—unlike previous work—we test whether the phonetic distributions a ‘typical’ listener of US English would experience can predict listeners’ pre-test behavior. So, the reviewer is correct: it’s not the pre-test itself that is the innovation; rather, it is the use of the ideal observer and adaptor models that capture listeners’ prior expectations that is novel. The pre-test is a prerequisite </w:t>
+      </w:r>
+      <w:proofErr w:type="gramStart"/>
+      <w:r>
+        <w:rPr>
+          <w:rFonts w:ascii="Times New Roman" w:hAnsi="Times New Roman"/>
+          <w:color w:val="00B050"/>
+          <w:sz w:val="22"/>
+          <w:szCs w:val="22"/>
+        </w:rPr>
+        <w:t>in order to</w:t>
+      </w:r>
+      <w:proofErr w:type="gramEnd"/>
+      <w:r>
+        <w:rPr>
+          <w:rFonts w:ascii="Times New Roman" w:hAnsi="Times New Roman"/>
+          <w:color w:val="00B050"/>
+          <w:sz w:val="22"/>
+          <w:szCs w:val="22"/>
+        </w:rPr>
+        <w:t xml:space="preserve"> be able to test those predictions. This is now stated clearly in the Methods section.</w:t>
+      </w:r>
+    </w:p>
+    <w:p>
+      <w:pPr>
+        <w:ind w:firstLine="0"/>
+        <w:rPr>
+          <w:rFonts w:ascii="Times New Roman" w:hAnsi="Times New Roman"/>
+          <w:color w:val="00B050"/>
+          <w:sz w:val="22"/>
+          <w:szCs w:val="22"/>
+        </w:rPr>
+      </w:pPr>
+    </w:p>
+    <w:p>
+      <w:pPr>
+        <w:ind w:firstLine="0"/>
+        <w:rPr>
+          <w:rFonts w:ascii="Times New Roman" w:hAnsi="Times New Roman"/>
+          <w:color w:val="00B050"/>
+          <w:sz w:val="22"/>
+          <w:szCs w:val="22"/>
+        </w:rPr>
+      </w:pPr>
+      <w:r>
+        <w:rPr>
+          <w:rFonts w:ascii="Times New Roman" w:hAnsi="Times New Roman"/>
+          <w:color w:val="00B050"/>
+          <w:sz w:val="22"/>
+          <w:szCs w:val="22"/>
+        </w:rPr>
+        <w:t xml:space="preserve">(So, no, we are not yet modeling individual differences in experience; rather, we are adding a long overdue simple test as to whether distributional learning theories </w:t>
+      </w:r>
+      <w:proofErr w:type="gramStart"/>
+      <w:r>
+        <w:rPr>
+          <w:rFonts w:ascii="Times New Roman" w:hAnsi="Times New Roman"/>
+          <w:color w:val="00B050"/>
+          <w:sz w:val="22"/>
+          <w:szCs w:val="22"/>
+        </w:rPr>
+        <w:t>actually correctly</w:t>
+      </w:r>
+      <w:proofErr w:type="gramEnd"/>
+      <w:r>
+        <w:rPr>
+          <w:rFonts w:ascii="Times New Roman" w:hAnsi="Times New Roman"/>
+          <w:color w:val="00B050"/>
+          <w:sz w:val="22"/>
+          <w:szCs w:val="22"/>
+        </w:rPr>
+        <w:t xml:space="preserve"> capture listeners’ behavior at the start of the experiment </w:t>
+      </w:r>
+      <w:r>
+        <w:rPr>
+          <w:rFonts w:ascii="Times New Roman" w:hAnsi="Times New Roman"/>
+          <w:i/>
+          <w:iCs/>
+          <w:color w:val="00B050"/>
+          <w:sz w:val="22"/>
+          <w:szCs w:val="22"/>
+        </w:rPr>
+        <w:t>and</w:t>
+      </w:r>
+      <w:r>
+        <w:rPr>
+          <w:rFonts w:ascii="Times New Roman" w:hAnsi="Times New Roman"/>
+          <w:color w:val="00B050"/>
+          <w:sz w:val="22"/>
+          <w:szCs w:val="22"/>
+        </w:rPr>
+        <w:t xml:space="preserve"> the way in which these expectations change with exposure. To anticipate a concern the reviewer might have: yes, if one—unlike recent reviews of the field—takes it for granted that distributional learning must underlie rapid changes in speech perception, this is not surprising. One might also argue that other work has found that at least the VOT distributions of US English qualitatively predict listeners’ behavior in non-adaptive perception experiments, e.g.  Kronrod et al., 2016. We agree. We test whether those same prior expectations are compatible with the adaptive behavior listeners’ exhibit across blocks, once prior information is integrated with information from exposure. We find that simple distributional learning models that integrate prior and exposure information incrementally without additional constraints do </w:t>
+      </w:r>
+      <w:r>
+        <w:rPr>
+          <w:rFonts w:ascii="Times New Roman" w:hAnsi="Times New Roman"/>
+          <w:i/>
+          <w:iCs/>
+          <w:color w:val="00B050"/>
+          <w:sz w:val="22"/>
+          <w:szCs w:val="22"/>
+        </w:rPr>
         <w:t>not</w:t>
       </w:r>
       <w:r>
@@ -10316,6 +10549,7 @@
           <w:sz w:val="22"/>
           <w:szCs w:val="22"/>
         </w:rPr>
+        <w:lastRenderedPageBreak/>
         <w:t>Its</w:t>
       </w:r>
       <w:proofErr w:type="spellEnd"/>
@@ -10477,36 +10711,376 @@
           <w:sz w:val="22"/>
           <w:szCs w:val="22"/>
         </w:rPr>
+        <w:t>We appreciate the reviewer’s suggestion. However, the remainder of the paper plots PSEs on the y-axis (anything else would force us to plot blocks along the y-axis, which would feel even less intuitive). For what it is worth, this is also a common way of plotting data in other papers that have measured incremental changes in categorization (e.g., Vroomen et al., 2007; Kleinschmidt &amp; Jaeger, 2015; Kleinschmidt, 2020; Cummings &amp; Theodore, 2023).</w:t>
+      </w:r>
+    </w:p>
+    <w:p>
+      <w:pPr>
+        <w:ind w:firstLine="0"/>
+        <w:rPr>
+          <w:rFonts w:ascii="Times New Roman" w:hAnsi="Times New Roman"/>
+          <w:sz w:val="22"/>
+          <w:szCs w:val="22"/>
+        </w:rPr>
+      </w:pPr>
+    </w:p>
+    <w:p>
+      <w:pPr>
+        <w:ind w:firstLine="0"/>
+        <w:rPr>
+          <w:rFonts w:ascii="Times New Roman" w:hAnsi="Times New Roman"/>
+          <w:sz w:val="22"/>
+          <w:szCs w:val="22"/>
+        </w:rPr>
+      </w:pPr>
+      <w:r>
+        <w:rPr>
+          <w:rFonts w:ascii="Times New Roman" w:hAnsi="Times New Roman"/>
+          <w:sz w:val="22"/>
+          <w:szCs w:val="22"/>
+        </w:rPr>
+        <w:t xml:space="preserve">* Line 94: "both error-driven theories (Harmon et al., 2019; </w:t>
+      </w:r>
+      <w:proofErr w:type="spellStart"/>
+      <w:r>
+        <w:rPr>
+          <w:rFonts w:ascii="Times New Roman" w:hAnsi="Times New Roman"/>
+          <w:sz w:val="22"/>
+          <w:szCs w:val="22"/>
+        </w:rPr>
+        <w:t>Olejarczuk</w:t>
+      </w:r>
+      <w:proofErr w:type="spellEnd"/>
+      <w:r>
+        <w:rPr>
+          <w:rFonts w:ascii="Times New Roman" w:hAnsi="Times New Roman"/>
+          <w:sz w:val="22"/>
+          <w:szCs w:val="22"/>
+        </w:rPr>
+        <w:t xml:space="preserve"> et al., 2018; Sohoglu &amp; Davis, 2016) and theories of ideal information integration (Kleinschmidt, 2020b; Kleinschmidt &amp; Jaeger, 2015) predict that adaptation initially proceeds quickly and then slows down as the listener approaches the correct mapping from the acoustic signal to phonetic categories (prediction 4 - diminishing returns)." This is not just a property of models of speech perception - "diminishing returns" is a central feature of the power law of learning (Anderson, 1982; Heathcote et al., 2000), and almost all associative theories of learning (e.g., from the animal learning literature) (Rescorla, 1988). This is not a huge problem, but given the ubiquity of diminishing returns in virtually all of learning, it begs the question as to whether this </w:t>
+      </w:r>
+      <w:proofErr w:type="gramStart"/>
+      <w:r>
+        <w:rPr>
+          <w:rFonts w:ascii="Times New Roman" w:hAnsi="Times New Roman"/>
+          <w:sz w:val="22"/>
+          <w:szCs w:val="22"/>
+        </w:rPr>
+        <w:t>particular aspect</w:t>
+      </w:r>
+      <w:proofErr w:type="gramEnd"/>
+      <w:r>
+        <w:rPr>
+          <w:rFonts w:ascii="Times New Roman" w:hAnsi="Times New Roman"/>
+          <w:sz w:val="22"/>
+          <w:szCs w:val="22"/>
+        </w:rPr>
+        <w:t xml:space="preserve"> of perceptual learning of speech really requires us to test it empirically, and if it needs an explanation,</w:t>
+      </w:r>
+    </w:p>
+    <w:p>
+      <w:pPr>
+        <w:ind w:firstLine="0"/>
+        <w:rPr>
+          <w:rFonts w:ascii="Times New Roman" w:hAnsi="Times New Roman"/>
+          <w:sz w:val="22"/>
+          <w:szCs w:val="22"/>
+        </w:rPr>
+      </w:pPr>
+    </w:p>
+    <w:p>
+      <w:pPr>
+        <w:ind w:firstLine="0"/>
+        <w:rPr>
+          <w:rFonts w:ascii="Times New Roman" w:hAnsi="Times New Roman"/>
+          <w:color w:val="2F5496" w:themeColor="accent1" w:themeShade="BF"/>
+          <w:sz w:val="22"/>
+          <w:szCs w:val="22"/>
+        </w:rPr>
+      </w:pPr>
+      <w:r>
+        <w:rPr>
+          <w:rFonts w:ascii="Times New Roman" w:hAnsi="Times New Roman"/>
+          <w:color w:val="2F5496" w:themeColor="accent1" w:themeShade="BF"/>
+          <w:sz w:val="22"/>
+          <w:szCs w:val="22"/>
+        </w:rPr>
+        <w:t xml:space="preserve">Thank you for the reference. We have </w:t>
+      </w:r>
+      <w:proofErr w:type="gramStart"/>
+      <w:r>
+        <w:rPr>
+          <w:rFonts w:ascii="Times New Roman" w:hAnsi="Times New Roman"/>
+          <w:color w:val="2F5496" w:themeColor="accent1" w:themeShade="BF"/>
+          <w:sz w:val="22"/>
+          <w:szCs w:val="22"/>
+        </w:rPr>
+        <w:t>address</w:t>
+      </w:r>
+      <w:proofErr w:type="gramEnd"/>
+      <w:r>
+        <w:rPr>
+          <w:rFonts w:ascii="Times New Roman" w:hAnsi="Times New Roman"/>
+          <w:color w:val="2F5496" w:themeColor="accent1" w:themeShade="BF"/>
+          <w:sz w:val="22"/>
+          <w:szCs w:val="22"/>
+        </w:rPr>
+        <w:t xml:space="preserve"> this point above, and revised the introduction accordingly.</w:t>
+      </w:r>
+    </w:p>
+    <w:p>
+      <w:pPr>
+        <w:ind w:firstLine="0"/>
+        <w:rPr>
+          <w:rFonts w:ascii="Times New Roman" w:hAnsi="Times New Roman"/>
+          <w:sz w:val="22"/>
+          <w:szCs w:val="22"/>
+        </w:rPr>
+      </w:pPr>
+    </w:p>
+    <w:p>
+      <w:pPr>
+        <w:ind w:firstLine="0"/>
+        <w:rPr>
+          <w:rFonts w:ascii="Times New Roman" w:hAnsi="Times New Roman"/>
+          <w:sz w:val="22"/>
+          <w:szCs w:val="22"/>
+        </w:rPr>
+      </w:pPr>
+      <w:r>
+        <w:rPr>
+          <w:rFonts w:ascii="Times New Roman" w:hAnsi="Times New Roman"/>
+          <w:sz w:val="22"/>
+          <w:szCs w:val="22"/>
+        </w:rPr>
+        <w:t xml:space="preserve">* Line 314: "Each exposure block consisted of 24 /d/ and 24 /t/ </w:t>
+      </w:r>
+      <w:proofErr w:type="gramStart"/>
+      <w:r>
+        <w:rPr>
+          <w:rFonts w:ascii="Times New Roman" w:hAnsi="Times New Roman"/>
+          <w:sz w:val="22"/>
+          <w:szCs w:val="22"/>
+        </w:rPr>
+        <w:t>trials,…</w:t>
+      </w:r>
+      <w:proofErr w:type="gramEnd"/>
+      <w:r>
+        <w:rPr>
+          <w:rFonts w:ascii="Times New Roman" w:hAnsi="Times New Roman"/>
+          <w:sz w:val="22"/>
+          <w:szCs w:val="22"/>
+        </w:rPr>
+        <w:t xml:space="preserve">" This didn't make sense to me at first - if it's a </w:t>
+      </w:r>
+      <w:proofErr w:type="gramStart"/>
+      <w:r>
+        <w:rPr>
+          <w:rFonts w:ascii="Times New Roman" w:hAnsi="Times New Roman"/>
+          <w:sz w:val="22"/>
+          <w:szCs w:val="22"/>
+        </w:rPr>
+        <w:t>continua</w:t>
+      </w:r>
+      <w:proofErr w:type="gramEnd"/>
+      <w:r>
+        <w:rPr>
+          <w:rFonts w:ascii="Times New Roman" w:hAnsi="Times New Roman"/>
+          <w:sz w:val="22"/>
+          <w:szCs w:val="22"/>
+        </w:rPr>
+        <w:t xml:space="preserve">, how can you be sure what a /d/ or /t/ trial is. Later </w:t>
+      </w:r>
+      <w:proofErr w:type="gramStart"/>
+      <w:r>
+        <w:rPr>
+          <w:rFonts w:ascii="Times New Roman" w:hAnsi="Times New Roman"/>
+          <w:sz w:val="22"/>
+          <w:szCs w:val="22"/>
+        </w:rPr>
+        <w:t>on</w:t>
+      </w:r>
+      <w:proofErr w:type="gramEnd"/>
+      <w:r>
+        <w:rPr>
+          <w:rFonts w:ascii="Times New Roman" w:hAnsi="Times New Roman"/>
+          <w:sz w:val="22"/>
+          <w:szCs w:val="22"/>
+        </w:rPr>
+        <w:t xml:space="preserve"> it's clear to me that this is meant in a sort of mixture model way - first select which underlying phoneme it is, and then select (randomly) the observed VOT. But that's not clear yet. Might help to clarify that.</w:t>
+      </w:r>
+    </w:p>
+    <w:p>
+      <w:pPr>
+        <w:ind w:firstLine="0"/>
+        <w:rPr>
+          <w:rFonts w:ascii="Times New Roman" w:hAnsi="Times New Roman"/>
+          <w:sz w:val="22"/>
+          <w:szCs w:val="22"/>
+        </w:rPr>
+      </w:pPr>
+    </w:p>
+    <w:p>
+      <w:pPr>
+        <w:ind w:firstLine="0"/>
+        <w:rPr>
+          <w:rFonts w:ascii="Times New Roman" w:hAnsi="Times New Roman"/>
+          <w:color w:val="2F5496" w:themeColor="accent1" w:themeShade="BF"/>
+          <w:sz w:val="22"/>
+          <w:szCs w:val="22"/>
+        </w:rPr>
+      </w:pPr>
+      <w:r>
+        <w:rPr>
+          <w:rFonts w:ascii="Times New Roman" w:hAnsi="Times New Roman"/>
+          <w:color w:val="2F5496" w:themeColor="accent1" w:themeShade="BF"/>
+          <w:sz w:val="22"/>
+          <w:szCs w:val="22"/>
+        </w:rPr>
+        <w:t xml:space="preserve">Thank you for pointing this out. The three conditions are meant to simulate three talkers with their different realizations of /d/ and /t/, determined by the placement of the phonetic distribution along the VOT continua. </w:t>
+      </w:r>
+    </w:p>
+    <w:p>
+      <w:pPr>
+        <w:ind w:firstLine="0"/>
+        <w:rPr>
+          <w:rFonts w:ascii="Times New Roman" w:hAnsi="Times New Roman"/>
+          <w:sz w:val="22"/>
+          <w:szCs w:val="22"/>
+        </w:rPr>
+      </w:pPr>
+    </w:p>
+    <w:p>
+      <w:pPr>
+        <w:ind w:firstLine="0"/>
+        <w:rPr>
+          <w:rFonts w:ascii="Times New Roman" w:hAnsi="Times New Roman"/>
+          <w:sz w:val="22"/>
+          <w:szCs w:val="22"/>
+        </w:rPr>
+      </w:pPr>
+      <w:r>
+        <w:rPr>
+          <w:rFonts w:ascii="Times New Roman" w:hAnsi="Times New Roman"/>
+          <w:sz w:val="22"/>
+          <w:szCs w:val="22"/>
+        </w:rPr>
+        <w:t>* Line 326: Why are these expressed as variance, not SD? I read them as SDs first (and I think most phonetically minded folks would read them this way) and as a result the estimates seemed huge (an 80 msec width in the /d/ distribution!) until you realize that they are squared (8.8 msec width is perfectly appropriate).</w:t>
+      </w:r>
+    </w:p>
+    <w:p>
+      <w:pPr>
+        <w:ind w:firstLine="0"/>
+        <w:rPr>
+          <w:rFonts w:ascii="Times New Roman" w:hAnsi="Times New Roman"/>
+          <w:sz w:val="22"/>
+          <w:szCs w:val="22"/>
+        </w:rPr>
+      </w:pPr>
+    </w:p>
+    <w:p>
+      <w:pPr>
+        <w:ind w:firstLine="0"/>
+        <w:rPr>
+          <w:rFonts w:ascii="Times New Roman" w:hAnsi="Times New Roman"/>
+          <w:color w:val="2F5496" w:themeColor="accent1" w:themeShade="BF"/>
+          <w:sz w:val="22"/>
+          <w:szCs w:val="22"/>
+        </w:rPr>
+      </w:pPr>
+      <w:r>
+        <w:rPr>
+          <w:rFonts w:ascii="Times New Roman" w:hAnsi="Times New Roman"/>
+          <w:color w:val="2F5496" w:themeColor="accent1" w:themeShade="BF"/>
+          <w:sz w:val="22"/>
+          <w:szCs w:val="22"/>
+        </w:rPr>
+        <w:t xml:space="preserve">We understand R3’s point to stick to terms and scales familiar to the target audience however </w:t>
+      </w:r>
+      <w:proofErr w:type="gramStart"/>
+      <w:r>
+        <w:rPr>
+          <w:rFonts w:ascii="Times New Roman" w:hAnsi="Times New Roman"/>
+          <w:color w:val="2F5496" w:themeColor="accent1" w:themeShade="BF"/>
+          <w:sz w:val="22"/>
+          <w:szCs w:val="22"/>
+        </w:rPr>
+        <w:t>in order to</w:t>
+      </w:r>
+      <w:proofErr w:type="gramEnd"/>
+      <w:r>
+        <w:rPr>
+          <w:rFonts w:ascii="Times New Roman" w:hAnsi="Times New Roman"/>
+          <w:color w:val="2F5496" w:themeColor="accent1" w:themeShade="BF"/>
+          <w:sz w:val="22"/>
+          <w:szCs w:val="22"/>
+        </w:rPr>
+        <w:t xml:space="preserve"> maintain congruence with previous studies of this distributional learning paradigm (e.g. Clayards et al., 2008; K&amp;J2016; Theodore &amp; Monto, 2019) we would prefer to keep the description in terms of variance. As a compromise, we have included the SD values when specifying the distribution in lines </w:t>
+      </w:r>
+      <w:r>
+        <w:rPr>
+          <w:rFonts w:ascii="Times New Roman" w:hAnsi="Times New Roman"/>
+          <w:color w:val="2F5496" w:themeColor="accent1" w:themeShade="BF"/>
+          <w:sz w:val="22"/>
+          <w:szCs w:val="22"/>
+        </w:rPr>
+        <w:t>XXX</w:t>
+      </w:r>
+      <w:r>
+        <w:rPr>
+          <w:rFonts w:ascii="Times New Roman" w:hAnsi="Times New Roman"/>
+          <w:color w:val="2F5496" w:themeColor="accent1" w:themeShade="BF"/>
+          <w:sz w:val="22"/>
+          <w:szCs w:val="22"/>
+        </w:rPr>
+        <w:t xml:space="preserve"> and have edited the labels in Figure 4 to reflect the SD instead. </w:t>
+      </w:r>
+    </w:p>
+    <w:p>
+      <w:pPr>
+        <w:ind w:firstLine="0"/>
+        <w:rPr>
+          <w:rFonts w:ascii="Times New Roman" w:hAnsi="Times New Roman"/>
+          <w:sz w:val="22"/>
+          <w:szCs w:val="22"/>
+        </w:rPr>
+      </w:pPr>
+    </w:p>
+    <w:p>
+      <w:pPr>
+        <w:ind w:firstLine="0"/>
+        <w:rPr>
+          <w:rFonts w:ascii="Times New Roman" w:hAnsi="Times New Roman"/>
+          <w:sz w:val="22"/>
+          <w:szCs w:val="22"/>
+        </w:rPr>
+      </w:pPr>
+      <w:r>
+        <w:rPr>
+          <w:rFonts w:ascii="Times New Roman" w:hAnsi="Times New Roman"/>
+          <w:sz w:val="22"/>
+          <w:szCs w:val="22"/>
+        </w:rPr>
         <w:lastRenderedPageBreak/>
-        <w:t>We appreciate the reviewer’s suggestion. However, the remainder of the paper plots PSEs on the y-axis (anything else would force us to plot blocks along the y-axis, which would feel even less intuitive). For what it is worth, this is also a common way of plotting data in other papers that have measured incremental changes in categorization (e.g., Vroomen et al., 2007; Kleinschmidt &amp; Jaeger, 2015; Kleinschmidt, 2020; Cummings &amp; Theodore, 2023).</w:t>
-      </w:r>
-    </w:p>
-    <w:p>
-      <w:pPr>
-        <w:ind w:firstLine="0"/>
-        <w:rPr>
-          <w:rFonts w:ascii="Times New Roman" w:hAnsi="Times New Roman"/>
-          <w:sz w:val="22"/>
-          <w:szCs w:val="22"/>
-        </w:rPr>
-      </w:pPr>
-    </w:p>
-    <w:p>
-      <w:pPr>
-        <w:ind w:firstLine="0"/>
-        <w:rPr>
-          <w:rFonts w:ascii="Times New Roman" w:hAnsi="Times New Roman"/>
-          <w:sz w:val="22"/>
-          <w:szCs w:val="22"/>
-        </w:rPr>
-      </w:pPr>
-      <w:r>
-        <w:rPr>
-          <w:rFonts w:ascii="Times New Roman" w:hAnsi="Times New Roman"/>
-          <w:sz w:val="22"/>
-          <w:szCs w:val="22"/>
-        </w:rPr>
-        <w:t xml:space="preserve">* Line 94: "both error-driven theories (Harmon et al., 2019; </w:t>
+        <w:t xml:space="preserve">* Page 15, top paragraph: Distributional learning - at least as that term has been used in the literature - almost always refers to *unsupervised* learning. But suddenly we get these labeled trials, and </w:t>
+      </w:r>
+      <w:proofErr w:type="gramStart"/>
+      <w:r>
+        <w:rPr>
+          <w:rFonts w:ascii="Times New Roman" w:hAnsi="Times New Roman"/>
+          <w:sz w:val="22"/>
+          <w:szCs w:val="22"/>
+        </w:rPr>
+        <w:t>it is clear that there</w:t>
+      </w:r>
+      <w:proofErr w:type="gramEnd"/>
+      <w:r>
+        <w:rPr>
+          <w:rFonts w:ascii="Times New Roman" w:hAnsi="Times New Roman"/>
+          <w:sz w:val="22"/>
+          <w:szCs w:val="22"/>
+        </w:rPr>
+        <w:t xml:space="preserve"> is a supervisory signal too. I recognize that semantically, supervised </w:t>
       </w:r>
       <w:proofErr w:type="spellStart"/>
       <w:r>
@@ -10515,7 +11089,7 @@
           <w:sz w:val="22"/>
           <w:szCs w:val="22"/>
         </w:rPr>
-        <w:t>Olejarczuk</w:t>
+        <w:t>distrubutional</w:t>
       </w:r>
       <w:proofErr w:type="spellEnd"/>
       <w:r>
@@ -10524,7 +11098,7 @@
           <w:sz w:val="22"/>
           <w:szCs w:val="22"/>
         </w:rPr>
-        <w:t xml:space="preserve"> et al., 2018; Sohoglu &amp; Davis, 2016) and theories of ideal information integration (Kleinschmidt, 2020b; Kleinschmidt &amp; Jaeger, 2015) predict that adaptation initially proceeds quickly and then slows down as the listener approaches the correct mapping from the acoustic signal to phonetic categories (prediction 4 - diminishing returns)." This is not just a property of models of speech perception - "diminishing returns" is a central feature of the power law of learning (Anderson, 1982; Heathcote et al., 2000), and almost all associative theories of learning (e.g., from the animal learning literature) (Rescorla, 1988). This is not a huge problem, but given the ubiquity of diminishing returns in virtually all of learning, it begs the question as to whether this </w:t>
+        <w:t xml:space="preserve"> learning is quite sensible (you can use the supervisory signal to help learn the supervision). But this is not what the field is likely to expect from the term. It likely also affects learning in </w:t>
       </w:r>
       <w:proofErr w:type="gramStart"/>
       <w:r>
@@ -10533,7 +11107,7 @@
           <w:sz w:val="22"/>
           <w:szCs w:val="22"/>
         </w:rPr>
-        <w:t>particular aspect</w:t>
+        <w:t>fairly dramatic</w:t>
       </w:r>
       <w:proofErr w:type="gramEnd"/>
       <w:r>
@@ -10542,356 +11116,7 @@
           <w:sz w:val="22"/>
           <w:szCs w:val="22"/>
         </w:rPr>
-        <w:t xml:space="preserve"> of perceptual learning of speech really requires us to test it empirically, and if it needs an explanation,</w:t>
-      </w:r>
-    </w:p>
-    <w:p>
-      <w:pPr>
-        <w:ind w:firstLine="0"/>
-        <w:rPr>
-          <w:rFonts w:ascii="Times New Roman" w:hAnsi="Times New Roman"/>
-          <w:sz w:val="22"/>
-          <w:szCs w:val="22"/>
-        </w:rPr>
-      </w:pPr>
-    </w:p>
-    <w:p>
-      <w:pPr>
-        <w:ind w:firstLine="0"/>
-        <w:rPr>
-          <w:rFonts w:ascii="Times New Roman" w:hAnsi="Times New Roman"/>
-          <w:color w:val="2F5496" w:themeColor="accent1" w:themeShade="BF"/>
-          <w:sz w:val="22"/>
-          <w:szCs w:val="22"/>
-        </w:rPr>
-      </w:pPr>
-      <w:r>
-        <w:rPr>
-          <w:rFonts w:ascii="Times New Roman" w:hAnsi="Times New Roman"/>
-          <w:color w:val="2F5496" w:themeColor="accent1" w:themeShade="BF"/>
-          <w:sz w:val="22"/>
-          <w:szCs w:val="22"/>
-        </w:rPr>
-        <w:t xml:space="preserve">Thank you for the reference. We have </w:t>
-      </w:r>
-      <w:proofErr w:type="gramStart"/>
-      <w:r>
-        <w:rPr>
-          <w:rFonts w:ascii="Times New Roman" w:hAnsi="Times New Roman"/>
-          <w:color w:val="2F5496" w:themeColor="accent1" w:themeShade="BF"/>
-          <w:sz w:val="22"/>
-          <w:szCs w:val="22"/>
-        </w:rPr>
-        <w:t>address</w:t>
-      </w:r>
-      <w:proofErr w:type="gramEnd"/>
-      <w:r>
-        <w:rPr>
-          <w:rFonts w:ascii="Times New Roman" w:hAnsi="Times New Roman"/>
-          <w:color w:val="2F5496" w:themeColor="accent1" w:themeShade="BF"/>
-          <w:sz w:val="22"/>
-          <w:szCs w:val="22"/>
-        </w:rPr>
-        <w:t xml:space="preserve"> this point above, and revised the introduction accordingly.</w:t>
-      </w:r>
-    </w:p>
-    <w:p>
-      <w:pPr>
-        <w:ind w:firstLine="0"/>
-        <w:rPr>
-          <w:rFonts w:ascii="Times New Roman" w:hAnsi="Times New Roman"/>
-          <w:sz w:val="22"/>
-          <w:szCs w:val="22"/>
-        </w:rPr>
-      </w:pPr>
-    </w:p>
-    <w:p>
-      <w:pPr>
-        <w:ind w:firstLine="0"/>
-        <w:rPr>
-          <w:rFonts w:ascii="Times New Roman" w:hAnsi="Times New Roman"/>
-          <w:sz w:val="22"/>
-          <w:szCs w:val="22"/>
-        </w:rPr>
-      </w:pPr>
-      <w:r>
-        <w:rPr>
-          <w:rFonts w:ascii="Times New Roman" w:hAnsi="Times New Roman"/>
-          <w:sz w:val="22"/>
-          <w:szCs w:val="22"/>
-        </w:rPr>
-        <w:t xml:space="preserve">* Line 314: "Each exposure block consisted of 24 /d/ and 24 /t/ </w:t>
-      </w:r>
-      <w:proofErr w:type="gramStart"/>
-      <w:r>
-        <w:rPr>
-          <w:rFonts w:ascii="Times New Roman" w:hAnsi="Times New Roman"/>
-          <w:sz w:val="22"/>
-          <w:szCs w:val="22"/>
-        </w:rPr>
-        <w:t>trials,…</w:t>
-      </w:r>
-      <w:proofErr w:type="gramEnd"/>
-      <w:r>
-        <w:rPr>
-          <w:rFonts w:ascii="Times New Roman" w:hAnsi="Times New Roman"/>
-          <w:sz w:val="22"/>
-          <w:szCs w:val="22"/>
-        </w:rPr>
-        <w:t xml:space="preserve">" This didn't make sense to me at first - if it's a </w:t>
-      </w:r>
-      <w:proofErr w:type="gramStart"/>
-      <w:r>
-        <w:rPr>
-          <w:rFonts w:ascii="Times New Roman" w:hAnsi="Times New Roman"/>
-          <w:sz w:val="22"/>
-          <w:szCs w:val="22"/>
-        </w:rPr>
-        <w:t>continua</w:t>
-      </w:r>
-      <w:proofErr w:type="gramEnd"/>
-      <w:r>
-        <w:rPr>
-          <w:rFonts w:ascii="Times New Roman" w:hAnsi="Times New Roman"/>
-          <w:sz w:val="22"/>
-          <w:szCs w:val="22"/>
-        </w:rPr>
-        <w:t xml:space="preserve">, how can you be sure what a /d/ or /t/ trial is. Later </w:t>
-      </w:r>
-      <w:proofErr w:type="gramStart"/>
-      <w:r>
-        <w:rPr>
-          <w:rFonts w:ascii="Times New Roman" w:hAnsi="Times New Roman"/>
-          <w:sz w:val="22"/>
-          <w:szCs w:val="22"/>
-        </w:rPr>
-        <w:t>on</w:t>
-      </w:r>
-      <w:proofErr w:type="gramEnd"/>
-      <w:r>
-        <w:rPr>
-          <w:rFonts w:ascii="Times New Roman" w:hAnsi="Times New Roman"/>
-          <w:sz w:val="22"/>
-          <w:szCs w:val="22"/>
-        </w:rPr>
-        <w:t xml:space="preserve"> it's clear to me that this is meant in a sort of mixture model way - first select which underlying phoneme it is, and then select (randomly) the observed VOT. But that's not clear yet. Might help to clarify that.</w:t>
-      </w:r>
-    </w:p>
-    <w:p>
-      <w:pPr>
-        <w:ind w:firstLine="0"/>
-        <w:rPr>
-          <w:rFonts w:ascii="Times New Roman" w:hAnsi="Times New Roman"/>
-          <w:sz w:val="22"/>
-          <w:szCs w:val="22"/>
-        </w:rPr>
-      </w:pPr>
-    </w:p>
-    <w:p>
-      <w:pPr>
-        <w:ind w:firstLine="0"/>
-        <w:rPr>
-          <w:rFonts w:ascii="Times New Roman" w:hAnsi="Times New Roman"/>
-          <w:color w:val="2F5496" w:themeColor="accent1" w:themeShade="BF"/>
-          <w:sz w:val="22"/>
-          <w:szCs w:val="22"/>
-        </w:rPr>
-      </w:pPr>
-      <w:r>
-        <w:rPr>
-          <w:rFonts w:ascii="Times New Roman" w:hAnsi="Times New Roman"/>
-          <w:color w:val="2F5496" w:themeColor="accent1" w:themeShade="BF"/>
-          <w:sz w:val="22"/>
-          <w:szCs w:val="22"/>
-        </w:rPr>
-        <w:t xml:space="preserve">Thank you for pointing this out. The three conditions are meant to simulate three talkers with their different realizations of /d/ and /t/, determined by the placement of the phonetic distribution along the VOT continua. </w:t>
-      </w:r>
-    </w:p>
-    <w:p>
-      <w:pPr>
-        <w:ind w:firstLine="0"/>
-        <w:rPr>
-          <w:rFonts w:ascii="Times New Roman" w:hAnsi="Times New Roman"/>
-          <w:sz w:val="22"/>
-          <w:szCs w:val="22"/>
-        </w:rPr>
-      </w:pPr>
-    </w:p>
-    <w:p>
-      <w:pPr>
-        <w:ind w:firstLine="0"/>
-        <w:rPr>
-          <w:rFonts w:ascii="Times New Roman" w:hAnsi="Times New Roman"/>
-          <w:sz w:val="22"/>
-          <w:szCs w:val="22"/>
-        </w:rPr>
-      </w:pPr>
-      <w:r>
-        <w:rPr>
-          <w:rFonts w:ascii="Times New Roman" w:hAnsi="Times New Roman"/>
-          <w:sz w:val="22"/>
-          <w:szCs w:val="22"/>
-        </w:rPr>
-        <w:t>* Line 326: Why are these expressed as variance, not SD? I read them as SDs first (and I think most phonetically minded folks would read them this way) and as a result the estimates seemed huge (an 80 msec width in the /d/ distribution!) until you realize that they are squared (8.8 msec width is perfectly appropriate).</w:t>
-      </w:r>
-    </w:p>
-    <w:p>
-      <w:pPr>
-        <w:ind w:firstLine="0"/>
-        <w:rPr>
-          <w:rFonts w:ascii="Times New Roman" w:hAnsi="Times New Roman"/>
-          <w:sz w:val="22"/>
-          <w:szCs w:val="22"/>
-        </w:rPr>
-      </w:pPr>
-    </w:p>
-    <w:p>
-      <w:pPr>
-        <w:ind w:firstLine="0"/>
-        <w:rPr>
-          <w:rFonts w:ascii="Times New Roman" w:hAnsi="Times New Roman"/>
-          <w:color w:val="2F5496" w:themeColor="accent1" w:themeShade="BF"/>
-          <w:sz w:val="22"/>
-          <w:szCs w:val="22"/>
-        </w:rPr>
-      </w:pPr>
-      <w:r>
-        <w:rPr>
-          <w:rFonts w:ascii="Times New Roman" w:hAnsi="Times New Roman"/>
-          <w:color w:val="2F5496" w:themeColor="accent1" w:themeShade="BF"/>
-          <w:sz w:val="22"/>
-          <w:szCs w:val="22"/>
-        </w:rPr>
-        <w:t xml:space="preserve">We understand R3’s point to stick to terms and scales familiar to the target audience however </w:t>
-      </w:r>
-      <w:proofErr w:type="gramStart"/>
-      <w:r>
-        <w:rPr>
-          <w:rFonts w:ascii="Times New Roman" w:hAnsi="Times New Roman"/>
-          <w:color w:val="2F5496" w:themeColor="accent1" w:themeShade="BF"/>
-          <w:sz w:val="22"/>
-          <w:szCs w:val="22"/>
-        </w:rPr>
-        <w:t>in order to</w:t>
-      </w:r>
-      <w:proofErr w:type="gramEnd"/>
-      <w:r>
-        <w:rPr>
-          <w:rFonts w:ascii="Times New Roman" w:hAnsi="Times New Roman"/>
-          <w:color w:val="2F5496" w:themeColor="accent1" w:themeShade="BF"/>
-          <w:sz w:val="22"/>
-          <w:szCs w:val="22"/>
-        </w:rPr>
-        <w:t xml:space="preserve"> maintain congruence with previous studies of this distributional learning paradigm (e.g. Clayards et al., 2008; K&amp;J2016; Theodore &amp; Monto, 2019) we would prefer to keep the description in terms of variance. As a compromise, we have included the SD values when specifying the distribution in lines </w:t>
-      </w:r>
-      <w:r>
-        <w:rPr>
-          <w:rFonts w:ascii="Times New Roman" w:hAnsi="Times New Roman"/>
-          <w:color w:val="2F5496" w:themeColor="accent1" w:themeShade="BF"/>
-          <w:sz w:val="22"/>
-          <w:szCs w:val="22"/>
-        </w:rPr>
-        <w:t>XXX</w:t>
-      </w:r>
-      <w:r>
-        <w:rPr>
-          <w:rFonts w:ascii="Times New Roman" w:hAnsi="Times New Roman"/>
-          <w:color w:val="2F5496" w:themeColor="accent1" w:themeShade="BF"/>
-          <w:sz w:val="22"/>
-          <w:szCs w:val="22"/>
-        </w:rPr>
-        <w:t xml:space="preserve"> and have edited the labels in Figure 4 to reflect the SD instead. </w:t>
-      </w:r>
-    </w:p>
-    <w:p>
-      <w:pPr>
-        <w:ind w:firstLine="0"/>
-        <w:rPr>
-          <w:rFonts w:ascii="Times New Roman" w:hAnsi="Times New Roman"/>
-          <w:sz w:val="22"/>
-          <w:szCs w:val="22"/>
-        </w:rPr>
-      </w:pPr>
-    </w:p>
-    <w:p>
-      <w:pPr>
-        <w:ind w:firstLine="0"/>
-        <w:rPr>
-          <w:rFonts w:ascii="Times New Roman" w:hAnsi="Times New Roman"/>
-          <w:sz w:val="22"/>
-          <w:szCs w:val="22"/>
-        </w:rPr>
-      </w:pPr>
-      <w:r>
-        <w:rPr>
-          <w:rFonts w:ascii="Times New Roman" w:hAnsi="Times New Roman"/>
-          <w:sz w:val="22"/>
-          <w:szCs w:val="22"/>
-        </w:rPr>
-        <w:t xml:space="preserve">* Page 15, top paragraph: Distributional learning - at least as that term has been used in the literature - almost always refers to *unsupervised* learning. But suddenly we get these labeled trials, and </w:t>
-      </w:r>
-      <w:proofErr w:type="gramStart"/>
-      <w:r>
-        <w:rPr>
-          <w:rFonts w:ascii="Times New Roman" w:hAnsi="Times New Roman"/>
-          <w:sz w:val="22"/>
-          <w:szCs w:val="22"/>
-        </w:rPr>
-        <w:t>it is clear that there</w:t>
-      </w:r>
-      <w:proofErr w:type="gramEnd"/>
-      <w:r>
-        <w:rPr>
-          <w:rFonts w:ascii="Times New Roman" w:hAnsi="Times New Roman"/>
-          <w:sz w:val="22"/>
-          <w:szCs w:val="22"/>
-        </w:rPr>
-        <w:t xml:space="preserve"> is a supervisory signal too. I recognize that semantically, supervised </w:t>
-      </w:r>
-      <w:proofErr w:type="spellStart"/>
-      <w:r>
-        <w:rPr>
-          <w:rFonts w:ascii="Times New Roman" w:hAnsi="Times New Roman"/>
-          <w:sz w:val="22"/>
-          <w:szCs w:val="22"/>
-        </w:rPr>
-        <w:t>distrubutional</w:t>
-      </w:r>
-      <w:proofErr w:type="spellEnd"/>
-      <w:r>
-        <w:rPr>
-          <w:rFonts w:ascii="Times New Roman" w:hAnsi="Times New Roman"/>
-          <w:sz w:val="22"/>
-          <w:szCs w:val="22"/>
-        </w:rPr>
-        <w:t xml:space="preserve"> learning is quite sensible (you can use the supervisory signal to help learn the supervision). But this is not what the field is likely to expect from the term. It likely also affects learning in </w:t>
-      </w:r>
-      <w:proofErr w:type="gramStart"/>
-      <w:r>
-        <w:rPr>
-          <w:rFonts w:ascii="Times New Roman" w:hAnsi="Times New Roman"/>
-          <w:sz w:val="22"/>
-          <w:szCs w:val="22"/>
-        </w:rPr>
-        <w:t>fairly dramatic</w:t>
-      </w:r>
-      <w:proofErr w:type="gramEnd"/>
-      <w:r>
-        <w:rPr>
-          <w:rFonts w:ascii="Times New Roman" w:hAnsi="Times New Roman"/>
-          <w:sz w:val="22"/>
-          <w:szCs w:val="22"/>
-        </w:rPr>
-        <w:t xml:space="preserve"> ways (supervised and unsupervised learning are widely seen to have pretty different properties). One of the things I didn't like about the introduction is that all perceptual adaptation paradigms are kind of treated the same: lexically guided retuning is the same as distributional learning. But they're not. I mean maybe if you're a fully committed Bayesian, they're all just means to get to the underlying statistics. But that's a strong assumption. And then when we get to this new semi-supervised paradigm here, the importance of the differences among learning </w:t>
-      </w:r>
-      <w:r>
-        <w:rPr>
-          <w:rFonts w:ascii="Times New Roman" w:hAnsi="Times New Roman"/>
-          <w:sz w:val="22"/>
-          <w:szCs w:val="22"/>
-        </w:rPr>
-        <w:lastRenderedPageBreak/>
-        <w:t xml:space="preserve">paradigms really moves to the forefront. I think the manuscript would be much stronger if a) the introduction </w:t>
+        <w:t xml:space="preserve"> ways (supervised and unsupervised learning are widely seen to have pretty different properties). One of the things I didn't like about the introduction is that all perceptual adaptation paradigms are kind of treated the same: lexically guided retuning is the same as distributional learning. But they're not. I mean maybe if you're a fully committed Bayesian, they're all just means to get to the underlying statistics. But that's a strong assumption. And then when we get to this new semi-supervised paradigm here, the importance of the differences among learning paradigms really moves to the forefront. I think the manuscript would be much stronger if a) the introduction </w:t>
       </w:r>
       <w:proofErr w:type="gramStart"/>
       <w:r>
@@ -11265,28 +11490,8 @@
           <w:sz w:val="22"/>
           <w:szCs w:val="22"/>
         </w:rPr>
-        <w:t xml:space="preserve"> you risk getting the boundary wrong. One minor concern is that a lot of readers won't be familiar with the function or the standard parameter names - it would probably be a good idea to define the lapse concept more clearly. But here's the second concern, lapse rate may not be the right term (even though that's the standard term for that variable). The term derives from detection paradigms where you might "miss" a stimulus due to a "lapse" of attention. This miss is expected to be independent of the x axis which is why it affects asymptote. However, in a categorization paradigm, a difference at asymptote might not be a lapse of attention - it may be that people are overall biased to report one category, affecting the asymptote at one category but not that the other), or that nothing sounds like a good /d/ or /t/ to them (affecting both asymptotes equally). It might be helpful to adopt a more neutral term to describe asymptotic differences (even as one wants to acknowledge that the traditional term is lapse). Finally, some psychometric functions would put the lapse rate on only one side of the transition (e.g., for a detection paradigm, people are assumed that they'll always detect the loudest stimuli, but lapses will affect the asymptote for the quiet end). That's obviously It would be helpful to be clear that you used the four-parameter function with lapses on both ends (assuming you did).</w:t>
-      </w:r>
-    </w:p>
-    <w:p>
-      <w:pPr>
-        <w:ind w:firstLine="0"/>
-        <w:rPr>
-          <w:rFonts w:ascii="Times New Roman" w:hAnsi="Times New Roman"/>
-          <w:sz w:val="22"/>
-          <w:szCs w:val="22"/>
-        </w:rPr>
-      </w:pPr>
-    </w:p>
-    <w:p>
-      <w:pPr>
-        <w:ind w:firstLine="0"/>
-        <w:rPr>
-          <w:rFonts w:ascii="Times New Roman" w:hAnsi="Times New Roman"/>
-          <w:sz w:val="22"/>
-          <w:szCs w:val="22"/>
-        </w:rPr>
-      </w:pPr>
+        <w:t xml:space="preserve"> you risk getting the boundary wrong. One minor concern is that a lot of readers won't be familiar with the function or the standard parameter names - it would probably be a good idea to define the lapse concept more clearly. But here's the second concern, lapse rate may not be the right term (even though that's the standard term for that variable). The term derives from detection paradigms where you might "miss" a stimulus due to a "lapse" of attention. This miss is </w:t>
+      </w:r>
       <w:r>
         <w:rPr>
           <w:rFonts w:ascii="Times New Roman" w:hAnsi="Times New Roman"/>
@@ -11294,6 +11499,34 @@
           <w:szCs w:val="22"/>
         </w:rPr>
         <w:lastRenderedPageBreak/>
+        <w:t>expected to be independent of the x axis which is why it affects asymptote. However, in a categorization paradigm, a difference at asymptote might not be a lapse of attention - it may be that people are overall biased to report one category, affecting the asymptote at one category but not that the other), or that nothing sounds like a good /d/ or /t/ to them (affecting both asymptotes equally). It might be helpful to adopt a more neutral term to describe asymptotic differences (even as one wants to acknowledge that the traditional term is lapse). Finally, some psychometric functions would put the lapse rate on only one side of the transition (e.g., for a detection paradigm, people are assumed that they'll always detect the loudest stimuli, but lapses will affect the asymptote for the quiet end). That's obviously It would be helpful to be clear that you used the four-parameter function with lapses on both ends (assuming you did).</w:t>
+      </w:r>
+    </w:p>
+    <w:p>
+      <w:pPr>
+        <w:ind w:firstLine="0"/>
+        <w:rPr>
+          <w:rFonts w:ascii="Times New Roman" w:hAnsi="Times New Roman"/>
+          <w:sz w:val="22"/>
+          <w:szCs w:val="22"/>
+        </w:rPr>
+      </w:pPr>
+    </w:p>
+    <w:p>
+      <w:pPr>
+        <w:ind w:firstLine="0"/>
+        <w:rPr>
+          <w:rFonts w:ascii="Times New Roman" w:hAnsi="Times New Roman"/>
+          <w:sz w:val="22"/>
+          <w:szCs w:val="22"/>
+        </w:rPr>
+      </w:pPr>
+      <w:r>
+        <w:rPr>
+          <w:rFonts w:ascii="Times New Roman" w:hAnsi="Times New Roman"/>
+          <w:sz w:val="22"/>
+          <w:szCs w:val="22"/>
+        </w:rPr>
         <w:t>* The Bayesian rather than frequentist analyses are quite appropriate, but still not widespread in the field. It might be helpful to remind the reader the typical ranges of bayes factor and how to interpret them.</w:t>
       </w:r>
     </w:p>
@@ -11588,7 +11821,16 @@
           <w:sz w:val="22"/>
           <w:szCs w:val="22"/>
         </w:rPr>
-        <w:t>* Line 1065: "While it is difficult to evaluate this explanation without a specific model of how listener learn from unlabeled tokens, one consideration suggests that it is not sufficient to explain our data…." McMurray, Aslin, et al. (2009) have a mixture of Gaussian's model that does distributional learning from unlabeled exemplars…. That could be a promising avenue for future exploration.</w:t>
+        <w:t xml:space="preserve">* Line 1065: "While it is difficult to evaluate this explanation without a specific model of how listener learn from unlabeled tokens, one consideration suggests that it is not sufficient to explain our data…." McMurray, Aslin, et al. (2009) have a mixture of Gaussian's model that does </w:t>
+      </w:r>
+      <w:r>
+        <w:rPr>
+          <w:rFonts w:ascii="Times New Roman" w:hAnsi="Times New Roman"/>
+          <w:sz w:val="22"/>
+          <w:szCs w:val="22"/>
+        </w:rPr>
+        <w:lastRenderedPageBreak/>
+        <w:t>distributional learning from unlabeled exemplars…. That could be a promising avenue for future exploration.</w:t>
       </w:r>
     </w:p>
     <w:p>
@@ -11634,16 +11876,7 @@
           <w:sz w:val="22"/>
           <w:szCs w:val="22"/>
         </w:rPr>
-        <w:t xml:space="preserve">, 1996; McMurray, Horst, et al., 2009) and non-connectionist (McMurray, Aslin, et al., 2009; Toscano &amp; McMurray, 2010) approaches. And clear </w:t>
-      </w:r>
-      <w:r>
-        <w:rPr>
-          <w:rFonts w:ascii="Times New Roman" w:hAnsi="Times New Roman"/>
-          <w:sz w:val="22"/>
-          <w:szCs w:val="22"/>
-        </w:rPr>
-        <w:lastRenderedPageBreak/>
-        <w:t>demonstrations that humans can do both phonetic category adaptation (Clayards et al., 2008) and learn new categories (Escudero et al., 2011; Escudero &amp; Williams, 2014; Goudbeek et al., 2008; Goudbeek et al., 2009) without feedback. It feels oddly revisionist to claim here - particularly this late in the paper - -that the supervised portion is what's driving the show.</w:t>
+        <w:t>, 1996; McMurray, Horst, et al., 2009) and non-connectionist (McMurray, Aslin, et al., 2009; Toscano &amp; McMurray, 2010) approaches. And clear demonstrations that humans can do both phonetic category adaptation (Clayards et al., 2008) and learn new categories (Escudero et al., 2011; Escudero &amp; Williams, 2014; Goudbeek et al., 2008; Goudbeek et al., 2009) without feedback. It feels oddly revisionist to claim here - particularly this late in the paper - -that the supervised portion is what's driving the show.</w:t>
       </w:r>
     </w:p>
     <w:p>
@@ -16641,6 +16874,7 @@
   <w:style w:type="character" w:default="1" w:styleId="DefaultParagraphFont">
     <w:name w:val="Default Paragraph Font"/>
     <w:uiPriority w:val="1"/>
+    <w:semiHidden/>
     <w:unhideWhenUsed/>
   </w:style>
   <w:style w:type="table" w:default="1" w:styleId="TableNormal">

</xml_diff>